<commit_message>
Primera parte del doc.
</commit_message>
<xml_diff>
--- a/Memoria Hotel Manager - BSoD Software.docx
+++ b/Memoria Hotel Manager - BSoD Software.docx
@@ -31,7 +31,7 @@
                     </pic:cNvPicPr>
                   </pic:nvPicPr>
                   <pic:blipFill>
-                    <a:blip r:embed="rId5" cstate="print">
+                    <a:blip r:embed="rId7" cstate="print">
                       <a:extLst>
                         <a:ext uri="{28A0092B-C50C-407E-A947-70E740481C1C}">
                           <a14:useLocalDpi xmlns:a14="http://schemas.microsoft.com/office/drawing/2010/main" val="0"/>
@@ -284,7 +284,33 @@
         <w:rPr>
           <w:sz w:val="28"/>
         </w:rPr>
-        <w:t>Pérez Latorre</w:t>
+        <w:t>Pérez Latorre,</w:t>
+      </w:r>
+      <w:r>
+        <w:rPr>
+          <w:sz w:val="28"/>
+        </w:rPr>
+        <w:t xml:space="preserve"> </w:t>
+      </w:r>
+      <w:r>
+        <w:rPr>
+          <w:sz w:val="28"/>
+        </w:rPr>
+        <w:t>Álvaro</w:t>
+      </w:r>
+    </w:p>
+    <w:p>
+      <w:pPr>
+        <w:jc w:val="center"/>
+        <w:rPr>
+          <w:sz w:val="28"/>
+        </w:rPr>
+      </w:pPr>
+      <w:r>
+        <w:rPr>
+          <w:sz w:val="28"/>
+        </w:rPr>
+        <w:t>Pérez Valbuena</w:t>
       </w:r>
       <w:r>
         <w:rPr>
@@ -302,7 +328,7 @@
         <w:rPr>
           <w:sz w:val="28"/>
         </w:rPr>
-        <w:t>Álvaro</w:t>
+        <w:t>Juan Luis</w:t>
       </w:r>
     </w:p>
     <w:p>
@@ -316,7 +342,33 @@
         <w:rPr>
           <w:sz w:val="28"/>
         </w:rPr>
-        <w:t>Pérez Valbuena</w:t>
+        <w:t>Quesada Pimentel,</w:t>
+      </w:r>
+      <w:r>
+        <w:rPr>
+          <w:sz w:val="28"/>
+        </w:rPr>
+        <w:t xml:space="preserve"> </w:t>
+      </w:r>
+      <w:r>
+        <w:rPr>
+          <w:sz w:val="28"/>
+        </w:rPr>
+        <w:t>Álvaro,</w:t>
+      </w:r>
+    </w:p>
+    <w:p>
+      <w:pPr>
+        <w:jc w:val="center"/>
+        <w:rPr>
+          <w:sz w:val="28"/>
+        </w:rPr>
+      </w:pPr>
+      <w:r>
+        <w:rPr>
+          <w:sz w:val="28"/>
+        </w:rPr>
+        <w:t>Serrano Torres</w:t>
       </w:r>
       <w:r>
         <w:rPr>
@@ -334,7 +386,7 @@
         <w:rPr>
           <w:sz w:val="28"/>
         </w:rPr>
-        <w:t>Juan Luis</w:t>
+        <w:t>Daniel</w:t>
       </w:r>
     </w:p>
     <w:p>
@@ -348,79 +400,7 @@
         <w:rPr>
           <w:sz w:val="28"/>
         </w:rPr>
-        <w:t>Quesada Pimentel</w:t>
-      </w:r>
-      <w:r>
-        <w:rPr>
-          <w:sz w:val="28"/>
-        </w:rPr>
-        <w:t>,</w:t>
-      </w:r>
-      <w:r>
-        <w:rPr>
-          <w:sz w:val="28"/>
-        </w:rPr>
-        <w:t xml:space="preserve"> </w:t>
-      </w:r>
-      <w:r>
-        <w:rPr>
-          <w:sz w:val="28"/>
-        </w:rPr>
-        <w:t>Álvaro,</w:t>
-      </w:r>
-    </w:p>
-    <w:p>
-      <w:pPr>
-        <w:jc w:val="center"/>
-        <w:rPr>
-          <w:sz w:val="28"/>
-        </w:rPr>
-      </w:pPr>
-      <w:r>
-        <w:rPr>
-          <w:sz w:val="28"/>
-        </w:rPr>
-        <w:t>Serrano Torres</w:t>
-      </w:r>
-      <w:r>
-        <w:rPr>
-          <w:sz w:val="28"/>
-        </w:rPr>
-        <w:t>,</w:t>
-      </w:r>
-      <w:r>
-        <w:rPr>
-          <w:sz w:val="28"/>
-        </w:rPr>
-        <w:t xml:space="preserve"> </w:t>
-      </w:r>
-      <w:r>
-        <w:rPr>
-          <w:sz w:val="28"/>
-        </w:rPr>
-        <w:t>Daniel</w:t>
-      </w:r>
-    </w:p>
-    <w:p>
-      <w:pPr>
-        <w:jc w:val="center"/>
-        <w:rPr>
-          <w:sz w:val="28"/>
-        </w:rPr>
-      </w:pPr>
-      <w:r>
-        <w:rPr>
-          <w:sz w:val="28"/>
-        </w:rPr>
-        <w:t>Za</w:t>
-      </w:r>
-      <w:bookmarkStart w:id="0" w:name="_GoBack"/>
-      <w:bookmarkEnd w:id="0"/>
-      <w:r>
-        <w:rPr>
-          <w:sz w:val="28"/>
-        </w:rPr>
-        <w:t>bala Hidalgo,</w:t>
+        <w:t>Zabala Hidalgo,</w:t>
       </w:r>
       <w:r>
         <w:rPr>
@@ -461,6 +441,1987 @@
         </w:rPr>
         <w:br w:type="page"/>
       </w:r>
+    </w:p>
+    <w:p>
+      <w:pPr>
+        <w:pStyle w:val="Heading1"/>
+      </w:pPr>
+      <w:r>
+        <w:lastRenderedPageBreak/>
+        <w:t>Descripción Aplicación</w:t>
+      </w:r>
+    </w:p>
+    <w:p/>
+    <w:p>
+      <w:r>
+        <w:t xml:space="preserve">Esta aplicación denominada </w:t>
+      </w:r>
+      <w:r>
+        <w:rPr>
+          <w:i/>
+        </w:rPr>
+        <w:t>‘Hotel Manager’</w:t>
+      </w:r>
+      <w:r>
+        <w:t xml:space="preserve">  de gestión hotelera realizada íntegramente en Java  es una aplicación multicapa </w:t>
+      </w:r>
+      <w:r>
+        <w:t xml:space="preserve">que ha sido desarrollada usando el proceso unificado de </w:t>
+      </w:r>
+      <w:proofErr w:type="spellStart"/>
+      <w:r>
+        <w:t>Rational</w:t>
+      </w:r>
+      <w:proofErr w:type="spellEnd"/>
+      <w:r>
+        <w:t>.</w:t>
+      </w:r>
+    </w:p>
+    <w:p/>
+    <w:p>
+      <w:pPr>
+        <w:pStyle w:val="Heading2"/>
+      </w:pPr>
+      <w:r>
+        <w:t>Patrones Aplicados</w:t>
+      </w:r>
+    </w:p>
+    <w:p>
+      <w:pPr>
+        <w:ind w:firstLine="0"/>
+      </w:pPr>
+    </w:p>
+    <w:p>
+      <w:pPr>
+        <w:ind w:firstLine="0"/>
+      </w:pPr>
+      <w:r>
+        <w:t>En esta aplicación están bien definidas las tres capas: integración, negocio y presentación.</w:t>
+      </w:r>
+    </w:p>
+    <w:p>
+      <w:pPr>
+        <w:pStyle w:val="ListParagraph"/>
+        <w:numPr>
+          <w:ilvl w:val="0"/>
+          <w:numId w:val="10"/>
+        </w:numPr>
+        <w:rPr>
+          <w:b/>
+          <w:sz w:val="24"/>
+          <w:u w:val="single"/>
+          <w:lang w:val="en-US"/>
+        </w:rPr>
+      </w:pPr>
+      <w:r>
+        <w:rPr>
+          <w:b/>
+          <w:sz w:val="24"/>
+          <w:u w:val="single"/>
+        </w:rPr>
+        <w:t>Integración</w:t>
+      </w:r>
+      <w:r>
+        <w:rPr>
+          <w:b/>
+          <w:sz w:val="24"/>
+          <w:u w:val="single"/>
+          <w:lang w:val="en-US"/>
+        </w:rPr>
+        <w:t>:</w:t>
+      </w:r>
+    </w:p>
+    <w:p>
+      <w:pPr>
+        <w:pStyle w:val="ListParagraph"/>
+        <w:numPr>
+          <w:ilvl w:val="1"/>
+          <w:numId w:val="10"/>
+        </w:numPr>
+        <w:rPr>
+          <w:lang w:val="en-US"/>
+        </w:rPr>
+      </w:pPr>
+      <w:r>
+        <w:rPr>
+          <w:u w:val="single"/>
+          <w:lang w:val="en-US"/>
+        </w:rPr>
+        <w:t>Singleton (</w:t>
+      </w:r>
+      <w:r>
+        <w:rPr>
+          <w:u w:val="single"/>
+          <w:lang w:val="en-US"/>
+        </w:rPr>
+        <w:t>objecto único) :</w:t>
+      </w:r>
+      <w:r>
+        <w:rPr>
+          <w:lang w:val="en-US"/>
+        </w:rPr>
+        <w:t xml:space="preserve"> TransactionFactory , TransactionManager , FactoriaDAO</w:t>
+      </w:r>
+    </w:p>
+    <w:p>
+      <w:pPr>
+        <w:pStyle w:val="ListParagraph"/>
+        <w:numPr>
+          <w:ilvl w:val="1"/>
+          <w:numId w:val="10"/>
+        </w:numPr>
+        <w:rPr>
+          <w:lang w:val="en-US"/>
+        </w:rPr>
+      </w:pPr>
+      <w:r>
+        <w:rPr>
+          <w:u w:val="single"/>
+          <w:lang w:val="en-US"/>
+        </w:rPr>
+        <w:t>Data Object Access (DAO)</w:t>
+      </w:r>
+      <w:r>
+        <w:rPr>
+          <w:lang w:val="en-US"/>
+        </w:rPr>
+        <w:t xml:space="preserve"> : </w:t>
+      </w:r>
+      <w:proofErr w:type="spellStart"/>
+      <w:r>
+        <w:rPr>
+          <w:lang w:val="en-US"/>
+        </w:rPr>
+        <w:t>DAOCliente</w:t>
+      </w:r>
+      <w:proofErr w:type="spellEnd"/>
+      <w:r>
+        <w:rPr>
+          <w:lang w:val="en-US"/>
+        </w:rPr>
+        <w:t xml:space="preserve">,  </w:t>
+      </w:r>
+      <w:proofErr w:type="spellStart"/>
+      <w:r>
+        <w:rPr>
+          <w:lang w:val="en-US"/>
+        </w:rPr>
+        <w:t>DAOHabitacion</w:t>
+      </w:r>
+      <w:proofErr w:type="spellEnd"/>
+      <w:r>
+        <w:rPr>
+          <w:lang w:val="en-US"/>
+        </w:rPr>
+        <w:t xml:space="preserve"> , DAOReserva</w:t>
+      </w:r>
+    </w:p>
+    <w:p>
+      <w:pPr>
+        <w:pStyle w:val="ListParagraph"/>
+        <w:numPr>
+          <w:ilvl w:val="0"/>
+          <w:numId w:val="10"/>
+        </w:numPr>
+        <w:rPr>
+          <w:lang w:val="en-US"/>
+        </w:rPr>
+      </w:pPr>
+      <w:r>
+        <w:rPr>
+          <w:b/>
+          <w:sz w:val="24"/>
+          <w:u w:val="single"/>
+        </w:rPr>
+        <w:t>Negocio</w:t>
+      </w:r>
+      <w:r>
+        <w:rPr>
+          <w:sz w:val="24"/>
+          <w:lang w:val="en-US"/>
+        </w:rPr>
+        <w:t>:</w:t>
+      </w:r>
+    </w:p>
+    <w:p>
+      <w:pPr>
+        <w:pStyle w:val="ListParagraph"/>
+        <w:numPr>
+          <w:ilvl w:val="1"/>
+          <w:numId w:val="10"/>
+        </w:numPr>
+        <w:rPr>
+          <w:lang w:val="en-US"/>
+        </w:rPr>
+      </w:pPr>
+      <w:r>
+        <w:rPr>
+          <w:u w:val="single"/>
+          <w:lang w:val="en-US"/>
+        </w:rPr>
+        <w:t xml:space="preserve">Singleton </w:t>
+      </w:r>
+      <w:r>
+        <w:rPr>
+          <w:u w:val="single"/>
+          <w:lang w:val="en-US"/>
+        </w:rPr>
+        <w:t>(</w:t>
+      </w:r>
+      <w:proofErr w:type="spellStart"/>
+      <w:r>
+        <w:rPr>
+          <w:u w:val="single"/>
+        </w:rPr>
+        <w:t>objecto</w:t>
+      </w:r>
+      <w:proofErr w:type="spellEnd"/>
+      <w:r>
+        <w:rPr>
+          <w:u w:val="single"/>
+          <w:lang w:val="en-US"/>
+        </w:rPr>
+        <w:t xml:space="preserve"> único</w:t>
+      </w:r>
+      <w:r>
+        <w:rPr>
+          <w:u w:val="single"/>
+          <w:lang w:val="en-US"/>
+        </w:rPr>
+        <w:t>)</w:t>
+      </w:r>
+      <w:r>
+        <w:rPr>
+          <w:u w:val="single"/>
+          <w:lang w:val="en-US"/>
+        </w:rPr>
+        <w:t>:</w:t>
+      </w:r>
+      <w:r>
+        <w:rPr>
+          <w:u w:val="single"/>
+          <w:lang w:val="en-US"/>
+        </w:rPr>
+        <w:t xml:space="preserve"> </w:t>
+      </w:r>
+      <w:proofErr w:type="spellStart"/>
+      <w:r>
+        <w:rPr>
+          <w:lang w:val="en-US"/>
+        </w:rPr>
+        <w:t>FactorySA</w:t>
+      </w:r>
+      <w:proofErr w:type="spellEnd"/>
+    </w:p>
+    <w:p>
+      <w:pPr>
+        <w:pStyle w:val="ListParagraph"/>
+        <w:numPr>
+          <w:ilvl w:val="1"/>
+          <w:numId w:val="10"/>
+        </w:numPr>
+      </w:pPr>
+      <w:r>
+        <w:rPr>
+          <w:u w:val="single"/>
+        </w:rPr>
+        <w:t>Servicio de Aplicación</w:t>
+      </w:r>
+      <w:r>
+        <w:rPr>
+          <w:u w:val="single"/>
+        </w:rPr>
+        <w:t xml:space="preserve"> ( </w:t>
+      </w:r>
+      <w:proofErr w:type="spellStart"/>
+      <w:r>
+        <w:rPr>
+          <w:i/>
+          <w:u w:val="single"/>
+        </w:rPr>
+        <w:t>Application</w:t>
+      </w:r>
+      <w:proofErr w:type="spellEnd"/>
+      <w:r>
+        <w:rPr>
+          <w:i/>
+          <w:u w:val="single"/>
+        </w:rPr>
+        <w:t xml:space="preserve"> </w:t>
+      </w:r>
+      <w:proofErr w:type="spellStart"/>
+      <w:r>
+        <w:rPr>
+          <w:i/>
+          <w:u w:val="single"/>
+        </w:rPr>
+        <w:t>Service</w:t>
+      </w:r>
+      <w:proofErr w:type="spellEnd"/>
+      <w:r>
+        <w:rPr>
+          <w:u w:val="single"/>
+        </w:rPr>
+        <w:t xml:space="preserve"> )</w:t>
+      </w:r>
+      <w:r>
+        <w:rPr>
+          <w:u w:val="single"/>
+        </w:rPr>
+        <w:t>:</w:t>
+      </w:r>
+      <w:r>
+        <w:t xml:space="preserve"> </w:t>
+      </w:r>
+      <w:proofErr w:type="spellStart"/>
+      <w:r>
+        <w:t>SACliente</w:t>
+      </w:r>
+      <w:proofErr w:type="spellEnd"/>
+      <w:r>
+        <w:t xml:space="preserve"> , </w:t>
+      </w:r>
+      <w:proofErr w:type="spellStart"/>
+      <w:r>
+        <w:t>SAHabitacion</w:t>
+      </w:r>
+      <w:proofErr w:type="spellEnd"/>
+      <w:r>
+        <w:t xml:space="preserve"> , </w:t>
+      </w:r>
+      <w:proofErr w:type="spellStart"/>
+      <w:r>
+        <w:t>SAReservas</w:t>
+      </w:r>
+      <w:proofErr w:type="spellEnd"/>
+    </w:p>
+    <w:p>
+      <w:pPr>
+        <w:pStyle w:val="ListParagraph"/>
+        <w:numPr>
+          <w:ilvl w:val="1"/>
+          <w:numId w:val="10"/>
+        </w:numPr>
+      </w:pPr>
+      <w:proofErr w:type="spellStart"/>
+      <w:r>
+        <w:t>Tranfer</w:t>
+      </w:r>
+      <w:proofErr w:type="spellEnd"/>
+      <w:r>
+        <w:t xml:space="preserve"> </w:t>
+      </w:r>
+      <w:proofErr w:type="spellStart"/>
+      <w:r>
+        <w:t>Object</w:t>
+      </w:r>
+      <w:proofErr w:type="spellEnd"/>
+      <w:r>
+        <w:t xml:space="preserve"> : </w:t>
+      </w:r>
+      <w:proofErr w:type="spellStart"/>
+      <w:r>
+        <w:t>TransferCliente</w:t>
+      </w:r>
+      <w:proofErr w:type="spellEnd"/>
+      <w:r>
+        <w:t xml:space="preserve">,  </w:t>
+      </w:r>
+      <w:proofErr w:type="spellStart"/>
+      <w:r>
+        <w:t>TransferHabitacion</w:t>
+      </w:r>
+      <w:proofErr w:type="spellEnd"/>
+      <w:r>
+        <w:t xml:space="preserve"> , </w:t>
+      </w:r>
+      <w:proofErr w:type="spellStart"/>
+      <w:r>
+        <w:t>TransferReservas</w:t>
+      </w:r>
+      <w:proofErr w:type="spellEnd"/>
+    </w:p>
+    <w:p>
+      <w:pPr>
+        <w:pStyle w:val="ListParagraph"/>
+        <w:numPr>
+          <w:ilvl w:val="0"/>
+          <w:numId w:val="10"/>
+        </w:numPr>
+        <w:rPr>
+          <w:b/>
+          <w:sz w:val="24"/>
+        </w:rPr>
+      </w:pPr>
+      <w:r>
+        <w:rPr>
+          <w:b/>
+          <w:sz w:val="24"/>
+          <w:u w:val="single"/>
+        </w:rPr>
+        <w:t>Presentación:</w:t>
+      </w:r>
+    </w:p>
+    <w:p>
+      <w:pPr>
+        <w:pStyle w:val="ListParagraph"/>
+        <w:numPr>
+          <w:ilvl w:val="1"/>
+          <w:numId w:val="10"/>
+        </w:numPr>
+        <w:rPr>
+          <w:u w:val="single"/>
+        </w:rPr>
+      </w:pPr>
+      <w:proofErr w:type="spellStart"/>
+      <w:r>
+        <w:rPr>
+          <w:u w:val="single"/>
+        </w:rPr>
+        <w:t>Singleton</w:t>
+      </w:r>
+      <w:proofErr w:type="spellEnd"/>
+      <w:r>
+        <w:rPr>
+          <w:u w:val="single"/>
+        </w:rPr>
+        <w:t xml:space="preserve"> (objeto único)</w:t>
+      </w:r>
+      <w:proofErr w:type="gramStart"/>
+      <w:r>
+        <w:rPr>
+          <w:u w:val="single"/>
+        </w:rPr>
+        <w:t xml:space="preserve">: </w:t>
+      </w:r>
+      <w:r>
+        <w:rPr>
+          <w:i/>
+          <w:u w:val="single"/>
+        </w:rPr>
+        <w:t xml:space="preserve"> </w:t>
+      </w:r>
+      <w:proofErr w:type="spellStart"/>
+      <w:r>
+        <w:t>ControladorAplicacion</w:t>
+      </w:r>
+      <w:proofErr w:type="spellEnd"/>
+      <w:proofErr w:type="gramEnd"/>
+      <w:r>
+        <w:t xml:space="preserve">, </w:t>
+      </w:r>
+      <w:proofErr w:type="spellStart"/>
+      <w:r>
+        <w:t>Dispatcher</w:t>
+      </w:r>
+      <w:proofErr w:type="spellEnd"/>
+      <w:r>
+        <w:t xml:space="preserve"> ,</w:t>
+      </w:r>
+      <w:proofErr w:type="spellStart"/>
+      <w:r>
+        <w:t>GUIClientes</w:t>
+      </w:r>
+      <w:proofErr w:type="spellEnd"/>
+      <w:r>
+        <w:t xml:space="preserve">, </w:t>
+      </w:r>
+      <w:proofErr w:type="spellStart"/>
+      <w:r>
+        <w:t>GUIHabitacion</w:t>
+      </w:r>
+      <w:proofErr w:type="spellEnd"/>
+      <w:r>
+        <w:t xml:space="preserve">, </w:t>
+      </w:r>
+      <w:proofErr w:type="spellStart"/>
+      <w:r>
+        <w:t>GUIReserva</w:t>
+      </w:r>
+      <w:proofErr w:type="spellEnd"/>
+      <w:r>
+        <w:t>.</w:t>
+      </w:r>
+    </w:p>
+    <w:p>
+      <w:pPr>
+        <w:pStyle w:val="ListParagraph"/>
+        <w:numPr>
+          <w:ilvl w:val="1"/>
+          <w:numId w:val="10"/>
+        </w:numPr>
+        <w:rPr>
+          <w:u w:val="single"/>
+        </w:rPr>
+      </w:pPr>
+      <w:r>
+        <w:rPr>
+          <w:u w:val="single"/>
+        </w:rPr>
+        <w:t>Controlador de aplicación (</w:t>
+      </w:r>
+      <w:proofErr w:type="spellStart"/>
+      <w:r>
+        <w:rPr>
+          <w:i/>
+          <w:u w:val="single"/>
+        </w:rPr>
+        <w:t>Application</w:t>
+      </w:r>
+      <w:proofErr w:type="spellEnd"/>
+      <w:r>
+        <w:rPr>
+          <w:i/>
+          <w:u w:val="single"/>
+        </w:rPr>
+        <w:t xml:space="preserve"> </w:t>
+      </w:r>
+      <w:proofErr w:type="spellStart"/>
+      <w:r>
+        <w:rPr>
+          <w:i/>
+          <w:u w:val="single"/>
+        </w:rPr>
+        <w:t>controller</w:t>
+      </w:r>
+      <w:proofErr w:type="spellEnd"/>
+      <w:r>
+        <w:rPr>
+          <w:u w:val="single"/>
+        </w:rPr>
+        <w:t>) :</w:t>
+      </w:r>
+      <w:r>
+        <w:rPr>
+          <w:i/>
+        </w:rPr>
+        <w:t xml:space="preserve"> </w:t>
+      </w:r>
+      <w:proofErr w:type="spellStart"/>
+      <w:r>
+        <w:t>ControladorAplicacion</w:t>
+      </w:r>
+      <w:proofErr w:type="spellEnd"/>
+    </w:p>
+    <w:p>
+      <w:pPr>
+        <w:rPr>
+          <w:u w:val="single"/>
+        </w:rPr>
+      </w:pPr>
+    </w:p>
+    <w:p>
+      <w:pPr>
+        <w:pStyle w:val="IntenseQuote"/>
+        <w:jc w:val="center"/>
+      </w:pPr>
+      <w:r>
+        <w:t>En e</w:t>
+      </w:r>
+      <w:r>
+        <w:t>sta aplicación está bien definida la arquitectura multicapa (</w:t>
+      </w:r>
+      <w:r>
+        <w:t>integración,</w:t>
+      </w:r>
+      <w:r>
+        <w:t xml:space="preserve"> </w:t>
+      </w:r>
+      <w:r>
+        <w:t>negocio,</w:t>
+      </w:r>
+      <w:r>
+        <w:t xml:space="preserve"> </w:t>
+      </w:r>
+      <w:r>
+        <w:t>presentación)</w:t>
+      </w:r>
+    </w:p>
+    <w:p>
+      <w:r>
+        <w:tab/>
+      </w:r>
+      <w:r>
+        <w:tab/>
+      </w:r>
+    </w:p>
+    <w:p>
+      <w:pPr>
+        <w:pStyle w:val="Heading2"/>
+      </w:pPr>
+      <w:r>
+        <w:t>Diagramas de aplicación</w:t>
+      </w:r>
+      <w:r>
+        <w:tab/>
+      </w:r>
+      <w:r>
+        <w:tab/>
+      </w:r>
+      <w:r>
+        <w:tab/>
+      </w:r>
+      <w:r>
+        <w:tab/>
+      </w:r>
+      <w:r>
+        <w:tab/>
+      </w:r>
+    </w:p>
+    <w:p/>
+    <w:p>
+      <w:r>
+        <w:t xml:space="preserve">Se ha decidido </w:t>
+      </w:r>
+      <w:r>
+        <w:t>utilizar la herramienta CASE ‘</w:t>
+      </w:r>
+      <w:r>
+        <w:rPr>
+          <w:i/>
+        </w:rPr>
+        <w:t xml:space="preserve">IBM </w:t>
+      </w:r>
+      <w:proofErr w:type="spellStart"/>
+      <w:r>
+        <w:rPr>
+          <w:i/>
+        </w:rPr>
+        <w:t>Rational</w:t>
+      </w:r>
+      <w:proofErr w:type="spellEnd"/>
+      <w:r>
+        <w:rPr>
+          <w:i/>
+        </w:rPr>
+        <w:t xml:space="preserve"> Software </w:t>
+      </w:r>
+      <w:proofErr w:type="spellStart"/>
+      <w:r>
+        <w:rPr>
+          <w:i/>
+        </w:rPr>
+        <w:t>Architect</w:t>
+      </w:r>
+      <w:proofErr w:type="spellEnd"/>
+      <w:r>
+        <w:rPr>
+          <w:i/>
+        </w:rPr>
+        <w:t xml:space="preserve"> 8.0.3’</w:t>
+      </w:r>
+      <w:r>
+        <w:rPr>
+          <w:i/>
+        </w:rPr>
+        <w:t xml:space="preserve"> </w:t>
+      </w:r>
+      <w:r>
+        <w:t>para la realización de los diagramas necesarios para el desarrollo de esta aplicación.</w:t>
+      </w:r>
+    </w:p>
+    <w:p>
+      <w:r>
+        <w:t>En concreto</w:t>
+      </w:r>
+      <w:r>
+        <w:t>:</w:t>
+      </w:r>
+    </w:p>
+    <w:p>
+      <w:pPr>
+        <w:pStyle w:val="ListParagraph"/>
+        <w:numPr>
+          <w:ilvl w:val="0"/>
+          <w:numId w:val="11"/>
+        </w:numPr>
+        <w:rPr>
+          <w:u w:val="single"/>
+        </w:rPr>
+      </w:pPr>
+      <w:r>
+        <w:rPr>
+          <w:u w:val="single"/>
+        </w:rPr>
+        <w:t>Diagramas de Casos de Uso:</w:t>
+      </w:r>
+      <w:r>
+        <w:t xml:space="preserve"> </w:t>
+      </w:r>
+    </w:p>
+    <w:p>
+      <w:pPr>
+        <w:pStyle w:val="ListParagraph"/>
+        <w:numPr>
+          <w:ilvl w:val="1"/>
+          <w:numId w:val="11"/>
+        </w:numPr>
+        <w:rPr>
+          <w:u w:val="single"/>
+        </w:rPr>
+      </w:pPr>
+      <w:r>
+        <w:t>Clientes:</w:t>
+      </w:r>
+    </w:p>
+    <w:p>
+      <w:pPr>
+        <w:pStyle w:val="ListParagraph"/>
+        <w:numPr>
+          <w:ilvl w:val="2"/>
+          <w:numId w:val="11"/>
+        </w:numPr>
+        <w:rPr>
+          <w:u w:val="single"/>
+        </w:rPr>
+      </w:pPr>
+      <w:r>
+        <w:t>Alta Cliente</w:t>
+      </w:r>
+    </w:p>
+    <w:p>
+      <w:pPr>
+        <w:pStyle w:val="ListParagraph"/>
+        <w:numPr>
+          <w:ilvl w:val="2"/>
+          <w:numId w:val="11"/>
+        </w:numPr>
+        <w:rPr>
+          <w:u w:val="single"/>
+        </w:rPr>
+      </w:pPr>
+      <w:r>
+        <w:t>Consulta Cliente</w:t>
+      </w:r>
+    </w:p>
+    <w:p>
+      <w:pPr>
+        <w:pStyle w:val="ListParagraph"/>
+        <w:numPr>
+          <w:ilvl w:val="2"/>
+          <w:numId w:val="11"/>
+        </w:numPr>
+        <w:rPr>
+          <w:u w:val="single"/>
+        </w:rPr>
+      </w:pPr>
+      <w:r>
+        <w:t>Modificar Cliente</w:t>
+      </w:r>
+    </w:p>
+    <w:p>
+      <w:pPr>
+        <w:pStyle w:val="ListParagraph"/>
+        <w:numPr>
+          <w:ilvl w:val="2"/>
+          <w:numId w:val="11"/>
+        </w:numPr>
+        <w:rPr>
+          <w:u w:val="single"/>
+        </w:rPr>
+      </w:pPr>
+      <w:r>
+        <w:t>Consulta Todos los Clientes</w:t>
+      </w:r>
+    </w:p>
+    <w:p>
+      <w:pPr>
+        <w:pStyle w:val="ListParagraph"/>
+        <w:numPr>
+          <w:ilvl w:val="2"/>
+          <w:numId w:val="11"/>
+        </w:numPr>
+        <w:rPr>
+          <w:u w:val="single"/>
+        </w:rPr>
+      </w:pPr>
+      <w:r>
+        <w:t>Dar de Baja Cliente</w:t>
+      </w:r>
+    </w:p>
+    <w:p>
+      <w:pPr>
+        <w:pStyle w:val="ListParagraph"/>
+        <w:numPr>
+          <w:ilvl w:val="1"/>
+          <w:numId w:val="11"/>
+        </w:numPr>
+        <w:rPr>
+          <w:u w:val="single"/>
+        </w:rPr>
+      </w:pPr>
+      <w:r>
+        <w:t>Habitaciones:</w:t>
+      </w:r>
+    </w:p>
+    <w:p>
+      <w:pPr>
+        <w:pStyle w:val="ListParagraph"/>
+        <w:numPr>
+          <w:ilvl w:val="2"/>
+          <w:numId w:val="11"/>
+        </w:numPr>
+        <w:rPr>
+          <w:u w:val="single"/>
+        </w:rPr>
+      </w:pPr>
+      <w:r>
+        <w:t>Alta Habitación</w:t>
+      </w:r>
+    </w:p>
+    <w:p>
+      <w:pPr>
+        <w:pStyle w:val="ListParagraph"/>
+        <w:numPr>
+          <w:ilvl w:val="2"/>
+          <w:numId w:val="11"/>
+        </w:numPr>
+        <w:rPr>
+          <w:u w:val="single"/>
+        </w:rPr>
+      </w:pPr>
+      <w:r>
+        <w:t>Modificar Habitación</w:t>
+      </w:r>
+    </w:p>
+    <w:p>
+      <w:pPr>
+        <w:pStyle w:val="ListParagraph"/>
+        <w:numPr>
+          <w:ilvl w:val="2"/>
+          <w:numId w:val="11"/>
+        </w:numPr>
+        <w:rPr>
+          <w:u w:val="single"/>
+        </w:rPr>
+      </w:pPr>
+      <w:r>
+        <w:t xml:space="preserve">Consultar </w:t>
+      </w:r>
+      <w:r>
+        <w:t>Habitación</w:t>
+      </w:r>
+    </w:p>
+    <w:p>
+      <w:pPr>
+        <w:pStyle w:val="ListParagraph"/>
+        <w:numPr>
+          <w:ilvl w:val="2"/>
+          <w:numId w:val="11"/>
+        </w:numPr>
+        <w:rPr>
+          <w:u w:val="single"/>
+        </w:rPr>
+      </w:pPr>
+      <w:r>
+        <w:t xml:space="preserve">Consultar Lista </w:t>
+      </w:r>
+      <w:r>
+        <w:t>de Habitaciones</w:t>
+      </w:r>
+    </w:p>
+    <w:p>
+      <w:pPr>
+        <w:pStyle w:val="ListParagraph"/>
+        <w:numPr>
+          <w:ilvl w:val="2"/>
+          <w:numId w:val="11"/>
+        </w:numPr>
+        <w:rPr>
+          <w:u w:val="single"/>
+        </w:rPr>
+      </w:pPr>
+      <w:r>
+        <w:lastRenderedPageBreak/>
+        <w:t xml:space="preserve">Dar de Baja </w:t>
+      </w:r>
+      <w:r>
+        <w:t>Habitación</w:t>
+      </w:r>
+    </w:p>
+    <w:p>
+      <w:pPr>
+        <w:pStyle w:val="ListParagraph"/>
+        <w:numPr>
+          <w:ilvl w:val="1"/>
+          <w:numId w:val="11"/>
+        </w:numPr>
+        <w:rPr>
+          <w:u w:val="single"/>
+        </w:rPr>
+      </w:pPr>
+      <w:r>
+        <w:t>Reservas:</w:t>
+      </w:r>
+    </w:p>
+    <w:p>
+      <w:pPr>
+        <w:pStyle w:val="ListParagraph"/>
+        <w:numPr>
+          <w:ilvl w:val="2"/>
+          <w:numId w:val="11"/>
+        </w:numPr>
+      </w:pPr>
+      <w:r>
+        <w:t>Dar de Alta Reserva</w:t>
+      </w:r>
+    </w:p>
+    <w:p>
+      <w:pPr>
+        <w:pStyle w:val="ListParagraph"/>
+        <w:numPr>
+          <w:ilvl w:val="2"/>
+          <w:numId w:val="11"/>
+        </w:numPr>
+      </w:pPr>
+      <w:r>
+        <w:t>Dar de Baja Reserva</w:t>
+      </w:r>
+    </w:p>
+    <w:p>
+      <w:pPr>
+        <w:pStyle w:val="ListParagraph"/>
+        <w:numPr>
+          <w:ilvl w:val="2"/>
+          <w:numId w:val="11"/>
+        </w:numPr>
+      </w:pPr>
+      <w:r>
+        <w:t>Modificar Reserva</w:t>
+      </w:r>
+    </w:p>
+    <w:p>
+      <w:pPr>
+        <w:pStyle w:val="ListParagraph"/>
+        <w:numPr>
+          <w:ilvl w:val="2"/>
+          <w:numId w:val="11"/>
+        </w:numPr>
+      </w:pPr>
+      <w:r>
+        <w:t>Consultar Reserva</w:t>
+      </w:r>
+    </w:p>
+    <w:p>
+      <w:pPr>
+        <w:pStyle w:val="ListParagraph"/>
+        <w:numPr>
+          <w:ilvl w:val="2"/>
+          <w:numId w:val="11"/>
+        </w:numPr>
+      </w:pPr>
+      <w:r>
+        <w:t xml:space="preserve">Consultar </w:t>
+      </w:r>
+      <w:r>
+        <w:t>todas las reservas</w:t>
+      </w:r>
+    </w:p>
+    <w:p>
+      <w:pPr>
+        <w:pStyle w:val="ListParagraph"/>
+        <w:numPr>
+          <w:ilvl w:val="2"/>
+          <w:numId w:val="11"/>
+        </w:numPr>
+      </w:pPr>
+      <w:r>
+        <w:t>Consultar reservas de un cliente</w:t>
+      </w:r>
+    </w:p>
+    <w:p>
+      <w:pPr>
+        <w:pStyle w:val="ListParagraph"/>
+        <w:ind w:left="2520" w:firstLine="0"/>
+        <w:rPr>
+          <w:u w:val="single"/>
+        </w:rPr>
+      </w:pPr>
+    </w:p>
+    <w:p>
+      <w:pPr>
+        <w:pStyle w:val="ListParagraph"/>
+        <w:numPr>
+          <w:ilvl w:val="0"/>
+          <w:numId w:val="11"/>
+        </w:numPr>
+        <w:rPr>
+          <w:u w:val="single"/>
+        </w:rPr>
+      </w:pPr>
+      <w:r>
+        <w:rPr>
+          <w:u w:val="single"/>
+        </w:rPr>
+        <w:t xml:space="preserve">Diagramas de Actividad: </w:t>
+      </w:r>
+    </w:p>
+    <w:p>
+      <w:pPr>
+        <w:pStyle w:val="ListParagraph"/>
+        <w:numPr>
+          <w:ilvl w:val="1"/>
+          <w:numId w:val="11"/>
+        </w:numPr>
+        <w:rPr>
+          <w:u w:val="single"/>
+        </w:rPr>
+      </w:pPr>
+      <w:r>
+        <w:t>Clientes:</w:t>
+      </w:r>
+    </w:p>
+    <w:p>
+      <w:pPr>
+        <w:pStyle w:val="ListParagraph"/>
+        <w:numPr>
+          <w:ilvl w:val="2"/>
+          <w:numId w:val="11"/>
+        </w:numPr>
+        <w:rPr>
+          <w:u w:val="single"/>
+        </w:rPr>
+      </w:pPr>
+      <w:r>
+        <w:t>Alta Cliente</w:t>
+      </w:r>
+    </w:p>
+    <w:p>
+      <w:pPr>
+        <w:pStyle w:val="ListParagraph"/>
+        <w:numPr>
+          <w:ilvl w:val="2"/>
+          <w:numId w:val="11"/>
+        </w:numPr>
+        <w:rPr>
+          <w:u w:val="single"/>
+        </w:rPr>
+      </w:pPr>
+      <w:r>
+        <w:t>Consulta Cliente</w:t>
+      </w:r>
+    </w:p>
+    <w:p>
+      <w:pPr>
+        <w:pStyle w:val="ListParagraph"/>
+        <w:numPr>
+          <w:ilvl w:val="2"/>
+          <w:numId w:val="11"/>
+        </w:numPr>
+        <w:rPr>
+          <w:u w:val="single"/>
+        </w:rPr>
+      </w:pPr>
+      <w:r>
+        <w:t>Modificar Cliente</w:t>
+      </w:r>
+    </w:p>
+    <w:p>
+      <w:pPr>
+        <w:pStyle w:val="ListParagraph"/>
+        <w:numPr>
+          <w:ilvl w:val="2"/>
+          <w:numId w:val="11"/>
+        </w:numPr>
+        <w:rPr>
+          <w:u w:val="single"/>
+        </w:rPr>
+      </w:pPr>
+      <w:r>
+        <w:t>Consulta Todos los Clientes</w:t>
+      </w:r>
+    </w:p>
+    <w:p>
+      <w:pPr>
+        <w:pStyle w:val="ListParagraph"/>
+        <w:numPr>
+          <w:ilvl w:val="2"/>
+          <w:numId w:val="11"/>
+        </w:numPr>
+        <w:rPr>
+          <w:u w:val="single"/>
+        </w:rPr>
+      </w:pPr>
+      <w:r>
+        <w:t>Dar de Baja Cliente</w:t>
+      </w:r>
+    </w:p>
+    <w:p>
+      <w:pPr>
+        <w:pStyle w:val="ListParagraph"/>
+        <w:numPr>
+          <w:ilvl w:val="1"/>
+          <w:numId w:val="11"/>
+        </w:numPr>
+        <w:rPr>
+          <w:u w:val="single"/>
+        </w:rPr>
+      </w:pPr>
+      <w:r>
+        <w:t>Habitaciones:</w:t>
+      </w:r>
+    </w:p>
+    <w:p>
+      <w:pPr>
+        <w:pStyle w:val="ListParagraph"/>
+        <w:numPr>
+          <w:ilvl w:val="2"/>
+          <w:numId w:val="11"/>
+        </w:numPr>
+        <w:rPr>
+          <w:u w:val="single"/>
+        </w:rPr>
+      </w:pPr>
+      <w:r>
+        <w:t>Alta Habitación</w:t>
+      </w:r>
+    </w:p>
+    <w:p>
+      <w:pPr>
+        <w:pStyle w:val="ListParagraph"/>
+        <w:numPr>
+          <w:ilvl w:val="2"/>
+          <w:numId w:val="11"/>
+        </w:numPr>
+        <w:rPr>
+          <w:u w:val="single"/>
+        </w:rPr>
+      </w:pPr>
+      <w:r>
+        <w:t>Modificar Habitación</w:t>
+      </w:r>
+    </w:p>
+    <w:p>
+      <w:pPr>
+        <w:pStyle w:val="ListParagraph"/>
+        <w:numPr>
+          <w:ilvl w:val="2"/>
+          <w:numId w:val="11"/>
+        </w:numPr>
+        <w:rPr>
+          <w:u w:val="single"/>
+        </w:rPr>
+      </w:pPr>
+      <w:r>
+        <w:t>Consultar Habitación</w:t>
+      </w:r>
+    </w:p>
+    <w:p>
+      <w:pPr>
+        <w:pStyle w:val="ListParagraph"/>
+        <w:numPr>
+          <w:ilvl w:val="2"/>
+          <w:numId w:val="11"/>
+        </w:numPr>
+        <w:rPr>
+          <w:u w:val="single"/>
+        </w:rPr>
+      </w:pPr>
+      <w:r>
+        <w:t>Consultar Lista  de Habitaciones</w:t>
+      </w:r>
+    </w:p>
+    <w:p>
+      <w:pPr>
+        <w:pStyle w:val="ListParagraph"/>
+        <w:numPr>
+          <w:ilvl w:val="2"/>
+          <w:numId w:val="11"/>
+        </w:numPr>
+        <w:rPr>
+          <w:u w:val="single"/>
+        </w:rPr>
+      </w:pPr>
+      <w:r>
+        <w:t>Dar de Baja Habitación</w:t>
+      </w:r>
+    </w:p>
+    <w:p>
+      <w:pPr>
+        <w:pStyle w:val="ListParagraph"/>
+        <w:numPr>
+          <w:ilvl w:val="1"/>
+          <w:numId w:val="11"/>
+        </w:numPr>
+        <w:rPr>
+          <w:u w:val="single"/>
+        </w:rPr>
+      </w:pPr>
+      <w:r>
+        <w:t>Reservas:</w:t>
+      </w:r>
+    </w:p>
+    <w:p>
+      <w:pPr>
+        <w:pStyle w:val="ListParagraph"/>
+        <w:numPr>
+          <w:ilvl w:val="2"/>
+          <w:numId w:val="11"/>
+        </w:numPr>
+      </w:pPr>
+      <w:r>
+        <w:t>Dar de Alta Reserva</w:t>
+      </w:r>
+    </w:p>
+    <w:p>
+      <w:pPr>
+        <w:pStyle w:val="ListParagraph"/>
+        <w:numPr>
+          <w:ilvl w:val="2"/>
+          <w:numId w:val="11"/>
+        </w:numPr>
+      </w:pPr>
+      <w:r>
+        <w:t>Dar de Baja Reserva</w:t>
+      </w:r>
+    </w:p>
+    <w:p>
+      <w:pPr>
+        <w:pStyle w:val="ListParagraph"/>
+        <w:numPr>
+          <w:ilvl w:val="2"/>
+          <w:numId w:val="11"/>
+        </w:numPr>
+      </w:pPr>
+      <w:r>
+        <w:t>Modificar Reserva</w:t>
+      </w:r>
+    </w:p>
+    <w:p>
+      <w:pPr>
+        <w:pStyle w:val="ListParagraph"/>
+        <w:numPr>
+          <w:ilvl w:val="2"/>
+          <w:numId w:val="11"/>
+        </w:numPr>
+      </w:pPr>
+      <w:r>
+        <w:t>Consultar Reserva</w:t>
+      </w:r>
+    </w:p>
+    <w:p>
+      <w:pPr>
+        <w:pStyle w:val="ListParagraph"/>
+        <w:numPr>
+          <w:ilvl w:val="2"/>
+          <w:numId w:val="11"/>
+        </w:numPr>
+      </w:pPr>
+      <w:r>
+        <w:t>Consultar todas las reservas</w:t>
+      </w:r>
+    </w:p>
+    <w:p>
+      <w:pPr>
+        <w:pStyle w:val="ListParagraph"/>
+        <w:numPr>
+          <w:ilvl w:val="2"/>
+          <w:numId w:val="11"/>
+        </w:numPr>
+      </w:pPr>
+      <w:r>
+        <w:t>Consultar reservas de un cliente</w:t>
+      </w:r>
+    </w:p>
+    <w:p>
+      <w:pPr>
+        <w:pStyle w:val="ListParagraph"/>
+        <w:numPr>
+          <w:ilvl w:val="0"/>
+          <w:numId w:val="11"/>
+        </w:numPr>
+        <w:rPr>
+          <w:u w:val="single"/>
+        </w:rPr>
+      </w:pPr>
+      <w:r>
+        <w:rPr>
+          <w:u w:val="single"/>
+        </w:rPr>
+        <w:t>Diagramas de Secuencia</w:t>
+      </w:r>
+      <w:r>
+        <w:rPr>
+          <w:u w:val="single"/>
+        </w:rPr>
+        <w:t>:</w:t>
+      </w:r>
+      <w:r>
+        <w:rPr>
+          <w:u w:val="single"/>
+        </w:rPr>
+        <w:t xml:space="preserve"> </w:t>
+      </w:r>
+      <w:r>
+        <w:t xml:space="preserve">Se eligió un módulo y se realizaron los casos de uso de dicho modulo, el resto son análogos. Si hubo algún caso excepcional , se añadió a los diagramas </w:t>
+      </w:r>
+    </w:p>
+    <w:p>
+      <w:pPr>
+        <w:pStyle w:val="ListParagraph"/>
+        <w:numPr>
+          <w:ilvl w:val="1"/>
+          <w:numId w:val="11"/>
+        </w:numPr>
+        <w:rPr>
+          <w:u w:val="single"/>
+        </w:rPr>
+      </w:pPr>
+      <w:proofErr w:type="spellStart"/>
+      <w:r>
+        <w:rPr>
+          <w:u w:val="single"/>
+        </w:rPr>
+        <w:t>DAOClientes</w:t>
+      </w:r>
+      <w:proofErr w:type="spellEnd"/>
+    </w:p>
+    <w:p>
+      <w:pPr>
+        <w:pStyle w:val="ListParagraph"/>
+        <w:numPr>
+          <w:ilvl w:val="2"/>
+          <w:numId w:val="11"/>
+        </w:numPr>
+        <w:rPr>
+          <w:u w:val="single"/>
+        </w:rPr>
+      </w:pPr>
+      <w:r>
+        <w:t>Alta Cliente</w:t>
+      </w:r>
+    </w:p>
+    <w:p>
+      <w:pPr>
+        <w:pStyle w:val="ListParagraph"/>
+        <w:numPr>
+          <w:ilvl w:val="2"/>
+          <w:numId w:val="11"/>
+        </w:numPr>
+        <w:rPr>
+          <w:u w:val="single"/>
+        </w:rPr>
+      </w:pPr>
+      <w:r>
+        <w:t>Consulta Cliente</w:t>
+      </w:r>
+    </w:p>
+    <w:p>
+      <w:pPr>
+        <w:pStyle w:val="ListParagraph"/>
+        <w:numPr>
+          <w:ilvl w:val="2"/>
+          <w:numId w:val="11"/>
+        </w:numPr>
+        <w:rPr>
+          <w:u w:val="single"/>
+        </w:rPr>
+      </w:pPr>
+      <w:r>
+        <w:t>Modificar Cliente</w:t>
+      </w:r>
+    </w:p>
+    <w:p>
+      <w:pPr>
+        <w:pStyle w:val="ListParagraph"/>
+        <w:numPr>
+          <w:ilvl w:val="2"/>
+          <w:numId w:val="11"/>
+        </w:numPr>
+        <w:rPr>
+          <w:u w:val="single"/>
+        </w:rPr>
+      </w:pPr>
+      <w:r>
+        <w:t>Consulta Todos los Clientes</w:t>
+      </w:r>
+    </w:p>
+    <w:p>
+      <w:pPr>
+        <w:pStyle w:val="ListParagraph"/>
+        <w:numPr>
+          <w:ilvl w:val="2"/>
+          <w:numId w:val="11"/>
+        </w:numPr>
+        <w:rPr>
+          <w:u w:val="single"/>
+        </w:rPr>
+      </w:pPr>
+      <w:r>
+        <w:t>Dar de Baja Cliente</w:t>
+      </w:r>
+    </w:p>
+    <w:p>
+      <w:pPr>
+        <w:pStyle w:val="ListParagraph"/>
+        <w:numPr>
+          <w:ilvl w:val="1"/>
+          <w:numId w:val="11"/>
+        </w:numPr>
+        <w:rPr>
+          <w:u w:val="single"/>
+        </w:rPr>
+      </w:pPr>
+      <w:proofErr w:type="spellStart"/>
+      <w:r>
+        <w:t>FactoriaDAO</w:t>
+      </w:r>
+      <w:proofErr w:type="spellEnd"/>
+    </w:p>
+    <w:p>
+      <w:pPr>
+        <w:pStyle w:val="ListParagraph"/>
+        <w:numPr>
+          <w:ilvl w:val="2"/>
+          <w:numId w:val="11"/>
+        </w:numPr>
+        <w:rPr>
+          <w:u w:val="single"/>
+        </w:rPr>
+      </w:pPr>
+      <w:proofErr w:type="spellStart"/>
+      <w:r>
+        <w:t>GeneraDAOCliente</w:t>
+      </w:r>
+      <w:proofErr w:type="spellEnd"/>
+    </w:p>
+    <w:p>
+      <w:pPr>
+        <w:pStyle w:val="ListParagraph"/>
+        <w:numPr>
+          <w:ilvl w:val="2"/>
+          <w:numId w:val="11"/>
+        </w:numPr>
+        <w:rPr>
+          <w:u w:val="single"/>
+        </w:rPr>
+      </w:pPr>
+      <w:proofErr w:type="spellStart"/>
+      <w:r>
+        <w:t>GeneraDAOHabitacion</w:t>
+      </w:r>
+      <w:proofErr w:type="spellEnd"/>
+    </w:p>
+    <w:p>
+      <w:pPr>
+        <w:pStyle w:val="ListParagraph"/>
+        <w:numPr>
+          <w:ilvl w:val="2"/>
+          <w:numId w:val="11"/>
+        </w:numPr>
+        <w:rPr>
+          <w:u w:val="single"/>
+        </w:rPr>
+      </w:pPr>
+      <w:proofErr w:type="spellStart"/>
+      <w:r>
+        <w:t>GeneraDAOReservas</w:t>
+      </w:r>
+      <w:proofErr w:type="spellEnd"/>
+    </w:p>
+    <w:p>
+      <w:pPr>
+        <w:pStyle w:val="ListParagraph"/>
+        <w:numPr>
+          <w:ilvl w:val="1"/>
+          <w:numId w:val="11"/>
+        </w:numPr>
+        <w:rPr>
+          <w:u w:val="single"/>
+        </w:rPr>
+      </w:pPr>
+      <w:proofErr w:type="spellStart"/>
+      <w:r>
+        <w:t>TransactionMySQL</w:t>
+      </w:r>
+      <w:proofErr w:type="spellEnd"/>
+    </w:p>
+    <w:p>
+      <w:pPr>
+        <w:pStyle w:val="ListParagraph"/>
+        <w:numPr>
+          <w:ilvl w:val="1"/>
+          <w:numId w:val="11"/>
+        </w:numPr>
+        <w:rPr>
+          <w:u w:val="single"/>
+        </w:rPr>
+      </w:pPr>
+      <w:r>
+        <w:t>TransactionFactory</w:t>
+      </w:r>
+    </w:p>
+    <w:p>
+      <w:pPr>
+        <w:pStyle w:val="ListParagraph"/>
+        <w:numPr>
+          <w:ilvl w:val="2"/>
+          <w:numId w:val="11"/>
+        </w:numPr>
+        <w:rPr>
+          <w:u w:val="single"/>
+        </w:rPr>
+      </w:pPr>
+      <w:r>
+        <w:t>Nueva Transacción</w:t>
+      </w:r>
+    </w:p>
+    <w:p>
+      <w:pPr>
+        <w:pStyle w:val="ListParagraph"/>
+        <w:numPr>
+          <w:ilvl w:val="1"/>
+          <w:numId w:val="11"/>
+        </w:numPr>
+        <w:rPr>
+          <w:u w:val="single"/>
+        </w:rPr>
+      </w:pPr>
+      <w:proofErr w:type="spellStart"/>
+      <w:r>
+        <w:t>TransactionManager</w:t>
+      </w:r>
+      <w:proofErr w:type="spellEnd"/>
+    </w:p>
+    <w:p>
+      <w:pPr>
+        <w:pStyle w:val="ListParagraph"/>
+        <w:numPr>
+          <w:ilvl w:val="2"/>
+          <w:numId w:val="11"/>
+        </w:numPr>
+        <w:rPr>
+          <w:u w:val="single"/>
+        </w:rPr>
+      </w:pPr>
+      <w:r>
+        <w:t xml:space="preserve">Nueva </w:t>
+      </w:r>
+      <w:r>
+        <w:t>Transacción</w:t>
+      </w:r>
+    </w:p>
+    <w:p>
+      <w:pPr>
+        <w:pStyle w:val="ListParagraph"/>
+        <w:numPr>
+          <w:ilvl w:val="2"/>
+          <w:numId w:val="11"/>
+        </w:numPr>
+        <w:rPr>
+          <w:u w:val="single"/>
+        </w:rPr>
+      </w:pPr>
+      <w:proofErr w:type="spellStart"/>
+      <w:r>
+        <w:t>GetTransaccion</w:t>
+      </w:r>
+      <w:proofErr w:type="spellEnd"/>
+    </w:p>
+    <w:p>
+      <w:pPr>
+        <w:pStyle w:val="ListParagraph"/>
+        <w:numPr>
+          <w:ilvl w:val="2"/>
+          <w:numId w:val="11"/>
+        </w:numPr>
+        <w:rPr>
+          <w:u w:val="single"/>
+        </w:rPr>
+      </w:pPr>
+      <w:r>
+        <w:t xml:space="preserve">Eliminar </w:t>
+      </w:r>
+      <w:proofErr w:type="spellStart"/>
+      <w:r>
+        <w:t>Transaccion</w:t>
+      </w:r>
+      <w:proofErr w:type="spellEnd"/>
+    </w:p>
+    <w:p>
+      <w:pPr>
+        <w:pStyle w:val="ListParagraph"/>
+        <w:numPr>
+          <w:ilvl w:val="1"/>
+          <w:numId w:val="11"/>
+        </w:numPr>
+        <w:rPr>
+          <w:u w:val="single"/>
+        </w:rPr>
+      </w:pPr>
+      <w:proofErr w:type="spellStart"/>
+      <w:r>
+        <w:t>SAClientes</w:t>
+      </w:r>
+      <w:proofErr w:type="spellEnd"/>
+    </w:p>
+    <w:p>
+      <w:pPr>
+        <w:pStyle w:val="ListParagraph"/>
+        <w:numPr>
+          <w:ilvl w:val="2"/>
+          <w:numId w:val="11"/>
+        </w:numPr>
+        <w:rPr>
+          <w:u w:val="single"/>
+        </w:rPr>
+      </w:pPr>
+      <w:r>
+        <w:t>Alta Cliente</w:t>
+      </w:r>
+    </w:p>
+    <w:p>
+      <w:pPr>
+        <w:pStyle w:val="ListParagraph"/>
+        <w:numPr>
+          <w:ilvl w:val="2"/>
+          <w:numId w:val="11"/>
+        </w:numPr>
+        <w:rPr>
+          <w:u w:val="single"/>
+        </w:rPr>
+      </w:pPr>
+      <w:r>
+        <w:t>Consulta Cliente</w:t>
+      </w:r>
+    </w:p>
+    <w:p>
+      <w:pPr>
+        <w:pStyle w:val="ListParagraph"/>
+        <w:numPr>
+          <w:ilvl w:val="2"/>
+          <w:numId w:val="11"/>
+        </w:numPr>
+        <w:rPr>
+          <w:u w:val="single"/>
+        </w:rPr>
+      </w:pPr>
+      <w:r>
+        <w:lastRenderedPageBreak/>
+        <w:t>Modificar Cliente</w:t>
+      </w:r>
+    </w:p>
+    <w:p>
+      <w:pPr>
+        <w:pStyle w:val="ListParagraph"/>
+        <w:numPr>
+          <w:ilvl w:val="2"/>
+          <w:numId w:val="11"/>
+        </w:numPr>
+        <w:rPr>
+          <w:u w:val="single"/>
+        </w:rPr>
+      </w:pPr>
+      <w:r>
+        <w:t>Consulta Todos los Clientes</w:t>
+      </w:r>
+    </w:p>
+    <w:p>
+      <w:pPr>
+        <w:pStyle w:val="ListParagraph"/>
+        <w:numPr>
+          <w:ilvl w:val="2"/>
+          <w:numId w:val="11"/>
+        </w:numPr>
+        <w:rPr>
+          <w:u w:val="single"/>
+        </w:rPr>
+      </w:pPr>
+      <w:r>
+        <w:t>Dar de Baja Cliente</w:t>
+      </w:r>
+    </w:p>
+    <w:p>
+      <w:pPr>
+        <w:pStyle w:val="ListParagraph"/>
+        <w:numPr>
+          <w:ilvl w:val="1"/>
+          <w:numId w:val="11"/>
+        </w:numPr>
+        <w:rPr>
+          <w:u w:val="single"/>
+        </w:rPr>
+      </w:pPr>
+      <w:r>
+        <w:t>Comandos</w:t>
+      </w:r>
+    </w:p>
+    <w:p>
+      <w:pPr>
+        <w:pStyle w:val="ListParagraph"/>
+        <w:numPr>
+          <w:ilvl w:val="2"/>
+          <w:numId w:val="11"/>
+        </w:numPr>
+        <w:rPr>
+          <w:u w:val="single"/>
+        </w:rPr>
+      </w:pPr>
+      <w:r>
+        <w:t xml:space="preserve">Comando </w:t>
+      </w:r>
+      <w:r>
+        <w:t>Alta Cliente</w:t>
+      </w:r>
+    </w:p>
+    <w:p>
+      <w:pPr>
+        <w:pStyle w:val="ListParagraph"/>
+        <w:numPr>
+          <w:ilvl w:val="2"/>
+          <w:numId w:val="11"/>
+        </w:numPr>
+        <w:rPr>
+          <w:u w:val="single"/>
+        </w:rPr>
+      </w:pPr>
+      <w:r>
+        <w:t>Comando</w:t>
+      </w:r>
+      <w:r>
+        <w:t xml:space="preserve">  </w:t>
+      </w:r>
+      <w:r>
+        <w:t>Consulta Cliente</w:t>
+      </w:r>
+    </w:p>
+    <w:p>
+      <w:pPr>
+        <w:pStyle w:val="ListParagraph"/>
+        <w:numPr>
+          <w:ilvl w:val="2"/>
+          <w:numId w:val="11"/>
+        </w:numPr>
+        <w:rPr>
+          <w:u w:val="single"/>
+        </w:rPr>
+      </w:pPr>
+      <w:r>
+        <w:t>Comando</w:t>
+      </w:r>
+      <w:r>
+        <w:t xml:space="preserve">  </w:t>
+      </w:r>
+      <w:r>
+        <w:t>Modificar Cliente</w:t>
+      </w:r>
+    </w:p>
+    <w:p>
+      <w:pPr>
+        <w:pStyle w:val="ListParagraph"/>
+        <w:numPr>
+          <w:ilvl w:val="2"/>
+          <w:numId w:val="11"/>
+        </w:numPr>
+        <w:rPr>
+          <w:u w:val="single"/>
+        </w:rPr>
+      </w:pPr>
+      <w:r>
+        <w:t>Comando</w:t>
+      </w:r>
+      <w:r>
+        <w:t xml:space="preserve">  </w:t>
+      </w:r>
+      <w:r>
+        <w:t>Consulta Todos los Clientes</w:t>
+      </w:r>
+    </w:p>
+    <w:p>
+      <w:pPr>
+        <w:pStyle w:val="ListParagraph"/>
+        <w:numPr>
+          <w:ilvl w:val="2"/>
+          <w:numId w:val="11"/>
+        </w:numPr>
+        <w:rPr>
+          <w:u w:val="single"/>
+        </w:rPr>
+      </w:pPr>
+      <w:r>
+        <w:t>Comando</w:t>
+      </w:r>
+      <w:r>
+        <w:t xml:space="preserve">  </w:t>
+      </w:r>
+      <w:r>
+        <w:t>Dar de Baja Cliente</w:t>
+      </w:r>
+    </w:p>
+    <w:p>
+      <w:pPr>
+        <w:pStyle w:val="ListParagraph"/>
+        <w:numPr>
+          <w:ilvl w:val="1"/>
+          <w:numId w:val="11"/>
+        </w:numPr>
+        <w:rPr>
+          <w:u w:val="single"/>
+        </w:rPr>
+      </w:pPr>
+      <w:proofErr w:type="spellStart"/>
+      <w:r>
+        <w:rPr>
+          <w:u w:val="single"/>
+        </w:rPr>
+        <w:t>Application</w:t>
+      </w:r>
+      <w:proofErr w:type="spellEnd"/>
+      <w:r>
+        <w:rPr>
+          <w:u w:val="single"/>
+        </w:rPr>
+        <w:t xml:space="preserve"> </w:t>
+      </w:r>
+      <w:proofErr w:type="spellStart"/>
+      <w:r>
+        <w:rPr>
+          <w:u w:val="single"/>
+        </w:rPr>
+        <w:t>Controller</w:t>
+      </w:r>
+      <w:proofErr w:type="spellEnd"/>
+    </w:p>
+    <w:p>
+      <w:pPr>
+        <w:pStyle w:val="ListParagraph"/>
+        <w:numPr>
+          <w:ilvl w:val="2"/>
+          <w:numId w:val="11"/>
+        </w:numPr>
+        <w:rPr>
+          <w:u w:val="single"/>
+        </w:rPr>
+      </w:pPr>
+      <w:proofErr w:type="spellStart"/>
+      <w:r>
+        <w:rPr>
+          <w:u w:val="single"/>
+        </w:rPr>
+        <w:t>Handle</w:t>
+      </w:r>
+      <w:proofErr w:type="spellEnd"/>
+      <w:r>
+        <w:rPr>
+          <w:u w:val="single"/>
+        </w:rPr>
+        <w:t xml:space="preserve"> </w:t>
+      </w:r>
+      <w:proofErr w:type="spellStart"/>
+      <w:r>
+        <w:rPr>
+          <w:u w:val="single"/>
+        </w:rPr>
+        <w:t>Request</w:t>
+      </w:r>
+      <w:proofErr w:type="spellEnd"/>
+    </w:p>
+    <w:p>
+      <w:pPr>
+        <w:pStyle w:val="ListParagraph"/>
+        <w:numPr>
+          <w:ilvl w:val="1"/>
+          <w:numId w:val="11"/>
+        </w:numPr>
+        <w:rPr>
+          <w:u w:val="single"/>
+        </w:rPr>
+      </w:pPr>
+      <w:proofErr w:type="spellStart"/>
+      <w:r>
+        <w:rPr>
+          <w:u w:val="single"/>
+        </w:rPr>
+        <w:t>Dispatcher</w:t>
+      </w:r>
+      <w:proofErr w:type="spellEnd"/>
+    </w:p>
+    <w:p>
+      <w:pPr>
+        <w:pStyle w:val="ListParagraph"/>
+        <w:numPr>
+          <w:ilvl w:val="2"/>
+          <w:numId w:val="11"/>
+        </w:numPr>
+        <w:rPr>
+          <w:u w:val="single"/>
+        </w:rPr>
+      </w:pPr>
+      <w:proofErr w:type="spellStart"/>
+      <w:r>
+        <w:rPr>
+          <w:u w:val="single"/>
+        </w:rPr>
+        <w:t>Redirect</w:t>
+      </w:r>
+      <w:proofErr w:type="spellEnd"/>
+    </w:p>
+    <w:p>
+      <w:pPr>
+        <w:pStyle w:val="ListParagraph"/>
+        <w:ind w:left="2520" w:firstLine="0"/>
+        <w:rPr>
+          <w:u w:val="single"/>
+        </w:rPr>
+      </w:pPr>
+    </w:p>
+    <w:p>
+      <w:pPr>
+        <w:ind w:left="2160" w:firstLine="0"/>
+        <w:rPr>
+          <w:u w:val="single"/>
+        </w:rPr>
+      </w:pPr>
+    </w:p>
+    <w:p>
+      <w:pPr>
+        <w:pStyle w:val="ListParagraph"/>
+        <w:numPr>
+          <w:ilvl w:val="0"/>
+          <w:numId w:val="11"/>
+        </w:numPr>
+        <w:rPr>
+          <w:u w:val="single"/>
+        </w:rPr>
+      </w:pPr>
+      <w:r>
+        <w:rPr>
+          <w:u w:val="single"/>
+        </w:rPr>
+        <w:t>Diagrama de Despliegue:</w:t>
+      </w:r>
+      <w:r>
+        <w:rPr>
+          <w:u w:val="single"/>
+        </w:rPr>
+        <w:t xml:space="preserve"> … </w:t>
+      </w:r>
+    </w:p>
+    <w:p>
+      <w:pPr>
+        <w:ind w:firstLine="0"/>
+        <w:rPr>
+          <w:u w:val="single"/>
+        </w:rPr>
+      </w:pPr>
+    </w:p>
+    <w:p>
+      <w:pPr>
+        <w:ind w:firstLine="0"/>
+        <w:rPr>
+          <w:u w:val="single"/>
+        </w:rPr>
+      </w:pPr>
+      <w:bookmarkStart w:id="0" w:name="_GoBack"/>
+      <w:bookmarkEnd w:id="0"/>
+    </w:p>
+    <w:p>
+      <w:pPr>
+        <w:ind w:firstLine="0"/>
+        <w:rPr>
+          <w:u w:val="single"/>
+        </w:rPr>
+      </w:pPr>
     </w:p>
     <w:p/>
     <w:sectPr>
@@ -473,12 +2434,376 @@
 </w:document>
 </file>
 
+<file path=word/numbering.xml><?xml version="1.0" encoding="utf-8"?>
+<w:numbering xmlns:wpc="http://schemas.microsoft.com/office/word/2010/wordprocessingCanvas" xmlns:mc="http://schemas.openxmlformats.org/markup-compatibility/2006" xmlns:o="urn:schemas-microsoft-com:office:office" xmlns:r="http://schemas.openxmlformats.org/officeDocument/2006/relationships" xmlns:m="http://schemas.openxmlformats.org/officeDocument/2006/math" xmlns:v="urn:schemas-microsoft-com:vml" xmlns:wp14="http://schemas.microsoft.com/office/word/2010/wordprocessingDrawing" xmlns:wp="http://schemas.openxmlformats.org/drawingml/2006/wordprocessingDrawing" xmlns:w10="urn:schemas-microsoft-com:office:word" xmlns:w="http://schemas.openxmlformats.org/wordprocessingml/2006/main" xmlns:w14="http://schemas.microsoft.com/office/word/2010/wordml" xmlns:wpg="http://schemas.microsoft.com/office/word/2010/wordprocessingGroup" xmlns:wpi="http://schemas.microsoft.com/office/word/2010/wordprocessingInk" xmlns:wne="http://schemas.microsoft.com/office/word/2006/wordml" xmlns:wps="http://schemas.microsoft.com/office/word/2010/wordprocessingShape" mc:Ignorable="w14 wp14">
+  <w:abstractNum w:abstractNumId="0">
+    <w:nsid w:val="30FA32F0"/>
+    <w:multiLevelType w:val="hybridMultilevel"/>
+    <w:tmpl w:val="D17AE8BC"/>
+    <w:lvl w:ilvl="0" w:tplc="0C0A0001">
+      <w:start w:val="1"/>
+      <w:numFmt w:val="bullet"/>
+      <w:lvlText w:val=""/>
+      <w:lvlJc w:val="left"/>
+      <w:pPr>
+        <w:ind w:left="1080" w:hanging="360"/>
+      </w:pPr>
+      <w:rPr>
+        <w:rFonts w:ascii="Symbol" w:hAnsi="Symbol" w:hint="default"/>
+      </w:rPr>
+    </w:lvl>
+    <w:lvl w:ilvl="1" w:tplc="0C0A0003">
+      <w:start w:val="1"/>
+      <w:numFmt w:val="bullet"/>
+      <w:lvlText w:val="o"/>
+      <w:lvlJc w:val="left"/>
+      <w:pPr>
+        <w:ind w:left="1800" w:hanging="360"/>
+      </w:pPr>
+      <w:rPr>
+        <w:rFonts w:ascii="Courier New" w:hAnsi="Courier New" w:cs="Courier New" w:hint="default"/>
+      </w:rPr>
+    </w:lvl>
+    <w:lvl w:ilvl="2" w:tplc="0C0A0005">
+      <w:start w:val="1"/>
+      <w:numFmt w:val="bullet"/>
+      <w:lvlText w:val=""/>
+      <w:lvlJc w:val="left"/>
+      <w:pPr>
+        <w:ind w:left="2520" w:hanging="360"/>
+      </w:pPr>
+      <w:rPr>
+        <w:rFonts w:ascii="Wingdings" w:hAnsi="Wingdings" w:hint="default"/>
+      </w:rPr>
+    </w:lvl>
+    <w:lvl w:ilvl="3" w:tplc="0C0A0001">
+      <w:start w:val="1"/>
+      <w:numFmt w:val="bullet"/>
+      <w:lvlText w:val=""/>
+      <w:lvlJc w:val="left"/>
+      <w:pPr>
+        <w:ind w:left="3240" w:hanging="360"/>
+      </w:pPr>
+      <w:rPr>
+        <w:rFonts w:ascii="Symbol" w:hAnsi="Symbol" w:hint="default"/>
+      </w:rPr>
+    </w:lvl>
+    <w:lvl w:ilvl="4" w:tplc="0C0A0003" w:tentative="1">
+      <w:start w:val="1"/>
+      <w:numFmt w:val="bullet"/>
+      <w:lvlText w:val="o"/>
+      <w:lvlJc w:val="left"/>
+      <w:pPr>
+        <w:ind w:left="3960" w:hanging="360"/>
+      </w:pPr>
+      <w:rPr>
+        <w:rFonts w:ascii="Courier New" w:hAnsi="Courier New" w:cs="Courier New" w:hint="default"/>
+      </w:rPr>
+    </w:lvl>
+    <w:lvl w:ilvl="5" w:tplc="0C0A0005" w:tentative="1">
+      <w:start w:val="1"/>
+      <w:numFmt w:val="bullet"/>
+      <w:lvlText w:val=""/>
+      <w:lvlJc w:val="left"/>
+      <w:pPr>
+        <w:ind w:left="4680" w:hanging="360"/>
+      </w:pPr>
+      <w:rPr>
+        <w:rFonts w:ascii="Wingdings" w:hAnsi="Wingdings" w:hint="default"/>
+      </w:rPr>
+    </w:lvl>
+    <w:lvl w:ilvl="6" w:tplc="0C0A0001" w:tentative="1">
+      <w:start w:val="1"/>
+      <w:numFmt w:val="bullet"/>
+      <w:lvlText w:val=""/>
+      <w:lvlJc w:val="left"/>
+      <w:pPr>
+        <w:ind w:left="5400" w:hanging="360"/>
+      </w:pPr>
+      <w:rPr>
+        <w:rFonts w:ascii="Symbol" w:hAnsi="Symbol" w:hint="default"/>
+      </w:rPr>
+    </w:lvl>
+    <w:lvl w:ilvl="7" w:tplc="0C0A0003" w:tentative="1">
+      <w:start w:val="1"/>
+      <w:numFmt w:val="bullet"/>
+      <w:lvlText w:val="o"/>
+      <w:lvlJc w:val="left"/>
+      <w:pPr>
+        <w:ind w:left="6120" w:hanging="360"/>
+      </w:pPr>
+      <w:rPr>
+        <w:rFonts w:ascii="Courier New" w:hAnsi="Courier New" w:cs="Courier New" w:hint="default"/>
+      </w:rPr>
+    </w:lvl>
+    <w:lvl w:ilvl="8" w:tplc="0C0A0005" w:tentative="1">
+      <w:start w:val="1"/>
+      <w:numFmt w:val="bullet"/>
+      <w:lvlText w:val=""/>
+      <w:lvlJc w:val="left"/>
+      <w:pPr>
+        <w:ind w:left="6840" w:hanging="360"/>
+      </w:pPr>
+      <w:rPr>
+        <w:rFonts w:ascii="Wingdings" w:hAnsi="Wingdings" w:hint="default"/>
+      </w:rPr>
+    </w:lvl>
+  </w:abstractNum>
+  <w:abstractNum w:abstractNumId="1">
+    <w:nsid w:val="4DB906E6"/>
+    <w:multiLevelType w:val="multilevel"/>
+    <w:tmpl w:val="A64415CE"/>
+    <w:lvl w:ilvl="0">
+      <w:start w:val="1"/>
+      <w:numFmt w:val="decimal"/>
+      <w:pStyle w:val="Heading1"/>
+      <w:lvlText w:val="%1."/>
+      <w:lvlJc w:val="left"/>
+      <w:pPr>
+        <w:ind w:left="432" w:hanging="432"/>
+      </w:pPr>
+      <w:rPr>
+        <w:rFonts w:hint="default"/>
+        <w:b/>
+        <w:sz w:val="28"/>
+        <w:szCs w:val="28"/>
+      </w:rPr>
+    </w:lvl>
+    <w:lvl w:ilvl="1">
+      <w:start w:val="1"/>
+      <w:numFmt w:val="decimal"/>
+      <w:pStyle w:val="Heading2"/>
+      <w:lvlText w:val="%1.%2"/>
+      <w:lvlJc w:val="left"/>
+      <w:pPr>
+        <w:ind w:left="576" w:hanging="576"/>
+      </w:pPr>
+    </w:lvl>
+    <w:lvl w:ilvl="2">
+      <w:start w:val="1"/>
+      <w:numFmt w:val="decimal"/>
+      <w:pStyle w:val="Heading3"/>
+      <w:lvlText w:val="%1.%2.%3"/>
+      <w:lvlJc w:val="left"/>
+      <w:pPr>
+        <w:ind w:left="720" w:hanging="720"/>
+      </w:pPr>
+    </w:lvl>
+    <w:lvl w:ilvl="3">
+      <w:start w:val="1"/>
+      <w:numFmt w:val="decimal"/>
+      <w:pStyle w:val="Heading4"/>
+      <w:lvlText w:val="%1.%2.%3.%4"/>
+      <w:lvlJc w:val="left"/>
+      <w:pPr>
+        <w:ind w:left="864" w:hanging="864"/>
+      </w:pPr>
+    </w:lvl>
+    <w:lvl w:ilvl="4">
+      <w:start w:val="1"/>
+      <w:numFmt w:val="decimal"/>
+      <w:pStyle w:val="Heading5"/>
+      <w:lvlText w:val="%1.%2.%3.%4.%5"/>
+      <w:lvlJc w:val="left"/>
+      <w:pPr>
+        <w:ind w:left="1008" w:hanging="1008"/>
+      </w:pPr>
+    </w:lvl>
+    <w:lvl w:ilvl="5">
+      <w:start w:val="1"/>
+      <w:numFmt w:val="decimal"/>
+      <w:pStyle w:val="Heading6"/>
+      <w:lvlText w:val="%1.%2.%3.%4.%5.%6"/>
+      <w:lvlJc w:val="left"/>
+      <w:pPr>
+        <w:ind w:left="1152" w:hanging="1152"/>
+      </w:pPr>
+    </w:lvl>
+    <w:lvl w:ilvl="6">
+      <w:start w:val="1"/>
+      <w:numFmt w:val="decimal"/>
+      <w:pStyle w:val="Heading7"/>
+      <w:lvlText w:val="%1.%2.%3.%4.%5.%6.%7"/>
+      <w:lvlJc w:val="left"/>
+      <w:pPr>
+        <w:ind w:left="1296" w:hanging="1296"/>
+      </w:pPr>
+    </w:lvl>
+    <w:lvl w:ilvl="7">
+      <w:start w:val="1"/>
+      <w:numFmt w:val="decimal"/>
+      <w:pStyle w:val="Heading8"/>
+      <w:lvlText w:val="%1.%2.%3.%4.%5.%6.%7.%8"/>
+      <w:lvlJc w:val="left"/>
+      <w:pPr>
+        <w:ind w:left="1440" w:hanging="1440"/>
+      </w:pPr>
+    </w:lvl>
+    <w:lvl w:ilvl="8">
+      <w:start w:val="1"/>
+      <w:numFmt w:val="decimal"/>
+      <w:lvlText w:val="%1.%2.%3.%4.%5.%6.%7.%8.%9"/>
+      <w:lvlJc w:val="left"/>
+      <w:pPr>
+        <w:ind w:left="1584" w:hanging="1584"/>
+      </w:pPr>
+    </w:lvl>
+  </w:abstractNum>
+  <w:abstractNum w:abstractNumId="2">
+    <w:nsid w:val="77455507"/>
+    <w:multiLevelType w:val="hybridMultilevel"/>
+    <w:tmpl w:val="B2C6F3CC"/>
+    <w:lvl w:ilvl="0" w:tplc="0C0A0001">
+      <w:start w:val="1"/>
+      <w:numFmt w:val="bullet"/>
+      <w:lvlText w:val=""/>
+      <w:lvlJc w:val="left"/>
+      <w:pPr>
+        <w:ind w:left="1080" w:hanging="360"/>
+      </w:pPr>
+      <w:rPr>
+        <w:rFonts w:ascii="Symbol" w:hAnsi="Symbol" w:hint="default"/>
+      </w:rPr>
+    </w:lvl>
+    <w:lvl w:ilvl="1" w:tplc="0C0A0003">
+      <w:start w:val="1"/>
+      <w:numFmt w:val="bullet"/>
+      <w:lvlText w:val="o"/>
+      <w:lvlJc w:val="left"/>
+      <w:pPr>
+        <w:ind w:left="1800" w:hanging="360"/>
+      </w:pPr>
+      <w:rPr>
+        <w:rFonts w:ascii="Courier New" w:hAnsi="Courier New" w:cs="Courier New" w:hint="default"/>
+      </w:rPr>
+    </w:lvl>
+    <w:lvl w:ilvl="2" w:tplc="0C0A0005" w:tentative="1">
+      <w:start w:val="1"/>
+      <w:numFmt w:val="bullet"/>
+      <w:lvlText w:val=""/>
+      <w:lvlJc w:val="left"/>
+      <w:pPr>
+        <w:ind w:left="2520" w:hanging="360"/>
+      </w:pPr>
+      <w:rPr>
+        <w:rFonts w:ascii="Wingdings" w:hAnsi="Wingdings" w:hint="default"/>
+      </w:rPr>
+    </w:lvl>
+    <w:lvl w:ilvl="3" w:tplc="0C0A0001" w:tentative="1">
+      <w:start w:val="1"/>
+      <w:numFmt w:val="bullet"/>
+      <w:lvlText w:val=""/>
+      <w:lvlJc w:val="left"/>
+      <w:pPr>
+        <w:ind w:left="3240" w:hanging="360"/>
+      </w:pPr>
+      <w:rPr>
+        <w:rFonts w:ascii="Symbol" w:hAnsi="Symbol" w:hint="default"/>
+      </w:rPr>
+    </w:lvl>
+    <w:lvl w:ilvl="4" w:tplc="0C0A0003" w:tentative="1">
+      <w:start w:val="1"/>
+      <w:numFmt w:val="bullet"/>
+      <w:lvlText w:val="o"/>
+      <w:lvlJc w:val="left"/>
+      <w:pPr>
+        <w:ind w:left="3960" w:hanging="360"/>
+      </w:pPr>
+      <w:rPr>
+        <w:rFonts w:ascii="Courier New" w:hAnsi="Courier New" w:cs="Courier New" w:hint="default"/>
+      </w:rPr>
+    </w:lvl>
+    <w:lvl w:ilvl="5" w:tplc="0C0A0005" w:tentative="1">
+      <w:start w:val="1"/>
+      <w:numFmt w:val="bullet"/>
+      <w:lvlText w:val=""/>
+      <w:lvlJc w:val="left"/>
+      <w:pPr>
+        <w:ind w:left="4680" w:hanging="360"/>
+      </w:pPr>
+      <w:rPr>
+        <w:rFonts w:ascii="Wingdings" w:hAnsi="Wingdings" w:hint="default"/>
+      </w:rPr>
+    </w:lvl>
+    <w:lvl w:ilvl="6" w:tplc="0C0A0001" w:tentative="1">
+      <w:start w:val="1"/>
+      <w:numFmt w:val="bullet"/>
+      <w:lvlText w:val=""/>
+      <w:lvlJc w:val="left"/>
+      <w:pPr>
+        <w:ind w:left="5400" w:hanging="360"/>
+      </w:pPr>
+      <w:rPr>
+        <w:rFonts w:ascii="Symbol" w:hAnsi="Symbol" w:hint="default"/>
+      </w:rPr>
+    </w:lvl>
+    <w:lvl w:ilvl="7" w:tplc="0C0A0003" w:tentative="1">
+      <w:start w:val="1"/>
+      <w:numFmt w:val="bullet"/>
+      <w:lvlText w:val="o"/>
+      <w:lvlJc w:val="left"/>
+      <w:pPr>
+        <w:ind w:left="6120" w:hanging="360"/>
+      </w:pPr>
+      <w:rPr>
+        <w:rFonts w:ascii="Courier New" w:hAnsi="Courier New" w:cs="Courier New" w:hint="default"/>
+      </w:rPr>
+    </w:lvl>
+    <w:lvl w:ilvl="8" w:tplc="0C0A0005" w:tentative="1">
+      <w:start w:val="1"/>
+      <w:numFmt w:val="bullet"/>
+      <w:lvlText w:val=""/>
+      <w:lvlJc w:val="left"/>
+      <w:pPr>
+        <w:ind w:left="6840" w:hanging="360"/>
+      </w:pPr>
+      <w:rPr>
+        <w:rFonts w:ascii="Wingdings" w:hAnsi="Wingdings" w:hint="default"/>
+      </w:rPr>
+    </w:lvl>
+  </w:abstractNum>
+  <w:num w:numId="1">
+    <w:abstractNumId w:val="1"/>
+  </w:num>
+  <w:num w:numId="2">
+    <w:abstractNumId w:val="1"/>
+  </w:num>
+  <w:num w:numId="3">
+    <w:abstractNumId w:val="1"/>
+  </w:num>
+  <w:num w:numId="4">
+    <w:abstractNumId w:val="1"/>
+  </w:num>
+  <w:num w:numId="5">
+    <w:abstractNumId w:val="1"/>
+  </w:num>
+  <w:num w:numId="6">
+    <w:abstractNumId w:val="1"/>
+  </w:num>
+  <w:num w:numId="7">
+    <w:abstractNumId w:val="1"/>
+  </w:num>
+  <w:num w:numId="8">
+    <w:abstractNumId w:val="1"/>
+  </w:num>
+  <w:num w:numId="9">
+    <w:abstractNumId w:val="1"/>
+  </w:num>
+  <w:num w:numId="10">
+    <w:abstractNumId w:val="2"/>
+  </w:num>
+  <w:num w:numId="11">
+    <w:abstractNumId w:val="0"/>
+  </w:num>
+</w:numbering>
+</file>
+
 <file path=word/styles.xml><?xml version="1.0" encoding="utf-8"?>
 <w:styles xmlns:mc="http://schemas.openxmlformats.org/markup-compatibility/2006" xmlns:r="http://schemas.openxmlformats.org/officeDocument/2006/relationships" xmlns:w="http://schemas.openxmlformats.org/wordprocessingml/2006/main" xmlns:w14="http://schemas.microsoft.com/office/word/2010/wordml" mc:Ignorable="w14">
   <w:docDefaults>
     <w:rPrDefault>
       <w:rPr>
-        <w:rFonts w:asciiTheme="minorHAnsi" w:eastAsiaTheme="minorHAnsi" w:hAnsiTheme="minorHAnsi" w:cstheme="minorBidi"/>
+        <w:rFonts w:asciiTheme="minorHAnsi" w:eastAsiaTheme="minorEastAsia" w:hAnsiTheme="minorHAnsi" w:cstheme="minorBidi"/>
         <w:sz w:val="22"/>
         <w:szCs w:val="22"/>
         <w:lang w:val="es-ES" w:eastAsia="en-US" w:bidi="ar-SA"/>
@@ -486,7 +2811,7 @@
     </w:rPrDefault>
     <w:pPrDefault>
       <w:pPr>
-        <w:spacing w:after="200" w:line="276" w:lineRule="auto"/>
+        <w:ind w:firstLine="360"/>
       </w:pPr>
     </w:pPrDefault>
   </w:docDefaults>
@@ -501,9 +2826,9 @@
     <w:lsdException w:name="heading 7" w:uiPriority="9" w:qFormat="1"/>
     <w:lsdException w:name="heading 8" w:uiPriority="9" w:qFormat="1"/>
     <w:lsdException w:name="heading 9" w:uiPriority="9" w:qFormat="1"/>
-    <w:lsdException w:name="toc 1" w:uiPriority="39"/>
-    <w:lsdException w:name="toc 2" w:uiPriority="39"/>
-    <w:lsdException w:name="toc 3" w:uiPriority="39"/>
+    <w:lsdException w:name="toc 1" w:uiPriority="39" w:qFormat="1"/>
+    <w:lsdException w:name="toc 2" w:uiPriority="39" w:qFormat="1"/>
+    <w:lsdException w:name="toc 3" w:uiPriority="39" w:qFormat="1"/>
     <w:lsdException w:name="toc 4" w:uiPriority="39"/>
     <w:lsdException w:name="toc 5" w:uiPriority="39"/>
     <w:lsdException w:name="toc 6" w:uiPriority="39"/>
@@ -632,14 +2957,250 @@
   <w:style w:type="paragraph" w:default="1" w:styleId="Normal">
     <w:name w:val="Normal"/>
     <w:qFormat/>
-    <w:rsid w:val="00F47562"/>
+    <w:rsid w:val="007A3E3B"/>
+  </w:style>
+  <w:style w:type="paragraph" w:styleId="Heading1">
+    <w:name w:val="heading 1"/>
+    <w:basedOn w:val="Normal"/>
+    <w:next w:val="Normal"/>
+    <w:link w:val="Heading1Char"/>
+    <w:uiPriority w:val="9"/>
+    <w:qFormat/>
+    <w:rsid w:val="007A3E3B"/>
     <w:pPr>
-      <w:spacing w:after="0" w:line="240" w:lineRule="auto"/>
-      <w:ind w:firstLine="360"/>
+      <w:numPr>
+        <w:numId w:val="9"/>
+      </w:numPr>
+      <w:pBdr>
+        <w:bottom w:val="single" w:sz="12" w:space="1" w:color="365F91" w:themeColor="accent1" w:themeShade="BF"/>
+      </w:pBdr>
+      <w:spacing w:before="600" w:after="80"/>
+      <w:outlineLvl w:val="0"/>
     </w:pPr>
     <w:rPr>
-      <w:rFonts w:eastAsiaTheme="minorEastAsia"/>
-      <w:lang w:eastAsia="es-ES"/>
+      <w:rFonts w:asciiTheme="majorHAnsi" w:eastAsiaTheme="majorEastAsia" w:hAnsiTheme="majorHAnsi" w:cstheme="majorBidi"/>
+      <w:b/>
+      <w:bCs/>
+      <w:caps/>
+      <w:color w:val="365F91" w:themeColor="accent1" w:themeShade="BF"/>
+      <w:sz w:val="30"/>
+      <w:szCs w:val="24"/>
+    </w:rPr>
+  </w:style>
+  <w:style w:type="paragraph" w:styleId="Heading2">
+    <w:name w:val="heading 2"/>
+    <w:basedOn w:val="Heading1"/>
+    <w:next w:val="Normal"/>
+    <w:link w:val="Heading2Char"/>
+    <w:uiPriority w:val="9"/>
+    <w:unhideWhenUsed/>
+    <w:qFormat/>
+    <w:rsid w:val="007A3E3B"/>
+    <w:pPr>
+      <w:numPr>
+        <w:ilvl w:val="1"/>
+      </w:numPr>
+      <w:pBdr>
+        <w:bottom w:val="single" w:sz="8" w:space="1" w:color="4F81BD" w:themeColor="accent1"/>
+      </w:pBdr>
+      <w:spacing w:before="200"/>
+      <w:outlineLvl w:val="1"/>
+    </w:pPr>
+    <w:rPr>
+      <w:sz w:val="24"/>
+    </w:rPr>
+  </w:style>
+  <w:style w:type="paragraph" w:styleId="Heading3">
+    <w:name w:val="heading 3"/>
+    <w:basedOn w:val="Normal"/>
+    <w:next w:val="Normal"/>
+    <w:link w:val="Heading3Char"/>
+    <w:uiPriority w:val="9"/>
+    <w:semiHidden/>
+    <w:unhideWhenUsed/>
+    <w:qFormat/>
+    <w:rsid w:val="007A3E3B"/>
+    <w:pPr>
+      <w:numPr>
+        <w:ilvl w:val="2"/>
+        <w:numId w:val="9"/>
+      </w:numPr>
+      <w:pBdr>
+        <w:bottom w:val="single" w:sz="4" w:space="1" w:color="95B3D7" w:themeColor="accent1" w:themeTint="99"/>
+      </w:pBdr>
+      <w:spacing w:before="200" w:after="80"/>
+      <w:outlineLvl w:val="2"/>
+    </w:pPr>
+    <w:rPr>
+      <w:rFonts w:asciiTheme="majorHAnsi" w:eastAsiaTheme="majorEastAsia" w:hAnsiTheme="majorHAnsi" w:cstheme="majorBidi"/>
+      <w:color w:val="4F81BD" w:themeColor="accent1"/>
+      <w:sz w:val="24"/>
+      <w:szCs w:val="24"/>
+    </w:rPr>
+  </w:style>
+  <w:style w:type="paragraph" w:styleId="Heading4">
+    <w:name w:val="heading 4"/>
+    <w:basedOn w:val="Normal"/>
+    <w:next w:val="Normal"/>
+    <w:link w:val="Heading4Char"/>
+    <w:uiPriority w:val="9"/>
+    <w:semiHidden/>
+    <w:unhideWhenUsed/>
+    <w:qFormat/>
+    <w:rsid w:val="007A3E3B"/>
+    <w:pPr>
+      <w:numPr>
+        <w:ilvl w:val="3"/>
+        <w:numId w:val="9"/>
+      </w:numPr>
+      <w:pBdr>
+        <w:bottom w:val="single" w:sz="4" w:space="2" w:color="B8CCE4" w:themeColor="accent1" w:themeTint="66"/>
+      </w:pBdr>
+      <w:spacing w:before="200" w:after="80"/>
+      <w:outlineLvl w:val="3"/>
+    </w:pPr>
+    <w:rPr>
+      <w:rFonts w:asciiTheme="majorHAnsi" w:eastAsiaTheme="majorEastAsia" w:hAnsiTheme="majorHAnsi" w:cstheme="majorBidi"/>
+      <w:i/>
+      <w:iCs/>
+      <w:color w:val="4F81BD" w:themeColor="accent1"/>
+      <w:sz w:val="24"/>
+      <w:szCs w:val="24"/>
+    </w:rPr>
+  </w:style>
+  <w:style w:type="paragraph" w:styleId="Heading5">
+    <w:name w:val="heading 5"/>
+    <w:basedOn w:val="Normal"/>
+    <w:next w:val="Normal"/>
+    <w:link w:val="Heading5Char"/>
+    <w:uiPriority w:val="9"/>
+    <w:semiHidden/>
+    <w:unhideWhenUsed/>
+    <w:qFormat/>
+    <w:rsid w:val="007A3E3B"/>
+    <w:pPr>
+      <w:numPr>
+        <w:ilvl w:val="4"/>
+        <w:numId w:val="9"/>
+      </w:numPr>
+      <w:spacing w:before="200" w:after="80"/>
+      <w:outlineLvl w:val="4"/>
+    </w:pPr>
+    <w:rPr>
+      <w:rFonts w:asciiTheme="majorHAnsi" w:eastAsiaTheme="majorEastAsia" w:hAnsiTheme="majorHAnsi" w:cstheme="majorBidi"/>
+      <w:color w:val="4F81BD" w:themeColor="accent1"/>
+    </w:rPr>
+  </w:style>
+  <w:style w:type="paragraph" w:styleId="Heading6">
+    <w:name w:val="heading 6"/>
+    <w:basedOn w:val="Normal"/>
+    <w:next w:val="Normal"/>
+    <w:link w:val="Heading6Char"/>
+    <w:uiPriority w:val="9"/>
+    <w:semiHidden/>
+    <w:unhideWhenUsed/>
+    <w:qFormat/>
+    <w:rsid w:val="007A3E3B"/>
+    <w:pPr>
+      <w:numPr>
+        <w:ilvl w:val="5"/>
+        <w:numId w:val="9"/>
+      </w:numPr>
+      <w:spacing w:before="280" w:after="100"/>
+      <w:outlineLvl w:val="5"/>
+    </w:pPr>
+    <w:rPr>
+      <w:rFonts w:asciiTheme="majorHAnsi" w:eastAsiaTheme="majorEastAsia" w:hAnsiTheme="majorHAnsi" w:cstheme="majorBidi"/>
+      <w:i/>
+      <w:iCs/>
+      <w:color w:val="4F81BD" w:themeColor="accent1"/>
+    </w:rPr>
+  </w:style>
+  <w:style w:type="paragraph" w:styleId="Heading7">
+    <w:name w:val="heading 7"/>
+    <w:basedOn w:val="Normal"/>
+    <w:next w:val="Normal"/>
+    <w:link w:val="Heading7Char"/>
+    <w:uiPriority w:val="9"/>
+    <w:semiHidden/>
+    <w:unhideWhenUsed/>
+    <w:qFormat/>
+    <w:rsid w:val="007A3E3B"/>
+    <w:pPr>
+      <w:numPr>
+        <w:ilvl w:val="6"/>
+        <w:numId w:val="9"/>
+      </w:numPr>
+      <w:spacing w:before="320" w:after="100"/>
+      <w:outlineLvl w:val="6"/>
+    </w:pPr>
+    <w:rPr>
+      <w:rFonts w:asciiTheme="majorHAnsi" w:eastAsiaTheme="majorEastAsia" w:hAnsiTheme="majorHAnsi" w:cstheme="majorBidi"/>
+      <w:b/>
+      <w:bCs/>
+      <w:color w:val="9BBB59" w:themeColor="accent3"/>
+      <w:sz w:val="20"/>
+      <w:szCs w:val="20"/>
+    </w:rPr>
+  </w:style>
+  <w:style w:type="paragraph" w:styleId="Heading8">
+    <w:name w:val="heading 8"/>
+    <w:basedOn w:val="Normal"/>
+    <w:next w:val="Normal"/>
+    <w:link w:val="Heading8Char"/>
+    <w:uiPriority w:val="9"/>
+    <w:semiHidden/>
+    <w:unhideWhenUsed/>
+    <w:qFormat/>
+    <w:rsid w:val="007A3E3B"/>
+    <w:pPr>
+      <w:numPr>
+        <w:ilvl w:val="7"/>
+        <w:numId w:val="9"/>
+      </w:numPr>
+      <w:spacing w:before="320" w:after="100"/>
+      <w:outlineLvl w:val="7"/>
+    </w:pPr>
+    <w:rPr>
+      <w:rFonts w:asciiTheme="majorHAnsi" w:eastAsiaTheme="majorEastAsia" w:hAnsiTheme="majorHAnsi" w:cstheme="majorBidi"/>
+      <w:b/>
+      <w:bCs/>
+      <w:i/>
+      <w:iCs/>
+      <w:color w:val="9BBB59" w:themeColor="accent3"/>
+      <w:sz w:val="20"/>
+      <w:szCs w:val="20"/>
+    </w:rPr>
+  </w:style>
+  <w:style w:type="paragraph" w:styleId="Heading9">
+    <w:name w:val="heading 9"/>
+    <w:basedOn w:val="Normal"/>
+    <w:next w:val="Normal"/>
+    <w:link w:val="Heading9Char"/>
+    <w:uiPriority w:val="9"/>
+    <w:semiHidden/>
+    <w:unhideWhenUsed/>
+    <w:qFormat/>
+    <w:rsid w:val="007A3E3B"/>
+    <w:pPr>
+      <w:numPr>
+        <w:ilvl w:val="8"/>
+        <w:numId w:val="49"/>
+      </w:numPr>
+      <w:tabs>
+        <w:tab w:val="clear" w:pos="360"/>
+      </w:tabs>
+      <w:spacing w:before="320" w:after="100"/>
+      <w:ind w:left="1584" w:hanging="1584"/>
+      <w:outlineLvl w:val="8"/>
+    </w:pPr>
+    <w:rPr>
+      <w:rFonts w:asciiTheme="majorHAnsi" w:eastAsiaTheme="majorEastAsia" w:hAnsiTheme="majorHAnsi" w:cstheme="majorBidi"/>
+      <w:i/>
+      <w:iCs/>
+      <w:color w:val="9BBB59" w:themeColor="accent3"/>
+      <w:sz w:val="20"/>
+      <w:szCs w:val="20"/>
     </w:rPr>
   </w:style>
   <w:style w:type="character" w:default="1" w:styleId="DefaultParagraphFont">
@@ -697,6 +3258,505 @@
       <w:lang w:eastAsia="es-ES"/>
     </w:rPr>
   </w:style>
+  <w:style w:type="character" w:customStyle="1" w:styleId="Heading1Char">
+    <w:name w:val="Heading 1 Char"/>
+    <w:basedOn w:val="DefaultParagraphFont"/>
+    <w:link w:val="Heading1"/>
+    <w:uiPriority w:val="9"/>
+    <w:rsid w:val="007A3E3B"/>
+    <w:rPr>
+      <w:rFonts w:asciiTheme="majorHAnsi" w:eastAsiaTheme="majorEastAsia" w:hAnsiTheme="majorHAnsi" w:cstheme="majorBidi"/>
+      <w:b/>
+      <w:bCs/>
+      <w:caps/>
+      <w:color w:val="365F91" w:themeColor="accent1" w:themeShade="BF"/>
+      <w:sz w:val="30"/>
+      <w:szCs w:val="24"/>
+    </w:rPr>
+  </w:style>
+  <w:style w:type="character" w:customStyle="1" w:styleId="Heading2Char">
+    <w:name w:val="Heading 2 Char"/>
+    <w:basedOn w:val="DefaultParagraphFont"/>
+    <w:link w:val="Heading2"/>
+    <w:uiPriority w:val="9"/>
+    <w:rsid w:val="007A3E3B"/>
+    <w:rPr>
+      <w:rFonts w:asciiTheme="majorHAnsi" w:eastAsiaTheme="majorEastAsia" w:hAnsiTheme="majorHAnsi" w:cstheme="majorBidi"/>
+      <w:b/>
+      <w:bCs/>
+      <w:caps/>
+      <w:color w:val="365F91" w:themeColor="accent1" w:themeShade="BF"/>
+      <w:sz w:val="24"/>
+      <w:szCs w:val="24"/>
+    </w:rPr>
+  </w:style>
+  <w:style w:type="character" w:customStyle="1" w:styleId="Heading3Char">
+    <w:name w:val="Heading 3 Char"/>
+    <w:basedOn w:val="DefaultParagraphFont"/>
+    <w:link w:val="Heading3"/>
+    <w:uiPriority w:val="9"/>
+    <w:semiHidden/>
+    <w:rsid w:val="007A3E3B"/>
+    <w:rPr>
+      <w:rFonts w:asciiTheme="majorHAnsi" w:eastAsiaTheme="majorEastAsia" w:hAnsiTheme="majorHAnsi" w:cstheme="majorBidi"/>
+      <w:color w:val="4F81BD" w:themeColor="accent1"/>
+      <w:sz w:val="24"/>
+      <w:szCs w:val="24"/>
+    </w:rPr>
+  </w:style>
+  <w:style w:type="character" w:customStyle="1" w:styleId="Heading4Char">
+    <w:name w:val="Heading 4 Char"/>
+    <w:basedOn w:val="DefaultParagraphFont"/>
+    <w:link w:val="Heading4"/>
+    <w:uiPriority w:val="9"/>
+    <w:semiHidden/>
+    <w:rsid w:val="007A3E3B"/>
+    <w:rPr>
+      <w:rFonts w:asciiTheme="majorHAnsi" w:eastAsiaTheme="majorEastAsia" w:hAnsiTheme="majorHAnsi" w:cstheme="majorBidi"/>
+      <w:i/>
+      <w:iCs/>
+      <w:color w:val="4F81BD" w:themeColor="accent1"/>
+      <w:sz w:val="24"/>
+      <w:szCs w:val="24"/>
+    </w:rPr>
+  </w:style>
+  <w:style w:type="character" w:customStyle="1" w:styleId="Heading5Char">
+    <w:name w:val="Heading 5 Char"/>
+    <w:basedOn w:val="DefaultParagraphFont"/>
+    <w:link w:val="Heading5"/>
+    <w:uiPriority w:val="9"/>
+    <w:semiHidden/>
+    <w:rsid w:val="007A3E3B"/>
+    <w:rPr>
+      <w:rFonts w:asciiTheme="majorHAnsi" w:eastAsiaTheme="majorEastAsia" w:hAnsiTheme="majorHAnsi" w:cstheme="majorBidi"/>
+      <w:color w:val="4F81BD" w:themeColor="accent1"/>
+    </w:rPr>
+  </w:style>
+  <w:style w:type="character" w:customStyle="1" w:styleId="Heading6Char">
+    <w:name w:val="Heading 6 Char"/>
+    <w:basedOn w:val="DefaultParagraphFont"/>
+    <w:link w:val="Heading6"/>
+    <w:uiPriority w:val="9"/>
+    <w:semiHidden/>
+    <w:rsid w:val="007A3E3B"/>
+    <w:rPr>
+      <w:rFonts w:asciiTheme="majorHAnsi" w:eastAsiaTheme="majorEastAsia" w:hAnsiTheme="majorHAnsi" w:cstheme="majorBidi"/>
+      <w:i/>
+      <w:iCs/>
+      <w:color w:val="4F81BD" w:themeColor="accent1"/>
+    </w:rPr>
+  </w:style>
+  <w:style w:type="character" w:customStyle="1" w:styleId="Heading7Char">
+    <w:name w:val="Heading 7 Char"/>
+    <w:basedOn w:val="DefaultParagraphFont"/>
+    <w:link w:val="Heading7"/>
+    <w:uiPriority w:val="9"/>
+    <w:semiHidden/>
+    <w:rsid w:val="007A3E3B"/>
+    <w:rPr>
+      <w:rFonts w:asciiTheme="majorHAnsi" w:eastAsiaTheme="majorEastAsia" w:hAnsiTheme="majorHAnsi" w:cstheme="majorBidi"/>
+      <w:b/>
+      <w:bCs/>
+      <w:color w:val="9BBB59" w:themeColor="accent3"/>
+      <w:sz w:val="20"/>
+      <w:szCs w:val="20"/>
+    </w:rPr>
+  </w:style>
+  <w:style w:type="character" w:customStyle="1" w:styleId="Heading8Char">
+    <w:name w:val="Heading 8 Char"/>
+    <w:basedOn w:val="DefaultParagraphFont"/>
+    <w:link w:val="Heading8"/>
+    <w:uiPriority w:val="9"/>
+    <w:semiHidden/>
+    <w:rsid w:val="007A3E3B"/>
+    <w:rPr>
+      <w:rFonts w:asciiTheme="majorHAnsi" w:eastAsiaTheme="majorEastAsia" w:hAnsiTheme="majorHAnsi" w:cstheme="majorBidi"/>
+      <w:b/>
+      <w:bCs/>
+      <w:i/>
+      <w:iCs/>
+      <w:color w:val="9BBB59" w:themeColor="accent3"/>
+      <w:sz w:val="20"/>
+      <w:szCs w:val="20"/>
+    </w:rPr>
+  </w:style>
+  <w:style w:type="character" w:customStyle="1" w:styleId="Heading9Char">
+    <w:name w:val="Heading 9 Char"/>
+    <w:basedOn w:val="DefaultParagraphFont"/>
+    <w:link w:val="Heading9"/>
+    <w:uiPriority w:val="9"/>
+    <w:semiHidden/>
+    <w:rsid w:val="007A3E3B"/>
+    <w:rPr>
+      <w:rFonts w:asciiTheme="majorHAnsi" w:eastAsiaTheme="majorEastAsia" w:hAnsiTheme="majorHAnsi" w:cstheme="majorBidi"/>
+      <w:i/>
+      <w:iCs/>
+      <w:color w:val="9BBB59" w:themeColor="accent3"/>
+      <w:sz w:val="20"/>
+      <w:szCs w:val="20"/>
+    </w:rPr>
+  </w:style>
+  <w:style w:type="paragraph" w:styleId="Caption">
+    <w:name w:val="caption"/>
+    <w:basedOn w:val="Normal"/>
+    <w:next w:val="Normal"/>
+    <w:uiPriority w:val="35"/>
+    <w:semiHidden/>
+    <w:unhideWhenUsed/>
+    <w:qFormat/>
+    <w:rsid w:val="007A3E3B"/>
+    <w:rPr>
+      <w:b/>
+      <w:bCs/>
+      <w:sz w:val="18"/>
+      <w:szCs w:val="18"/>
+    </w:rPr>
+  </w:style>
+  <w:style w:type="paragraph" w:styleId="Title">
+    <w:name w:val="Title"/>
+    <w:basedOn w:val="Normal"/>
+    <w:next w:val="Normal"/>
+    <w:link w:val="TitleChar"/>
+    <w:uiPriority w:val="10"/>
+    <w:qFormat/>
+    <w:rsid w:val="007A3E3B"/>
+    <w:pPr>
+      <w:pBdr>
+        <w:top w:val="single" w:sz="8" w:space="10" w:color="A7BFDE" w:themeColor="accent1" w:themeTint="7F"/>
+        <w:bottom w:val="single" w:sz="24" w:space="15" w:color="9BBB59" w:themeColor="accent3"/>
+      </w:pBdr>
+      <w:ind w:firstLine="0"/>
+      <w:jc w:val="center"/>
+    </w:pPr>
+    <w:rPr>
+      <w:rFonts w:asciiTheme="majorHAnsi" w:eastAsiaTheme="majorEastAsia" w:hAnsiTheme="majorHAnsi" w:cstheme="majorBidi"/>
+      <w:i/>
+      <w:iCs/>
+      <w:color w:val="243F60" w:themeColor="accent1" w:themeShade="7F"/>
+      <w:sz w:val="60"/>
+      <w:szCs w:val="60"/>
+    </w:rPr>
+  </w:style>
+  <w:style w:type="character" w:customStyle="1" w:styleId="TitleChar">
+    <w:name w:val="Title Char"/>
+    <w:basedOn w:val="DefaultParagraphFont"/>
+    <w:link w:val="Title"/>
+    <w:uiPriority w:val="10"/>
+    <w:rsid w:val="007A3E3B"/>
+    <w:rPr>
+      <w:rFonts w:asciiTheme="majorHAnsi" w:eastAsiaTheme="majorEastAsia" w:hAnsiTheme="majorHAnsi" w:cstheme="majorBidi"/>
+      <w:i/>
+      <w:iCs/>
+      <w:color w:val="243F60" w:themeColor="accent1" w:themeShade="7F"/>
+      <w:sz w:val="60"/>
+      <w:szCs w:val="60"/>
+    </w:rPr>
+  </w:style>
+  <w:style w:type="paragraph" w:styleId="Subtitle">
+    <w:name w:val="Subtitle"/>
+    <w:basedOn w:val="Normal"/>
+    <w:next w:val="Normal"/>
+    <w:link w:val="SubtitleChar"/>
+    <w:uiPriority w:val="11"/>
+    <w:qFormat/>
+    <w:rsid w:val="007A3E3B"/>
+    <w:pPr>
+      <w:spacing w:before="200" w:after="900"/>
+      <w:ind w:firstLine="0"/>
+      <w:jc w:val="right"/>
+    </w:pPr>
+    <w:rPr>
+      <w:i/>
+      <w:iCs/>
+      <w:sz w:val="24"/>
+      <w:szCs w:val="24"/>
+    </w:rPr>
+  </w:style>
+  <w:style w:type="character" w:customStyle="1" w:styleId="SubtitleChar">
+    <w:name w:val="Subtitle Char"/>
+    <w:basedOn w:val="DefaultParagraphFont"/>
+    <w:link w:val="Subtitle"/>
+    <w:uiPriority w:val="11"/>
+    <w:rsid w:val="007A3E3B"/>
+    <w:rPr>
+      <w:i/>
+      <w:iCs/>
+      <w:sz w:val="24"/>
+      <w:szCs w:val="24"/>
+    </w:rPr>
+  </w:style>
+  <w:style w:type="character" w:styleId="Strong">
+    <w:name w:val="Strong"/>
+    <w:basedOn w:val="DefaultParagraphFont"/>
+    <w:uiPriority w:val="22"/>
+    <w:qFormat/>
+    <w:rsid w:val="007A3E3B"/>
+    <w:rPr>
+      <w:b/>
+      <w:bCs/>
+      <w:spacing w:val="0"/>
+    </w:rPr>
+  </w:style>
+  <w:style w:type="character" w:styleId="Emphasis">
+    <w:name w:val="Emphasis"/>
+    <w:uiPriority w:val="20"/>
+    <w:qFormat/>
+    <w:rsid w:val="007A3E3B"/>
+    <w:rPr>
+      <w:b/>
+      <w:bCs/>
+      <w:i/>
+      <w:iCs/>
+      <w:color w:val="5A5A5A" w:themeColor="text1" w:themeTint="A5"/>
+    </w:rPr>
+  </w:style>
+  <w:style w:type="paragraph" w:styleId="NoSpacing">
+    <w:name w:val="No Spacing"/>
+    <w:basedOn w:val="Normal"/>
+    <w:link w:val="NoSpacingChar"/>
+    <w:uiPriority w:val="1"/>
+    <w:qFormat/>
+    <w:rsid w:val="007A3E3B"/>
+    <w:pPr>
+      <w:ind w:firstLine="0"/>
+    </w:pPr>
+  </w:style>
+  <w:style w:type="character" w:customStyle="1" w:styleId="NoSpacingChar">
+    <w:name w:val="No Spacing Char"/>
+    <w:basedOn w:val="DefaultParagraphFont"/>
+    <w:link w:val="NoSpacing"/>
+    <w:uiPriority w:val="1"/>
+    <w:rsid w:val="007A3E3B"/>
+  </w:style>
+  <w:style w:type="paragraph" w:styleId="ListParagraph">
+    <w:name w:val="List Paragraph"/>
+    <w:basedOn w:val="Normal"/>
+    <w:uiPriority w:val="34"/>
+    <w:qFormat/>
+    <w:rsid w:val="007A3E3B"/>
+    <w:pPr>
+      <w:ind w:left="720"/>
+      <w:contextualSpacing/>
+    </w:pPr>
+  </w:style>
+  <w:style w:type="paragraph" w:styleId="Quote">
+    <w:name w:val="Quote"/>
+    <w:basedOn w:val="Normal"/>
+    <w:next w:val="Normal"/>
+    <w:link w:val="QuoteChar"/>
+    <w:uiPriority w:val="29"/>
+    <w:qFormat/>
+    <w:rsid w:val="007A3E3B"/>
+    <w:rPr>
+      <w:rFonts w:asciiTheme="majorHAnsi" w:eastAsiaTheme="majorEastAsia" w:hAnsiTheme="majorHAnsi" w:cstheme="majorBidi"/>
+      <w:i/>
+      <w:iCs/>
+      <w:color w:val="5A5A5A" w:themeColor="text1" w:themeTint="A5"/>
+    </w:rPr>
+  </w:style>
+  <w:style w:type="character" w:customStyle="1" w:styleId="QuoteChar">
+    <w:name w:val="Quote Char"/>
+    <w:basedOn w:val="DefaultParagraphFont"/>
+    <w:link w:val="Quote"/>
+    <w:uiPriority w:val="29"/>
+    <w:rsid w:val="007A3E3B"/>
+    <w:rPr>
+      <w:rFonts w:asciiTheme="majorHAnsi" w:eastAsiaTheme="majorEastAsia" w:hAnsiTheme="majorHAnsi" w:cstheme="majorBidi"/>
+      <w:i/>
+      <w:iCs/>
+      <w:color w:val="5A5A5A" w:themeColor="text1" w:themeTint="A5"/>
+    </w:rPr>
+  </w:style>
+  <w:style w:type="paragraph" w:styleId="IntenseQuote">
+    <w:name w:val="Intense Quote"/>
+    <w:basedOn w:val="Normal"/>
+    <w:next w:val="Normal"/>
+    <w:link w:val="IntenseQuoteChar"/>
+    <w:uiPriority w:val="30"/>
+    <w:qFormat/>
+    <w:rsid w:val="007A3E3B"/>
+    <w:pPr>
+      <w:pBdr>
+        <w:top w:val="single" w:sz="12" w:space="10" w:color="B8CCE4" w:themeColor="accent1" w:themeTint="66"/>
+        <w:left w:val="single" w:sz="36" w:space="4" w:color="4F81BD" w:themeColor="accent1"/>
+        <w:bottom w:val="single" w:sz="24" w:space="10" w:color="9BBB59" w:themeColor="accent3"/>
+        <w:right w:val="single" w:sz="36" w:space="4" w:color="4F81BD" w:themeColor="accent1"/>
+      </w:pBdr>
+      <w:shd w:val="clear" w:color="auto" w:fill="4F81BD" w:themeFill="accent1"/>
+      <w:spacing w:before="320" w:after="320" w:line="300" w:lineRule="auto"/>
+      <w:ind w:left="1440" w:right="1440"/>
+    </w:pPr>
+    <w:rPr>
+      <w:rFonts w:asciiTheme="majorHAnsi" w:eastAsiaTheme="majorEastAsia" w:hAnsiTheme="majorHAnsi" w:cstheme="majorBidi"/>
+      <w:i/>
+      <w:iCs/>
+      <w:color w:val="FFFFFF" w:themeColor="background1"/>
+      <w:sz w:val="24"/>
+      <w:szCs w:val="24"/>
+    </w:rPr>
+  </w:style>
+  <w:style w:type="character" w:customStyle="1" w:styleId="IntenseQuoteChar">
+    <w:name w:val="Intense Quote Char"/>
+    <w:basedOn w:val="DefaultParagraphFont"/>
+    <w:link w:val="IntenseQuote"/>
+    <w:uiPriority w:val="30"/>
+    <w:rsid w:val="007A3E3B"/>
+    <w:rPr>
+      <w:rFonts w:asciiTheme="majorHAnsi" w:eastAsiaTheme="majorEastAsia" w:hAnsiTheme="majorHAnsi" w:cstheme="majorBidi"/>
+      <w:i/>
+      <w:iCs/>
+      <w:color w:val="FFFFFF" w:themeColor="background1"/>
+      <w:sz w:val="24"/>
+      <w:szCs w:val="24"/>
+      <w:shd w:val="clear" w:color="auto" w:fill="4F81BD" w:themeFill="accent1"/>
+    </w:rPr>
+  </w:style>
+  <w:style w:type="character" w:styleId="SubtleEmphasis">
+    <w:name w:val="Subtle Emphasis"/>
+    <w:uiPriority w:val="19"/>
+    <w:qFormat/>
+    <w:rsid w:val="007A3E3B"/>
+    <w:rPr>
+      <w:i/>
+      <w:iCs/>
+      <w:color w:val="5A5A5A" w:themeColor="text1" w:themeTint="A5"/>
+    </w:rPr>
+  </w:style>
+  <w:style w:type="character" w:styleId="IntenseEmphasis">
+    <w:name w:val="Intense Emphasis"/>
+    <w:uiPriority w:val="21"/>
+    <w:qFormat/>
+    <w:rsid w:val="007A3E3B"/>
+    <w:rPr>
+      <w:b/>
+      <w:bCs/>
+      <w:i/>
+      <w:iCs/>
+      <w:color w:val="4F81BD" w:themeColor="accent1"/>
+      <w:sz w:val="22"/>
+      <w:szCs w:val="22"/>
+    </w:rPr>
+  </w:style>
+  <w:style w:type="character" w:styleId="SubtleReference">
+    <w:name w:val="Subtle Reference"/>
+    <w:uiPriority w:val="31"/>
+    <w:qFormat/>
+    <w:rsid w:val="007A3E3B"/>
+    <w:rPr>
+      <w:color w:val="auto"/>
+      <w:u w:val="single" w:color="9BBB59" w:themeColor="accent3"/>
+    </w:rPr>
+  </w:style>
+  <w:style w:type="character" w:styleId="IntenseReference">
+    <w:name w:val="Intense Reference"/>
+    <w:basedOn w:val="DefaultParagraphFont"/>
+    <w:uiPriority w:val="32"/>
+    <w:qFormat/>
+    <w:rsid w:val="007A3E3B"/>
+    <w:rPr>
+      <w:b/>
+      <w:bCs/>
+      <w:color w:val="76923C" w:themeColor="accent3" w:themeShade="BF"/>
+      <w:u w:val="single" w:color="9BBB59" w:themeColor="accent3"/>
+    </w:rPr>
+  </w:style>
+  <w:style w:type="character" w:styleId="BookTitle">
+    <w:name w:val="Book Title"/>
+    <w:basedOn w:val="DefaultParagraphFont"/>
+    <w:uiPriority w:val="33"/>
+    <w:qFormat/>
+    <w:rsid w:val="007A3E3B"/>
+    <w:rPr>
+      <w:rFonts w:asciiTheme="majorHAnsi" w:eastAsiaTheme="majorEastAsia" w:hAnsiTheme="majorHAnsi" w:cstheme="majorBidi"/>
+      <w:b/>
+      <w:bCs/>
+      <w:i/>
+      <w:iCs/>
+      <w:color w:val="auto"/>
+    </w:rPr>
+  </w:style>
+  <w:style w:type="paragraph" w:styleId="TOCHeading">
+    <w:name w:val="TOC Heading"/>
+    <w:basedOn w:val="Heading1"/>
+    <w:next w:val="Normal"/>
+    <w:uiPriority w:val="39"/>
+    <w:semiHidden/>
+    <w:unhideWhenUsed/>
+    <w:qFormat/>
+    <w:rsid w:val="007A3E3B"/>
+    <w:pPr>
+      <w:numPr>
+        <w:numId w:val="0"/>
+      </w:numPr>
+      <w:outlineLvl w:val="9"/>
+    </w:pPr>
+    <w:rPr>
+      <w:lang w:bidi="en-US"/>
+    </w:rPr>
+  </w:style>
+  <w:style w:type="paragraph" w:styleId="TOC2">
+    <w:name w:val="toc 2"/>
+    <w:basedOn w:val="Normal"/>
+    <w:next w:val="Normal"/>
+    <w:autoRedefine/>
+    <w:uiPriority w:val="39"/>
+    <w:unhideWhenUsed/>
+    <w:qFormat/>
+    <w:rsid w:val="006C2F7C"/>
+    <w:pPr>
+      <w:spacing w:after="100" w:line="276" w:lineRule="auto"/>
+      <w:ind w:left="220" w:firstLine="0"/>
+    </w:pPr>
+    <w:rPr>
+      <w:lang w:val="en-US" w:eastAsia="ja-JP"/>
+    </w:rPr>
+  </w:style>
+  <w:style w:type="paragraph" w:styleId="TOC1">
+    <w:name w:val="toc 1"/>
+    <w:basedOn w:val="Normal"/>
+    <w:next w:val="Normal"/>
+    <w:autoRedefine/>
+    <w:uiPriority w:val="39"/>
+    <w:unhideWhenUsed/>
+    <w:qFormat/>
+    <w:rsid w:val="006C2F7C"/>
+    <w:pPr>
+      <w:spacing w:after="100" w:line="276" w:lineRule="auto"/>
+      <w:ind w:firstLine="0"/>
+    </w:pPr>
+    <w:rPr>
+      <w:lang w:val="en-US" w:eastAsia="ja-JP"/>
+    </w:rPr>
+  </w:style>
+  <w:style w:type="paragraph" w:styleId="TOC3">
+    <w:name w:val="toc 3"/>
+    <w:basedOn w:val="Normal"/>
+    <w:next w:val="Normal"/>
+    <w:autoRedefine/>
+    <w:uiPriority w:val="39"/>
+    <w:semiHidden/>
+    <w:unhideWhenUsed/>
+    <w:qFormat/>
+    <w:rsid w:val="006C2F7C"/>
+    <w:pPr>
+      <w:spacing w:after="100" w:line="276" w:lineRule="auto"/>
+      <w:ind w:left="440" w:firstLine="0"/>
+    </w:pPr>
+    <w:rPr>
+      <w:lang w:val="en-US" w:eastAsia="ja-JP"/>
+    </w:rPr>
+  </w:style>
+  <w:style w:type="character" w:styleId="Hyperlink">
+    <w:name w:val="Hyperlink"/>
+    <w:basedOn w:val="DefaultParagraphFont"/>
+    <w:uiPriority w:val="99"/>
+    <w:unhideWhenUsed/>
+    <w:rsid w:val="006C2F7C"/>
+    <w:rPr>
+      <w:color w:val="0000FF" w:themeColor="hyperlink"/>
+      <w:u w:val="single"/>
+    </w:rPr>
+  </w:style>
 </w:styles>
 </file>
 
@@ -705,7 +3765,7 @@
   <w:docDefaults>
     <w:rPrDefault>
       <w:rPr>
-        <w:rFonts w:asciiTheme="minorHAnsi" w:eastAsiaTheme="minorHAnsi" w:hAnsiTheme="minorHAnsi" w:cstheme="minorBidi"/>
+        <w:rFonts w:asciiTheme="minorHAnsi" w:eastAsiaTheme="minorEastAsia" w:hAnsiTheme="minorHAnsi" w:cstheme="minorBidi"/>
         <w:sz w:val="22"/>
         <w:szCs w:val="22"/>
         <w:lang w:val="es-ES" w:eastAsia="en-US" w:bidi="ar-SA"/>
@@ -713,7 +3773,7 @@
     </w:rPrDefault>
     <w:pPrDefault>
       <w:pPr>
-        <w:spacing w:after="200" w:line="276" w:lineRule="auto"/>
+        <w:ind w:firstLine="360"/>
       </w:pPr>
     </w:pPrDefault>
   </w:docDefaults>
@@ -728,9 +3788,9 @@
     <w:lsdException w:name="heading 7" w:uiPriority="9" w:qFormat="1"/>
     <w:lsdException w:name="heading 8" w:uiPriority="9" w:qFormat="1"/>
     <w:lsdException w:name="heading 9" w:uiPriority="9" w:qFormat="1"/>
-    <w:lsdException w:name="toc 1" w:uiPriority="39"/>
-    <w:lsdException w:name="toc 2" w:uiPriority="39"/>
-    <w:lsdException w:name="toc 3" w:uiPriority="39"/>
+    <w:lsdException w:name="toc 1" w:uiPriority="39" w:qFormat="1"/>
+    <w:lsdException w:name="toc 2" w:uiPriority="39" w:qFormat="1"/>
+    <w:lsdException w:name="toc 3" w:uiPriority="39" w:qFormat="1"/>
     <w:lsdException w:name="toc 4" w:uiPriority="39"/>
     <w:lsdException w:name="toc 5" w:uiPriority="39"/>
     <w:lsdException w:name="toc 6" w:uiPriority="39"/>
@@ -859,14 +3919,250 @@
   <w:style w:type="paragraph" w:default="1" w:styleId="Normal">
     <w:name w:val="Normal"/>
     <w:qFormat/>
-    <w:rsid w:val="00F47562"/>
+    <w:rsid w:val="007A3E3B"/>
+  </w:style>
+  <w:style w:type="paragraph" w:styleId="Heading1">
+    <w:name w:val="heading 1"/>
+    <w:basedOn w:val="Normal"/>
+    <w:next w:val="Normal"/>
+    <w:link w:val="Heading1Char"/>
+    <w:uiPriority w:val="9"/>
+    <w:qFormat/>
+    <w:rsid w:val="007A3E3B"/>
     <w:pPr>
-      <w:spacing w:after="0" w:line="240" w:lineRule="auto"/>
-      <w:ind w:firstLine="360"/>
+      <w:numPr>
+        <w:numId w:val="9"/>
+      </w:numPr>
+      <w:pBdr>
+        <w:bottom w:val="single" w:sz="12" w:space="1" w:color="365F91" w:themeColor="accent1" w:themeShade="BF"/>
+      </w:pBdr>
+      <w:spacing w:before="600" w:after="80"/>
+      <w:outlineLvl w:val="0"/>
     </w:pPr>
     <w:rPr>
-      <w:rFonts w:eastAsiaTheme="minorEastAsia"/>
-      <w:lang w:eastAsia="es-ES"/>
+      <w:rFonts w:asciiTheme="majorHAnsi" w:eastAsiaTheme="majorEastAsia" w:hAnsiTheme="majorHAnsi" w:cstheme="majorBidi"/>
+      <w:b/>
+      <w:bCs/>
+      <w:caps/>
+      <w:color w:val="365F91" w:themeColor="accent1" w:themeShade="BF"/>
+      <w:sz w:val="30"/>
+      <w:szCs w:val="24"/>
+    </w:rPr>
+  </w:style>
+  <w:style w:type="paragraph" w:styleId="Heading2">
+    <w:name w:val="heading 2"/>
+    <w:basedOn w:val="Heading1"/>
+    <w:next w:val="Normal"/>
+    <w:link w:val="Heading2Char"/>
+    <w:uiPriority w:val="9"/>
+    <w:unhideWhenUsed/>
+    <w:qFormat/>
+    <w:rsid w:val="007A3E3B"/>
+    <w:pPr>
+      <w:numPr>
+        <w:ilvl w:val="1"/>
+      </w:numPr>
+      <w:pBdr>
+        <w:bottom w:val="single" w:sz="8" w:space="1" w:color="4F81BD" w:themeColor="accent1"/>
+      </w:pBdr>
+      <w:spacing w:before="200"/>
+      <w:outlineLvl w:val="1"/>
+    </w:pPr>
+    <w:rPr>
+      <w:sz w:val="24"/>
+    </w:rPr>
+  </w:style>
+  <w:style w:type="paragraph" w:styleId="Heading3">
+    <w:name w:val="heading 3"/>
+    <w:basedOn w:val="Normal"/>
+    <w:next w:val="Normal"/>
+    <w:link w:val="Heading3Char"/>
+    <w:uiPriority w:val="9"/>
+    <w:semiHidden/>
+    <w:unhideWhenUsed/>
+    <w:qFormat/>
+    <w:rsid w:val="007A3E3B"/>
+    <w:pPr>
+      <w:numPr>
+        <w:ilvl w:val="2"/>
+        <w:numId w:val="9"/>
+      </w:numPr>
+      <w:pBdr>
+        <w:bottom w:val="single" w:sz="4" w:space="1" w:color="95B3D7" w:themeColor="accent1" w:themeTint="99"/>
+      </w:pBdr>
+      <w:spacing w:before="200" w:after="80"/>
+      <w:outlineLvl w:val="2"/>
+    </w:pPr>
+    <w:rPr>
+      <w:rFonts w:asciiTheme="majorHAnsi" w:eastAsiaTheme="majorEastAsia" w:hAnsiTheme="majorHAnsi" w:cstheme="majorBidi"/>
+      <w:color w:val="4F81BD" w:themeColor="accent1"/>
+      <w:sz w:val="24"/>
+      <w:szCs w:val="24"/>
+    </w:rPr>
+  </w:style>
+  <w:style w:type="paragraph" w:styleId="Heading4">
+    <w:name w:val="heading 4"/>
+    <w:basedOn w:val="Normal"/>
+    <w:next w:val="Normal"/>
+    <w:link w:val="Heading4Char"/>
+    <w:uiPriority w:val="9"/>
+    <w:semiHidden/>
+    <w:unhideWhenUsed/>
+    <w:qFormat/>
+    <w:rsid w:val="007A3E3B"/>
+    <w:pPr>
+      <w:numPr>
+        <w:ilvl w:val="3"/>
+        <w:numId w:val="9"/>
+      </w:numPr>
+      <w:pBdr>
+        <w:bottom w:val="single" w:sz="4" w:space="2" w:color="B8CCE4" w:themeColor="accent1" w:themeTint="66"/>
+      </w:pBdr>
+      <w:spacing w:before="200" w:after="80"/>
+      <w:outlineLvl w:val="3"/>
+    </w:pPr>
+    <w:rPr>
+      <w:rFonts w:asciiTheme="majorHAnsi" w:eastAsiaTheme="majorEastAsia" w:hAnsiTheme="majorHAnsi" w:cstheme="majorBidi"/>
+      <w:i/>
+      <w:iCs/>
+      <w:color w:val="4F81BD" w:themeColor="accent1"/>
+      <w:sz w:val="24"/>
+      <w:szCs w:val="24"/>
+    </w:rPr>
+  </w:style>
+  <w:style w:type="paragraph" w:styleId="Heading5">
+    <w:name w:val="heading 5"/>
+    <w:basedOn w:val="Normal"/>
+    <w:next w:val="Normal"/>
+    <w:link w:val="Heading5Char"/>
+    <w:uiPriority w:val="9"/>
+    <w:semiHidden/>
+    <w:unhideWhenUsed/>
+    <w:qFormat/>
+    <w:rsid w:val="007A3E3B"/>
+    <w:pPr>
+      <w:numPr>
+        <w:ilvl w:val="4"/>
+        <w:numId w:val="9"/>
+      </w:numPr>
+      <w:spacing w:before="200" w:after="80"/>
+      <w:outlineLvl w:val="4"/>
+    </w:pPr>
+    <w:rPr>
+      <w:rFonts w:asciiTheme="majorHAnsi" w:eastAsiaTheme="majorEastAsia" w:hAnsiTheme="majorHAnsi" w:cstheme="majorBidi"/>
+      <w:color w:val="4F81BD" w:themeColor="accent1"/>
+    </w:rPr>
+  </w:style>
+  <w:style w:type="paragraph" w:styleId="Heading6">
+    <w:name w:val="heading 6"/>
+    <w:basedOn w:val="Normal"/>
+    <w:next w:val="Normal"/>
+    <w:link w:val="Heading6Char"/>
+    <w:uiPriority w:val="9"/>
+    <w:semiHidden/>
+    <w:unhideWhenUsed/>
+    <w:qFormat/>
+    <w:rsid w:val="007A3E3B"/>
+    <w:pPr>
+      <w:numPr>
+        <w:ilvl w:val="5"/>
+        <w:numId w:val="9"/>
+      </w:numPr>
+      <w:spacing w:before="280" w:after="100"/>
+      <w:outlineLvl w:val="5"/>
+    </w:pPr>
+    <w:rPr>
+      <w:rFonts w:asciiTheme="majorHAnsi" w:eastAsiaTheme="majorEastAsia" w:hAnsiTheme="majorHAnsi" w:cstheme="majorBidi"/>
+      <w:i/>
+      <w:iCs/>
+      <w:color w:val="4F81BD" w:themeColor="accent1"/>
+    </w:rPr>
+  </w:style>
+  <w:style w:type="paragraph" w:styleId="Heading7">
+    <w:name w:val="heading 7"/>
+    <w:basedOn w:val="Normal"/>
+    <w:next w:val="Normal"/>
+    <w:link w:val="Heading7Char"/>
+    <w:uiPriority w:val="9"/>
+    <w:semiHidden/>
+    <w:unhideWhenUsed/>
+    <w:qFormat/>
+    <w:rsid w:val="007A3E3B"/>
+    <w:pPr>
+      <w:numPr>
+        <w:ilvl w:val="6"/>
+        <w:numId w:val="9"/>
+      </w:numPr>
+      <w:spacing w:before="320" w:after="100"/>
+      <w:outlineLvl w:val="6"/>
+    </w:pPr>
+    <w:rPr>
+      <w:rFonts w:asciiTheme="majorHAnsi" w:eastAsiaTheme="majorEastAsia" w:hAnsiTheme="majorHAnsi" w:cstheme="majorBidi"/>
+      <w:b/>
+      <w:bCs/>
+      <w:color w:val="9BBB59" w:themeColor="accent3"/>
+      <w:sz w:val="20"/>
+      <w:szCs w:val="20"/>
+    </w:rPr>
+  </w:style>
+  <w:style w:type="paragraph" w:styleId="Heading8">
+    <w:name w:val="heading 8"/>
+    <w:basedOn w:val="Normal"/>
+    <w:next w:val="Normal"/>
+    <w:link w:val="Heading8Char"/>
+    <w:uiPriority w:val="9"/>
+    <w:semiHidden/>
+    <w:unhideWhenUsed/>
+    <w:qFormat/>
+    <w:rsid w:val="007A3E3B"/>
+    <w:pPr>
+      <w:numPr>
+        <w:ilvl w:val="7"/>
+        <w:numId w:val="9"/>
+      </w:numPr>
+      <w:spacing w:before="320" w:after="100"/>
+      <w:outlineLvl w:val="7"/>
+    </w:pPr>
+    <w:rPr>
+      <w:rFonts w:asciiTheme="majorHAnsi" w:eastAsiaTheme="majorEastAsia" w:hAnsiTheme="majorHAnsi" w:cstheme="majorBidi"/>
+      <w:b/>
+      <w:bCs/>
+      <w:i/>
+      <w:iCs/>
+      <w:color w:val="9BBB59" w:themeColor="accent3"/>
+      <w:sz w:val="20"/>
+      <w:szCs w:val="20"/>
+    </w:rPr>
+  </w:style>
+  <w:style w:type="paragraph" w:styleId="Heading9">
+    <w:name w:val="heading 9"/>
+    <w:basedOn w:val="Normal"/>
+    <w:next w:val="Normal"/>
+    <w:link w:val="Heading9Char"/>
+    <w:uiPriority w:val="9"/>
+    <w:semiHidden/>
+    <w:unhideWhenUsed/>
+    <w:qFormat/>
+    <w:rsid w:val="007A3E3B"/>
+    <w:pPr>
+      <w:numPr>
+        <w:ilvl w:val="8"/>
+        <w:numId w:val="49"/>
+      </w:numPr>
+      <w:tabs>
+        <w:tab w:val="clear" w:pos="360"/>
+      </w:tabs>
+      <w:spacing w:before="320" w:after="100"/>
+      <w:ind w:left="1584" w:hanging="1584"/>
+      <w:outlineLvl w:val="8"/>
+    </w:pPr>
+    <w:rPr>
+      <w:rFonts w:asciiTheme="majorHAnsi" w:eastAsiaTheme="majorEastAsia" w:hAnsiTheme="majorHAnsi" w:cstheme="majorBidi"/>
+      <w:i/>
+      <w:iCs/>
+      <w:color w:val="9BBB59" w:themeColor="accent3"/>
+      <w:sz w:val="20"/>
+      <w:szCs w:val="20"/>
     </w:rPr>
   </w:style>
   <w:style w:type="character" w:default="1" w:styleId="DefaultParagraphFont">
@@ -922,6 +4218,505 @@
       <w:sz w:val="16"/>
       <w:szCs w:val="16"/>
       <w:lang w:eastAsia="es-ES"/>
+    </w:rPr>
+  </w:style>
+  <w:style w:type="character" w:customStyle="1" w:styleId="Heading1Char">
+    <w:name w:val="Heading 1 Char"/>
+    <w:basedOn w:val="DefaultParagraphFont"/>
+    <w:link w:val="Heading1"/>
+    <w:uiPriority w:val="9"/>
+    <w:rsid w:val="007A3E3B"/>
+    <w:rPr>
+      <w:rFonts w:asciiTheme="majorHAnsi" w:eastAsiaTheme="majorEastAsia" w:hAnsiTheme="majorHAnsi" w:cstheme="majorBidi"/>
+      <w:b/>
+      <w:bCs/>
+      <w:caps/>
+      <w:color w:val="365F91" w:themeColor="accent1" w:themeShade="BF"/>
+      <w:sz w:val="30"/>
+      <w:szCs w:val="24"/>
+    </w:rPr>
+  </w:style>
+  <w:style w:type="character" w:customStyle="1" w:styleId="Heading2Char">
+    <w:name w:val="Heading 2 Char"/>
+    <w:basedOn w:val="DefaultParagraphFont"/>
+    <w:link w:val="Heading2"/>
+    <w:uiPriority w:val="9"/>
+    <w:rsid w:val="007A3E3B"/>
+    <w:rPr>
+      <w:rFonts w:asciiTheme="majorHAnsi" w:eastAsiaTheme="majorEastAsia" w:hAnsiTheme="majorHAnsi" w:cstheme="majorBidi"/>
+      <w:b/>
+      <w:bCs/>
+      <w:caps/>
+      <w:color w:val="365F91" w:themeColor="accent1" w:themeShade="BF"/>
+      <w:sz w:val="24"/>
+      <w:szCs w:val="24"/>
+    </w:rPr>
+  </w:style>
+  <w:style w:type="character" w:customStyle="1" w:styleId="Heading3Char">
+    <w:name w:val="Heading 3 Char"/>
+    <w:basedOn w:val="DefaultParagraphFont"/>
+    <w:link w:val="Heading3"/>
+    <w:uiPriority w:val="9"/>
+    <w:semiHidden/>
+    <w:rsid w:val="007A3E3B"/>
+    <w:rPr>
+      <w:rFonts w:asciiTheme="majorHAnsi" w:eastAsiaTheme="majorEastAsia" w:hAnsiTheme="majorHAnsi" w:cstheme="majorBidi"/>
+      <w:color w:val="4F81BD" w:themeColor="accent1"/>
+      <w:sz w:val="24"/>
+      <w:szCs w:val="24"/>
+    </w:rPr>
+  </w:style>
+  <w:style w:type="character" w:customStyle="1" w:styleId="Heading4Char">
+    <w:name w:val="Heading 4 Char"/>
+    <w:basedOn w:val="DefaultParagraphFont"/>
+    <w:link w:val="Heading4"/>
+    <w:uiPriority w:val="9"/>
+    <w:semiHidden/>
+    <w:rsid w:val="007A3E3B"/>
+    <w:rPr>
+      <w:rFonts w:asciiTheme="majorHAnsi" w:eastAsiaTheme="majorEastAsia" w:hAnsiTheme="majorHAnsi" w:cstheme="majorBidi"/>
+      <w:i/>
+      <w:iCs/>
+      <w:color w:val="4F81BD" w:themeColor="accent1"/>
+      <w:sz w:val="24"/>
+      <w:szCs w:val="24"/>
+    </w:rPr>
+  </w:style>
+  <w:style w:type="character" w:customStyle="1" w:styleId="Heading5Char">
+    <w:name w:val="Heading 5 Char"/>
+    <w:basedOn w:val="DefaultParagraphFont"/>
+    <w:link w:val="Heading5"/>
+    <w:uiPriority w:val="9"/>
+    <w:semiHidden/>
+    <w:rsid w:val="007A3E3B"/>
+    <w:rPr>
+      <w:rFonts w:asciiTheme="majorHAnsi" w:eastAsiaTheme="majorEastAsia" w:hAnsiTheme="majorHAnsi" w:cstheme="majorBidi"/>
+      <w:color w:val="4F81BD" w:themeColor="accent1"/>
+    </w:rPr>
+  </w:style>
+  <w:style w:type="character" w:customStyle="1" w:styleId="Heading6Char">
+    <w:name w:val="Heading 6 Char"/>
+    <w:basedOn w:val="DefaultParagraphFont"/>
+    <w:link w:val="Heading6"/>
+    <w:uiPriority w:val="9"/>
+    <w:semiHidden/>
+    <w:rsid w:val="007A3E3B"/>
+    <w:rPr>
+      <w:rFonts w:asciiTheme="majorHAnsi" w:eastAsiaTheme="majorEastAsia" w:hAnsiTheme="majorHAnsi" w:cstheme="majorBidi"/>
+      <w:i/>
+      <w:iCs/>
+      <w:color w:val="4F81BD" w:themeColor="accent1"/>
+    </w:rPr>
+  </w:style>
+  <w:style w:type="character" w:customStyle="1" w:styleId="Heading7Char">
+    <w:name w:val="Heading 7 Char"/>
+    <w:basedOn w:val="DefaultParagraphFont"/>
+    <w:link w:val="Heading7"/>
+    <w:uiPriority w:val="9"/>
+    <w:semiHidden/>
+    <w:rsid w:val="007A3E3B"/>
+    <w:rPr>
+      <w:rFonts w:asciiTheme="majorHAnsi" w:eastAsiaTheme="majorEastAsia" w:hAnsiTheme="majorHAnsi" w:cstheme="majorBidi"/>
+      <w:b/>
+      <w:bCs/>
+      <w:color w:val="9BBB59" w:themeColor="accent3"/>
+      <w:sz w:val="20"/>
+      <w:szCs w:val="20"/>
+    </w:rPr>
+  </w:style>
+  <w:style w:type="character" w:customStyle="1" w:styleId="Heading8Char">
+    <w:name w:val="Heading 8 Char"/>
+    <w:basedOn w:val="DefaultParagraphFont"/>
+    <w:link w:val="Heading8"/>
+    <w:uiPriority w:val="9"/>
+    <w:semiHidden/>
+    <w:rsid w:val="007A3E3B"/>
+    <w:rPr>
+      <w:rFonts w:asciiTheme="majorHAnsi" w:eastAsiaTheme="majorEastAsia" w:hAnsiTheme="majorHAnsi" w:cstheme="majorBidi"/>
+      <w:b/>
+      <w:bCs/>
+      <w:i/>
+      <w:iCs/>
+      <w:color w:val="9BBB59" w:themeColor="accent3"/>
+      <w:sz w:val="20"/>
+      <w:szCs w:val="20"/>
+    </w:rPr>
+  </w:style>
+  <w:style w:type="character" w:customStyle="1" w:styleId="Heading9Char">
+    <w:name w:val="Heading 9 Char"/>
+    <w:basedOn w:val="DefaultParagraphFont"/>
+    <w:link w:val="Heading9"/>
+    <w:uiPriority w:val="9"/>
+    <w:semiHidden/>
+    <w:rsid w:val="007A3E3B"/>
+    <w:rPr>
+      <w:rFonts w:asciiTheme="majorHAnsi" w:eastAsiaTheme="majorEastAsia" w:hAnsiTheme="majorHAnsi" w:cstheme="majorBidi"/>
+      <w:i/>
+      <w:iCs/>
+      <w:color w:val="9BBB59" w:themeColor="accent3"/>
+      <w:sz w:val="20"/>
+      <w:szCs w:val="20"/>
+    </w:rPr>
+  </w:style>
+  <w:style w:type="paragraph" w:styleId="Caption">
+    <w:name w:val="caption"/>
+    <w:basedOn w:val="Normal"/>
+    <w:next w:val="Normal"/>
+    <w:uiPriority w:val="35"/>
+    <w:semiHidden/>
+    <w:unhideWhenUsed/>
+    <w:qFormat/>
+    <w:rsid w:val="007A3E3B"/>
+    <w:rPr>
+      <w:b/>
+      <w:bCs/>
+      <w:sz w:val="18"/>
+      <w:szCs w:val="18"/>
+    </w:rPr>
+  </w:style>
+  <w:style w:type="paragraph" w:styleId="Title">
+    <w:name w:val="Title"/>
+    <w:basedOn w:val="Normal"/>
+    <w:next w:val="Normal"/>
+    <w:link w:val="TitleChar"/>
+    <w:uiPriority w:val="10"/>
+    <w:qFormat/>
+    <w:rsid w:val="007A3E3B"/>
+    <w:pPr>
+      <w:pBdr>
+        <w:top w:val="single" w:sz="8" w:space="10" w:color="A7BFDE" w:themeColor="accent1" w:themeTint="7F"/>
+        <w:bottom w:val="single" w:sz="24" w:space="15" w:color="9BBB59" w:themeColor="accent3"/>
+      </w:pBdr>
+      <w:ind w:firstLine="0"/>
+      <w:jc w:val="center"/>
+    </w:pPr>
+    <w:rPr>
+      <w:rFonts w:asciiTheme="majorHAnsi" w:eastAsiaTheme="majorEastAsia" w:hAnsiTheme="majorHAnsi" w:cstheme="majorBidi"/>
+      <w:i/>
+      <w:iCs/>
+      <w:color w:val="243F60" w:themeColor="accent1" w:themeShade="7F"/>
+      <w:sz w:val="60"/>
+      <w:szCs w:val="60"/>
+    </w:rPr>
+  </w:style>
+  <w:style w:type="character" w:customStyle="1" w:styleId="TitleChar">
+    <w:name w:val="Title Char"/>
+    <w:basedOn w:val="DefaultParagraphFont"/>
+    <w:link w:val="Title"/>
+    <w:uiPriority w:val="10"/>
+    <w:rsid w:val="007A3E3B"/>
+    <w:rPr>
+      <w:rFonts w:asciiTheme="majorHAnsi" w:eastAsiaTheme="majorEastAsia" w:hAnsiTheme="majorHAnsi" w:cstheme="majorBidi"/>
+      <w:i/>
+      <w:iCs/>
+      <w:color w:val="243F60" w:themeColor="accent1" w:themeShade="7F"/>
+      <w:sz w:val="60"/>
+      <w:szCs w:val="60"/>
+    </w:rPr>
+  </w:style>
+  <w:style w:type="paragraph" w:styleId="Subtitle">
+    <w:name w:val="Subtitle"/>
+    <w:basedOn w:val="Normal"/>
+    <w:next w:val="Normal"/>
+    <w:link w:val="SubtitleChar"/>
+    <w:uiPriority w:val="11"/>
+    <w:qFormat/>
+    <w:rsid w:val="007A3E3B"/>
+    <w:pPr>
+      <w:spacing w:before="200" w:after="900"/>
+      <w:ind w:firstLine="0"/>
+      <w:jc w:val="right"/>
+    </w:pPr>
+    <w:rPr>
+      <w:i/>
+      <w:iCs/>
+      <w:sz w:val="24"/>
+      <w:szCs w:val="24"/>
+    </w:rPr>
+  </w:style>
+  <w:style w:type="character" w:customStyle="1" w:styleId="SubtitleChar">
+    <w:name w:val="Subtitle Char"/>
+    <w:basedOn w:val="DefaultParagraphFont"/>
+    <w:link w:val="Subtitle"/>
+    <w:uiPriority w:val="11"/>
+    <w:rsid w:val="007A3E3B"/>
+    <w:rPr>
+      <w:i/>
+      <w:iCs/>
+      <w:sz w:val="24"/>
+      <w:szCs w:val="24"/>
+    </w:rPr>
+  </w:style>
+  <w:style w:type="character" w:styleId="Strong">
+    <w:name w:val="Strong"/>
+    <w:basedOn w:val="DefaultParagraphFont"/>
+    <w:uiPriority w:val="22"/>
+    <w:qFormat/>
+    <w:rsid w:val="007A3E3B"/>
+    <w:rPr>
+      <w:b/>
+      <w:bCs/>
+      <w:spacing w:val="0"/>
+    </w:rPr>
+  </w:style>
+  <w:style w:type="character" w:styleId="Emphasis">
+    <w:name w:val="Emphasis"/>
+    <w:uiPriority w:val="20"/>
+    <w:qFormat/>
+    <w:rsid w:val="007A3E3B"/>
+    <w:rPr>
+      <w:b/>
+      <w:bCs/>
+      <w:i/>
+      <w:iCs/>
+      <w:color w:val="5A5A5A" w:themeColor="text1" w:themeTint="A5"/>
+    </w:rPr>
+  </w:style>
+  <w:style w:type="paragraph" w:styleId="NoSpacing">
+    <w:name w:val="No Spacing"/>
+    <w:basedOn w:val="Normal"/>
+    <w:link w:val="NoSpacingChar"/>
+    <w:uiPriority w:val="1"/>
+    <w:qFormat/>
+    <w:rsid w:val="007A3E3B"/>
+    <w:pPr>
+      <w:ind w:firstLine="0"/>
+    </w:pPr>
+  </w:style>
+  <w:style w:type="character" w:customStyle="1" w:styleId="NoSpacingChar">
+    <w:name w:val="No Spacing Char"/>
+    <w:basedOn w:val="DefaultParagraphFont"/>
+    <w:link w:val="NoSpacing"/>
+    <w:uiPriority w:val="1"/>
+    <w:rsid w:val="007A3E3B"/>
+  </w:style>
+  <w:style w:type="paragraph" w:styleId="ListParagraph">
+    <w:name w:val="List Paragraph"/>
+    <w:basedOn w:val="Normal"/>
+    <w:uiPriority w:val="34"/>
+    <w:qFormat/>
+    <w:rsid w:val="007A3E3B"/>
+    <w:pPr>
+      <w:ind w:left="720"/>
+      <w:contextualSpacing/>
+    </w:pPr>
+  </w:style>
+  <w:style w:type="paragraph" w:styleId="Quote">
+    <w:name w:val="Quote"/>
+    <w:basedOn w:val="Normal"/>
+    <w:next w:val="Normal"/>
+    <w:link w:val="QuoteChar"/>
+    <w:uiPriority w:val="29"/>
+    <w:qFormat/>
+    <w:rsid w:val="007A3E3B"/>
+    <w:rPr>
+      <w:rFonts w:asciiTheme="majorHAnsi" w:eastAsiaTheme="majorEastAsia" w:hAnsiTheme="majorHAnsi" w:cstheme="majorBidi"/>
+      <w:i/>
+      <w:iCs/>
+      <w:color w:val="5A5A5A" w:themeColor="text1" w:themeTint="A5"/>
+    </w:rPr>
+  </w:style>
+  <w:style w:type="character" w:customStyle="1" w:styleId="QuoteChar">
+    <w:name w:val="Quote Char"/>
+    <w:basedOn w:val="DefaultParagraphFont"/>
+    <w:link w:val="Quote"/>
+    <w:uiPriority w:val="29"/>
+    <w:rsid w:val="007A3E3B"/>
+    <w:rPr>
+      <w:rFonts w:asciiTheme="majorHAnsi" w:eastAsiaTheme="majorEastAsia" w:hAnsiTheme="majorHAnsi" w:cstheme="majorBidi"/>
+      <w:i/>
+      <w:iCs/>
+      <w:color w:val="5A5A5A" w:themeColor="text1" w:themeTint="A5"/>
+    </w:rPr>
+  </w:style>
+  <w:style w:type="paragraph" w:styleId="IntenseQuote">
+    <w:name w:val="Intense Quote"/>
+    <w:basedOn w:val="Normal"/>
+    <w:next w:val="Normal"/>
+    <w:link w:val="IntenseQuoteChar"/>
+    <w:uiPriority w:val="30"/>
+    <w:qFormat/>
+    <w:rsid w:val="007A3E3B"/>
+    <w:pPr>
+      <w:pBdr>
+        <w:top w:val="single" w:sz="12" w:space="10" w:color="B8CCE4" w:themeColor="accent1" w:themeTint="66"/>
+        <w:left w:val="single" w:sz="36" w:space="4" w:color="4F81BD" w:themeColor="accent1"/>
+        <w:bottom w:val="single" w:sz="24" w:space="10" w:color="9BBB59" w:themeColor="accent3"/>
+        <w:right w:val="single" w:sz="36" w:space="4" w:color="4F81BD" w:themeColor="accent1"/>
+      </w:pBdr>
+      <w:shd w:val="clear" w:color="auto" w:fill="4F81BD" w:themeFill="accent1"/>
+      <w:spacing w:before="320" w:after="320" w:line="300" w:lineRule="auto"/>
+      <w:ind w:left="1440" w:right="1440"/>
+    </w:pPr>
+    <w:rPr>
+      <w:rFonts w:asciiTheme="majorHAnsi" w:eastAsiaTheme="majorEastAsia" w:hAnsiTheme="majorHAnsi" w:cstheme="majorBidi"/>
+      <w:i/>
+      <w:iCs/>
+      <w:color w:val="FFFFFF" w:themeColor="background1"/>
+      <w:sz w:val="24"/>
+      <w:szCs w:val="24"/>
+    </w:rPr>
+  </w:style>
+  <w:style w:type="character" w:customStyle="1" w:styleId="IntenseQuoteChar">
+    <w:name w:val="Intense Quote Char"/>
+    <w:basedOn w:val="DefaultParagraphFont"/>
+    <w:link w:val="IntenseQuote"/>
+    <w:uiPriority w:val="30"/>
+    <w:rsid w:val="007A3E3B"/>
+    <w:rPr>
+      <w:rFonts w:asciiTheme="majorHAnsi" w:eastAsiaTheme="majorEastAsia" w:hAnsiTheme="majorHAnsi" w:cstheme="majorBidi"/>
+      <w:i/>
+      <w:iCs/>
+      <w:color w:val="FFFFFF" w:themeColor="background1"/>
+      <w:sz w:val="24"/>
+      <w:szCs w:val="24"/>
+      <w:shd w:val="clear" w:color="auto" w:fill="4F81BD" w:themeFill="accent1"/>
+    </w:rPr>
+  </w:style>
+  <w:style w:type="character" w:styleId="SubtleEmphasis">
+    <w:name w:val="Subtle Emphasis"/>
+    <w:uiPriority w:val="19"/>
+    <w:qFormat/>
+    <w:rsid w:val="007A3E3B"/>
+    <w:rPr>
+      <w:i/>
+      <w:iCs/>
+      <w:color w:val="5A5A5A" w:themeColor="text1" w:themeTint="A5"/>
+    </w:rPr>
+  </w:style>
+  <w:style w:type="character" w:styleId="IntenseEmphasis">
+    <w:name w:val="Intense Emphasis"/>
+    <w:uiPriority w:val="21"/>
+    <w:qFormat/>
+    <w:rsid w:val="007A3E3B"/>
+    <w:rPr>
+      <w:b/>
+      <w:bCs/>
+      <w:i/>
+      <w:iCs/>
+      <w:color w:val="4F81BD" w:themeColor="accent1"/>
+      <w:sz w:val="22"/>
+      <w:szCs w:val="22"/>
+    </w:rPr>
+  </w:style>
+  <w:style w:type="character" w:styleId="SubtleReference">
+    <w:name w:val="Subtle Reference"/>
+    <w:uiPriority w:val="31"/>
+    <w:qFormat/>
+    <w:rsid w:val="007A3E3B"/>
+    <w:rPr>
+      <w:color w:val="auto"/>
+      <w:u w:val="single" w:color="9BBB59" w:themeColor="accent3"/>
+    </w:rPr>
+  </w:style>
+  <w:style w:type="character" w:styleId="IntenseReference">
+    <w:name w:val="Intense Reference"/>
+    <w:basedOn w:val="DefaultParagraphFont"/>
+    <w:uiPriority w:val="32"/>
+    <w:qFormat/>
+    <w:rsid w:val="007A3E3B"/>
+    <w:rPr>
+      <w:b/>
+      <w:bCs/>
+      <w:color w:val="76923C" w:themeColor="accent3" w:themeShade="BF"/>
+      <w:u w:val="single" w:color="9BBB59" w:themeColor="accent3"/>
+    </w:rPr>
+  </w:style>
+  <w:style w:type="character" w:styleId="BookTitle">
+    <w:name w:val="Book Title"/>
+    <w:basedOn w:val="DefaultParagraphFont"/>
+    <w:uiPriority w:val="33"/>
+    <w:qFormat/>
+    <w:rsid w:val="007A3E3B"/>
+    <w:rPr>
+      <w:rFonts w:asciiTheme="majorHAnsi" w:eastAsiaTheme="majorEastAsia" w:hAnsiTheme="majorHAnsi" w:cstheme="majorBidi"/>
+      <w:b/>
+      <w:bCs/>
+      <w:i/>
+      <w:iCs/>
+      <w:color w:val="auto"/>
+    </w:rPr>
+  </w:style>
+  <w:style w:type="paragraph" w:styleId="TOCHeading">
+    <w:name w:val="TOC Heading"/>
+    <w:basedOn w:val="Heading1"/>
+    <w:next w:val="Normal"/>
+    <w:uiPriority w:val="39"/>
+    <w:semiHidden/>
+    <w:unhideWhenUsed/>
+    <w:qFormat/>
+    <w:rsid w:val="007A3E3B"/>
+    <w:pPr>
+      <w:numPr>
+        <w:numId w:val="0"/>
+      </w:numPr>
+      <w:outlineLvl w:val="9"/>
+    </w:pPr>
+    <w:rPr>
+      <w:lang w:bidi="en-US"/>
+    </w:rPr>
+  </w:style>
+  <w:style w:type="paragraph" w:styleId="TOC2">
+    <w:name w:val="toc 2"/>
+    <w:basedOn w:val="Normal"/>
+    <w:next w:val="Normal"/>
+    <w:autoRedefine/>
+    <w:uiPriority w:val="39"/>
+    <w:unhideWhenUsed/>
+    <w:qFormat/>
+    <w:rsid w:val="006C2F7C"/>
+    <w:pPr>
+      <w:spacing w:after="100" w:line="276" w:lineRule="auto"/>
+      <w:ind w:left="220" w:firstLine="0"/>
+    </w:pPr>
+    <w:rPr>
+      <w:lang w:val="en-US" w:eastAsia="ja-JP"/>
+    </w:rPr>
+  </w:style>
+  <w:style w:type="paragraph" w:styleId="TOC1">
+    <w:name w:val="toc 1"/>
+    <w:basedOn w:val="Normal"/>
+    <w:next w:val="Normal"/>
+    <w:autoRedefine/>
+    <w:uiPriority w:val="39"/>
+    <w:unhideWhenUsed/>
+    <w:qFormat/>
+    <w:rsid w:val="006C2F7C"/>
+    <w:pPr>
+      <w:spacing w:after="100" w:line="276" w:lineRule="auto"/>
+      <w:ind w:firstLine="0"/>
+    </w:pPr>
+    <w:rPr>
+      <w:lang w:val="en-US" w:eastAsia="ja-JP"/>
+    </w:rPr>
+  </w:style>
+  <w:style w:type="paragraph" w:styleId="TOC3">
+    <w:name w:val="toc 3"/>
+    <w:basedOn w:val="Normal"/>
+    <w:next w:val="Normal"/>
+    <w:autoRedefine/>
+    <w:uiPriority w:val="39"/>
+    <w:semiHidden/>
+    <w:unhideWhenUsed/>
+    <w:qFormat/>
+    <w:rsid w:val="006C2F7C"/>
+    <w:pPr>
+      <w:spacing w:after="100" w:line="276" w:lineRule="auto"/>
+      <w:ind w:left="440" w:firstLine="0"/>
+    </w:pPr>
+    <w:rPr>
+      <w:lang w:val="en-US" w:eastAsia="ja-JP"/>
+    </w:rPr>
+  </w:style>
+  <w:style w:type="character" w:styleId="Hyperlink">
+    <w:name w:val="Hyperlink"/>
+    <w:basedOn w:val="DefaultParagraphFont"/>
+    <w:uiPriority w:val="99"/>
+    <w:unhideWhenUsed/>
+    <w:rsid w:val="006C2F7C"/>
+    <w:rPr>
+      <w:color w:val="0000FF" w:themeColor="hyperlink"/>
+      <w:u w:val="single"/>
     </w:rPr>
   </w:style>
 </w:styles>
@@ -1210,4 +5005,16 @@
   <a:objectDefaults/>
   <a:extraClrSchemeLst/>
 </a:theme>
+</file>
+
+<file path=customXml/item1.xml><?xml version="1.0" encoding="utf-8"?>
+<b:Sources xmlns:b="http://schemas.openxmlformats.org/officeDocument/2006/bibliography" xmlns="http://schemas.openxmlformats.org/officeDocument/2006/bibliography" SelectedStyle="\APA.XSL" StyleName="APA"/>
+</file>
+
+<file path=customXml/itemProps1.xml><?xml version="1.0" encoding="utf-8"?>
+<ds:datastoreItem xmlns:ds="http://schemas.openxmlformats.org/officeDocument/2006/customXml" ds:itemID="{8A930B49-9401-4101-BA31-E1CD73ECCC52}">
+  <ds:schemaRefs>
+    <ds:schemaRef ds:uri="http://schemas.openxmlformats.org/officeDocument/2006/bibliography"/>
+  </ds:schemaRefs>
+</ds:datastoreItem>
 </file>
</xml_diff>

<commit_message>
Added Doc with pdf.
</commit_message>
<xml_diff>
--- a/Memoria Hotel Manager - BSoD Software.docx
+++ b/Memoria Hotel Manager - BSoD Software.docx
@@ -12,6 +12,7 @@
       <w:r>
         <w:rPr>
           <w:noProof/>
+          <w:lang w:eastAsia="es-ES"/>
         </w:rPr>
         <w:drawing>
           <wp:inline distT="0" distB="0" distL="0" distR="0" wp14:anchorId="24C5C8A4" wp14:editId="52AEEF6D">
@@ -31,7 +32,7 @@
                     </pic:cNvPicPr>
                   </pic:nvPicPr>
                   <pic:blipFill>
-                    <a:blip r:embed="rId7" cstate="print">
+                    <a:blip r:embed="rId9" cstate="print">
                       <a:extLst>
                         <a:ext uri="{28A0092B-C50C-407E-A947-70E740481C1C}">
                           <a14:useLocalDpi xmlns:a14="http://schemas.microsoft.com/office/drawing/2010/main" val="0"/>
@@ -448,7 +449,7 @@
       </w:pPr>
       <w:r>
         <w:lastRenderedPageBreak/>
-        <w:t>Descripción Aplicación</w:t>
+        <w:t>Introducción a Hotel Manager</w:t>
       </w:r>
     </w:p>
     <w:p/>
@@ -477,10 +478,9 @@
         <w:t>.</w:t>
       </w:r>
     </w:p>
-    <w:p/>
-    <w:p>
-      <w:pPr>
-        <w:pStyle w:val="Heading2"/>
+    <w:p>
+      <w:pPr>
+        <w:pStyle w:val="Heading1"/>
       </w:pPr>
       <w:r>
         <w:t>Patrones Aplicados</w:t>
@@ -560,7 +560,19 @@
         <w:rPr>
           <w:lang w:val="en-US"/>
         </w:rPr>
-        <w:t xml:space="preserve"> TransactionFactory , TransactionManager , FactoriaDAO</w:t>
+        <w:t xml:space="preserve"> TransactionFactory , TransactionManager , Fa</w:t>
+      </w:r>
+      <w:r>
+        <w:rPr>
+          <w:lang w:val="en-US"/>
+        </w:rPr>
+        <w:t>c</w:t>
+      </w:r>
+      <w:r>
+        <w:rPr>
+          <w:lang w:val="en-US"/>
+        </w:rPr>
+        <w:t>toriaDAO</w:t>
       </w:r>
     </w:p>
     <w:p>
@@ -613,8 +625,16 @@
         <w:rPr>
           <w:lang w:val="en-US"/>
         </w:rPr>
-        <w:t xml:space="preserve"> , DAOReserva</w:t>
-      </w:r>
+        <w:t xml:space="preserve"> , </w:t>
+      </w:r>
+      <w:proofErr w:type="spellStart"/>
+      <w:r>
+        <w:rPr>
+          <w:lang w:val="en-US"/>
+        </w:rPr>
+        <w:t>DAOReserva</w:t>
+      </w:r>
+      <w:proofErr w:type="spellEnd"/>
     </w:p>
     <w:p>
       <w:pPr>
@@ -659,21 +679,30 @@
           <w:u w:val="single"/>
           <w:lang w:val="en-US"/>
         </w:rPr>
-        <w:t xml:space="preserve">Singleton </w:t>
-      </w:r>
+        <w:t>Singleton (</w:t>
+      </w:r>
+      <w:proofErr w:type="spellStart"/>
+      <w:r>
+        <w:rPr>
+          <w:u w:val="single"/>
+        </w:rPr>
+        <w:t>objecto</w:t>
+      </w:r>
+      <w:proofErr w:type="spellEnd"/>
       <w:r>
         <w:rPr>
           <w:u w:val="single"/>
           <w:lang w:val="en-US"/>
         </w:rPr>
-        <w:t>(</w:t>
+        <w:t xml:space="preserve"> </w:t>
       </w:r>
       <w:proofErr w:type="spellStart"/>
       <w:r>
         <w:rPr>
           <w:u w:val="single"/>
-        </w:rPr>
-        <w:t>objecto</w:t>
+          <w:lang w:val="en-US"/>
+        </w:rPr>
+        <w:t>único</w:t>
       </w:r>
       <w:proofErr w:type="spellEnd"/>
       <w:r>
@@ -681,21 +710,7 @@
           <w:u w:val="single"/>
           <w:lang w:val="en-US"/>
         </w:rPr>
-        <w:t xml:space="preserve"> único</w:t>
-      </w:r>
-      <w:r>
-        <w:rPr>
-          <w:u w:val="single"/>
-          <w:lang w:val="en-US"/>
-        </w:rPr>
-        <w:t>)</w:t>
-      </w:r>
-      <w:r>
-        <w:rPr>
-          <w:u w:val="single"/>
-          <w:lang w:val="en-US"/>
-        </w:rPr>
-        <w:t>:</w:t>
+        <w:t>):</w:t>
       </w:r>
       <w:r>
         <w:rPr>
@@ -1013,6 +1028,9 @@
     <w:p>
       <w:pPr>
         <w:pStyle w:val="IntenseQuote"/>
+        <w:pBdr>
+          <w:top w:val="single" w:sz="12" w:space="11" w:color="B8CCE4" w:themeColor="accent1" w:themeTint="66"/>
+        </w:pBdr>
         <w:jc w:val="center"/>
       </w:pPr>
       <w:r>
@@ -1041,17 +1059,17 @@
       <w:r>
         <w:tab/>
       </w:r>
+    </w:p>
+    <w:p>
+      <w:pPr>
+        <w:pStyle w:val="Heading1"/>
+      </w:pPr>
+      <w:r>
+        <w:t>Diagramas de aplicación</w:t>
+      </w:r>
       <w:r>
         <w:tab/>
       </w:r>
-    </w:p>
-    <w:p>
-      <w:pPr>
-        <w:pStyle w:val="Heading2"/>
-      </w:pPr>
-      <w:r>
-        <w:t>Diagramas de aplicación</w:t>
-      </w:r>
       <w:r>
         <w:tab/>
       </w:r>
@@ -1064,9 +1082,6 @@
       <w:r>
         <w:tab/>
       </w:r>
-      <w:r>
-        <w:tab/>
-      </w:r>
     </w:p>
     <w:p/>
     <w:p>
@@ -1281,6 +1296,7 @@
         </w:rPr>
       </w:pPr>
       <w:r>
+        <w:lastRenderedPageBreak/>
         <w:t>Modificar Habitación</w:t>
       </w:r>
     </w:p>
@@ -1332,11 +1348,813 @@
         </w:rPr>
       </w:pPr>
       <w:r>
+        <w:t xml:space="preserve">Dar de Baja </w:t>
+      </w:r>
+      <w:r>
+        <w:t>Habitación</w:t>
+      </w:r>
+    </w:p>
+    <w:p>
+      <w:pPr>
+        <w:pStyle w:val="ListParagraph"/>
+        <w:numPr>
+          <w:ilvl w:val="1"/>
+          <w:numId w:val="11"/>
+        </w:numPr>
+        <w:rPr>
+          <w:u w:val="single"/>
+        </w:rPr>
+      </w:pPr>
+      <w:r>
+        <w:t>Reservas:</w:t>
+      </w:r>
+    </w:p>
+    <w:p>
+      <w:pPr>
+        <w:pStyle w:val="ListParagraph"/>
+        <w:numPr>
+          <w:ilvl w:val="2"/>
+          <w:numId w:val="11"/>
+        </w:numPr>
+      </w:pPr>
+      <w:r>
+        <w:t>Dar de Alta Reserva</w:t>
+      </w:r>
+    </w:p>
+    <w:p>
+      <w:pPr>
+        <w:pStyle w:val="ListParagraph"/>
+        <w:numPr>
+          <w:ilvl w:val="2"/>
+          <w:numId w:val="11"/>
+        </w:numPr>
+      </w:pPr>
+      <w:r>
+        <w:t>Dar de Baja Reserva</w:t>
+      </w:r>
+    </w:p>
+    <w:p>
+      <w:pPr>
+        <w:pStyle w:val="ListParagraph"/>
+        <w:numPr>
+          <w:ilvl w:val="2"/>
+          <w:numId w:val="11"/>
+        </w:numPr>
+      </w:pPr>
+      <w:r>
+        <w:t>Modificar Reserva</w:t>
+      </w:r>
+    </w:p>
+    <w:p>
+      <w:pPr>
+        <w:pStyle w:val="ListParagraph"/>
+        <w:numPr>
+          <w:ilvl w:val="2"/>
+          <w:numId w:val="11"/>
+        </w:numPr>
+      </w:pPr>
+      <w:r>
+        <w:t>Consultar Reserva</w:t>
+      </w:r>
+    </w:p>
+    <w:p>
+      <w:pPr>
+        <w:pStyle w:val="ListParagraph"/>
+        <w:numPr>
+          <w:ilvl w:val="2"/>
+          <w:numId w:val="11"/>
+        </w:numPr>
+      </w:pPr>
+      <w:r>
+        <w:t xml:space="preserve">Consultar </w:t>
+      </w:r>
+      <w:r>
+        <w:t>todas las reservas</w:t>
+      </w:r>
+    </w:p>
+    <w:p>
+      <w:pPr>
+        <w:pStyle w:val="ListParagraph"/>
+        <w:numPr>
+          <w:ilvl w:val="2"/>
+          <w:numId w:val="11"/>
+        </w:numPr>
+      </w:pPr>
+      <w:r>
+        <w:t>Consultar reservas de un cliente</w:t>
+      </w:r>
+    </w:p>
+    <w:p>
+      <w:pPr>
+        <w:pStyle w:val="ListParagraph"/>
+        <w:ind w:left="2520" w:firstLine="0"/>
+        <w:rPr>
+          <w:u w:val="single"/>
+        </w:rPr>
+      </w:pPr>
+    </w:p>
+    <w:p>
+      <w:pPr>
+        <w:pStyle w:val="ListParagraph"/>
+        <w:numPr>
+          <w:ilvl w:val="0"/>
+          <w:numId w:val="11"/>
+        </w:numPr>
+        <w:rPr>
+          <w:u w:val="single"/>
+        </w:rPr>
+      </w:pPr>
+      <w:r>
+        <w:rPr>
+          <w:u w:val="single"/>
+        </w:rPr>
+        <w:t xml:space="preserve">Diagramas de Actividad: </w:t>
+      </w:r>
+    </w:p>
+    <w:p>
+      <w:pPr>
+        <w:pStyle w:val="ListParagraph"/>
+        <w:numPr>
+          <w:ilvl w:val="1"/>
+          <w:numId w:val="11"/>
+        </w:numPr>
+        <w:rPr>
+          <w:u w:val="single"/>
+        </w:rPr>
+      </w:pPr>
+      <w:r>
+        <w:t>Clientes:</w:t>
+      </w:r>
+    </w:p>
+    <w:p>
+      <w:pPr>
+        <w:pStyle w:val="ListParagraph"/>
+        <w:numPr>
+          <w:ilvl w:val="2"/>
+          <w:numId w:val="11"/>
+        </w:numPr>
+        <w:rPr>
+          <w:u w:val="single"/>
+        </w:rPr>
+      </w:pPr>
+      <w:r>
+        <w:t>Alta Cliente</w:t>
+      </w:r>
+    </w:p>
+    <w:p>
+      <w:pPr>
+        <w:pStyle w:val="ListParagraph"/>
+        <w:numPr>
+          <w:ilvl w:val="2"/>
+          <w:numId w:val="11"/>
+        </w:numPr>
+        <w:rPr>
+          <w:u w:val="single"/>
+        </w:rPr>
+      </w:pPr>
+      <w:r>
+        <w:t>Consulta Cliente</w:t>
+      </w:r>
+    </w:p>
+    <w:p>
+      <w:pPr>
+        <w:pStyle w:val="ListParagraph"/>
+        <w:numPr>
+          <w:ilvl w:val="2"/>
+          <w:numId w:val="11"/>
+        </w:numPr>
+        <w:rPr>
+          <w:u w:val="single"/>
+        </w:rPr>
+      </w:pPr>
+      <w:r>
+        <w:t>Modificar Cliente</w:t>
+      </w:r>
+    </w:p>
+    <w:p>
+      <w:pPr>
+        <w:pStyle w:val="ListParagraph"/>
+        <w:numPr>
+          <w:ilvl w:val="2"/>
+          <w:numId w:val="11"/>
+        </w:numPr>
+        <w:rPr>
+          <w:u w:val="single"/>
+        </w:rPr>
+      </w:pPr>
+      <w:r>
+        <w:t>Consulta Todos los Clientes</w:t>
+      </w:r>
+    </w:p>
+    <w:p>
+      <w:pPr>
+        <w:pStyle w:val="ListParagraph"/>
+        <w:numPr>
+          <w:ilvl w:val="2"/>
+          <w:numId w:val="11"/>
+        </w:numPr>
+        <w:rPr>
+          <w:u w:val="single"/>
+        </w:rPr>
+      </w:pPr>
+      <w:r>
+        <w:t>Dar de Baja Cliente</w:t>
+      </w:r>
+    </w:p>
+    <w:p>
+      <w:pPr>
+        <w:pStyle w:val="ListParagraph"/>
+        <w:numPr>
+          <w:ilvl w:val="1"/>
+          <w:numId w:val="11"/>
+        </w:numPr>
+        <w:rPr>
+          <w:u w:val="single"/>
+        </w:rPr>
+      </w:pPr>
+      <w:r>
+        <w:t>Habitaciones:</w:t>
+      </w:r>
+    </w:p>
+    <w:p>
+      <w:pPr>
+        <w:pStyle w:val="ListParagraph"/>
+        <w:numPr>
+          <w:ilvl w:val="2"/>
+          <w:numId w:val="11"/>
+        </w:numPr>
+        <w:rPr>
+          <w:u w:val="single"/>
+        </w:rPr>
+      </w:pPr>
+      <w:r>
+        <w:t>Alta Habitación</w:t>
+      </w:r>
+    </w:p>
+    <w:p>
+      <w:pPr>
+        <w:pStyle w:val="ListParagraph"/>
+        <w:numPr>
+          <w:ilvl w:val="2"/>
+          <w:numId w:val="11"/>
+        </w:numPr>
+        <w:rPr>
+          <w:u w:val="single"/>
+        </w:rPr>
+      </w:pPr>
+      <w:r>
+        <w:t>Modificar Habitación</w:t>
+      </w:r>
+    </w:p>
+    <w:p>
+      <w:pPr>
+        <w:pStyle w:val="ListParagraph"/>
+        <w:numPr>
+          <w:ilvl w:val="2"/>
+          <w:numId w:val="11"/>
+        </w:numPr>
+        <w:rPr>
+          <w:u w:val="single"/>
+        </w:rPr>
+      </w:pPr>
+      <w:r>
+        <w:t>Consultar Habitación</w:t>
+      </w:r>
+    </w:p>
+    <w:p>
+      <w:pPr>
+        <w:pStyle w:val="ListParagraph"/>
+        <w:numPr>
+          <w:ilvl w:val="2"/>
+          <w:numId w:val="11"/>
+        </w:numPr>
+        <w:rPr>
+          <w:u w:val="single"/>
+        </w:rPr>
+      </w:pPr>
+      <w:r>
+        <w:t>Consultar Lista  de Habitaciones</w:t>
+      </w:r>
+    </w:p>
+    <w:p>
+      <w:pPr>
+        <w:pStyle w:val="ListParagraph"/>
+        <w:numPr>
+          <w:ilvl w:val="2"/>
+          <w:numId w:val="11"/>
+        </w:numPr>
+        <w:rPr>
+          <w:u w:val="single"/>
+        </w:rPr>
+      </w:pPr>
+      <w:r>
+        <w:t>Dar de Baja Habitación</w:t>
+      </w:r>
+    </w:p>
+    <w:p>
+      <w:pPr>
+        <w:pStyle w:val="ListParagraph"/>
+        <w:numPr>
+          <w:ilvl w:val="1"/>
+          <w:numId w:val="11"/>
+        </w:numPr>
+        <w:rPr>
+          <w:u w:val="single"/>
+        </w:rPr>
+      </w:pPr>
+      <w:r>
+        <w:t>Reservas:</w:t>
+      </w:r>
+    </w:p>
+    <w:p>
+      <w:pPr>
+        <w:pStyle w:val="ListParagraph"/>
+        <w:numPr>
+          <w:ilvl w:val="2"/>
+          <w:numId w:val="11"/>
+        </w:numPr>
+      </w:pPr>
+      <w:r>
+        <w:t>Dar de Alta Reserva</w:t>
+      </w:r>
+    </w:p>
+    <w:p>
+      <w:pPr>
+        <w:pStyle w:val="ListParagraph"/>
+        <w:numPr>
+          <w:ilvl w:val="2"/>
+          <w:numId w:val="11"/>
+        </w:numPr>
+      </w:pPr>
+      <w:r>
+        <w:t>Dar de Baja Reserva</w:t>
+      </w:r>
+    </w:p>
+    <w:p>
+      <w:pPr>
+        <w:pStyle w:val="ListParagraph"/>
+        <w:numPr>
+          <w:ilvl w:val="2"/>
+          <w:numId w:val="11"/>
+        </w:numPr>
+      </w:pPr>
+      <w:r>
+        <w:t>Modificar Reserva</w:t>
+      </w:r>
+    </w:p>
+    <w:p>
+      <w:pPr>
+        <w:pStyle w:val="ListParagraph"/>
+        <w:numPr>
+          <w:ilvl w:val="2"/>
+          <w:numId w:val="11"/>
+        </w:numPr>
+      </w:pPr>
+      <w:r>
+        <w:t>Consultar Reserva</w:t>
+      </w:r>
+    </w:p>
+    <w:p>
+      <w:pPr>
+        <w:pStyle w:val="ListParagraph"/>
+        <w:numPr>
+          <w:ilvl w:val="2"/>
+          <w:numId w:val="11"/>
+        </w:numPr>
+      </w:pPr>
+      <w:r>
+        <w:t>Consultar todas las reservas</w:t>
+      </w:r>
+    </w:p>
+    <w:p>
+      <w:pPr>
+        <w:pStyle w:val="ListParagraph"/>
+        <w:numPr>
+          <w:ilvl w:val="2"/>
+          <w:numId w:val="11"/>
+        </w:numPr>
+      </w:pPr>
+      <w:r>
+        <w:t>Consultar reservas de un cliente</w:t>
+      </w:r>
+    </w:p>
+    <w:p>
+      <w:pPr>
+        <w:pStyle w:val="ListParagraph"/>
+        <w:numPr>
+          <w:ilvl w:val="0"/>
+          <w:numId w:val="11"/>
+        </w:numPr>
+        <w:rPr>
+          <w:u w:val="single"/>
+        </w:rPr>
+      </w:pPr>
+      <w:r>
+        <w:rPr>
+          <w:u w:val="single"/>
+        </w:rPr>
+        <w:t>Diagramas de Secuencia</w:t>
+      </w:r>
+      <w:r>
+        <w:rPr>
+          <w:u w:val="single"/>
+        </w:rPr>
+        <w:t>:</w:t>
+      </w:r>
+      <w:r>
+        <w:rPr>
+          <w:u w:val="single"/>
+        </w:rPr>
+        <w:t xml:space="preserve"> </w:t>
+      </w:r>
+      <w:r>
+        <w:t xml:space="preserve">Se eligió un módulo y se realizaron los casos de uso de dicho modulo, el resto son análogos. Si hubo algún caso </w:t>
+      </w:r>
+      <w:proofErr w:type="gramStart"/>
+      <w:r>
+        <w:t>excepcio</w:t>
+      </w:r>
+      <w:r>
+        <w:t>nal ,</w:t>
+      </w:r>
+      <w:proofErr w:type="gramEnd"/>
+      <w:r>
+        <w:t xml:space="preserve"> se añadió a los diagramas.</w:t>
+      </w:r>
+    </w:p>
+    <w:p>
+      <w:pPr>
+        <w:pStyle w:val="ListParagraph"/>
+        <w:numPr>
+          <w:ilvl w:val="1"/>
+          <w:numId w:val="11"/>
+        </w:numPr>
+        <w:rPr>
+          <w:u w:val="single"/>
+        </w:rPr>
+      </w:pPr>
+      <w:proofErr w:type="spellStart"/>
+      <w:r>
+        <w:rPr>
+          <w:u w:val="single"/>
+        </w:rPr>
+        <w:t>DAOClientes</w:t>
+      </w:r>
+      <w:proofErr w:type="spellEnd"/>
+    </w:p>
+    <w:p>
+      <w:pPr>
+        <w:pStyle w:val="ListParagraph"/>
+        <w:numPr>
+          <w:ilvl w:val="2"/>
+          <w:numId w:val="11"/>
+        </w:numPr>
+        <w:rPr>
+          <w:u w:val="single"/>
+        </w:rPr>
+      </w:pPr>
+      <w:r>
+        <w:t>Alta Cliente</w:t>
+      </w:r>
+    </w:p>
+    <w:p>
+      <w:pPr>
+        <w:pStyle w:val="ListParagraph"/>
+        <w:numPr>
+          <w:ilvl w:val="2"/>
+          <w:numId w:val="11"/>
+        </w:numPr>
+        <w:rPr>
+          <w:u w:val="single"/>
+        </w:rPr>
+      </w:pPr>
+      <w:r>
+        <w:t>Consulta Cliente</w:t>
+      </w:r>
+    </w:p>
+    <w:p>
+      <w:pPr>
+        <w:pStyle w:val="ListParagraph"/>
+        <w:numPr>
+          <w:ilvl w:val="2"/>
+          <w:numId w:val="11"/>
+        </w:numPr>
+        <w:rPr>
+          <w:u w:val="single"/>
+        </w:rPr>
+      </w:pPr>
+      <w:r>
+        <w:t>Modificar Cliente</w:t>
+      </w:r>
+    </w:p>
+    <w:p>
+      <w:pPr>
+        <w:pStyle w:val="ListParagraph"/>
+        <w:numPr>
+          <w:ilvl w:val="2"/>
+          <w:numId w:val="11"/>
+        </w:numPr>
+        <w:rPr>
+          <w:u w:val="single"/>
+        </w:rPr>
+      </w:pPr>
+      <w:r>
+        <w:t>Consulta Todos los Clientes</w:t>
+      </w:r>
+    </w:p>
+    <w:p>
+      <w:pPr>
+        <w:pStyle w:val="ListParagraph"/>
+        <w:numPr>
+          <w:ilvl w:val="2"/>
+          <w:numId w:val="11"/>
+        </w:numPr>
+        <w:rPr>
+          <w:u w:val="single"/>
+        </w:rPr>
+      </w:pPr>
+      <w:r>
+        <w:t>Dar de Baja Cliente</w:t>
+      </w:r>
+    </w:p>
+    <w:p>
+      <w:pPr>
+        <w:pStyle w:val="ListParagraph"/>
+        <w:numPr>
+          <w:ilvl w:val="1"/>
+          <w:numId w:val="11"/>
+        </w:numPr>
+        <w:rPr>
+          <w:u w:val="single"/>
+        </w:rPr>
+      </w:pPr>
+      <w:proofErr w:type="spellStart"/>
+      <w:r>
+        <w:t>FactoriaDAO</w:t>
+      </w:r>
+      <w:proofErr w:type="spellEnd"/>
+    </w:p>
+    <w:p>
+      <w:pPr>
+        <w:pStyle w:val="ListParagraph"/>
+        <w:numPr>
+          <w:ilvl w:val="2"/>
+          <w:numId w:val="11"/>
+        </w:numPr>
+        <w:rPr>
+          <w:u w:val="single"/>
+        </w:rPr>
+      </w:pPr>
+      <w:proofErr w:type="spellStart"/>
+      <w:r>
+        <w:t>GeneraDAOCliente</w:t>
+      </w:r>
+      <w:proofErr w:type="spellEnd"/>
+    </w:p>
+    <w:p>
+      <w:pPr>
+        <w:pStyle w:val="ListParagraph"/>
+        <w:numPr>
+          <w:ilvl w:val="2"/>
+          <w:numId w:val="11"/>
+        </w:numPr>
+        <w:rPr>
+          <w:u w:val="single"/>
+        </w:rPr>
+      </w:pPr>
+      <w:proofErr w:type="spellStart"/>
+      <w:r>
+        <w:t>GeneraDAOHabitacion</w:t>
+      </w:r>
+      <w:proofErr w:type="spellEnd"/>
+    </w:p>
+    <w:p>
+      <w:pPr>
+        <w:pStyle w:val="ListParagraph"/>
+        <w:numPr>
+          <w:ilvl w:val="2"/>
+          <w:numId w:val="11"/>
+        </w:numPr>
+        <w:rPr>
+          <w:u w:val="single"/>
+        </w:rPr>
+      </w:pPr>
+      <w:proofErr w:type="spellStart"/>
+      <w:r>
+        <w:t>GeneraDAOReservas</w:t>
+      </w:r>
+      <w:proofErr w:type="spellEnd"/>
+    </w:p>
+    <w:p>
+      <w:pPr>
+        <w:pStyle w:val="ListParagraph"/>
+        <w:numPr>
+          <w:ilvl w:val="1"/>
+          <w:numId w:val="11"/>
+        </w:numPr>
+        <w:rPr>
+          <w:u w:val="single"/>
+        </w:rPr>
+      </w:pPr>
+      <w:proofErr w:type="spellStart"/>
+      <w:r>
+        <w:t>TransactionMySQL</w:t>
+      </w:r>
+      <w:proofErr w:type="spellEnd"/>
+    </w:p>
+    <w:p>
+      <w:pPr>
+        <w:pStyle w:val="ListParagraph"/>
+        <w:numPr>
+          <w:ilvl w:val="1"/>
+          <w:numId w:val="11"/>
+        </w:numPr>
+        <w:rPr>
+          <w:u w:val="single"/>
+        </w:rPr>
+      </w:pPr>
+      <w:r>
+        <w:t>TransactionFactory</w:t>
+      </w:r>
+    </w:p>
+    <w:p>
+      <w:pPr>
+        <w:pStyle w:val="ListParagraph"/>
+        <w:numPr>
+          <w:ilvl w:val="2"/>
+          <w:numId w:val="11"/>
+        </w:numPr>
+        <w:rPr>
+          <w:u w:val="single"/>
+        </w:rPr>
+      </w:pPr>
+      <w:r>
+        <w:t>Nueva Transacción</w:t>
+      </w:r>
+    </w:p>
+    <w:p>
+      <w:pPr>
+        <w:pStyle w:val="ListParagraph"/>
+        <w:numPr>
+          <w:ilvl w:val="1"/>
+          <w:numId w:val="11"/>
+        </w:numPr>
+        <w:rPr>
+          <w:u w:val="single"/>
+        </w:rPr>
+      </w:pPr>
+      <w:proofErr w:type="spellStart"/>
+      <w:r>
+        <w:t>TransactionManager</w:t>
+      </w:r>
+      <w:proofErr w:type="spellEnd"/>
+    </w:p>
+    <w:p>
+      <w:pPr>
+        <w:pStyle w:val="ListParagraph"/>
+        <w:numPr>
+          <w:ilvl w:val="2"/>
+          <w:numId w:val="11"/>
+        </w:numPr>
+        <w:rPr>
+          <w:u w:val="single"/>
+        </w:rPr>
+      </w:pPr>
+      <w:r>
+        <w:t xml:space="preserve">Nueva </w:t>
+      </w:r>
+      <w:r>
+        <w:t>Transacción</w:t>
+      </w:r>
+    </w:p>
+    <w:p>
+      <w:pPr>
+        <w:pStyle w:val="ListParagraph"/>
+        <w:numPr>
+          <w:ilvl w:val="2"/>
+          <w:numId w:val="11"/>
+        </w:numPr>
+        <w:rPr>
+          <w:u w:val="single"/>
+        </w:rPr>
+      </w:pPr>
+      <w:proofErr w:type="spellStart"/>
+      <w:r>
+        <w:t>GetTransaccion</w:t>
+      </w:r>
+      <w:proofErr w:type="spellEnd"/>
+    </w:p>
+    <w:p>
+      <w:pPr>
+        <w:pStyle w:val="ListParagraph"/>
+        <w:numPr>
+          <w:ilvl w:val="2"/>
+          <w:numId w:val="11"/>
+        </w:numPr>
+        <w:rPr>
+          <w:u w:val="single"/>
+        </w:rPr>
+      </w:pPr>
+      <w:r>
+        <w:t xml:space="preserve">Eliminar </w:t>
+      </w:r>
+      <w:proofErr w:type="spellStart"/>
+      <w:r>
+        <w:t>Transaccion</w:t>
+      </w:r>
+      <w:proofErr w:type="spellEnd"/>
+    </w:p>
+    <w:p>
+      <w:pPr>
+        <w:pStyle w:val="ListParagraph"/>
+        <w:numPr>
+          <w:ilvl w:val="1"/>
+          <w:numId w:val="11"/>
+        </w:numPr>
+        <w:rPr>
+          <w:u w:val="single"/>
+        </w:rPr>
+      </w:pPr>
+      <w:proofErr w:type="spellStart"/>
+      <w:r>
         <w:lastRenderedPageBreak/>
-        <w:t xml:space="preserve">Dar de Baja </w:t>
-      </w:r>
-      <w:r>
-        <w:t>Habitación</w:t>
+        <w:t>SAClientes</w:t>
+      </w:r>
+      <w:proofErr w:type="spellEnd"/>
+    </w:p>
+    <w:p>
+      <w:pPr>
+        <w:pStyle w:val="ListParagraph"/>
+        <w:numPr>
+          <w:ilvl w:val="2"/>
+          <w:numId w:val="11"/>
+        </w:numPr>
+        <w:rPr>
+          <w:u w:val="single"/>
+        </w:rPr>
+      </w:pPr>
+      <w:r>
+        <w:t>Alta Cliente</w:t>
+      </w:r>
+    </w:p>
+    <w:p>
+      <w:pPr>
+        <w:pStyle w:val="ListParagraph"/>
+        <w:numPr>
+          <w:ilvl w:val="2"/>
+          <w:numId w:val="11"/>
+        </w:numPr>
+        <w:rPr>
+          <w:u w:val="single"/>
+        </w:rPr>
+      </w:pPr>
+      <w:r>
+        <w:t>Consulta Cliente</w:t>
+      </w:r>
+    </w:p>
+    <w:p>
+      <w:pPr>
+        <w:pStyle w:val="ListParagraph"/>
+        <w:numPr>
+          <w:ilvl w:val="2"/>
+          <w:numId w:val="11"/>
+        </w:numPr>
+        <w:rPr>
+          <w:u w:val="single"/>
+        </w:rPr>
+      </w:pPr>
+      <w:r>
+        <w:t>Modificar Cliente</w:t>
+      </w:r>
+    </w:p>
+    <w:p>
+      <w:pPr>
+        <w:pStyle w:val="ListParagraph"/>
+        <w:numPr>
+          <w:ilvl w:val="2"/>
+          <w:numId w:val="11"/>
+        </w:numPr>
+        <w:rPr>
+          <w:u w:val="single"/>
+        </w:rPr>
+      </w:pPr>
+      <w:r>
+        <w:t>Consulta Todos los Clientes</w:t>
+      </w:r>
+    </w:p>
+    <w:p>
+      <w:pPr>
+        <w:pStyle w:val="ListParagraph"/>
+        <w:numPr>
+          <w:ilvl w:val="2"/>
+          <w:numId w:val="11"/>
+        </w:numPr>
+        <w:rPr>
+          <w:u w:val="single"/>
+        </w:rPr>
+      </w:pPr>
+      <w:r>
+        <w:t>Dar de Baja Cliente</w:t>
       </w:r>
     </w:p>
     <w:p>
@@ -1351,7 +2169,7 @@
         </w:rPr>
       </w:pPr>
       <w:r>
-        <w:t>Reservas:</w:t>
+        <w:t>Comandos</w:t>
       </w:r>
     </w:p>
     <w:p>
@@ -1361,9 +2179,12 @@
           <w:ilvl w:val="2"/>
           <w:numId w:val="11"/>
         </w:numPr>
-      </w:pPr>
-      <w:r>
-        <w:t>Dar de Alta Reserva</w:t>
+        <w:rPr>
+          <w:u w:val="single"/>
+        </w:rPr>
+      </w:pPr>
+      <w:r>
+        <w:t>Comando Alta Cliente</w:t>
       </w:r>
     </w:p>
     <w:p>
@@ -1373,9 +2194,12 @@
           <w:ilvl w:val="2"/>
           <w:numId w:val="11"/>
         </w:numPr>
-      </w:pPr>
-      <w:r>
-        <w:t>Dar de Baja Reserva</w:t>
+        <w:rPr>
+          <w:u w:val="single"/>
+        </w:rPr>
+      </w:pPr>
+      <w:r>
+        <w:t>Comando  Consulta Cliente</w:t>
       </w:r>
     </w:p>
     <w:p>
@@ -1385,9 +2209,12 @@
           <w:ilvl w:val="2"/>
           <w:numId w:val="11"/>
         </w:numPr>
-      </w:pPr>
-      <w:r>
-        <w:t>Modificar Reserva</w:t>
+        <w:rPr>
+          <w:u w:val="single"/>
+        </w:rPr>
+      </w:pPr>
+      <w:r>
+        <w:t>Comando  Modificar Cliente</w:t>
       </w:r>
     </w:p>
     <w:p>
@@ -1397,9 +2224,12 @@
           <w:ilvl w:val="2"/>
           <w:numId w:val="11"/>
         </w:numPr>
-      </w:pPr>
-      <w:r>
-        <w:t>Consultar Reserva</w:t>
+        <w:rPr>
+          <w:u w:val="single"/>
+        </w:rPr>
+      </w:pPr>
+      <w:r>
+        <w:t>Comando  Consulta Todos los Clientes</w:t>
       </w:r>
     </w:p>
     <w:p>
@@ -1409,13 +2239,47 @@
           <w:ilvl w:val="2"/>
           <w:numId w:val="11"/>
         </w:numPr>
-      </w:pPr>
-      <w:r>
-        <w:t xml:space="preserve">Consultar </w:t>
-      </w:r>
-      <w:r>
-        <w:t>todas las reservas</w:t>
-      </w:r>
+        <w:rPr>
+          <w:u w:val="single"/>
+        </w:rPr>
+      </w:pPr>
+      <w:r>
+        <w:t>Comando  Dar de Baja Cliente</w:t>
+      </w:r>
+    </w:p>
+    <w:p>
+      <w:pPr>
+        <w:pStyle w:val="ListParagraph"/>
+        <w:numPr>
+          <w:ilvl w:val="1"/>
+          <w:numId w:val="11"/>
+        </w:numPr>
+        <w:rPr>
+          <w:u w:val="single"/>
+        </w:rPr>
+      </w:pPr>
+      <w:proofErr w:type="spellStart"/>
+      <w:r>
+        <w:rPr>
+          <w:u w:val="single"/>
+        </w:rPr>
+        <w:t>Application</w:t>
+      </w:r>
+      <w:proofErr w:type="spellEnd"/>
+      <w:r>
+        <w:rPr>
+          <w:u w:val="single"/>
+        </w:rPr>
+        <w:t xml:space="preserve"> </w:t>
+      </w:r>
+      <w:proofErr w:type="spellStart"/>
+      <w:r>
+        <w:rPr>
+          <w:u w:val="single"/>
+        </w:rPr>
+        <w:t>Controller</w:t>
+      </w:r>
+      <w:proofErr w:type="spellEnd"/>
     </w:p>
     <w:p>
       <w:pPr>
@@ -1424,10 +2288,72 @@
           <w:ilvl w:val="2"/>
           <w:numId w:val="11"/>
         </w:numPr>
-      </w:pPr>
-      <w:r>
-        <w:t>Consultar reservas de un cliente</w:t>
-      </w:r>
+        <w:rPr>
+          <w:u w:val="single"/>
+        </w:rPr>
+      </w:pPr>
+      <w:proofErr w:type="spellStart"/>
+      <w:r>
+        <w:rPr>
+          <w:u w:val="single"/>
+        </w:rPr>
+        <w:t>Handle</w:t>
+      </w:r>
+      <w:proofErr w:type="spellEnd"/>
+      <w:r>
+        <w:rPr>
+          <w:u w:val="single"/>
+        </w:rPr>
+        <w:t xml:space="preserve"> </w:t>
+      </w:r>
+      <w:proofErr w:type="spellStart"/>
+      <w:r>
+        <w:rPr>
+          <w:u w:val="single"/>
+        </w:rPr>
+        <w:t>Request</w:t>
+      </w:r>
+      <w:proofErr w:type="spellEnd"/>
+    </w:p>
+    <w:p>
+      <w:pPr>
+        <w:pStyle w:val="ListParagraph"/>
+        <w:numPr>
+          <w:ilvl w:val="1"/>
+          <w:numId w:val="11"/>
+        </w:numPr>
+        <w:rPr>
+          <w:u w:val="single"/>
+        </w:rPr>
+      </w:pPr>
+      <w:proofErr w:type="spellStart"/>
+      <w:r>
+        <w:rPr>
+          <w:u w:val="single"/>
+        </w:rPr>
+        <w:t>Dispatcher</w:t>
+      </w:r>
+      <w:proofErr w:type="spellEnd"/>
+    </w:p>
+    <w:p>
+      <w:pPr>
+        <w:pStyle w:val="ListParagraph"/>
+        <w:numPr>
+          <w:ilvl w:val="2"/>
+          <w:numId w:val="11"/>
+        </w:numPr>
+        <w:rPr>
+          <w:u w:val="single"/>
+        </w:rPr>
+      </w:pPr>
+      <w:proofErr w:type="spellStart"/>
+      <w:r>
+        <w:rPr>
+          <w:u w:val="single"/>
+        </w:rPr>
+        <w:t>Redirect</w:t>
+      </w:r>
+      <w:proofErr w:type="spellEnd"/>
     </w:p>
     <w:p>
       <w:pPr>
@@ -1440,6 +2366,14 @@
     </w:p>
     <w:p>
       <w:pPr>
+        <w:ind w:left="2160" w:firstLine="0"/>
+        <w:rPr>
+          <w:u w:val="single"/>
+        </w:rPr>
+      </w:pPr>
+    </w:p>
+    <w:p>
+      <w:pPr>
         <w:pStyle w:val="ListParagraph"/>
         <w:numPr>
           <w:ilvl w:val="0"/>
@@ -1453,274 +2387,225 @@
         <w:rPr>
           <w:u w:val="single"/>
         </w:rPr>
-        <w:t xml:space="preserve">Diagramas de Actividad: </w:t>
-      </w:r>
-    </w:p>
-    <w:p>
-      <w:pPr>
-        <w:pStyle w:val="ListParagraph"/>
-        <w:numPr>
-          <w:ilvl w:val="1"/>
-          <w:numId w:val="11"/>
-        </w:numPr>
-        <w:rPr>
-          <w:u w:val="single"/>
-        </w:rPr>
-      </w:pPr>
-      <w:r>
-        <w:t>Clientes:</w:t>
-      </w:r>
-    </w:p>
-    <w:p>
-      <w:pPr>
-        <w:pStyle w:val="ListParagraph"/>
-        <w:numPr>
-          <w:ilvl w:val="2"/>
-          <w:numId w:val="11"/>
-        </w:numPr>
-        <w:rPr>
-          <w:u w:val="single"/>
-        </w:rPr>
-      </w:pPr>
-      <w:r>
-        <w:t>Alta Cliente</w:t>
-      </w:r>
-    </w:p>
-    <w:p>
-      <w:pPr>
-        <w:pStyle w:val="ListParagraph"/>
-        <w:numPr>
-          <w:ilvl w:val="2"/>
-          <w:numId w:val="11"/>
-        </w:numPr>
-        <w:rPr>
-          <w:u w:val="single"/>
-        </w:rPr>
-      </w:pPr>
-      <w:r>
-        <w:t>Consulta Cliente</w:t>
-      </w:r>
-    </w:p>
-    <w:p>
-      <w:pPr>
-        <w:pStyle w:val="ListParagraph"/>
-        <w:numPr>
-          <w:ilvl w:val="2"/>
-          <w:numId w:val="11"/>
-        </w:numPr>
-        <w:rPr>
-          <w:u w:val="single"/>
-        </w:rPr>
-      </w:pPr>
-      <w:r>
-        <w:t>Modificar Cliente</w:t>
-      </w:r>
-    </w:p>
-    <w:p>
-      <w:pPr>
-        <w:pStyle w:val="ListParagraph"/>
-        <w:numPr>
-          <w:ilvl w:val="2"/>
-          <w:numId w:val="11"/>
-        </w:numPr>
-        <w:rPr>
-          <w:u w:val="single"/>
-        </w:rPr>
-      </w:pPr>
-      <w:r>
-        <w:t>Consulta Todos los Clientes</w:t>
-      </w:r>
-    </w:p>
-    <w:p>
-      <w:pPr>
-        <w:pStyle w:val="ListParagraph"/>
-        <w:numPr>
-          <w:ilvl w:val="2"/>
-          <w:numId w:val="11"/>
-        </w:numPr>
-        <w:rPr>
-          <w:u w:val="single"/>
-        </w:rPr>
-      </w:pPr>
-      <w:r>
-        <w:t>Dar de Baja Cliente</w:t>
-      </w:r>
-    </w:p>
-    <w:p>
-      <w:pPr>
-        <w:pStyle w:val="ListParagraph"/>
-        <w:numPr>
-          <w:ilvl w:val="1"/>
-          <w:numId w:val="11"/>
-        </w:numPr>
-        <w:rPr>
-          <w:u w:val="single"/>
-        </w:rPr>
-      </w:pPr>
-      <w:r>
-        <w:t>Habitaciones:</w:t>
-      </w:r>
-    </w:p>
-    <w:p>
-      <w:pPr>
-        <w:pStyle w:val="ListParagraph"/>
-        <w:numPr>
-          <w:ilvl w:val="2"/>
-          <w:numId w:val="11"/>
-        </w:numPr>
-        <w:rPr>
-          <w:u w:val="single"/>
-        </w:rPr>
-      </w:pPr>
-      <w:r>
-        <w:t>Alta Habitación</w:t>
-      </w:r>
-    </w:p>
-    <w:p>
-      <w:pPr>
-        <w:pStyle w:val="ListParagraph"/>
-        <w:numPr>
-          <w:ilvl w:val="2"/>
-          <w:numId w:val="11"/>
-        </w:numPr>
-        <w:rPr>
-          <w:u w:val="single"/>
-        </w:rPr>
-      </w:pPr>
-      <w:r>
-        <w:t>Modificar Habitación</w:t>
-      </w:r>
-    </w:p>
-    <w:p>
-      <w:pPr>
-        <w:pStyle w:val="ListParagraph"/>
-        <w:numPr>
-          <w:ilvl w:val="2"/>
-          <w:numId w:val="11"/>
-        </w:numPr>
-        <w:rPr>
-          <w:u w:val="single"/>
-        </w:rPr>
-      </w:pPr>
-      <w:r>
-        <w:t>Consultar Habitación</w:t>
-      </w:r>
-    </w:p>
-    <w:p>
-      <w:pPr>
-        <w:pStyle w:val="ListParagraph"/>
-        <w:numPr>
-          <w:ilvl w:val="2"/>
-          <w:numId w:val="11"/>
-        </w:numPr>
-        <w:rPr>
-          <w:u w:val="single"/>
-        </w:rPr>
-      </w:pPr>
-      <w:r>
-        <w:t>Consultar Lista  de Habitaciones</w:t>
-      </w:r>
-    </w:p>
-    <w:p>
-      <w:pPr>
-        <w:pStyle w:val="ListParagraph"/>
-        <w:numPr>
-          <w:ilvl w:val="2"/>
-          <w:numId w:val="11"/>
-        </w:numPr>
-        <w:rPr>
-          <w:u w:val="single"/>
-        </w:rPr>
-      </w:pPr>
-      <w:r>
-        <w:t>Dar de Baja Habitación</w:t>
-      </w:r>
-    </w:p>
-    <w:p>
-      <w:pPr>
-        <w:pStyle w:val="ListParagraph"/>
-        <w:numPr>
-          <w:ilvl w:val="1"/>
-          <w:numId w:val="11"/>
-        </w:numPr>
-        <w:rPr>
-          <w:u w:val="single"/>
-        </w:rPr>
-      </w:pPr>
-      <w:r>
-        <w:t>Reservas:</w:t>
-      </w:r>
-    </w:p>
-    <w:p>
-      <w:pPr>
-        <w:pStyle w:val="ListParagraph"/>
-        <w:numPr>
-          <w:ilvl w:val="2"/>
-          <w:numId w:val="11"/>
-        </w:numPr>
-      </w:pPr>
-      <w:r>
-        <w:t>Dar de Alta Reserva</w:t>
-      </w:r>
-    </w:p>
-    <w:p>
-      <w:pPr>
-        <w:pStyle w:val="ListParagraph"/>
-        <w:numPr>
-          <w:ilvl w:val="2"/>
-          <w:numId w:val="11"/>
-        </w:numPr>
-      </w:pPr>
-      <w:r>
-        <w:t>Dar de Baja Reserva</w:t>
-      </w:r>
-    </w:p>
-    <w:p>
-      <w:pPr>
-        <w:pStyle w:val="ListParagraph"/>
-        <w:numPr>
-          <w:ilvl w:val="2"/>
-          <w:numId w:val="11"/>
-        </w:numPr>
-      </w:pPr>
-      <w:r>
-        <w:t>Modificar Reserva</w:t>
-      </w:r>
-    </w:p>
-    <w:p>
-      <w:pPr>
-        <w:pStyle w:val="ListParagraph"/>
-        <w:numPr>
-          <w:ilvl w:val="2"/>
-          <w:numId w:val="11"/>
-        </w:numPr>
-      </w:pPr>
-      <w:r>
-        <w:t>Consultar Reserva</w:t>
-      </w:r>
-    </w:p>
-    <w:p>
-      <w:pPr>
-        <w:pStyle w:val="ListParagraph"/>
-        <w:numPr>
-          <w:ilvl w:val="2"/>
-          <w:numId w:val="11"/>
-        </w:numPr>
-      </w:pPr>
-      <w:r>
-        <w:t>Consultar todas las reservas</w:t>
-      </w:r>
-    </w:p>
-    <w:p>
-      <w:pPr>
-        <w:pStyle w:val="ListParagraph"/>
-        <w:numPr>
-          <w:ilvl w:val="2"/>
-          <w:numId w:val="11"/>
-        </w:numPr>
-      </w:pPr>
-      <w:r>
-        <w:t>Consultar reservas de un cliente</w:t>
+        <w:t>Diagrama de Despliegue:</w:t>
+      </w:r>
+      <w:r>
+        <w:rPr>
+          <w:u w:val="single"/>
+        </w:rPr>
+        <w:t xml:space="preserve"> … </w:t>
+      </w:r>
+    </w:p>
+    <w:p>
+      <w:pPr>
+        <w:pStyle w:val="Heading1"/>
+      </w:pPr>
+      <w:r>
+        <w:t>Base de datos</w:t>
+      </w:r>
+    </w:p>
+    <w:p>
+      <w:pPr>
+        <w:ind w:firstLine="0"/>
+        <w:rPr>
+          <w:u w:val="single"/>
+        </w:rPr>
+      </w:pPr>
+    </w:p>
+    <w:p>
+      <w:pPr>
+        <w:ind w:firstLine="0"/>
+      </w:pPr>
+      <w:r>
+        <w:t>Para la</w:t>
+      </w:r>
+      <w:r>
+        <w:t xml:space="preserve"> persistencia de los datos, se utilizado una base de datos relacional </w:t>
+      </w:r>
+      <w:r>
+        <w:rPr>
+          <w:i/>
+        </w:rPr>
+        <w:t>‘</w:t>
+      </w:r>
+      <w:proofErr w:type="spellStart"/>
+      <w:r>
+        <w:rPr>
+          <w:i/>
+        </w:rPr>
+        <w:t>MySQL</w:t>
+      </w:r>
+      <w:proofErr w:type="spellEnd"/>
+      <w:r>
+        <w:rPr>
+          <w:i/>
+        </w:rPr>
+        <w:t xml:space="preserve"> Server 5.5</w:t>
+      </w:r>
+      <w:r>
+        <w:rPr>
+          <w:i/>
+        </w:rPr>
+        <w:t>’</w:t>
+      </w:r>
+      <w:r>
+        <w:rPr>
+          <w:i/>
+          <w:u w:val="single"/>
+        </w:rPr>
+        <w:t xml:space="preserve"> </w:t>
+      </w:r>
+      <w:r>
+        <w:t>en remoto, lo cual</w:t>
+      </w:r>
+      <w:r>
+        <w:rPr>
+          <w:i/>
+        </w:rPr>
+        <w:t xml:space="preserve"> </w:t>
+      </w:r>
+      <w:r>
+        <w:rPr>
+          <w:i/>
+        </w:rPr>
+        <w:t xml:space="preserve"> </w:t>
+      </w:r>
+      <w:r>
+        <w:t>permite el uso de esta aplicación desde cualquier computador con acceso a Internet.</w:t>
+      </w:r>
+    </w:p>
+    <w:p>
+      <w:pPr>
+        <w:ind w:firstLine="0"/>
+        <w:rPr>
+          <w:i/>
+        </w:rPr>
+      </w:pPr>
+      <w:r>
+        <w:t xml:space="preserve">Se ha realizado el siguiente diseño usando </w:t>
+      </w:r>
+      <w:r>
+        <w:rPr>
+          <w:i/>
+        </w:rPr>
+        <w:t>‘</w:t>
+      </w:r>
+      <w:proofErr w:type="spellStart"/>
+      <w:r>
+        <w:rPr>
+          <w:i/>
+        </w:rPr>
+        <w:t>MySQL</w:t>
+      </w:r>
+      <w:proofErr w:type="spellEnd"/>
+      <w:r>
+        <w:rPr>
+          <w:i/>
+        </w:rPr>
+        <w:t xml:space="preserve"> </w:t>
+      </w:r>
+      <w:proofErr w:type="spellStart"/>
+      <w:r>
+        <w:rPr>
+          <w:i/>
+        </w:rPr>
+        <w:t>WorkBench</w:t>
+      </w:r>
+      <w:proofErr w:type="spellEnd"/>
+      <w:r>
+        <w:rPr>
+          <w:i/>
+        </w:rPr>
+        <w:t xml:space="preserve"> 6.0’</w:t>
+      </w:r>
+    </w:p>
+    <w:p>
+      <w:pPr>
+        <w:ind w:firstLine="0"/>
+      </w:pPr>
+      <w:bookmarkStart w:id="0" w:name="_GoBack"/>
+      <w:r>
+        <w:rPr>
+          <w:i/>
+          <w:noProof/>
+          <w:lang w:eastAsia="es-ES"/>
+        </w:rPr>
+        <w:drawing>
+          <wp:inline distT="0" distB="0" distL="0" distR="0">
+            <wp:extent cx="5393055" cy="3967480"/>
+            <wp:effectExtent l="0" t="0" r="0" b="0"/>
+            <wp:docPr id="1" name="Picture 1" descr="E:\Mis Documentos\GitHub\git\mscodigo\hotelmanagerDB\hotelmanagerdb.png"/>
+            <wp:cNvGraphicFramePr>
+              <a:graphicFrameLocks xmlns:a="http://schemas.openxmlformats.org/drawingml/2006/main" noChangeAspect="1"/>
+            </wp:cNvGraphicFramePr>
+            <a:graphic xmlns:a="http://schemas.openxmlformats.org/drawingml/2006/main">
+              <a:graphicData uri="http://schemas.openxmlformats.org/drawingml/2006/picture">
+                <pic:pic xmlns:pic="http://schemas.openxmlformats.org/drawingml/2006/picture">
+                  <pic:nvPicPr>
+                    <pic:cNvPr id="0" name="Picture 1" descr="E:\Mis Documentos\GitHub\git\mscodigo\hotelmanagerDB\hotelmanagerdb.png"/>
+                    <pic:cNvPicPr>
+                      <a:picLocks noChangeAspect="1" noChangeArrowheads="1"/>
+                    </pic:cNvPicPr>
+                  </pic:nvPicPr>
+                  <pic:blipFill>
+                    <a:blip r:embed="rId10">
+                      <a:extLst>
+                        <a:ext uri="{28A0092B-C50C-407E-A947-70E740481C1C}">
+                          <a14:useLocalDpi xmlns:a14="http://schemas.microsoft.com/office/drawing/2010/main" val="0"/>
+                        </a:ext>
+                      </a:extLst>
+                    </a:blip>
+                    <a:srcRect/>
+                    <a:stretch>
+                      <a:fillRect/>
+                    </a:stretch>
+                  </pic:blipFill>
+                  <pic:spPr bwMode="auto">
+                    <a:xfrm>
+                      <a:off x="0" y="0"/>
+                      <a:ext cx="5393055" cy="3967480"/>
+                    </a:xfrm>
+                    <a:prstGeom prst="rect">
+                      <a:avLst/>
+                    </a:prstGeom>
+                    <a:noFill/>
+                    <a:ln>
+                      <a:noFill/>
+                    </a:ln>
+                  </pic:spPr>
+                </pic:pic>
+              </a:graphicData>
+            </a:graphic>
+          </wp:inline>
+        </w:drawing>
+      </w:r>
+      <w:bookmarkEnd w:id="0"/>
+    </w:p>
+    <w:p>
+      <w:pPr>
+        <w:pStyle w:val="Heading1"/>
+      </w:pPr>
+      <w:r>
+        <w:lastRenderedPageBreak/>
+        <w:t xml:space="preserve">Gestión de Concurrencia </w:t>
+      </w:r>
+    </w:p>
+    <w:p/>
+    <w:p>
+      <w:r>
+        <w:t xml:space="preserve">Se ha decidido utilizar una gestión de </w:t>
+      </w:r>
+      <w:r>
+        <w:rPr>
+          <w:b/>
+        </w:rPr>
+        <w:t>concurrencia pesimista</w:t>
+      </w:r>
+      <w:r>
+        <w:t>. Se ha utilizado lo siguiente</w:t>
+      </w:r>
+      <w:r>
+        <w:t>:</w:t>
       </w:r>
     </w:p>
     <w:p>
@@ -1728,692 +2613,78 @@
         <w:pStyle w:val="ListParagraph"/>
         <w:numPr>
           <w:ilvl w:val="0"/>
-          <w:numId w:val="11"/>
-        </w:numPr>
-        <w:rPr>
-          <w:u w:val="single"/>
-        </w:rPr>
-      </w:pPr>
-      <w:r>
-        <w:rPr>
-          <w:u w:val="single"/>
-        </w:rPr>
-        <w:t>Diagramas de Secuencia</w:t>
-      </w:r>
-      <w:r>
-        <w:rPr>
-          <w:u w:val="single"/>
-        </w:rPr>
-        <w:t>:</w:t>
-      </w:r>
-      <w:r>
-        <w:rPr>
-          <w:u w:val="single"/>
-        </w:rPr>
+          <w:numId w:val="12"/>
+        </w:numPr>
+        <w:rPr>
+          <w:i/>
+        </w:rPr>
+      </w:pPr>
+      <w:r>
+        <w:t xml:space="preserve">Desactivar el </w:t>
+      </w:r>
+      <w:r>
+        <w:rPr>
+          <w:i/>
+        </w:rPr>
+        <w:t>‘AUTOCOMMIT’</w:t>
+      </w:r>
+      <w:r>
+        <w:t xml:space="preserve"> de nuestra base de datos. Con ello solo persistirán los cambios si se ejecuta posteriormente un </w:t>
+      </w:r>
+      <w:r>
+        <w:rPr>
+          <w:i/>
+        </w:rPr>
+        <w:t>‘COMMIT’</w:t>
+      </w:r>
+      <w:r>
+        <w:t>. En caso contrario si qu</w:t>
+      </w:r>
+      <w:r>
+        <w:t>e</w:t>
+      </w:r>
+      <w:r>
+        <w:t xml:space="preserve">remos descartar dichos cambios se ejecutará un </w:t>
+      </w:r>
+      <w:r>
+        <w:rPr>
+          <w:i/>
+        </w:rPr>
+        <w:t>‘ROLLBACK’.</w:t>
+      </w:r>
+    </w:p>
+    <w:p>
+      <w:pPr>
+        <w:pStyle w:val="ListParagraph"/>
+        <w:numPr>
+          <w:ilvl w:val="0"/>
+          <w:numId w:val="12"/>
+        </w:numPr>
+      </w:pPr>
+      <w:r>
+        <w:t xml:space="preserve">Se ha añadido un nivel aislamiento de la base de datos ‘REPETABLE_READ’ </w:t>
+      </w:r>
+    </w:p>
+    <w:p>
+      <w:pPr>
+        <w:pStyle w:val="ListParagraph"/>
+        <w:numPr>
+          <w:ilvl w:val="0"/>
+          <w:numId w:val="12"/>
+        </w:numPr>
+      </w:pPr>
+      <w:r>
+        <w:t>Se han añadido a las sentencias SQL de tipo</w:t>
+      </w:r>
+      <w:r>
         <w:t xml:space="preserve"> </w:t>
       </w:r>
       <w:r>
-        <w:t xml:space="preserve">Se eligió un módulo y se realizaron los casos de uso de dicho modulo, el resto son análogos. Si hubo algún caso excepcional , se añadió a los diagramas </w:t>
-      </w:r>
-    </w:p>
-    <w:p>
-      <w:pPr>
-        <w:pStyle w:val="ListParagraph"/>
-        <w:numPr>
-          <w:ilvl w:val="1"/>
-          <w:numId w:val="11"/>
-        </w:numPr>
-        <w:rPr>
-          <w:u w:val="single"/>
-        </w:rPr>
-      </w:pPr>
-      <w:proofErr w:type="spellStart"/>
-      <w:r>
-        <w:rPr>
-          <w:u w:val="single"/>
-        </w:rPr>
-        <w:t>DAOClientes</w:t>
-      </w:r>
-      <w:proofErr w:type="spellEnd"/>
-    </w:p>
-    <w:p>
-      <w:pPr>
-        <w:pStyle w:val="ListParagraph"/>
-        <w:numPr>
-          <w:ilvl w:val="2"/>
-          <w:numId w:val="11"/>
-        </w:numPr>
-        <w:rPr>
-          <w:u w:val="single"/>
-        </w:rPr>
-      </w:pPr>
-      <w:r>
-        <w:t>Alta Cliente</w:t>
-      </w:r>
-    </w:p>
-    <w:p>
-      <w:pPr>
-        <w:pStyle w:val="ListParagraph"/>
-        <w:numPr>
-          <w:ilvl w:val="2"/>
-          <w:numId w:val="11"/>
-        </w:numPr>
-        <w:rPr>
-          <w:u w:val="single"/>
-        </w:rPr>
-      </w:pPr>
-      <w:r>
-        <w:t>Consulta Cliente</w:t>
-      </w:r>
-    </w:p>
-    <w:p>
-      <w:pPr>
-        <w:pStyle w:val="ListParagraph"/>
-        <w:numPr>
-          <w:ilvl w:val="2"/>
-          <w:numId w:val="11"/>
-        </w:numPr>
-        <w:rPr>
-          <w:u w:val="single"/>
-        </w:rPr>
-      </w:pPr>
-      <w:r>
-        <w:t>Modificar Cliente</w:t>
-      </w:r>
-    </w:p>
-    <w:p>
-      <w:pPr>
-        <w:pStyle w:val="ListParagraph"/>
-        <w:numPr>
-          <w:ilvl w:val="2"/>
-          <w:numId w:val="11"/>
-        </w:numPr>
-        <w:rPr>
-          <w:u w:val="single"/>
-        </w:rPr>
-      </w:pPr>
-      <w:r>
-        <w:t>Consulta Todos los Clientes</w:t>
-      </w:r>
-    </w:p>
-    <w:p>
-      <w:pPr>
-        <w:pStyle w:val="ListParagraph"/>
-        <w:numPr>
-          <w:ilvl w:val="2"/>
-          <w:numId w:val="11"/>
-        </w:numPr>
-        <w:rPr>
-          <w:u w:val="single"/>
-        </w:rPr>
-      </w:pPr>
-      <w:r>
-        <w:t>Dar de Baja Cliente</w:t>
-      </w:r>
-    </w:p>
-    <w:p>
-      <w:pPr>
-        <w:pStyle w:val="ListParagraph"/>
-        <w:numPr>
-          <w:ilvl w:val="1"/>
-          <w:numId w:val="11"/>
-        </w:numPr>
-        <w:rPr>
-          <w:u w:val="single"/>
-        </w:rPr>
-      </w:pPr>
-      <w:proofErr w:type="spellStart"/>
-      <w:r>
-        <w:t>FactoriaDAO</w:t>
-      </w:r>
-      <w:proofErr w:type="spellEnd"/>
-    </w:p>
-    <w:p>
-      <w:pPr>
-        <w:pStyle w:val="ListParagraph"/>
-        <w:numPr>
-          <w:ilvl w:val="2"/>
-          <w:numId w:val="11"/>
-        </w:numPr>
-        <w:rPr>
-          <w:u w:val="single"/>
-        </w:rPr>
-      </w:pPr>
-      <w:proofErr w:type="spellStart"/>
-      <w:r>
-        <w:t>GeneraDAOCliente</w:t>
-      </w:r>
-      <w:proofErr w:type="spellEnd"/>
-    </w:p>
-    <w:p>
-      <w:pPr>
-        <w:pStyle w:val="ListParagraph"/>
-        <w:numPr>
-          <w:ilvl w:val="2"/>
-          <w:numId w:val="11"/>
-        </w:numPr>
-        <w:rPr>
-          <w:u w:val="single"/>
-        </w:rPr>
-      </w:pPr>
-      <w:proofErr w:type="spellStart"/>
-      <w:r>
-        <w:t>GeneraDAOHabitacion</w:t>
-      </w:r>
-      <w:proofErr w:type="spellEnd"/>
-    </w:p>
-    <w:p>
-      <w:pPr>
-        <w:pStyle w:val="ListParagraph"/>
-        <w:numPr>
-          <w:ilvl w:val="2"/>
-          <w:numId w:val="11"/>
-        </w:numPr>
-        <w:rPr>
-          <w:u w:val="single"/>
-        </w:rPr>
-      </w:pPr>
-      <w:proofErr w:type="spellStart"/>
-      <w:r>
-        <w:t>GeneraDAOReservas</w:t>
-      </w:r>
-      <w:proofErr w:type="spellEnd"/>
-    </w:p>
-    <w:p>
-      <w:pPr>
-        <w:pStyle w:val="ListParagraph"/>
-        <w:numPr>
-          <w:ilvl w:val="1"/>
-          <w:numId w:val="11"/>
-        </w:numPr>
-        <w:rPr>
-          <w:u w:val="single"/>
-        </w:rPr>
-      </w:pPr>
-      <w:proofErr w:type="spellStart"/>
-      <w:r>
-        <w:t>TransactionMySQL</w:t>
-      </w:r>
-      <w:proofErr w:type="spellEnd"/>
-    </w:p>
-    <w:p>
-      <w:pPr>
-        <w:pStyle w:val="ListParagraph"/>
-        <w:numPr>
-          <w:ilvl w:val="1"/>
-          <w:numId w:val="11"/>
-        </w:numPr>
-        <w:rPr>
-          <w:u w:val="single"/>
-        </w:rPr>
-      </w:pPr>
-      <w:r>
-        <w:t>TransactionFactory</w:t>
-      </w:r>
-    </w:p>
-    <w:p>
-      <w:pPr>
-        <w:pStyle w:val="ListParagraph"/>
-        <w:numPr>
-          <w:ilvl w:val="2"/>
-          <w:numId w:val="11"/>
-        </w:numPr>
-        <w:rPr>
-          <w:u w:val="single"/>
-        </w:rPr>
-      </w:pPr>
-      <w:r>
-        <w:t>Nueva Transacción</w:t>
-      </w:r>
-    </w:p>
-    <w:p>
-      <w:pPr>
-        <w:pStyle w:val="ListParagraph"/>
-        <w:numPr>
-          <w:ilvl w:val="1"/>
-          <w:numId w:val="11"/>
-        </w:numPr>
-        <w:rPr>
-          <w:u w:val="single"/>
-        </w:rPr>
-      </w:pPr>
-      <w:proofErr w:type="spellStart"/>
-      <w:r>
-        <w:t>TransactionManager</w:t>
-      </w:r>
-      <w:proofErr w:type="spellEnd"/>
-    </w:p>
-    <w:p>
-      <w:pPr>
-        <w:pStyle w:val="ListParagraph"/>
-        <w:numPr>
-          <w:ilvl w:val="2"/>
-          <w:numId w:val="11"/>
-        </w:numPr>
-        <w:rPr>
-          <w:u w:val="single"/>
-        </w:rPr>
-      </w:pPr>
-      <w:r>
-        <w:t xml:space="preserve">Nueva </w:t>
-      </w:r>
-      <w:r>
-        <w:t>Transacción</w:t>
-      </w:r>
-    </w:p>
-    <w:p>
-      <w:pPr>
-        <w:pStyle w:val="ListParagraph"/>
-        <w:numPr>
-          <w:ilvl w:val="2"/>
-          <w:numId w:val="11"/>
-        </w:numPr>
-        <w:rPr>
-          <w:u w:val="single"/>
-        </w:rPr>
-      </w:pPr>
-      <w:proofErr w:type="spellStart"/>
-      <w:r>
-        <w:t>GetTransaccion</w:t>
-      </w:r>
-      <w:proofErr w:type="spellEnd"/>
-    </w:p>
-    <w:p>
-      <w:pPr>
-        <w:pStyle w:val="ListParagraph"/>
-        <w:numPr>
-          <w:ilvl w:val="2"/>
-          <w:numId w:val="11"/>
-        </w:numPr>
-        <w:rPr>
-          <w:u w:val="single"/>
-        </w:rPr>
-      </w:pPr>
-      <w:r>
-        <w:t xml:space="preserve">Eliminar </w:t>
-      </w:r>
-      <w:proofErr w:type="spellStart"/>
-      <w:r>
-        <w:t>Transaccion</w:t>
-      </w:r>
-      <w:proofErr w:type="spellEnd"/>
-    </w:p>
-    <w:p>
-      <w:pPr>
-        <w:pStyle w:val="ListParagraph"/>
-        <w:numPr>
-          <w:ilvl w:val="1"/>
-          <w:numId w:val="11"/>
-        </w:numPr>
-        <w:rPr>
-          <w:u w:val="single"/>
-        </w:rPr>
-      </w:pPr>
-      <w:proofErr w:type="spellStart"/>
-      <w:r>
-        <w:t>SAClientes</w:t>
-      </w:r>
-      <w:proofErr w:type="spellEnd"/>
-    </w:p>
-    <w:p>
-      <w:pPr>
-        <w:pStyle w:val="ListParagraph"/>
-        <w:numPr>
-          <w:ilvl w:val="2"/>
-          <w:numId w:val="11"/>
-        </w:numPr>
-        <w:rPr>
-          <w:u w:val="single"/>
-        </w:rPr>
-      </w:pPr>
-      <w:r>
-        <w:t>Alta Cliente</w:t>
-      </w:r>
-    </w:p>
-    <w:p>
-      <w:pPr>
-        <w:pStyle w:val="ListParagraph"/>
-        <w:numPr>
-          <w:ilvl w:val="2"/>
-          <w:numId w:val="11"/>
-        </w:numPr>
-        <w:rPr>
-          <w:u w:val="single"/>
-        </w:rPr>
-      </w:pPr>
-      <w:r>
-        <w:t>Consulta Cliente</w:t>
-      </w:r>
-    </w:p>
-    <w:p>
-      <w:pPr>
-        <w:pStyle w:val="ListParagraph"/>
-        <w:numPr>
-          <w:ilvl w:val="2"/>
-          <w:numId w:val="11"/>
-        </w:numPr>
-        <w:rPr>
-          <w:u w:val="single"/>
-        </w:rPr>
-      </w:pPr>
-      <w:r>
-        <w:lastRenderedPageBreak/>
-        <w:t>Modificar Cliente</w:t>
-      </w:r>
-    </w:p>
-    <w:p>
-      <w:pPr>
-        <w:pStyle w:val="ListParagraph"/>
-        <w:numPr>
-          <w:ilvl w:val="2"/>
-          <w:numId w:val="11"/>
-        </w:numPr>
-        <w:rPr>
-          <w:u w:val="single"/>
-        </w:rPr>
-      </w:pPr>
-      <w:r>
-        <w:t>Consulta Todos los Clientes</w:t>
-      </w:r>
-    </w:p>
-    <w:p>
-      <w:pPr>
-        <w:pStyle w:val="ListParagraph"/>
-        <w:numPr>
-          <w:ilvl w:val="2"/>
-          <w:numId w:val="11"/>
-        </w:numPr>
-        <w:rPr>
-          <w:u w:val="single"/>
-        </w:rPr>
-      </w:pPr>
-      <w:r>
-        <w:t>Dar de Baja Cliente</w:t>
-      </w:r>
-    </w:p>
-    <w:p>
-      <w:pPr>
-        <w:pStyle w:val="ListParagraph"/>
-        <w:numPr>
-          <w:ilvl w:val="1"/>
-          <w:numId w:val="11"/>
-        </w:numPr>
-        <w:rPr>
-          <w:u w:val="single"/>
-        </w:rPr>
-      </w:pPr>
-      <w:r>
-        <w:t>Comandos</w:t>
-      </w:r>
-    </w:p>
-    <w:p>
-      <w:pPr>
-        <w:pStyle w:val="ListParagraph"/>
-        <w:numPr>
-          <w:ilvl w:val="2"/>
-          <w:numId w:val="11"/>
-        </w:numPr>
-        <w:rPr>
-          <w:u w:val="single"/>
-        </w:rPr>
-      </w:pPr>
-      <w:r>
-        <w:t xml:space="preserve">Comando </w:t>
-      </w:r>
-      <w:r>
-        <w:t>Alta Cliente</w:t>
-      </w:r>
-    </w:p>
-    <w:p>
-      <w:pPr>
-        <w:pStyle w:val="ListParagraph"/>
-        <w:numPr>
-          <w:ilvl w:val="2"/>
-          <w:numId w:val="11"/>
-        </w:numPr>
-        <w:rPr>
-          <w:u w:val="single"/>
-        </w:rPr>
-      </w:pPr>
-      <w:r>
-        <w:t>Comando</w:t>
-      </w:r>
-      <w:r>
-        <w:t xml:space="preserve">  </w:t>
-      </w:r>
-      <w:r>
-        <w:t>Consulta Cliente</w:t>
-      </w:r>
-    </w:p>
-    <w:p>
-      <w:pPr>
-        <w:pStyle w:val="ListParagraph"/>
-        <w:numPr>
-          <w:ilvl w:val="2"/>
-          <w:numId w:val="11"/>
-        </w:numPr>
-        <w:rPr>
-          <w:u w:val="single"/>
-        </w:rPr>
-      </w:pPr>
-      <w:r>
-        <w:t>Comando</w:t>
-      </w:r>
-      <w:r>
-        <w:t xml:space="preserve">  </w:t>
-      </w:r>
-      <w:r>
-        <w:t>Modificar Cliente</w:t>
-      </w:r>
-    </w:p>
-    <w:p>
-      <w:pPr>
-        <w:pStyle w:val="ListParagraph"/>
-        <w:numPr>
-          <w:ilvl w:val="2"/>
-          <w:numId w:val="11"/>
-        </w:numPr>
-        <w:rPr>
-          <w:u w:val="single"/>
-        </w:rPr>
-      </w:pPr>
-      <w:r>
-        <w:t>Comando</w:t>
-      </w:r>
-      <w:r>
-        <w:t xml:space="preserve">  </w:t>
-      </w:r>
-      <w:r>
-        <w:t>Consulta Todos los Clientes</w:t>
-      </w:r>
-    </w:p>
-    <w:p>
-      <w:pPr>
-        <w:pStyle w:val="ListParagraph"/>
-        <w:numPr>
-          <w:ilvl w:val="2"/>
-          <w:numId w:val="11"/>
-        </w:numPr>
-        <w:rPr>
-          <w:u w:val="single"/>
-        </w:rPr>
-      </w:pPr>
-      <w:r>
-        <w:t>Comando</w:t>
-      </w:r>
-      <w:r>
-        <w:t xml:space="preserve">  </w:t>
-      </w:r>
-      <w:r>
-        <w:t>Dar de Baja Cliente</w:t>
-      </w:r>
-    </w:p>
-    <w:p>
-      <w:pPr>
-        <w:pStyle w:val="ListParagraph"/>
-        <w:numPr>
-          <w:ilvl w:val="1"/>
-          <w:numId w:val="11"/>
-        </w:numPr>
-        <w:rPr>
-          <w:u w:val="single"/>
-        </w:rPr>
-      </w:pPr>
-      <w:proofErr w:type="spellStart"/>
-      <w:r>
-        <w:rPr>
-          <w:u w:val="single"/>
-        </w:rPr>
-        <w:t>Application</w:t>
-      </w:r>
-      <w:proofErr w:type="spellEnd"/>
-      <w:r>
-        <w:rPr>
-          <w:u w:val="single"/>
-        </w:rPr>
-        <w:t xml:space="preserve"> </w:t>
-      </w:r>
-      <w:proofErr w:type="spellStart"/>
-      <w:r>
-        <w:rPr>
-          <w:u w:val="single"/>
-        </w:rPr>
-        <w:t>Controller</w:t>
-      </w:r>
-      <w:proofErr w:type="spellEnd"/>
-    </w:p>
-    <w:p>
-      <w:pPr>
-        <w:pStyle w:val="ListParagraph"/>
-        <w:numPr>
-          <w:ilvl w:val="2"/>
-          <w:numId w:val="11"/>
-        </w:numPr>
-        <w:rPr>
-          <w:u w:val="single"/>
-        </w:rPr>
-      </w:pPr>
-      <w:proofErr w:type="spellStart"/>
-      <w:r>
-        <w:rPr>
-          <w:u w:val="single"/>
-        </w:rPr>
-        <w:t>Handle</w:t>
-      </w:r>
-      <w:proofErr w:type="spellEnd"/>
-      <w:r>
-        <w:rPr>
-          <w:u w:val="single"/>
-        </w:rPr>
-        <w:t xml:space="preserve"> </w:t>
-      </w:r>
-      <w:proofErr w:type="spellStart"/>
-      <w:r>
-        <w:rPr>
-          <w:u w:val="single"/>
-        </w:rPr>
-        <w:t>Request</w:t>
-      </w:r>
-      <w:proofErr w:type="spellEnd"/>
-    </w:p>
-    <w:p>
-      <w:pPr>
-        <w:pStyle w:val="ListParagraph"/>
-        <w:numPr>
-          <w:ilvl w:val="1"/>
-          <w:numId w:val="11"/>
-        </w:numPr>
-        <w:rPr>
-          <w:u w:val="single"/>
-        </w:rPr>
-      </w:pPr>
-      <w:proofErr w:type="spellStart"/>
-      <w:r>
-        <w:rPr>
-          <w:u w:val="single"/>
-        </w:rPr>
-        <w:t>Dispatcher</w:t>
-      </w:r>
-      <w:proofErr w:type="spellEnd"/>
-    </w:p>
-    <w:p>
-      <w:pPr>
-        <w:pStyle w:val="ListParagraph"/>
-        <w:numPr>
-          <w:ilvl w:val="2"/>
-          <w:numId w:val="11"/>
-        </w:numPr>
-        <w:rPr>
-          <w:u w:val="single"/>
-        </w:rPr>
-      </w:pPr>
-      <w:proofErr w:type="spellStart"/>
-      <w:r>
-        <w:rPr>
-          <w:u w:val="single"/>
-        </w:rPr>
-        <w:t>Redirect</w:t>
-      </w:r>
-      <w:proofErr w:type="spellEnd"/>
-    </w:p>
-    <w:p>
-      <w:pPr>
-        <w:pStyle w:val="ListParagraph"/>
-        <w:ind w:left="2520" w:firstLine="0"/>
-        <w:rPr>
-          <w:u w:val="single"/>
-        </w:rPr>
-      </w:pPr>
-    </w:p>
-    <w:p>
-      <w:pPr>
-        <w:ind w:left="2160" w:firstLine="0"/>
-        <w:rPr>
-          <w:u w:val="single"/>
-        </w:rPr>
-      </w:pPr>
-    </w:p>
-    <w:p>
-      <w:pPr>
-        <w:pStyle w:val="ListParagraph"/>
-        <w:numPr>
-          <w:ilvl w:val="0"/>
-          <w:numId w:val="11"/>
-        </w:numPr>
-        <w:rPr>
-          <w:u w:val="single"/>
-        </w:rPr>
-      </w:pPr>
-      <w:r>
-        <w:rPr>
-          <w:u w:val="single"/>
-        </w:rPr>
-        <w:t>Diagrama de Despliegue:</w:t>
-      </w:r>
-      <w:r>
-        <w:rPr>
-          <w:u w:val="single"/>
-        </w:rPr>
-        <w:t xml:space="preserve"> … </w:t>
-      </w:r>
-    </w:p>
-    <w:p>
-      <w:pPr>
-        <w:ind w:firstLine="0"/>
-        <w:rPr>
-          <w:u w:val="single"/>
-        </w:rPr>
-      </w:pPr>
-    </w:p>
-    <w:p>
-      <w:pPr>
-        <w:ind w:firstLine="0"/>
-        <w:rPr>
-          <w:u w:val="single"/>
-        </w:rPr>
-      </w:pPr>
-      <w:bookmarkStart w:id="0" w:name="_GoBack"/>
-      <w:bookmarkEnd w:id="0"/>
+        <w:t>SELECT</w:t>
+      </w:r>
+      <w:r>
+        <w:t xml:space="preserve"> la cláusula FOR UPDATE para leer el dato más actualizado disponible, estableciendo bloqueos exclusivos sobre cada fila leída. Es decir, el mismo bloqueo que haría UPDATE</w:t>
+      </w:r>
     </w:p>
     <w:p>
       <w:pPr>
@@ -2425,18 +2696,280 @@
     </w:p>
     <w:p/>
     <w:sectPr>
+      <w:footerReference w:type="default" r:id="rId11"/>
       <w:pgSz w:w="11906" w:h="16838"/>
       <w:pgMar w:top="1417" w:right="1701" w:bottom="1417" w:left="1701" w:header="708" w:footer="708" w:gutter="0"/>
       <w:cols w:space="708"/>
+      <w:titlePg/>
       <w:docGrid w:linePitch="360"/>
     </w:sectPr>
   </w:body>
 </w:document>
 </file>
 
+<file path=word/endnotes.xml><?xml version="1.0" encoding="utf-8"?>
+<w:endnotes xmlns:wpc="http://schemas.microsoft.com/office/word/2010/wordprocessingCanvas" xmlns:mc="http://schemas.openxmlformats.org/markup-compatibility/2006" xmlns:o="urn:schemas-microsoft-com:office:office" xmlns:r="http://schemas.openxmlformats.org/officeDocument/2006/relationships" xmlns:m="http://schemas.openxmlformats.org/officeDocument/2006/math" xmlns:v="urn:schemas-microsoft-com:vml" xmlns:wp14="http://schemas.microsoft.com/office/word/2010/wordprocessingDrawing" xmlns:wp="http://schemas.openxmlformats.org/drawingml/2006/wordprocessingDrawing" xmlns:w10="urn:schemas-microsoft-com:office:word" xmlns:w="http://schemas.openxmlformats.org/wordprocessingml/2006/main" xmlns:w14="http://schemas.microsoft.com/office/word/2010/wordml" xmlns:wpg="http://schemas.microsoft.com/office/word/2010/wordprocessingGroup" xmlns:wpi="http://schemas.microsoft.com/office/word/2010/wordprocessingInk" xmlns:wne="http://schemas.microsoft.com/office/word/2006/wordml" xmlns:wps="http://schemas.microsoft.com/office/word/2010/wordprocessingShape" mc:Ignorable="w14 wp14">
+  <w:endnote w:type="separator" w:id="-1">
+    <w:p>
+      <w:r>
+        <w:separator/>
+      </w:r>
+    </w:p>
+  </w:endnote>
+  <w:endnote w:type="continuationSeparator" w:id="0">
+    <w:p>
+      <w:r>
+        <w:continuationSeparator/>
+      </w:r>
+    </w:p>
+  </w:endnote>
+</w:endnotes>
+</file>
+
+<file path=word/footer1.xml><?xml version="1.0" encoding="utf-8"?>
+<w:ftr xmlns:wpc="http://schemas.microsoft.com/office/word/2010/wordprocessingCanvas" xmlns:mc="http://schemas.openxmlformats.org/markup-compatibility/2006" xmlns:o="urn:schemas-microsoft-com:office:office" xmlns:r="http://schemas.openxmlformats.org/officeDocument/2006/relationships" xmlns:m="http://schemas.openxmlformats.org/officeDocument/2006/math" xmlns:v="urn:schemas-microsoft-com:vml" xmlns:wp14="http://schemas.microsoft.com/office/word/2010/wordprocessingDrawing" xmlns:wp="http://schemas.openxmlformats.org/drawingml/2006/wordprocessingDrawing" xmlns:w10="urn:schemas-microsoft-com:office:word" xmlns:w="http://schemas.openxmlformats.org/wordprocessingml/2006/main" xmlns:w14="http://schemas.microsoft.com/office/word/2010/wordml" xmlns:wpg="http://schemas.microsoft.com/office/word/2010/wordprocessingGroup" xmlns:wpi="http://schemas.microsoft.com/office/word/2010/wordprocessingInk" xmlns:wne="http://schemas.microsoft.com/office/word/2006/wordml" xmlns:wps="http://schemas.microsoft.com/office/word/2010/wordprocessingShape" mc:Ignorable="w14 wp14">
+  <w:tbl>
+    <w:tblPr>
+      <w:tblW w:w="5000" w:type="pct"/>
+      <w:tblCellMar>
+        <w:top w:w="72" w:type="dxa"/>
+        <w:left w:w="115" w:type="dxa"/>
+        <w:bottom w:w="72" w:type="dxa"/>
+        <w:right w:w="115" w:type="dxa"/>
+      </w:tblCellMar>
+      <w:tblLook w:val="04A0" w:firstRow="1" w:lastRow="0" w:firstColumn="1" w:lastColumn="0" w:noHBand="0" w:noVBand="1"/>
+    </w:tblPr>
+    <w:tblGrid>
+      <w:gridCol w:w="7861"/>
+      <w:gridCol w:w="873"/>
+    </w:tblGrid>
+    <w:tr>
+      <w:tc>
+        <w:tcPr>
+          <w:tcW w:w="4500" w:type="pct"/>
+          <w:tcBorders>
+            <w:top w:val="single" w:sz="4" w:space="0" w:color="000000" w:themeColor="text1"/>
+          </w:tcBorders>
+        </w:tcPr>
+        <w:p>
+          <w:pPr>
+            <w:pStyle w:val="Footer"/>
+            <w:jc w:val="right"/>
+          </w:pPr>
+          <w:sdt>
+            <w:sdtPr>
+              <w:alias w:val="Company"/>
+              <w:id w:val="75971759"/>
+              <w:placeholder>
+                <w:docPart w:val="E6EDFF247D5942C1A9EFBEA338B81C0F"/>
+              </w:placeholder>
+              <w:dataBinding w:prefixMappings="xmlns:ns0='http://schemas.openxmlformats.org/officeDocument/2006/extended-properties'" w:xpath="/ns0:Properties[1]/ns0:Company[1]" w:storeItemID="{6668398D-A668-4E3E-A5EB-62B293D839F1}"/>
+              <w:text/>
+            </w:sdtPr>
+            <w:sdtContent>
+              <w:r>
+                <w:t>BSoD Software</w:t>
+              </w:r>
+            </w:sdtContent>
+          </w:sdt>
+          <w:r>
+            <w:t xml:space="preserve"> | </w:t>
+          </w:r>
+          <w:fldSimple w:instr=" STYLEREF  &quot;1&quot;  ">
+            <w:r>
+              <w:rPr>
+                <w:noProof/>
+              </w:rPr>
+              <w:t>Gestión de Concurrencia</w:t>
+            </w:r>
+          </w:fldSimple>
+        </w:p>
+      </w:tc>
+      <w:tc>
+        <w:tcPr>
+          <w:tcW w:w="500" w:type="pct"/>
+          <w:tcBorders>
+            <w:top w:val="single" w:sz="4" w:space="0" w:color="C0504D" w:themeColor="accent2"/>
+          </w:tcBorders>
+          <w:shd w:val="clear" w:color="auto" w:fill="943634" w:themeFill="accent2" w:themeFillShade="BF"/>
+        </w:tcPr>
+        <w:p>
+          <w:pPr>
+            <w:pStyle w:val="Header"/>
+            <w:rPr>
+              <w:color w:val="FFFFFF" w:themeColor="background1"/>
+            </w:rPr>
+          </w:pPr>
+          <w:r>
+            <w:fldChar w:fldCharType="begin"/>
+          </w:r>
+          <w:r>
+            <w:instrText xml:space="preserve"> PAGE   \* MERGEFORMAT </w:instrText>
+          </w:r>
+          <w:r>
+            <w:fldChar w:fldCharType="separate"/>
+          </w:r>
+          <w:r>
+            <w:rPr>
+              <w:noProof/>
+              <w:color w:val="FFFFFF" w:themeColor="background1"/>
+            </w:rPr>
+            <w:t>5</w:t>
+          </w:r>
+          <w:r>
+            <w:rPr>
+              <w:noProof/>
+              <w:color w:val="FFFFFF" w:themeColor="background1"/>
+            </w:rPr>
+            <w:fldChar w:fldCharType="end"/>
+          </w:r>
+        </w:p>
+      </w:tc>
+    </w:tr>
+  </w:tbl>
+  <w:p>
+    <w:pPr>
+      <w:pStyle w:val="Footer"/>
+    </w:pPr>
+  </w:p>
+</w:ftr>
+</file>
+
+<file path=word/footnotes.xml><?xml version="1.0" encoding="utf-8"?>
+<w:footnotes xmlns:wpc="http://schemas.microsoft.com/office/word/2010/wordprocessingCanvas" xmlns:mc="http://schemas.openxmlformats.org/markup-compatibility/2006" xmlns:o="urn:schemas-microsoft-com:office:office" xmlns:r="http://schemas.openxmlformats.org/officeDocument/2006/relationships" xmlns:m="http://schemas.openxmlformats.org/officeDocument/2006/math" xmlns:v="urn:schemas-microsoft-com:vml" xmlns:wp14="http://schemas.microsoft.com/office/word/2010/wordprocessingDrawing" xmlns:wp="http://schemas.openxmlformats.org/drawingml/2006/wordprocessingDrawing" xmlns:w10="urn:schemas-microsoft-com:office:word" xmlns:w="http://schemas.openxmlformats.org/wordprocessingml/2006/main" xmlns:w14="http://schemas.microsoft.com/office/word/2010/wordml" xmlns:wpg="http://schemas.microsoft.com/office/word/2010/wordprocessingGroup" xmlns:wpi="http://schemas.microsoft.com/office/word/2010/wordprocessingInk" xmlns:wne="http://schemas.microsoft.com/office/word/2006/wordml" xmlns:wps="http://schemas.microsoft.com/office/word/2010/wordprocessingShape" mc:Ignorable="w14 wp14">
+  <w:footnote w:type="separator" w:id="-1">
+    <w:p>
+      <w:r>
+        <w:separator/>
+      </w:r>
+    </w:p>
+  </w:footnote>
+  <w:footnote w:type="continuationSeparator" w:id="0">
+    <w:p>
+      <w:r>
+        <w:continuationSeparator/>
+      </w:r>
+    </w:p>
+  </w:footnote>
+</w:footnotes>
+</file>
+
 <file path=word/numbering.xml><?xml version="1.0" encoding="utf-8"?>
 <w:numbering xmlns:wpc="http://schemas.microsoft.com/office/word/2010/wordprocessingCanvas" xmlns:mc="http://schemas.openxmlformats.org/markup-compatibility/2006" xmlns:o="urn:schemas-microsoft-com:office:office" xmlns:r="http://schemas.openxmlformats.org/officeDocument/2006/relationships" xmlns:m="http://schemas.openxmlformats.org/officeDocument/2006/math" xmlns:v="urn:schemas-microsoft-com:vml" xmlns:wp14="http://schemas.microsoft.com/office/word/2010/wordprocessingDrawing" xmlns:wp="http://schemas.openxmlformats.org/drawingml/2006/wordprocessingDrawing" xmlns:w10="urn:schemas-microsoft-com:office:word" xmlns:w="http://schemas.openxmlformats.org/wordprocessingml/2006/main" xmlns:w14="http://schemas.microsoft.com/office/word/2010/wordml" xmlns:wpg="http://schemas.microsoft.com/office/word/2010/wordprocessingGroup" xmlns:wpi="http://schemas.microsoft.com/office/word/2010/wordprocessingInk" xmlns:wne="http://schemas.microsoft.com/office/word/2006/wordml" xmlns:wps="http://schemas.microsoft.com/office/word/2010/wordprocessingShape" mc:Ignorable="w14 wp14">
   <w:abstractNum w:abstractNumId="0">
+    <w:nsid w:val="122D74B8"/>
+    <w:multiLevelType w:val="hybridMultilevel"/>
+    <w:tmpl w:val="2812AFD6"/>
+    <w:lvl w:ilvl="0" w:tplc="0C0A0001">
+      <w:start w:val="1"/>
+      <w:numFmt w:val="bullet"/>
+      <w:lvlText w:val=""/>
+      <w:lvlJc w:val="left"/>
+      <w:pPr>
+        <w:ind w:left="1080" w:hanging="360"/>
+      </w:pPr>
+      <w:rPr>
+        <w:rFonts w:ascii="Symbol" w:hAnsi="Symbol" w:hint="default"/>
+      </w:rPr>
+    </w:lvl>
+    <w:lvl w:ilvl="1" w:tplc="0C0A0003" w:tentative="1">
+      <w:start w:val="1"/>
+      <w:numFmt w:val="bullet"/>
+      <w:lvlText w:val="o"/>
+      <w:lvlJc w:val="left"/>
+      <w:pPr>
+        <w:ind w:left="1800" w:hanging="360"/>
+      </w:pPr>
+      <w:rPr>
+        <w:rFonts w:ascii="Courier New" w:hAnsi="Courier New" w:cs="Courier New" w:hint="default"/>
+      </w:rPr>
+    </w:lvl>
+    <w:lvl w:ilvl="2" w:tplc="0C0A0005" w:tentative="1">
+      <w:start w:val="1"/>
+      <w:numFmt w:val="bullet"/>
+      <w:lvlText w:val=""/>
+      <w:lvlJc w:val="left"/>
+      <w:pPr>
+        <w:ind w:left="2520" w:hanging="360"/>
+      </w:pPr>
+      <w:rPr>
+        <w:rFonts w:ascii="Wingdings" w:hAnsi="Wingdings" w:hint="default"/>
+      </w:rPr>
+    </w:lvl>
+    <w:lvl w:ilvl="3" w:tplc="0C0A0001" w:tentative="1">
+      <w:start w:val="1"/>
+      <w:numFmt w:val="bullet"/>
+      <w:lvlText w:val=""/>
+      <w:lvlJc w:val="left"/>
+      <w:pPr>
+        <w:ind w:left="3240" w:hanging="360"/>
+      </w:pPr>
+      <w:rPr>
+        <w:rFonts w:ascii="Symbol" w:hAnsi="Symbol" w:hint="default"/>
+      </w:rPr>
+    </w:lvl>
+    <w:lvl w:ilvl="4" w:tplc="0C0A0003" w:tentative="1">
+      <w:start w:val="1"/>
+      <w:numFmt w:val="bullet"/>
+      <w:lvlText w:val="o"/>
+      <w:lvlJc w:val="left"/>
+      <w:pPr>
+        <w:ind w:left="3960" w:hanging="360"/>
+      </w:pPr>
+      <w:rPr>
+        <w:rFonts w:ascii="Courier New" w:hAnsi="Courier New" w:cs="Courier New" w:hint="default"/>
+      </w:rPr>
+    </w:lvl>
+    <w:lvl w:ilvl="5" w:tplc="0C0A0005" w:tentative="1">
+      <w:start w:val="1"/>
+      <w:numFmt w:val="bullet"/>
+      <w:lvlText w:val=""/>
+      <w:lvlJc w:val="left"/>
+      <w:pPr>
+        <w:ind w:left="4680" w:hanging="360"/>
+      </w:pPr>
+      <w:rPr>
+        <w:rFonts w:ascii="Wingdings" w:hAnsi="Wingdings" w:hint="default"/>
+      </w:rPr>
+    </w:lvl>
+    <w:lvl w:ilvl="6" w:tplc="0C0A0001" w:tentative="1">
+      <w:start w:val="1"/>
+      <w:numFmt w:val="bullet"/>
+      <w:lvlText w:val=""/>
+      <w:lvlJc w:val="left"/>
+      <w:pPr>
+        <w:ind w:left="5400" w:hanging="360"/>
+      </w:pPr>
+      <w:rPr>
+        <w:rFonts w:ascii="Symbol" w:hAnsi="Symbol" w:hint="default"/>
+      </w:rPr>
+    </w:lvl>
+    <w:lvl w:ilvl="7" w:tplc="0C0A0003" w:tentative="1">
+      <w:start w:val="1"/>
+      <w:numFmt w:val="bullet"/>
+      <w:lvlText w:val="o"/>
+      <w:lvlJc w:val="left"/>
+      <w:pPr>
+        <w:ind w:left="6120" w:hanging="360"/>
+      </w:pPr>
+      <w:rPr>
+        <w:rFonts w:ascii="Courier New" w:hAnsi="Courier New" w:cs="Courier New" w:hint="default"/>
+      </w:rPr>
+    </w:lvl>
+    <w:lvl w:ilvl="8" w:tplc="0C0A0005" w:tentative="1">
+      <w:start w:val="1"/>
+      <w:numFmt w:val="bullet"/>
+      <w:lvlText w:val=""/>
+      <w:lvlJc w:val="left"/>
+      <w:pPr>
+        <w:ind w:left="6840" w:hanging="360"/>
+      </w:pPr>
+      <w:rPr>
+        <w:rFonts w:ascii="Wingdings" w:hAnsi="Wingdings" w:hint="default"/>
+      </w:rPr>
+    </w:lvl>
+  </w:abstractNum>
+  <w:abstractNum w:abstractNumId="1">
     <w:nsid w:val="30FA32F0"/>
     <w:multiLevelType w:val="hybridMultilevel"/>
     <w:tmpl w:val="D17AE8BC"/>
@@ -2549,7 +3082,7 @@
       </w:rPr>
     </w:lvl>
   </w:abstractNum>
-  <w:abstractNum w:abstractNumId="1">
+  <w:abstractNum w:abstractNumId="2">
     <w:nsid w:val="4DB906E6"/>
     <w:multiLevelType w:val="multilevel"/>
     <w:tmpl w:val="A64415CE"/>
@@ -2649,7 +3182,7 @@
       </w:pPr>
     </w:lvl>
   </w:abstractNum>
-  <w:abstractNum w:abstractNumId="2">
+  <w:abstractNum w:abstractNumId="3">
     <w:nsid w:val="77455507"/>
     <w:multiLevelType w:val="hybridMultilevel"/>
     <w:tmpl w:val="B2C6F3CC"/>
@@ -2763,36 +3296,39 @@
     </w:lvl>
   </w:abstractNum>
   <w:num w:numId="1">
+    <w:abstractNumId w:val="2"/>
+  </w:num>
+  <w:num w:numId="2">
+    <w:abstractNumId w:val="2"/>
+  </w:num>
+  <w:num w:numId="3">
+    <w:abstractNumId w:val="2"/>
+  </w:num>
+  <w:num w:numId="4">
+    <w:abstractNumId w:val="2"/>
+  </w:num>
+  <w:num w:numId="5">
+    <w:abstractNumId w:val="2"/>
+  </w:num>
+  <w:num w:numId="6">
+    <w:abstractNumId w:val="2"/>
+  </w:num>
+  <w:num w:numId="7">
+    <w:abstractNumId w:val="2"/>
+  </w:num>
+  <w:num w:numId="8">
+    <w:abstractNumId w:val="2"/>
+  </w:num>
+  <w:num w:numId="9">
+    <w:abstractNumId w:val="2"/>
+  </w:num>
+  <w:num w:numId="10">
+    <w:abstractNumId w:val="3"/>
+  </w:num>
+  <w:num w:numId="11">
     <w:abstractNumId w:val="1"/>
   </w:num>
-  <w:num w:numId="2">
-    <w:abstractNumId w:val="1"/>
-  </w:num>
-  <w:num w:numId="3">
-    <w:abstractNumId w:val="1"/>
-  </w:num>
-  <w:num w:numId="4">
-    <w:abstractNumId w:val="1"/>
-  </w:num>
-  <w:num w:numId="5">
-    <w:abstractNumId w:val="1"/>
-  </w:num>
-  <w:num w:numId="6">
-    <w:abstractNumId w:val="1"/>
-  </w:num>
-  <w:num w:numId="7">
-    <w:abstractNumId w:val="1"/>
-  </w:num>
-  <w:num w:numId="8">
-    <w:abstractNumId w:val="1"/>
-  </w:num>
-  <w:num w:numId="9">
-    <w:abstractNumId w:val="1"/>
-  </w:num>
-  <w:num w:numId="10">
-    <w:abstractNumId w:val="2"/>
-  </w:num>
-  <w:num w:numId="11">
+  <w:num w:numId="12">
     <w:abstractNumId w:val="0"/>
   </w:num>
 </w:numbering>
@@ -3183,13 +3719,6 @@
     <w:qFormat/>
     <w:rsid w:val="007A3E3B"/>
     <w:pPr>
-      <w:numPr>
-        <w:ilvl w:val="8"/>
-        <w:numId w:val="49"/>
-      </w:numPr>
-      <w:tabs>
-        <w:tab w:val="clear" w:pos="360"/>
-      </w:tabs>
       <w:spacing w:before="320" w:after="100"/>
       <w:ind w:left="1584" w:hanging="1584"/>
       <w:outlineLvl w:val="8"/>
@@ -3756,6 +4285,84 @@
       <w:color w:val="0000FF" w:themeColor="hyperlink"/>
       <w:u w:val="single"/>
     </w:rPr>
+  </w:style>
+  <w:style w:type="paragraph" w:styleId="FootnoteText">
+    <w:name w:val="footnote text"/>
+    <w:basedOn w:val="Normal"/>
+    <w:link w:val="FootnoteTextChar"/>
+    <w:uiPriority w:val="99"/>
+    <w:semiHidden/>
+    <w:unhideWhenUsed/>
+    <w:rsid w:val="00734E40"/>
+    <w:rPr>
+      <w:sz w:val="20"/>
+      <w:szCs w:val="20"/>
+    </w:rPr>
+  </w:style>
+  <w:style w:type="character" w:customStyle="1" w:styleId="FootnoteTextChar">
+    <w:name w:val="Footnote Text Char"/>
+    <w:basedOn w:val="DefaultParagraphFont"/>
+    <w:link w:val="FootnoteText"/>
+    <w:uiPriority w:val="99"/>
+    <w:semiHidden/>
+    <w:rsid w:val="00734E40"/>
+    <w:rPr>
+      <w:sz w:val="20"/>
+      <w:szCs w:val="20"/>
+    </w:rPr>
+  </w:style>
+  <w:style w:type="character" w:styleId="FootnoteReference">
+    <w:name w:val="footnote reference"/>
+    <w:basedOn w:val="DefaultParagraphFont"/>
+    <w:uiPriority w:val="99"/>
+    <w:semiHidden/>
+    <w:unhideWhenUsed/>
+    <w:rsid w:val="00734E40"/>
+    <w:rPr>
+      <w:vertAlign w:val="superscript"/>
+    </w:rPr>
+  </w:style>
+  <w:style w:type="paragraph" w:styleId="Header">
+    <w:name w:val="header"/>
+    <w:basedOn w:val="Normal"/>
+    <w:link w:val="HeaderChar"/>
+    <w:uiPriority w:val="99"/>
+    <w:unhideWhenUsed/>
+    <w:rsid w:val="00734E40"/>
+    <w:pPr>
+      <w:tabs>
+        <w:tab w:val="center" w:pos="4252"/>
+        <w:tab w:val="right" w:pos="8504"/>
+      </w:tabs>
+    </w:pPr>
+  </w:style>
+  <w:style w:type="character" w:customStyle="1" w:styleId="HeaderChar">
+    <w:name w:val="Header Char"/>
+    <w:basedOn w:val="DefaultParagraphFont"/>
+    <w:link w:val="Header"/>
+    <w:uiPriority w:val="99"/>
+    <w:rsid w:val="00734E40"/>
+  </w:style>
+  <w:style w:type="paragraph" w:styleId="Footer">
+    <w:name w:val="footer"/>
+    <w:basedOn w:val="Normal"/>
+    <w:link w:val="FooterChar"/>
+    <w:uiPriority w:val="99"/>
+    <w:unhideWhenUsed/>
+    <w:rsid w:val="00734E40"/>
+    <w:pPr>
+      <w:tabs>
+        <w:tab w:val="center" w:pos="4252"/>
+        <w:tab w:val="right" w:pos="8504"/>
+      </w:tabs>
+    </w:pPr>
+  </w:style>
+  <w:style w:type="character" w:customStyle="1" w:styleId="FooterChar">
+    <w:name w:val="Footer Char"/>
+    <w:basedOn w:val="DefaultParagraphFont"/>
+    <w:link w:val="Footer"/>
+    <w:uiPriority w:val="99"/>
+    <w:rsid w:val="00734E40"/>
   </w:style>
 </w:styles>
 </file>
@@ -4145,13 +4752,6 @@
     <w:qFormat/>
     <w:rsid w:val="007A3E3B"/>
     <w:pPr>
-      <w:numPr>
-        <w:ilvl w:val="8"/>
-        <w:numId w:val="49"/>
-      </w:numPr>
-      <w:tabs>
-        <w:tab w:val="clear" w:pos="360"/>
-      </w:tabs>
       <w:spacing w:before="320" w:after="100"/>
       <w:ind w:left="1584" w:hanging="1584"/>
       <w:outlineLvl w:val="8"/>
@@ -4719,7 +5319,606 @@
       <w:u w:val="single"/>
     </w:rPr>
   </w:style>
+  <w:style w:type="paragraph" w:styleId="FootnoteText">
+    <w:name w:val="footnote text"/>
+    <w:basedOn w:val="Normal"/>
+    <w:link w:val="FootnoteTextChar"/>
+    <w:uiPriority w:val="99"/>
+    <w:semiHidden/>
+    <w:unhideWhenUsed/>
+    <w:rsid w:val="00734E40"/>
+    <w:rPr>
+      <w:sz w:val="20"/>
+      <w:szCs w:val="20"/>
+    </w:rPr>
+  </w:style>
+  <w:style w:type="character" w:customStyle="1" w:styleId="FootnoteTextChar">
+    <w:name w:val="Footnote Text Char"/>
+    <w:basedOn w:val="DefaultParagraphFont"/>
+    <w:link w:val="FootnoteText"/>
+    <w:uiPriority w:val="99"/>
+    <w:semiHidden/>
+    <w:rsid w:val="00734E40"/>
+    <w:rPr>
+      <w:sz w:val="20"/>
+      <w:szCs w:val="20"/>
+    </w:rPr>
+  </w:style>
+  <w:style w:type="character" w:styleId="FootnoteReference">
+    <w:name w:val="footnote reference"/>
+    <w:basedOn w:val="DefaultParagraphFont"/>
+    <w:uiPriority w:val="99"/>
+    <w:semiHidden/>
+    <w:unhideWhenUsed/>
+    <w:rsid w:val="00734E40"/>
+    <w:rPr>
+      <w:vertAlign w:val="superscript"/>
+    </w:rPr>
+  </w:style>
+  <w:style w:type="paragraph" w:styleId="Header">
+    <w:name w:val="header"/>
+    <w:basedOn w:val="Normal"/>
+    <w:link w:val="HeaderChar"/>
+    <w:uiPriority w:val="99"/>
+    <w:unhideWhenUsed/>
+    <w:rsid w:val="00734E40"/>
+    <w:pPr>
+      <w:tabs>
+        <w:tab w:val="center" w:pos="4252"/>
+        <w:tab w:val="right" w:pos="8504"/>
+      </w:tabs>
+    </w:pPr>
+  </w:style>
+  <w:style w:type="character" w:customStyle="1" w:styleId="HeaderChar">
+    <w:name w:val="Header Char"/>
+    <w:basedOn w:val="DefaultParagraphFont"/>
+    <w:link w:val="Header"/>
+    <w:uiPriority w:val="99"/>
+    <w:rsid w:val="00734E40"/>
+  </w:style>
+  <w:style w:type="paragraph" w:styleId="Footer">
+    <w:name w:val="footer"/>
+    <w:basedOn w:val="Normal"/>
+    <w:link w:val="FooterChar"/>
+    <w:uiPriority w:val="99"/>
+    <w:unhideWhenUsed/>
+    <w:rsid w:val="00734E40"/>
+    <w:pPr>
+      <w:tabs>
+        <w:tab w:val="center" w:pos="4252"/>
+        <w:tab w:val="right" w:pos="8504"/>
+      </w:tabs>
+    </w:pPr>
+  </w:style>
+  <w:style w:type="character" w:customStyle="1" w:styleId="FooterChar">
+    <w:name w:val="Footer Char"/>
+    <w:basedOn w:val="DefaultParagraphFont"/>
+    <w:link w:val="Footer"/>
+    <w:uiPriority w:val="99"/>
+    <w:rsid w:val="00734E40"/>
+  </w:style>
 </w:styles>
+</file>
+
+<file path=word/glossary/document.xml><?xml version="1.0" encoding="utf-8"?>
+<w:glossaryDocument xmlns:wpc="http://schemas.microsoft.com/office/word/2010/wordprocessingCanvas" xmlns:mc="http://schemas.openxmlformats.org/markup-compatibility/2006" xmlns:o="urn:schemas-microsoft-com:office:office" xmlns:r="http://schemas.openxmlformats.org/officeDocument/2006/relationships" xmlns:m="http://schemas.openxmlformats.org/officeDocument/2006/math" xmlns:v="urn:schemas-microsoft-com:vml" xmlns:wp14="http://schemas.microsoft.com/office/word/2010/wordprocessingDrawing" xmlns:wp="http://schemas.openxmlformats.org/drawingml/2006/wordprocessingDrawing" xmlns:w10="urn:schemas-microsoft-com:office:word" xmlns:w="http://schemas.openxmlformats.org/wordprocessingml/2006/main" xmlns:w14="http://schemas.microsoft.com/office/word/2010/wordml" xmlns:wpg="http://schemas.microsoft.com/office/word/2010/wordprocessingGroup" xmlns:wpi="http://schemas.microsoft.com/office/word/2010/wordprocessingInk" xmlns:wne="http://schemas.microsoft.com/office/word/2006/wordml" xmlns:wps="http://schemas.microsoft.com/office/word/2010/wordprocessingShape" mc:Ignorable="w14 wp14">
+  <w:docParts>
+    <w:docPart>
+      <w:docPartPr>
+        <w:name w:val="E6EDFF247D5942C1A9EFBEA338B81C0F"/>
+        <w:category>
+          <w:name w:val="General"/>
+          <w:gallery w:val="placeholder"/>
+        </w:category>
+        <w:types>
+          <w:type w:val="bbPlcHdr"/>
+        </w:types>
+        <w:behaviors>
+          <w:behavior w:val="content"/>
+        </w:behaviors>
+        <w:guid w:val="{CB3710F9-80A2-4788-B6A7-824A941F34E4}"/>
+      </w:docPartPr>
+      <w:docPartBody>
+        <w:p>
+          <w:pPr>
+            <w:pStyle w:val="E6EDFF247D5942C1A9EFBEA338B81C0F"/>
+          </w:pPr>
+          <w:r>
+            <w:t>[Type the company name]</w:t>
+          </w:r>
+        </w:p>
+      </w:docPartBody>
+    </w:docPart>
+  </w:docParts>
+</w:glossaryDocument>
+</file>
+
+<file path=word/glossary/fontTable.xml><?xml version="1.0" encoding="utf-8"?>
+<w:fonts xmlns:mc="http://schemas.openxmlformats.org/markup-compatibility/2006" xmlns:r="http://schemas.openxmlformats.org/officeDocument/2006/relationships" xmlns:w="http://schemas.openxmlformats.org/wordprocessingml/2006/main" xmlns:w14="http://schemas.microsoft.com/office/word/2010/wordml" mc:Ignorable="w14">
+  <w:font w:name="Symbol">
+    <w:panose1 w:val="05050102010706020507"/>
+    <w:charset w:val="02"/>
+    <w:family w:val="roman"/>
+    <w:pitch w:val="variable"/>
+    <w:sig w:usb0="00000000" w:usb1="10000000" w:usb2="00000000" w:usb3="00000000" w:csb0="80000000" w:csb1="00000000"/>
+  </w:font>
+  <w:font w:name="Times New Roman">
+    <w:panose1 w:val="02020603050405020304"/>
+    <w:charset w:val="00"/>
+    <w:family w:val="roman"/>
+    <w:pitch w:val="variable"/>
+    <w:sig w:usb0="E0002AFF" w:usb1="C0007841" w:usb2="00000009" w:usb3="00000000" w:csb0="000001FF" w:csb1="00000000"/>
+  </w:font>
+  <w:font w:name="Courier New">
+    <w:panose1 w:val="02070309020205020404"/>
+    <w:charset w:val="00"/>
+    <w:family w:val="modern"/>
+    <w:pitch w:val="fixed"/>
+    <w:sig w:usb0="E0002AFF" w:usb1="C0007843" w:usb2="00000009" w:usb3="00000000" w:csb0="000001FF" w:csb1="00000000"/>
+  </w:font>
+  <w:font w:name="Wingdings">
+    <w:panose1 w:val="05000000000000000000"/>
+    <w:charset w:val="02"/>
+    <w:family w:val="auto"/>
+    <w:pitch w:val="variable"/>
+    <w:sig w:usb0="00000000" w:usb1="10000000" w:usb2="00000000" w:usb3="00000000" w:csb0="80000000" w:csb1="00000000"/>
+  </w:font>
+  <w:font w:name="Calibri">
+    <w:panose1 w:val="020F0502020204030204"/>
+    <w:charset w:val="00"/>
+    <w:family w:val="swiss"/>
+    <w:pitch w:val="variable"/>
+    <w:sig w:usb0="E00002FF" w:usb1="4000ACFF" w:usb2="00000001" w:usb3="00000000" w:csb0="0000019F" w:csb1="00000000"/>
+  </w:font>
+  <w:font w:name="Cambria">
+    <w:panose1 w:val="02040503050406030204"/>
+    <w:charset w:val="00"/>
+    <w:family w:val="roman"/>
+    <w:pitch w:val="variable"/>
+    <w:sig w:usb0="E00002FF" w:usb1="400004FF" w:usb2="00000000" w:usb3="00000000" w:csb0="0000019F" w:csb1="00000000"/>
+  </w:font>
+  <w:font w:name="Tahoma">
+    <w:panose1 w:val="020B0604030504040204"/>
+    <w:charset w:val="00"/>
+    <w:family w:val="swiss"/>
+    <w:notTrueType/>
+    <w:pitch w:val="variable"/>
+    <w:sig w:usb0="00000003" w:usb1="00000000" w:usb2="00000000" w:usb3="00000000" w:csb0="00000001" w:csb1="00000000"/>
+  </w:font>
+</w:fonts>
+</file>
+
+<file path=word/glossary/settings.xml><?xml version="1.0" encoding="utf-8"?>
+<w:settings xmlns:mc="http://schemas.openxmlformats.org/markup-compatibility/2006" xmlns:o="urn:schemas-microsoft-com:office:office" xmlns:r="http://schemas.openxmlformats.org/officeDocument/2006/relationships" xmlns:m="http://schemas.openxmlformats.org/officeDocument/2006/math" xmlns:v="urn:schemas-microsoft-com:vml" xmlns:w10="urn:schemas-microsoft-com:office:word" xmlns:w="http://schemas.openxmlformats.org/wordprocessingml/2006/main" xmlns:w14="http://schemas.microsoft.com/office/word/2010/wordml" xmlns:sl="http://schemas.openxmlformats.org/schemaLibrary/2006/main" mc:Ignorable="w14">
+  <w:view w:val="normal"/>
+  <w:defaultTabStop w:val="708"/>
+  <w:hyphenationZone w:val="425"/>
+  <w:characterSpacingControl w:val="doNotCompress"/>
+  <w:compat>
+    <w:useFELayout/>
+    <w:compatSetting w:name="compatibilityMode" w:uri="http://schemas.microsoft.com/office/word" w:val="14"/>
+    <w:compatSetting w:name="overrideTableStyleFontSizeAndJustification" w:uri="http://schemas.microsoft.com/office/word" w:val="1"/>
+    <w:compatSetting w:name="enableOpenTypeFeatures" w:uri="http://schemas.microsoft.com/office/word" w:val="1"/>
+    <w:compatSetting w:name="doNotFlipMirrorIndents" w:uri="http://schemas.microsoft.com/office/word" w:val="1"/>
+  </w:compat>
+  <w:rsids>
+    <w:rsidRoot w:val="009A6A5B"/>
+    <w:rsid w:val="007B08EF"/>
+    <w:rsid w:val="009A6A5B"/>
+  </w:rsids>
+  <m:mathPr>
+    <m:mathFont m:val="Cambria Math"/>
+    <m:brkBin m:val="before"/>
+    <m:brkBinSub m:val="--"/>
+    <m:smallFrac m:val="0"/>
+    <m:dispDef/>
+    <m:lMargin m:val="0"/>
+    <m:rMargin m:val="0"/>
+    <m:defJc m:val="centerGroup"/>
+    <m:wrapIndent m:val="1440"/>
+    <m:intLim m:val="subSup"/>
+    <m:naryLim m:val="undOvr"/>
+  </m:mathPr>
+  <w:themeFontLang w:val="es-ES"/>
+  <w:clrSchemeMapping w:bg1="light1" w:t1="dark1" w:bg2="light2" w:t2="dark2" w:accent1="accent1" w:accent2="accent2" w:accent3="accent3" w:accent4="accent4" w:accent5="accent5" w:accent6="accent6" w:hyperlink="hyperlink" w:followedHyperlink="followedHyperlink"/>
+  <w:decimalSymbol w:val=","/>
+  <w:listSeparator w:val=";"/>
+</w:settings>
+</file>
+
+<file path=word/glossary/styles.xml><?xml version="1.0" encoding="utf-8"?>
+<w:styles xmlns:mc="http://schemas.openxmlformats.org/markup-compatibility/2006" xmlns:r="http://schemas.openxmlformats.org/officeDocument/2006/relationships" xmlns:w="http://schemas.openxmlformats.org/wordprocessingml/2006/main" xmlns:w14="http://schemas.microsoft.com/office/word/2010/wordml" mc:Ignorable="w14">
+  <w:docDefaults>
+    <w:rPrDefault>
+      <w:rPr>
+        <w:rFonts w:asciiTheme="minorHAnsi" w:eastAsiaTheme="minorEastAsia" w:hAnsiTheme="minorHAnsi" w:cstheme="minorBidi"/>
+        <w:sz w:val="22"/>
+        <w:szCs w:val="22"/>
+        <w:lang w:val="es-ES" w:eastAsia="es-ES" w:bidi="ar-SA"/>
+      </w:rPr>
+    </w:rPrDefault>
+    <w:pPrDefault>
+      <w:pPr>
+        <w:spacing w:after="200" w:line="276" w:lineRule="auto"/>
+      </w:pPr>
+    </w:pPrDefault>
+  </w:docDefaults>
+  <w:latentStyles w:defLockedState="0" w:defUIPriority="99" w:defSemiHidden="1" w:defUnhideWhenUsed="1" w:defQFormat="0" w:count="267">
+    <w:lsdException w:name="Normal" w:semiHidden="0" w:uiPriority="0" w:unhideWhenUsed="0" w:qFormat="1"/>
+    <w:lsdException w:name="heading 1" w:semiHidden="0" w:uiPriority="9" w:unhideWhenUsed="0" w:qFormat="1"/>
+    <w:lsdException w:name="heading 2" w:uiPriority="9" w:qFormat="1"/>
+    <w:lsdException w:name="heading 3" w:uiPriority="9" w:qFormat="1"/>
+    <w:lsdException w:name="heading 4" w:uiPriority="9" w:qFormat="1"/>
+    <w:lsdException w:name="heading 5" w:uiPriority="9" w:qFormat="1"/>
+    <w:lsdException w:name="heading 6" w:uiPriority="9" w:qFormat="1"/>
+    <w:lsdException w:name="heading 7" w:uiPriority="9" w:qFormat="1"/>
+    <w:lsdException w:name="heading 8" w:uiPriority="9" w:qFormat="1"/>
+    <w:lsdException w:name="heading 9" w:uiPriority="9" w:qFormat="1"/>
+    <w:lsdException w:name="toc 1" w:uiPriority="39"/>
+    <w:lsdException w:name="toc 2" w:uiPriority="39"/>
+    <w:lsdException w:name="toc 3" w:uiPriority="39"/>
+    <w:lsdException w:name="toc 4" w:uiPriority="39"/>
+    <w:lsdException w:name="toc 5" w:uiPriority="39"/>
+    <w:lsdException w:name="toc 6" w:uiPriority="39"/>
+    <w:lsdException w:name="toc 7" w:uiPriority="39"/>
+    <w:lsdException w:name="toc 8" w:uiPriority="39"/>
+    <w:lsdException w:name="toc 9" w:uiPriority="39"/>
+    <w:lsdException w:name="caption" w:uiPriority="35" w:qFormat="1"/>
+    <w:lsdException w:name="Title" w:semiHidden="0" w:uiPriority="10" w:unhideWhenUsed="0" w:qFormat="1"/>
+    <w:lsdException w:name="Default Paragraph Font" w:uiPriority="1"/>
+    <w:lsdException w:name="Subtitle" w:semiHidden="0" w:uiPriority="11" w:unhideWhenUsed="0" w:qFormat="1"/>
+    <w:lsdException w:name="Strong" w:semiHidden="0" w:uiPriority="22" w:unhideWhenUsed="0" w:qFormat="1"/>
+    <w:lsdException w:name="Emphasis" w:semiHidden="0" w:uiPriority="20" w:unhideWhenUsed="0" w:qFormat="1"/>
+    <w:lsdException w:name="Table Grid" w:semiHidden="0" w:uiPriority="59" w:unhideWhenUsed="0"/>
+    <w:lsdException w:name="Placeholder Text" w:unhideWhenUsed="0"/>
+    <w:lsdException w:name="No Spacing" w:semiHidden="0" w:uiPriority="1" w:unhideWhenUsed="0" w:qFormat="1"/>
+    <w:lsdException w:name="Light Shading" w:semiHidden="0" w:uiPriority="60" w:unhideWhenUsed="0"/>
+    <w:lsdException w:name="Light List" w:semiHidden="0" w:uiPriority="61" w:unhideWhenUsed="0"/>
+    <w:lsdException w:name="Light Grid" w:semiHidden="0" w:uiPriority="62" w:unhideWhenUsed="0"/>
+    <w:lsdException w:name="Medium Shading 1" w:semiHidden="0" w:uiPriority="63" w:unhideWhenUsed="0"/>
+    <w:lsdException w:name="Medium Shading 2" w:semiHidden="0" w:uiPriority="64" w:unhideWhenUsed="0"/>
+    <w:lsdException w:name="Medium List 1" w:semiHidden="0" w:uiPriority="65" w:unhideWhenUsed="0"/>
+    <w:lsdException w:name="Medium List 2" w:semiHidden="0" w:uiPriority="66" w:unhideWhenUsed="0"/>
+    <w:lsdException w:name="Medium Grid 1" w:semiHidden="0" w:uiPriority="67" w:unhideWhenUsed="0"/>
+    <w:lsdException w:name="Medium Grid 2" w:semiHidden="0" w:uiPriority="68" w:unhideWhenUsed="0"/>
+    <w:lsdException w:name="Medium Grid 3" w:semiHidden="0" w:uiPriority="69" w:unhideWhenUsed="0"/>
+    <w:lsdException w:name="Dark List" w:semiHidden="0" w:uiPriority="70" w:unhideWhenUsed="0"/>
+    <w:lsdException w:name="Colorful Shading" w:semiHidden="0" w:uiPriority="71" w:unhideWhenUsed="0"/>
+    <w:lsdException w:name="Colorful List" w:semiHidden="0" w:uiPriority="72" w:unhideWhenUsed="0"/>
+    <w:lsdException w:name="Colorful Grid" w:semiHidden="0" w:uiPriority="73" w:unhideWhenUsed="0"/>
+    <w:lsdException w:name="Light Shading Accent 1" w:semiHidden="0" w:uiPriority="60" w:unhideWhenUsed="0"/>
+    <w:lsdException w:name="Light List Accent 1" w:semiHidden="0" w:uiPriority="61" w:unhideWhenUsed="0"/>
+    <w:lsdException w:name="Light Grid Accent 1" w:semiHidden="0" w:uiPriority="62" w:unhideWhenUsed="0"/>
+    <w:lsdException w:name="Medium Shading 1 Accent 1" w:semiHidden="0" w:uiPriority="63" w:unhideWhenUsed="0"/>
+    <w:lsdException w:name="Medium Shading 2 Accent 1" w:semiHidden="0" w:uiPriority="64" w:unhideWhenUsed="0"/>
+    <w:lsdException w:name="Medium List 1 Accent 1" w:semiHidden="0" w:uiPriority="65" w:unhideWhenUsed="0"/>
+    <w:lsdException w:name="Revision" w:unhideWhenUsed="0"/>
+    <w:lsdException w:name="List Paragraph" w:semiHidden="0" w:uiPriority="34" w:unhideWhenUsed="0" w:qFormat="1"/>
+    <w:lsdException w:name="Quote" w:semiHidden="0" w:uiPriority="29" w:unhideWhenUsed="0" w:qFormat="1"/>
+    <w:lsdException w:name="Intense Quote" w:semiHidden="0" w:uiPriority="30" w:unhideWhenUsed="0" w:qFormat="1"/>
+    <w:lsdException w:name="Medium List 2 Accent 1" w:semiHidden="0" w:uiPriority="66" w:unhideWhenUsed="0"/>
+    <w:lsdException w:name="Medium Grid 1 Accent 1" w:semiHidden="0" w:uiPriority="67" w:unhideWhenUsed="0"/>
+    <w:lsdException w:name="Medium Grid 2 Accent 1" w:semiHidden="0" w:uiPriority="68" w:unhideWhenUsed="0"/>
+    <w:lsdException w:name="Medium Grid 3 Accent 1" w:semiHidden="0" w:uiPriority="69" w:unhideWhenUsed="0"/>
+    <w:lsdException w:name="Dark List Accent 1" w:semiHidden="0" w:uiPriority="70" w:unhideWhenUsed="0"/>
+    <w:lsdException w:name="Colorful Shading Accent 1" w:semiHidden="0" w:uiPriority="71" w:unhideWhenUsed="0"/>
+    <w:lsdException w:name="Colorful List Accent 1" w:semiHidden="0" w:uiPriority="72" w:unhideWhenUsed="0"/>
+    <w:lsdException w:name="Colorful Grid Accent 1" w:semiHidden="0" w:uiPriority="73" w:unhideWhenUsed="0"/>
+    <w:lsdException w:name="Light Shading Accent 2" w:semiHidden="0" w:uiPriority="60" w:unhideWhenUsed="0"/>
+    <w:lsdException w:name="Light List Accent 2" w:semiHidden="0" w:uiPriority="61" w:unhideWhenUsed="0"/>
+    <w:lsdException w:name="Light Grid Accent 2" w:semiHidden="0" w:uiPriority="62" w:unhideWhenUsed="0"/>
+    <w:lsdException w:name="Medium Shading 1 Accent 2" w:semiHidden="0" w:uiPriority="63" w:unhideWhenUsed="0"/>
+    <w:lsdException w:name="Medium Shading 2 Accent 2" w:semiHidden="0" w:uiPriority="64" w:unhideWhenUsed="0"/>
+    <w:lsdException w:name="Medium List 1 Accent 2" w:semiHidden="0" w:uiPriority="65" w:unhideWhenUsed="0"/>
+    <w:lsdException w:name="Medium List 2 Accent 2" w:semiHidden="0" w:uiPriority="66" w:unhideWhenUsed="0"/>
+    <w:lsdException w:name="Medium Grid 1 Accent 2" w:semiHidden="0" w:uiPriority="67" w:unhideWhenUsed="0"/>
+    <w:lsdException w:name="Medium Grid 2 Accent 2" w:semiHidden="0" w:uiPriority="68" w:unhideWhenUsed="0"/>
+    <w:lsdException w:name="Medium Grid 3 Accent 2" w:semiHidden="0" w:uiPriority="69" w:unhideWhenUsed="0"/>
+    <w:lsdException w:name="Dark List Accent 2" w:semiHidden="0" w:uiPriority="70" w:unhideWhenUsed="0"/>
+    <w:lsdException w:name="Colorful Shading Accent 2" w:semiHidden="0" w:uiPriority="71" w:unhideWhenUsed="0"/>
+    <w:lsdException w:name="Colorful List Accent 2" w:semiHidden="0" w:uiPriority="72" w:unhideWhenUsed="0"/>
+    <w:lsdException w:name="Colorful Grid Accent 2" w:semiHidden="0" w:uiPriority="73" w:unhideWhenUsed="0"/>
+    <w:lsdException w:name="Light Shading Accent 3" w:semiHidden="0" w:uiPriority="60" w:unhideWhenUsed="0"/>
+    <w:lsdException w:name="Light List Accent 3" w:semiHidden="0" w:uiPriority="61" w:unhideWhenUsed="0"/>
+    <w:lsdException w:name="Light Grid Accent 3" w:semiHidden="0" w:uiPriority="62" w:unhideWhenUsed="0"/>
+    <w:lsdException w:name="Medium Shading 1 Accent 3" w:semiHidden="0" w:uiPriority="63" w:unhideWhenUsed="0"/>
+    <w:lsdException w:name="Medium Shading 2 Accent 3" w:semiHidden="0" w:uiPriority="64" w:unhideWhenUsed="0"/>
+    <w:lsdException w:name="Medium List 1 Accent 3" w:semiHidden="0" w:uiPriority="65" w:unhideWhenUsed="0"/>
+    <w:lsdException w:name="Medium List 2 Accent 3" w:semiHidden="0" w:uiPriority="66" w:unhideWhenUsed="0"/>
+    <w:lsdException w:name="Medium Grid 1 Accent 3" w:semiHidden="0" w:uiPriority="67" w:unhideWhenUsed="0"/>
+    <w:lsdException w:name="Medium Grid 2 Accent 3" w:semiHidden="0" w:uiPriority="68" w:unhideWhenUsed="0"/>
+    <w:lsdException w:name="Medium Grid 3 Accent 3" w:semiHidden="0" w:uiPriority="69" w:unhideWhenUsed="0"/>
+    <w:lsdException w:name="Dark List Accent 3" w:semiHidden="0" w:uiPriority="70" w:unhideWhenUsed="0"/>
+    <w:lsdException w:name="Colorful Shading Accent 3" w:semiHidden="0" w:uiPriority="71" w:unhideWhenUsed="0"/>
+    <w:lsdException w:name="Colorful List Accent 3" w:semiHidden="0" w:uiPriority="72" w:unhideWhenUsed="0"/>
+    <w:lsdException w:name="Colorful Grid Accent 3" w:semiHidden="0" w:uiPriority="73" w:unhideWhenUsed="0"/>
+    <w:lsdException w:name="Light Shading Accent 4" w:semiHidden="0" w:uiPriority="60" w:unhideWhenUsed="0"/>
+    <w:lsdException w:name="Light List Accent 4" w:semiHidden="0" w:uiPriority="61" w:unhideWhenUsed="0"/>
+    <w:lsdException w:name="Light Grid Accent 4" w:semiHidden="0" w:uiPriority="62" w:unhideWhenUsed="0"/>
+    <w:lsdException w:name="Medium Shading 1 Accent 4" w:semiHidden="0" w:uiPriority="63" w:unhideWhenUsed="0"/>
+    <w:lsdException w:name="Medium Shading 2 Accent 4" w:semiHidden="0" w:uiPriority="64" w:unhideWhenUsed="0"/>
+    <w:lsdException w:name="Medium List 1 Accent 4" w:semiHidden="0" w:uiPriority="65" w:unhideWhenUsed="0"/>
+    <w:lsdException w:name="Medium List 2 Accent 4" w:semiHidden="0" w:uiPriority="66" w:unhideWhenUsed="0"/>
+    <w:lsdException w:name="Medium Grid 1 Accent 4" w:semiHidden="0" w:uiPriority="67" w:unhideWhenUsed="0"/>
+    <w:lsdException w:name="Medium Grid 2 Accent 4" w:semiHidden="0" w:uiPriority="68" w:unhideWhenUsed="0"/>
+    <w:lsdException w:name="Medium Grid 3 Accent 4" w:semiHidden="0" w:uiPriority="69" w:unhideWhenUsed="0"/>
+    <w:lsdException w:name="Dark List Accent 4" w:semiHidden="0" w:uiPriority="70" w:unhideWhenUsed="0"/>
+    <w:lsdException w:name="Colorful Shading Accent 4" w:semiHidden="0" w:uiPriority="71" w:unhideWhenUsed="0"/>
+    <w:lsdException w:name="Colorful List Accent 4" w:semiHidden="0" w:uiPriority="72" w:unhideWhenUsed="0"/>
+    <w:lsdException w:name="Colorful Grid Accent 4" w:semiHidden="0" w:uiPriority="73" w:unhideWhenUsed="0"/>
+    <w:lsdException w:name="Light Shading Accent 5" w:semiHidden="0" w:uiPriority="60" w:unhideWhenUsed="0"/>
+    <w:lsdException w:name="Light List Accent 5" w:semiHidden="0" w:uiPriority="61" w:unhideWhenUsed="0"/>
+    <w:lsdException w:name="Light Grid Accent 5" w:semiHidden="0" w:uiPriority="62" w:unhideWhenUsed="0"/>
+    <w:lsdException w:name="Medium Shading 1 Accent 5" w:semiHidden="0" w:uiPriority="63" w:unhideWhenUsed="0"/>
+    <w:lsdException w:name="Medium Shading 2 Accent 5" w:semiHidden="0" w:uiPriority="64" w:unhideWhenUsed="0"/>
+    <w:lsdException w:name="Medium List 1 Accent 5" w:semiHidden="0" w:uiPriority="65" w:unhideWhenUsed="0"/>
+    <w:lsdException w:name="Medium List 2 Accent 5" w:semiHidden="0" w:uiPriority="66" w:unhideWhenUsed="0"/>
+    <w:lsdException w:name="Medium Grid 1 Accent 5" w:semiHidden="0" w:uiPriority="67" w:unhideWhenUsed="0"/>
+    <w:lsdException w:name="Medium Grid 2 Accent 5" w:semiHidden="0" w:uiPriority="68" w:unhideWhenUsed="0"/>
+    <w:lsdException w:name="Medium Grid 3 Accent 5" w:semiHidden="0" w:uiPriority="69" w:unhideWhenUsed="0"/>
+    <w:lsdException w:name="Dark List Accent 5" w:semiHidden="0" w:uiPriority="70" w:unhideWhenUsed="0"/>
+    <w:lsdException w:name="Colorful Shading Accent 5" w:semiHidden="0" w:uiPriority="71" w:unhideWhenUsed="0"/>
+    <w:lsdException w:name="Colorful List Accent 5" w:semiHidden="0" w:uiPriority="72" w:unhideWhenUsed="0"/>
+    <w:lsdException w:name="Colorful Grid Accent 5" w:semiHidden="0" w:uiPriority="73" w:unhideWhenUsed="0"/>
+    <w:lsdException w:name="Light Shading Accent 6" w:semiHidden="0" w:uiPriority="60" w:unhideWhenUsed="0"/>
+    <w:lsdException w:name="Light List Accent 6" w:semiHidden="0" w:uiPriority="61" w:unhideWhenUsed="0"/>
+    <w:lsdException w:name="Light Grid Accent 6" w:semiHidden="0" w:uiPriority="62" w:unhideWhenUsed="0"/>
+    <w:lsdException w:name="Medium Shading 1 Accent 6" w:semiHidden="0" w:uiPriority="63" w:unhideWhenUsed="0"/>
+    <w:lsdException w:name="Medium Shading 2 Accent 6" w:semiHidden="0" w:uiPriority="64" w:unhideWhenUsed="0"/>
+    <w:lsdException w:name="Medium List 1 Accent 6" w:semiHidden="0" w:uiPriority="65" w:unhideWhenUsed="0"/>
+    <w:lsdException w:name="Medium List 2 Accent 6" w:semiHidden="0" w:uiPriority="66" w:unhideWhenUsed="0"/>
+    <w:lsdException w:name="Medium Grid 1 Accent 6" w:semiHidden="0" w:uiPriority="67" w:unhideWhenUsed="0"/>
+    <w:lsdException w:name="Medium Grid 2 Accent 6" w:semiHidden="0" w:uiPriority="68" w:unhideWhenUsed="0"/>
+    <w:lsdException w:name="Medium Grid 3 Accent 6" w:semiHidden="0" w:uiPriority="69" w:unhideWhenUsed="0"/>
+    <w:lsdException w:name="Dark List Accent 6" w:semiHidden="0" w:uiPriority="70" w:unhideWhenUsed="0"/>
+    <w:lsdException w:name="Colorful Shading Accent 6" w:semiHidden="0" w:uiPriority="71" w:unhideWhenUsed="0"/>
+    <w:lsdException w:name="Colorful List Accent 6" w:semiHidden="0" w:uiPriority="72" w:unhideWhenUsed="0"/>
+    <w:lsdException w:name="Colorful Grid Accent 6" w:semiHidden="0" w:uiPriority="73" w:unhideWhenUsed="0"/>
+    <w:lsdException w:name="Subtle Emphasis" w:semiHidden="0" w:uiPriority="19" w:unhideWhenUsed="0" w:qFormat="1"/>
+    <w:lsdException w:name="Intense Emphasis" w:semiHidden="0" w:uiPriority="21" w:unhideWhenUsed="0" w:qFormat="1"/>
+    <w:lsdException w:name="Subtle Reference" w:semiHidden="0" w:uiPriority="31" w:unhideWhenUsed="0" w:qFormat="1"/>
+    <w:lsdException w:name="Intense Reference" w:semiHidden="0" w:uiPriority="32" w:unhideWhenUsed="0" w:qFormat="1"/>
+    <w:lsdException w:name="Book Title" w:semiHidden="0" w:uiPriority="33" w:unhideWhenUsed="0" w:qFormat="1"/>
+    <w:lsdException w:name="Bibliography" w:uiPriority="37"/>
+    <w:lsdException w:name="TOC Heading" w:uiPriority="39" w:qFormat="1"/>
+  </w:latentStyles>
+  <w:style w:type="paragraph" w:default="1" w:styleId="Normal">
+    <w:name w:val="Normal"/>
+    <w:qFormat/>
+  </w:style>
+  <w:style w:type="character" w:default="1" w:styleId="DefaultParagraphFont">
+    <w:name w:val="Default Paragraph Font"/>
+    <w:uiPriority w:val="1"/>
+    <w:semiHidden/>
+    <w:unhideWhenUsed/>
+  </w:style>
+  <w:style w:type="table" w:default="1" w:styleId="TableNormal">
+    <w:name w:val="Normal Table"/>
+    <w:uiPriority w:val="99"/>
+    <w:semiHidden/>
+    <w:unhideWhenUsed/>
+    <w:tblPr>
+      <w:tblInd w:w="0" w:type="dxa"/>
+      <w:tblCellMar>
+        <w:top w:w="0" w:type="dxa"/>
+        <w:left w:w="108" w:type="dxa"/>
+        <w:bottom w:w="0" w:type="dxa"/>
+        <w:right w:w="108" w:type="dxa"/>
+      </w:tblCellMar>
+    </w:tblPr>
+  </w:style>
+  <w:style w:type="numbering" w:default="1" w:styleId="NoList">
+    <w:name w:val="No List"/>
+    <w:uiPriority w:val="99"/>
+    <w:semiHidden/>
+    <w:unhideWhenUsed/>
+  </w:style>
+  <w:style w:type="paragraph" w:customStyle="1" w:styleId="E6EDFF247D5942C1A9EFBEA338B81C0F">
+    <w:name w:val="E6EDFF247D5942C1A9EFBEA338B81C0F"/>
+    <w:rsid w:val="009A6A5B"/>
+  </w:style>
+</w:styles>
+</file>
+
+<file path=word/glossary/stylesWithEffects.xml><?xml version="1.0" encoding="utf-8"?>
+<w:styles xmlns:wpc="http://schemas.microsoft.com/office/word/2010/wordprocessingCanvas" xmlns:mc="http://schemas.openxmlformats.org/markup-compatibility/2006" xmlns:o="urn:schemas-microsoft-com:office:office" xmlns:r="http://schemas.openxmlformats.org/officeDocument/2006/relationships" xmlns:m="http://schemas.openxmlformats.org/officeDocument/2006/math" xmlns:v="urn:schemas-microsoft-com:vml" xmlns:wp14="http://schemas.microsoft.com/office/word/2010/wordprocessingDrawing" xmlns:wp="http://schemas.openxmlformats.org/drawingml/2006/wordprocessingDrawing" xmlns:w10="urn:schemas-microsoft-com:office:word" xmlns:w="http://schemas.openxmlformats.org/wordprocessingml/2006/main" xmlns:w14="http://schemas.microsoft.com/office/word/2010/wordml" xmlns:wpg="http://schemas.microsoft.com/office/word/2010/wordprocessingGroup" xmlns:wpi="http://schemas.microsoft.com/office/word/2010/wordprocessingInk" xmlns:wne="http://schemas.microsoft.com/office/word/2006/wordml" xmlns:wps="http://schemas.microsoft.com/office/word/2010/wordprocessingShape" mc:Ignorable="w14 wp14">
+  <w:docDefaults>
+    <w:rPrDefault>
+      <w:rPr>
+        <w:rFonts w:asciiTheme="minorHAnsi" w:eastAsiaTheme="minorEastAsia" w:hAnsiTheme="minorHAnsi" w:cstheme="minorBidi"/>
+        <w:sz w:val="22"/>
+        <w:szCs w:val="22"/>
+        <w:lang w:val="es-ES" w:eastAsia="es-ES" w:bidi="ar-SA"/>
+      </w:rPr>
+    </w:rPrDefault>
+    <w:pPrDefault>
+      <w:pPr>
+        <w:spacing w:after="200" w:line="276" w:lineRule="auto"/>
+      </w:pPr>
+    </w:pPrDefault>
+  </w:docDefaults>
+  <w:latentStyles w:defLockedState="0" w:defUIPriority="99" w:defSemiHidden="1" w:defUnhideWhenUsed="1" w:defQFormat="0" w:count="267">
+    <w:lsdException w:name="Normal" w:semiHidden="0" w:uiPriority="0" w:unhideWhenUsed="0" w:qFormat="1"/>
+    <w:lsdException w:name="heading 1" w:semiHidden="0" w:uiPriority="9" w:unhideWhenUsed="0" w:qFormat="1"/>
+    <w:lsdException w:name="heading 2" w:uiPriority="9" w:qFormat="1"/>
+    <w:lsdException w:name="heading 3" w:uiPriority="9" w:qFormat="1"/>
+    <w:lsdException w:name="heading 4" w:uiPriority="9" w:qFormat="1"/>
+    <w:lsdException w:name="heading 5" w:uiPriority="9" w:qFormat="1"/>
+    <w:lsdException w:name="heading 6" w:uiPriority="9" w:qFormat="1"/>
+    <w:lsdException w:name="heading 7" w:uiPriority="9" w:qFormat="1"/>
+    <w:lsdException w:name="heading 8" w:uiPriority="9" w:qFormat="1"/>
+    <w:lsdException w:name="heading 9" w:uiPriority="9" w:qFormat="1"/>
+    <w:lsdException w:name="toc 1" w:uiPriority="39"/>
+    <w:lsdException w:name="toc 2" w:uiPriority="39"/>
+    <w:lsdException w:name="toc 3" w:uiPriority="39"/>
+    <w:lsdException w:name="toc 4" w:uiPriority="39"/>
+    <w:lsdException w:name="toc 5" w:uiPriority="39"/>
+    <w:lsdException w:name="toc 6" w:uiPriority="39"/>
+    <w:lsdException w:name="toc 7" w:uiPriority="39"/>
+    <w:lsdException w:name="toc 8" w:uiPriority="39"/>
+    <w:lsdException w:name="toc 9" w:uiPriority="39"/>
+    <w:lsdException w:name="caption" w:uiPriority="35" w:qFormat="1"/>
+    <w:lsdException w:name="Title" w:semiHidden="0" w:uiPriority="10" w:unhideWhenUsed="0" w:qFormat="1"/>
+    <w:lsdException w:name="Default Paragraph Font" w:uiPriority="1"/>
+    <w:lsdException w:name="Subtitle" w:semiHidden="0" w:uiPriority="11" w:unhideWhenUsed="0" w:qFormat="1"/>
+    <w:lsdException w:name="Strong" w:semiHidden="0" w:uiPriority="22" w:unhideWhenUsed="0" w:qFormat="1"/>
+    <w:lsdException w:name="Emphasis" w:semiHidden="0" w:uiPriority="20" w:unhideWhenUsed="0" w:qFormat="1"/>
+    <w:lsdException w:name="Table Grid" w:semiHidden="0" w:uiPriority="59" w:unhideWhenUsed="0"/>
+    <w:lsdException w:name="Placeholder Text" w:unhideWhenUsed="0"/>
+    <w:lsdException w:name="No Spacing" w:semiHidden="0" w:uiPriority="1" w:unhideWhenUsed="0" w:qFormat="1"/>
+    <w:lsdException w:name="Light Shading" w:semiHidden="0" w:uiPriority="60" w:unhideWhenUsed="0"/>
+    <w:lsdException w:name="Light List" w:semiHidden="0" w:uiPriority="61" w:unhideWhenUsed="0"/>
+    <w:lsdException w:name="Light Grid" w:semiHidden="0" w:uiPriority="62" w:unhideWhenUsed="0"/>
+    <w:lsdException w:name="Medium Shading 1" w:semiHidden="0" w:uiPriority="63" w:unhideWhenUsed="0"/>
+    <w:lsdException w:name="Medium Shading 2" w:semiHidden="0" w:uiPriority="64" w:unhideWhenUsed="0"/>
+    <w:lsdException w:name="Medium List 1" w:semiHidden="0" w:uiPriority="65" w:unhideWhenUsed="0"/>
+    <w:lsdException w:name="Medium List 2" w:semiHidden="0" w:uiPriority="66" w:unhideWhenUsed="0"/>
+    <w:lsdException w:name="Medium Grid 1" w:semiHidden="0" w:uiPriority="67" w:unhideWhenUsed="0"/>
+    <w:lsdException w:name="Medium Grid 2" w:semiHidden="0" w:uiPriority="68" w:unhideWhenUsed="0"/>
+    <w:lsdException w:name="Medium Grid 3" w:semiHidden="0" w:uiPriority="69" w:unhideWhenUsed="0"/>
+    <w:lsdException w:name="Dark List" w:semiHidden="0" w:uiPriority="70" w:unhideWhenUsed="0"/>
+    <w:lsdException w:name="Colorful Shading" w:semiHidden="0" w:uiPriority="71" w:unhideWhenUsed="0"/>
+    <w:lsdException w:name="Colorful List" w:semiHidden="0" w:uiPriority="72" w:unhideWhenUsed="0"/>
+    <w:lsdException w:name="Colorful Grid" w:semiHidden="0" w:uiPriority="73" w:unhideWhenUsed="0"/>
+    <w:lsdException w:name="Light Shading Accent 1" w:semiHidden="0" w:uiPriority="60" w:unhideWhenUsed="0"/>
+    <w:lsdException w:name="Light List Accent 1" w:semiHidden="0" w:uiPriority="61" w:unhideWhenUsed="0"/>
+    <w:lsdException w:name="Light Grid Accent 1" w:semiHidden="0" w:uiPriority="62" w:unhideWhenUsed="0"/>
+    <w:lsdException w:name="Medium Shading 1 Accent 1" w:semiHidden="0" w:uiPriority="63" w:unhideWhenUsed="0"/>
+    <w:lsdException w:name="Medium Shading 2 Accent 1" w:semiHidden="0" w:uiPriority="64" w:unhideWhenUsed="0"/>
+    <w:lsdException w:name="Medium List 1 Accent 1" w:semiHidden="0" w:uiPriority="65" w:unhideWhenUsed="0"/>
+    <w:lsdException w:name="Revision" w:unhideWhenUsed="0"/>
+    <w:lsdException w:name="List Paragraph" w:semiHidden="0" w:uiPriority="34" w:unhideWhenUsed="0" w:qFormat="1"/>
+    <w:lsdException w:name="Quote" w:semiHidden="0" w:uiPriority="29" w:unhideWhenUsed="0" w:qFormat="1"/>
+    <w:lsdException w:name="Intense Quote" w:semiHidden="0" w:uiPriority="30" w:unhideWhenUsed="0" w:qFormat="1"/>
+    <w:lsdException w:name="Medium List 2 Accent 1" w:semiHidden="0" w:uiPriority="66" w:unhideWhenUsed="0"/>
+    <w:lsdException w:name="Medium Grid 1 Accent 1" w:semiHidden="0" w:uiPriority="67" w:unhideWhenUsed="0"/>
+    <w:lsdException w:name="Medium Grid 2 Accent 1" w:semiHidden="0" w:uiPriority="68" w:unhideWhenUsed="0"/>
+    <w:lsdException w:name="Medium Grid 3 Accent 1" w:semiHidden="0" w:uiPriority="69" w:unhideWhenUsed="0"/>
+    <w:lsdException w:name="Dark List Accent 1" w:semiHidden="0" w:uiPriority="70" w:unhideWhenUsed="0"/>
+    <w:lsdException w:name="Colorful Shading Accent 1" w:semiHidden="0" w:uiPriority="71" w:unhideWhenUsed="0"/>
+    <w:lsdException w:name="Colorful List Accent 1" w:semiHidden="0" w:uiPriority="72" w:unhideWhenUsed="0"/>
+    <w:lsdException w:name="Colorful Grid Accent 1" w:semiHidden="0" w:uiPriority="73" w:unhideWhenUsed="0"/>
+    <w:lsdException w:name="Light Shading Accent 2" w:semiHidden="0" w:uiPriority="60" w:unhideWhenUsed="0"/>
+    <w:lsdException w:name="Light List Accent 2" w:semiHidden="0" w:uiPriority="61" w:unhideWhenUsed="0"/>
+    <w:lsdException w:name="Light Grid Accent 2" w:semiHidden="0" w:uiPriority="62" w:unhideWhenUsed="0"/>
+    <w:lsdException w:name="Medium Shading 1 Accent 2" w:semiHidden="0" w:uiPriority="63" w:unhideWhenUsed="0"/>
+    <w:lsdException w:name="Medium Shading 2 Accent 2" w:semiHidden="0" w:uiPriority="64" w:unhideWhenUsed="0"/>
+    <w:lsdException w:name="Medium List 1 Accent 2" w:semiHidden="0" w:uiPriority="65" w:unhideWhenUsed="0"/>
+    <w:lsdException w:name="Medium List 2 Accent 2" w:semiHidden="0" w:uiPriority="66" w:unhideWhenUsed="0"/>
+    <w:lsdException w:name="Medium Grid 1 Accent 2" w:semiHidden="0" w:uiPriority="67" w:unhideWhenUsed="0"/>
+    <w:lsdException w:name="Medium Grid 2 Accent 2" w:semiHidden="0" w:uiPriority="68" w:unhideWhenUsed="0"/>
+    <w:lsdException w:name="Medium Grid 3 Accent 2" w:semiHidden="0" w:uiPriority="69" w:unhideWhenUsed="0"/>
+    <w:lsdException w:name="Dark List Accent 2" w:semiHidden="0" w:uiPriority="70" w:unhideWhenUsed="0"/>
+    <w:lsdException w:name="Colorful Shading Accent 2" w:semiHidden="0" w:uiPriority="71" w:unhideWhenUsed="0"/>
+    <w:lsdException w:name="Colorful List Accent 2" w:semiHidden="0" w:uiPriority="72" w:unhideWhenUsed="0"/>
+    <w:lsdException w:name="Colorful Grid Accent 2" w:semiHidden="0" w:uiPriority="73" w:unhideWhenUsed="0"/>
+    <w:lsdException w:name="Light Shading Accent 3" w:semiHidden="0" w:uiPriority="60" w:unhideWhenUsed="0"/>
+    <w:lsdException w:name="Light List Accent 3" w:semiHidden="0" w:uiPriority="61" w:unhideWhenUsed="0"/>
+    <w:lsdException w:name="Light Grid Accent 3" w:semiHidden="0" w:uiPriority="62" w:unhideWhenUsed="0"/>
+    <w:lsdException w:name="Medium Shading 1 Accent 3" w:semiHidden="0" w:uiPriority="63" w:unhideWhenUsed="0"/>
+    <w:lsdException w:name="Medium Shading 2 Accent 3" w:semiHidden="0" w:uiPriority="64" w:unhideWhenUsed="0"/>
+    <w:lsdException w:name="Medium List 1 Accent 3" w:semiHidden="0" w:uiPriority="65" w:unhideWhenUsed="0"/>
+    <w:lsdException w:name="Medium List 2 Accent 3" w:semiHidden="0" w:uiPriority="66" w:unhideWhenUsed="0"/>
+    <w:lsdException w:name="Medium Grid 1 Accent 3" w:semiHidden="0" w:uiPriority="67" w:unhideWhenUsed="0"/>
+    <w:lsdException w:name="Medium Grid 2 Accent 3" w:semiHidden="0" w:uiPriority="68" w:unhideWhenUsed="0"/>
+    <w:lsdException w:name="Medium Grid 3 Accent 3" w:semiHidden="0" w:uiPriority="69" w:unhideWhenUsed="0"/>
+    <w:lsdException w:name="Dark List Accent 3" w:semiHidden="0" w:uiPriority="70" w:unhideWhenUsed="0"/>
+    <w:lsdException w:name="Colorful Shading Accent 3" w:semiHidden="0" w:uiPriority="71" w:unhideWhenUsed="0"/>
+    <w:lsdException w:name="Colorful List Accent 3" w:semiHidden="0" w:uiPriority="72" w:unhideWhenUsed="0"/>
+    <w:lsdException w:name="Colorful Grid Accent 3" w:semiHidden="0" w:uiPriority="73" w:unhideWhenUsed="0"/>
+    <w:lsdException w:name="Light Shading Accent 4" w:semiHidden="0" w:uiPriority="60" w:unhideWhenUsed="0"/>
+    <w:lsdException w:name="Light List Accent 4" w:semiHidden="0" w:uiPriority="61" w:unhideWhenUsed="0"/>
+    <w:lsdException w:name="Light Grid Accent 4" w:semiHidden="0" w:uiPriority="62" w:unhideWhenUsed="0"/>
+    <w:lsdException w:name="Medium Shading 1 Accent 4" w:semiHidden="0" w:uiPriority="63" w:unhideWhenUsed="0"/>
+    <w:lsdException w:name="Medium Shading 2 Accent 4" w:semiHidden="0" w:uiPriority="64" w:unhideWhenUsed="0"/>
+    <w:lsdException w:name="Medium List 1 Accent 4" w:semiHidden="0" w:uiPriority="65" w:unhideWhenUsed="0"/>
+    <w:lsdException w:name="Medium List 2 Accent 4" w:semiHidden="0" w:uiPriority="66" w:unhideWhenUsed="0"/>
+    <w:lsdException w:name="Medium Grid 1 Accent 4" w:semiHidden="0" w:uiPriority="67" w:unhideWhenUsed="0"/>
+    <w:lsdException w:name="Medium Grid 2 Accent 4" w:semiHidden="0" w:uiPriority="68" w:unhideWhenUsed="0"/>
+    <w:lsdException w:name="Medium Grid 3 Accent 4" w:semiHidden="0" w:uiPriority="69" w:unhideWhenUsed="0"/>
+    <w:lsdException w:name="Dark List Accent 4" w:semiHidden="0" w:uiPriority="70" w:unhideWhenUsed="0"/>
+    <w:lsdException w:name="Colorful Shading Accent 4" w:semiHidden="0" w:uiPriority="71" w:unhideWhenUsed="0"/>
+    <w:lsdException w:name="Colorful List Accent 4" w:semiHidden="0" w:uiPriority="72" w:unhideWhenUsed="0"/>
+    <w:lsdException w:name="Colorful Grid Accent 4" w:semiHidden="0" w:uiPriority="73" w:unhideWhenUsed="0"/>
+    <w:lsdException w:name="Light Shading Accent 5" w:semiHidden="0" w:uiPriority="60" w:unhideWhenUsed="0"/>
+    <w:lsdException w:name="Light List Accent 5" w:semiHidden="0" w:uiPriority="61" w:unhideWhenUsed="0"/>
+    <w:lsdException w:name="Light Grid Accent 5" w:semiHidden="0" w:uiPriority="62" w:unhideWhenUsed="0"/>
+    <w:lsdException w:name="Medium Shading 1 Accent 5" w:semiHidden="0" w:uiPriority="63" w:unhideWhenUsed="0"/>
+    <w:lsdException w:name="Medium Shading 2 Accent 5" w:semiHidden="0" w:uiPriority="64" w:unhideWhenUsed="0"/>
+    <w:lsdException w:name="Medium List 1 Accent 5" w:semiHidden="0" w:uiPriority="65" w:unhideWhenUsed="0"/>
+    <w:lsdException w:name="Medium List 2 Accent 5" w:semiHidden="0" w:uiPriority="66" w:unhideWhenUsed="0"/>
+    <w:lsdException w:name="Medium Grid 1 Accent 5" w:semiHidden="0" w:uiPriority="67" w:unhideWhenUsed="0"/>
+    <w:lsdException w:name="Medium Grid 2 Accent 5" w:semiHidden="0" w:uiPriority="68" w:unhideWhenUsed="0"/>
+    <w:lsdException w:name="Medium Grid 3 Accent 5" w:semiHidden="0" w:uiPriority="69" w:unhideWhenUsed="0"/>
+    <w:lsdException w:name="Dark List Accent 5" w:semiHidden="0" w:uiPriority="70" w:unhideWhenUsed="0"/>
+    <w:lsdException w:name="Colorful Shading Accent 5" w:semiHidden="0" w:uiPriority="71" w:unhideWhenUsed="0"/>
+    <w:lsdException w:name="Colorful List Accent 5" w:semiHidden="0" w:uiPriority="72" w:unhideWhenUsed="0"/>
+    <w:lsdException w:name="Colorful Grid Accent 5" w:semiHidden="0" w:uiPriority="73" w:unhideWhenUsed="0"/>
+    <w:lsdException w:name="Light Shading Accent 6" w:semiHidden="0" w:uiPriority="60" w:unhideWhenUsed="0"/>
+    <w:lsdException w:name="Light List Accent 6" w:semiHidden="0" w:uiPriority="61" w:unhideWhenUsed="0"/>
+    <w:lsdException w:name="Light Grid Accent 6" w:semiHidden="0" w:uiPriority="62" w:unhideWhenUsed="0"/>
+    <w:lsdException w:name="Medium Shading 1 Accent 6" w:semiHidden="0" w:uiPriority="63" w:unhideWhenUsed="0"/>
+    <w:lsdException w:name="Medium Shading 2 Accent 6" w:semiHidden="0" w:uiPriority="64" w:unhideWhenUsed="0"/>
+    <w:lsdException w:name="Medium List 1 Accent 6" w:semiHidden="0" w:uiPriority="65" w:unhideWhenUsed="0"/>
+    <w:lsdException w:name="Medium List 2 Accent 6" w:semiHidden="0" w:uiPriority="66" w:unhideWhenUsed="0"/>
+    <w:lsdException w:name="Medium Grid 1 Accent 6" w:semiHidden="0" w:uiPriority="67" w:unhideWhenUsed="0"/>
+    <w:lsdException w:name="Medium Grid 2 Accent 6" w:semiHidden="0" w:uiPriority="68" w:unhideWhenUsed="0"/>
+    <w:lsdException w:name="Medium Grid 3 Accent 6" w:semiHidden="0" w:uiPriority="69" w:unhideWhenUsed="0"/>
+    <w:lsdException w:name="Dark List Accent 6" w:semiHidden="0" w:uiPriority="70" w:unhideWhenUsed="0"/>
+    <w:lsdException w:name="Colorful Shading Accent 6" w:semiHidden="0" w:uiPriority="71" w:unhideWhenUsed="0"/>
+    <w:lsdException w:name="Colorful List Accent 6" w:semiHidden="0" w:uiPriority="72" w:unhideWhenUsed="0"/>
+    <w:lsdException w:name="Colorful Grid Accent 6" w:semiHidden="0" w:uiPriority="73" w:unhideWhenUsed="0"/>
+    <w:lsdException w:name="Subtle Emphasis" w:semiHidden="0" w:uiPriority="19" w:unhideWhenUsed="0" w:qFormat="1"/>
+    <w:lsdException w:name="Intense Emphasis" w:semiHidden="0" w:uiPriority="21" w:unhideWhenUsed="0" w:qFormat="1"/>
+    <w:lsdException w:name="Subtle Reference" w:semiHidden="0" w:uiPriority="31" w:unhideWhenUsed="0" w:qFormat="1"/>
+    <w:lsdException w:name="Intense Reference" w:semiHidden="0" w:uiPriority="32" w:unhideWhenUsed="0" w:qFormat="1"/>
+    <w:lsdException w:name="Book Title" w:semiHidden="0" w:uiPriority="33" w:unhideWhenUsed="0" w:qFormat="1"/>
+    <w:lsdException w:name="Bibliography" w:uiPriority="37"/>
+    <w:lsdException w:name="TOC Heading" w:uiPriority="39" w:qFormat="1"/>
+  </w:latentStyles>
+  <w:style w:type="paragraph" w:default="1" w:styleId="Normal">
+    <w:name w:val="Normal"/>
+    <w:qFormat/>
+  </w:style>
+  <w:style w:type="character" w:default="1" w:styleId="DefaultParagraphFont">
+    <w:name w:val="Default Paragraph Font"/>
+    <w:uiPriority w:val="1"/>
+    <w:semiHidden/>
+    <w:unhideWhenUsed/>
+  </w:style>
+  <w:style w:type="table" w:default="1" w:styleId="TableNormal">
+    <w:name w:val="Normal Table"/>
+    <w:uiPriority w:val="99"/>
+    <w:semiHidden/>
+    <w:unhideWhenUsed/>
+    <w:tblPr>
+      <w:tblInd w:w="0" w:type="dxa"/>
+      <w:tblCellMar>
+        <w:top w:w="0" w:type="dxa"/>
+        <w:left w:w="108" w:type="dxa"/>
+        <w:bottom w:w="0" w:type="dxa"/>
+        <w:right w:w="108" w:type="dxa"/>
+      </w:tblCellMar>
+    </w:tblPr>
+  </w:style>
+  <w:style w:type="numbering" w:default="1" w:styleId="NoList">
+    <w:name w:val="No List"/>
+    <w:uiPriority w:val="99"/>
+    <w:semiHidden/>
+    <w:unhideWhenUsed/>
+  </w:style>
+  <w:style w:type="paragraph" w:customStyle="1" w:styleId="E6EDFF247D5942C1A9EFBEA338B81C0F">
+    <w:name w:val="E6EDFF247D5942C1A9EFBEA338B81C0F"/>
+    <w:rsid w:val="009A6A5B"/>
+  </w:style>
+</w:styles>
+</file>
+
+<file path=word/glossary/webSettings.xml><?xml version="1.0" encoding="utf-8"?>
+<w:webSettings xmlns:mc="http://schemas.openxmlformats.org/markup-compatibility/2006" xmlns:r="http://schemas.openxmlformats.org/officeDocument/2006/relationships" xmlns:w="http://schemas.openxmlformats.org/wordprocessingml/2006/main" xmlns:w14="http://schemas.microsoft.com/office/word/2010/wordml" mc:Ignorable="w14">
+  <w:optimizeForBrowser/>
+  <w:allowPNG/>
+</w:webSettings>
 </file>
 
 <file path=word/theme/theme1.xml><?xml version="1.0" encoding="utf-8"?>
@@ -5012,7 +6211,7 @@
 </file>
 
 <file path=customXml/itemProps1.xml><?xml version="1.0" encoding="utf-8"?>
-<ds:datastoreItem xmlns:ds="http://schemas.openxmlformats.org/officeDocument/2006/customXml" ds:itemID="{8A930B49-9401-4101-BA31-E1CD73ECCC52}">
+<ds:datastoreItem xmlns:ds="http://schemas.openxmlformats.org/officeDocument/2006/customXml" ds:itemID="{73B7415B-2F29-45C4-A3EE-696F7D6D22BB}">
   <ds:schemaRefs>
     <ds:schemaRef ds:uri="http://schemas.openxmlformats.org/officeDocument/2006/bibliography"/>
   </ds:schemaRefs>

</xml_diff>

<commit_message>
Memoria más cuca :$ <3
</commit_message>
<xml_diff>
--- a/Memoria Hotel Manager - BSoD Software.docx
+++ b/Memoria Hotel Manager - BSoD Software.docx
@@ -469,7 +469,7 @@
       <w:sdtContent>
         <w:p>
           <w:pPr>
-            <w:pStyle w:val="TtulodeTDC"/>
+            <w:pStyle w:val="TOCHeading"/>
           </w:pPr>
           <w:r>
             <w:t>Indice</w:t>
@@ -481,10 +481,12 @@
               <w:lang w:bidi="en-US"/>
             </w:rPr>
           </w:pPr>
+          <w:bookmarkStart w:id="0" w:name="_GoBack"/>
+          <w:bookmarkEnd w:id="0"/>
         </w:p>
         <w:p>
           <w:pPr>
-            <w:pStyle w:val="TDC1"/>
+            <w:pStyle w:val="TOC1"/>
             <w:tabs>
               <w:tab w:val="left" w:pos="440"/>
               <w:tab w:val="right" w:leader="dot" w:pos="8494"/>
@@ -503,10 +505,10 @@
           <w:r>
             <w:fldChar w:fldCharType="separate"/>
           </w:r>
-          <w:hyperlink w:anchor="_Toc374462460" w:history="1">
-            <w:r>
-              <w:rPr>
-                <w:rStyle w:val="Hipervnculo"/>
+          <w:hyperlink w:anchor="_Toc374549886" w:history="1">
+            <w:r>
+              <w:rPr>
+                <w:rStyle w:val="Hyperlink"/>
                 <w:noProof/>
               </w:rPr>
               <w:t>1.</w:t>
@@ -520,7 +522,7 @@
             </w:r>
             <w:r>
               <w:rPr>
-                <w:rStyle w:val="Hipervnculo"/>
+                <w:rStyle w:val="Hyperlink"/>
                 <w:noProof/>
               </w:rPr>
               <w:t>Introducción a Hotel Manager</w:t>
@@ -544,7 +546,7 @@
                 <w:noProof/>
                 <w:webHidden/>
               </w:rPr>
-              <w:instrText xml:space="preserve"> PAGEREF _Toc374462460 \h </w:instrText>
+              <w:instrText xml:space="preserve"> PAGEREF _Toc374549886 \h </w:instrText>
             </w:r>
             <w:r>
               <w:rPr>
@@ -577,7 +579,7 @@
         </w:p>
         <w:p>
           <w:pPr>
-            <w:pStyle w:val="TDC1"/>
+            <w:pStyle w:val="TOC1"/>
             <w:tabs>
               <w:tab w:val="left" w:pos="440"/>
               <w:tab w:val="right" w:leader="dot" w:pos="8494"/>
@@ -587,10 +589,10 @@
               <w:lang w:val="es-ES" w:eastAsia="es-ES"/>
             </w:rPr>
           </w:pPr>
-          <w:hyperlink w:anchor="_Toc374462461" w:history="1">
-            <w:r>
-              <w:rPr>
-                <w:rStyle w:val="Hipervnculo"/>
+          <w:hyperlink w:anchor="_Toc374549887" w:history="1">
+            <w:r>
+              <w:rPr>
+                <w:rStyle w:val="Hyperlink"/>
                 <w:noProof/>
               </w:rPr>
               <w:t>2.</w:t>
@@ -604,7 +606,7 @@
             </w:r>
             <w:r>
               <w:rPr>
-                <w:rStyle w:val="Hipervnculo"/>
+                <w:rStyle w:val="Hyperlink"/>
                 <w:noProof/>
               </w:rPr>
               <w:t>Patrones Aplicados</w:t>
@@ -628,7 +630,7 @@
                 <w:noProof/>
                 <w:webHidden/>
               </w:rPr>
-              <w:instrText xml:space="preserve"> PAGEREF _Toc374462461 \h </w:instrText>
+              <w:instrText xml:space="preserve"> PAGEREF _Toc374549887 \h </w:instrText>
             </w:r>
             <w:r>
               <w:rPr>
@@ -661,7 +663,259 @@
         </w:p>
         <w:p>
           <w:pPr>
-            <w:pStyle w:val="TDC1"/>
+            <w:pStyle w:val="TOC2"/>
+            <w:tabs>
+              <w:tab w:val="left" w:pos="880"/>
+              <w:tab w:val="right" w:leader="dot" w:pos="8494"/>
+            </w:tabs>
+            <w:rPr>
+              <w:noProof/>
+              <w:lang w:val="es-ES" w:eastAsia="es-ES"/>
+            </w:rPr>
+          </w:pPr>
+          <w:hyperlink w:anchor="_Toc374549888" w:history="1">
+            <w:r>
+              <w:rPr>
+                <w:rStyle w:val="Hyperlink"/>
+                <w:noProof/>
+              </w:rPr>
+              <w:t>2.1</w:t>
+            </w:r>
+            <w:r>
+              <w:rPr>
+                <w:noProof/>
+                <w:lang w:val="es-ES" w:eastAsia="es-ES"/>
+              </w:rPr>
+              <w:tab/>
+            </w:r>
+            <w:r>
+              <w:rPr>
+                <w:rStyle w:val="Hyperlink"/>
+                <w:noProof/>
+              </w:rPr>
+              <w:t>Integración</w:t>
+            </w:r>
+            <w:r>
+              <w:rPr>
+                <w:noProof/>
+                <w:webHidden/>
+              </w:rPr>
+              <w:tab/>
+            </w:r>
+            <w:r>
+              <w:rPr>
+                <w:noProof/>
+                <w:webHidden/>
+              </w:rPr>
+              <w:fldChar w:fldCharType="begin"/>
+            </w:r>
+            <w:r>
+              <w:rPr>
+                <w:noProof/>
+                <w:webHidden/>
+              </w:rPr>
+              <w:instrText xml:space="preserve"> PAGEREF _Toc374549888 \h </w:instrText>
+            </w:r>
+            <w:r>
+              <w:rPr>
+                <w:noProof/>
+                <w:webHidden/>
+              </w:rPr>
+            </w:r>
+            <w:r>
+              <w:rPr>
+                <w:noProof/>
+                <w:webHidden/>
+              </w:rPr>
+              <w:fldChar w:fldCharType="separate"/>
+            </w:r>
+            <w:r>
+              <w:rPr>
+                <w:noProof/>
+                <w:webHidden/>
+              </w:rPr>
+              <w:t>3</w:t>
+            </w:r>
+            <w:r>
+              <w:rPr>
+                <w:noProof/>
+                <w:webHidden/>
+              </w:rPr>
+              <w:fldChar w:fldCharType="end"/>
+            </w:r>
+          </w:hyperlink>
+        </w:p>
+        <w:p>
+          <w:pPr>
+            <w:pStyle w:val="TOC2"/>
+            <w:tabs>
+              <w:tab w:val="left" w:pos="880"/>
+              <w:tab w:val="right" w:leader="dot" w:pos="8494"/>
+            </w:tabs>
+            <w:rPr>
+              <w:noProof/>
+              <w:lang w:val="es-ES" w:eastAsia="es-ES"/>
+            </w:rPr>
+          </w:pPr>
+          <w:hyperlink w:anchor="_Toc374549889" w:history="1">
+            <w:r>
+              <w:rPr>
+                <w:rStyle w:val="Hyperlink"/>
+                <w:noProof/>
+              </w:rPr>
+              <w:t>2.2</w:t>
+            </w:r>
+            <w:r>
+              <w:rPr>
+                <w:noProof/>
+                <w:lang w:val="es-ES" w:eastAsia="es-ES"/>
+              </w:rPr>
+              <w:tab/>
+            </w:r>
+            <w:r>
+              <w:rPr>
+                <w:rStyle w:val="Hyperlink"/>
+                <w:noProof/>
+              </w:rPr>
+              <w:t>Negocio</w:t>
+            </w:r>
+            <w:r>
+              <w:rPr>
+                <w:noProof/>
+                <w:webHidden/>
+              </w:rPr>
+              <w:tab/>
+            </w:r>
+            <w:r>
+              <w:rPr>
+                <w:noProof/>
+                <w:webHidden/>
+              </w:rPr>
+              <w:fldChar w:fldCharType="begin"/>
+            </w:r>
+            <w:r>
+              <w:rPr>
+                <w:noProof/>
+                <w:webHidden/>
+              </w:rPr>
+              <w:instrText xml:space="preserve"> PAGEREF _Toc374549889 \h </w:instrText>
+            </w:r>
+            <w:r>
+              <w:rPr>
+                <w:noProof/>
+                <w:webHidden/>
+              </w:rPr>
+            </w:r>
+            <w:r>
+              <w:rPr>
+                <w:noProof/>
+                <w:webHidden/>
+              </w:rPr>
+              <w:fldChar w:fldCharType="separate"/>
+            </w:r>
+            <w:r>
+              <w:rPr>
+                <w:noProof/>
+                <w:webHidden/>
+              </w:rPr>
+              <w:t>3</w:t>
+            </w:r>
+            <w:r>
+              <w:rPr>
+                <w:noProof/>
+                <w:webHidden/>
+              </w:rPr>
+              <w:fldChar w:fldCharType="end"/>
+            </w:r>
+          </w:hyperlink>
+        </w:p>
+        <w:p>
+          <w:pPr>
+            <w:pStyle w:val="TOC2"/>
+            <w:tabs>
+              <w:tab w:val="left" w:pos="880"/>
+              <w:tab w:val="right" w:leader="dot" w:pos="8494"/>
+            </w:tabs>
+            <w:rPr>
+              <w:noProof/>
+              <w:lang w:val="es-ES" w:eastAsia="es-ES"/>
+            </w:rPr>
+          </w:pPr>
+          <w:hyperlink w:anchor="_Toc374549890" w:history="1">
+            <w:r>
+              <w:rPr>
+                <w:rStyle w:val="Hyperlink"/>
+                <w:noProof/>
+              </w:rPr>
+              <w:t>2.3</w:t>
+            </w:r>
+            <w:r>
+              <w:rPr>
+                <w:noProof/>
+                <w:lang w:val="es-ES" w:eastAsia="es-ES"/>
+              </w:rPr>
+              <w:tab/>
+            </w:r>
+            <w:r>
+              <w:rPr>
+                <w:rStyle w:val="Hyperlink"/>
+                <w:noProof/>
+              </w:rPr>
+              <w:t>Presentación</w:t>
+            </w:r>
+            <w:r>
+              <w:rPr>
+                <w:noProof/>
+                <w:webHidden/>
+              </w:rPr>
+              <w:tab/>
+            </w:r>
+            <w:r>
+              <w:rPr>
+                <w:noProof/>
+                <w:webHidden/>
+              </w:rPr>
+              <w:fldChar w:fldCharType="begin"/>
+            </w:r>
+            <w:r>
+              <w:rPr>
+                <w:noProof/>
+                <w:webHidden/>
+              </w:rPr>
+              <w:instrText xml:space="preserve"> PAGEREF _Toc374549890 \h </w:instrText>
+            </w:r>
+            <w:r>
+              <w:rPr>
+                <w:noProof/>
+                <w:webHidden/>
+              </w:rPr>
+            </w:r>
+            <w:r>
+              <w:rPr>
+                <w:noProof/>
+                <w:webHidden/>
+              </w:rPr>
+              <w:fldChar w:fldCharType="separate"/>
+            </w:r>
+            <w:r>
+              <w:rPr>
+                <w:noProof/>
+                <w:webHidden/>
+              </w:rPr>
+              <w:t>3</w:t>
+            </w:r>
+            <w:r>
+              <w:rPr>
+                <w:noProof/>
+                <w:webHidden/>
+              </w:rPr>
+              <w:fldChar w:fldCharType="end"/>
+            </w:r>
+          </w:hyperlink>
+        </w:p>
+        <w:p>
+          <w:pPr>
+            <w:pStyle w:val="TOC1"/>
             <w:tabs>
               <w:tab w:val="left" w:pos="440"/>
               <w:tab w:val="right" w:leader="dot" w:pos="8494"/>
@@ -671,10 +925,10 @@
               <w:lang w:val="es-ES" w:eastAsia="es-ES"/>
             </w:rPr>
           </w:pPr>
-          <w:hyperlink w:anchor="_Toc374462462" w:history="1">
-            <w:r>
-              <w:rPr>
-                <w:rStyle w:val="Hipervnculo"/>
+          <w:hyperlink w:anchor="_Toc374549891" w:history="1">
+            <w:r>
+              <w:rPr>
+                <w:rStyle w:val="Hyperlink"/>
                 <w:noProof/>
               </w:rPr>
               <w:t>3.</w:t>
@@ -688,7 +942,7 @@
             </w:r>
             <w:r>
               <w:rPr>
-                <w:rStyle w:val="Hipervnculo"/>
+                <w:rStyle w:val="Hyperlink"/>
                 <w:noProof/>
               </w:rPr>
               <w:t>Diagramas de aplicación</w:t>
@@ -712,7 +966,7 @@
                 <w:noProof/>
                 <w:webHidden/>
               </w:rPr>
-              <w:instrText xml:space="preserve"> PAGEREF _Toc374462462 \h </w:instrText>
+              <w:instrText xml:space="preserve"> PAGEREF _Toc374549891 \h </w:instrText>
             </w:r>
             <w:r>
               <w:rPr>
@@ -732,7 +986,7 @@
                 <w:noProof/>
                 <w:webHidden/>
               </w:rPr>
-              <w:t>3</w:t>
+              <w:t>4</w:t>
             </w:r>
             <w:r>
               <w:rPr>
@@ -745,7 +999,259 @@
         </w:p>
         <w:p>
           <w:pPr>
-            <w:pStyle w:val="TDC1"/>
+            <w:pStyle w:val="TOC2"/>
+            <w:tabs>
+              <w:tab w:val="left" w:pos="880"/>
+              <w:tab w:val="right" w:leader="dot" w:pos="8494"/>
+            </w:tabs>
+            <w:rPr>
+              <w:noProof/>
+              <w:lang w:val="es-ES" w:eastAsia="es-ES"/>
+            </w:rPr>
+          </w:pPr>
+          <w:hyperlink w:anchor="_Toc374549892" w:history="1">
+            <w:r>
+              <w:rPr>
+                <w:rStyle w:val="Hyperlink"/>
+                <w:noProof/>
+              </w:rPr>
+              <w:t>3.1</w:t>
+            </w:r>
+            <w:r>
+              <w:rPr>
+                <w:noProof/>
+                <w:lang w:val="es-ES" w:eastAsia="es-ES"/>
+              </w:rPr>
+              <w:tab/>
+            </w:r>
+            <w:r>
+              <w:rPr>
+                <w:rStyle w:val="Hyperlink"/>
+                <w:noProof/>
+              </w:rPr>
+              <w:t>Diagramas de Casos de Uso:</w:t>
+            </w:r>
+            <w:r>
+              <w:rPr>
+                <w:noProof/>
+                <w:webHidden/>
+              </w:rPr>
+              <w:tab/>
+            </w:r>
+            <w:r>
+              <w:rPr>
+                <w:noProof/>
+                <w:webHidden/>
+              </w:rPr>
+              <w:fldChar w:fldCharType="begin"/>
+            </w:r>
+            <w:r>
+              <w:rPr>
+                <w:noProof/>
+                <w:webHidden/>
+              </w:rPr>
+              <w:instrText xml:space="preserve"> PAGEREF _Toc374549892 \h </w:instrText>
+            </w:r>
+            <w:r>
+              <w:rPr>
+                <w:noProof/>
+                <w:webHidden/>
+              </w:rPr>
+            </w:r>
+            <w:r>
+              <w:rPr>
+                <w:noProof/>
+                <w:webHidden/>
+              </w:rPr>
+              <w:fldChar w:fldCharType="separate"/>
+            </w:r>
+            <w:r>
+              <w:rPr>
+                <w:noProof/>
+                <w:webHidden/>
+              </w:rPr>
+              <w:t>4</w:t>
+            </w:r>
+            <w:r>
+              <w:rPr>
+                <w:noProof/>
+                <w:webHidden/>
+              </w:rPr>
+              <w:fldChar w:fldCharType="end"/>
+            </w:r>
+          </w:hyperlink>
+        </w:p>
+        <w:p>
+          <w:pPr>
+            <w:pStyle w:val="TOC2"/>
+            <w:tabs>
+              <w:tab w:val="left" w:pos="880"/>
+              <w:tab w:val="right" w:leader="dot" w:pos="8494"/>
+            </w:tabs>
+            <w:rPr>
+              <w:noProof/>
+              <w:lang w:val="es-ES" w:eastAsia="es-ES"/>
+            </w:rPr>
+          </w:pPr>
+          <w:hyperlink w:anchor="_Toc374549893" w:history="1">
+            <w:r>
+              <w:rPr>
+                <w:rStyle w:val="Hyperlink"/>
+                <w:noProof/>
+              </w:rPr>
+              <w:t>3.2</w:t>
+            </w:r>
+            <w:r>
+              <w:rPr>
+                <w:noProof/>
+                <w:lang w:val="es-ES" w:eastAsia="es-ES"/>
+              </w:rPr>
+              <w:tab/>
+            </w:r>
+            <w:r>
+              <w:rPr>
+                <w:rStyle w:val="Hyperlink"/>
+                <w:noProof/>
+              </w:rPr>
+              <w:t>Diagramas de Actividad:</w:t>
+            </w:r>
+            <w:r>
+              <w:rPr>
+                <w:noProof/>
+                <w:webHidden/>
+              </w:rPr>
+              <w:tab/>
+            </w:r>
+            <w:r>
+              <w:rPr>
+                <w:noProof/>
+                <w:webHidden/>
+              </w:rPr>
+              <w:fldChar w:fldCharType="begin"/>
+            </w:r>
+            <w:r>
+              <w:rPr>
+                <w:noProof/>
+                <w:webHidden/>
+              </w:rPr>
+              <w:instrText xml:space="preserve"> PAGEREF _Toc374549893 \h </w:instrText>
+            </w:r>
+            <w:r>
+              <w:rPr>
+                <w:noProof/>
+                <w:webHidden/>
+              </w:rPr>
+            </w:r>
+            <w:r>
+              <w:rPr>
+                <w:noProof/>
+                <w:webHidden/>
+              </w:rPr>
+              <w:fldChar w:fldCharType="separate"/>
+            </w:r>
+            <w:r>
+              <w:rPr>
+                <w:noProof/>
+                <w:webHidden/>
+              </w:rPr>
+              <w:t>5</w:t>
+            </w:r>
+            <w:r>
+              <w:rPr>
+                <w:noProof/>
+                <w:webHidden/>
+              </w:rPr>
+              <w:fldChar w:fldCharType="end"/>
+            </w:r>
+          </w:hyperlink>
+        </w:p>
+        <w:p>
+          <w:pPr>
+            <w:pStyle w:val="TOC2"/>
+            <w:tabs>
+              <w:tab w:val="left" w:pos="880"/>
+              <w:tab w:val="right" w:leader="dot" w:pos="8494"/>
+            </w:tabs>
+            <w:rPr>
+              <w:noProof/>
+              <w:lang w:val="es-ES" w:eastAsia="es-ES"/>
+            </w:rPr>
+          </w:pPr>
+          <w:hyperlink w:anchor="_Toc374549894" w:history="1">
+            <w:r>
+              <w:rPr>
+                <w:rStyle w:val="Hyperlink"/>
+                <w:noProof/>
+              </w:rPr>
+              <w:t>3.3</w:t>
+            </w:r>
+            <w:r>
+              <w:rPr>
+                <w:noProof/>
+                <w:lang w:val="es-ES" w:eastAsia="es-ES"/>
+              </w:rPr>
+              <w:tab/>
+            </w:r>
+            <w:r>
+              <w:rPr>
+                <w:rStyle w:val="Hyperlink"/>
+                <w:noProof/>
+              </w:rPr>
+              <w:t>Diagramas de Secuencia:</w:t>
+            </w:r>
+            <w:r>
+              <w:rPr>
+                <w:noProof/>
+                <w:webHidden/>
+              </w:rPr>
+              <w:tab/>
+            </w:r>
+            <w:r>
+              <w:rPr>
+                <w:noProof/>
+                <w:webHidden/>
+              </w:rPr>
+              <w:fldChar w:fldCharType="begin"/>
+            </w:r>
+            <w:r>
+              <w:rPr>
+                <w:noProof/>
+                <w:webHidden/>
+              </w:rPr>
+              <w:instrText xml:space="preserve"> PAGEREF _Toc374549894 \h </w:instrText>
+            </w:r>
+            <w:r>
+              <w:rPr>
+                <w:noProof/>
+                <w:webHidden/>
+              </w:rPr>
+            </w:r>
+            <w:r>
+              <w:rPr>
+                <w:noProof/>
+                <w:webHidden/>
+              </w:rPr>
+              <w:fldChar w:fldCharType="separate"/>
+            </w:r>
+            <w:r>
+              <w:rPr>
+                <w:noProof/>
+                <w:webHidden/>
+              </w:rPr>
+              <w:t>5</w:t>
+            </w:r>
+            <w:r>
+              <w:rPr>
+                <w:noProof/>
+                <w:webHidden/>
+              </w:rPr>
+              <w:fldChar w:fldCharType="end"/>
+            </w:r>
+          </w:hyperlink>
+        </w:p>
+        <w:p>
+          <w:pPr>
+            <w:pStyle w:val="TOC1"/>
             <w:tabs>
               <w:tab w:val="left" w:pos="440"/>
               <w:tab w:val="right" w:leader="dot" w:pos="8494"/>
@@ -755,10 +1261,10 @@
               <w:lang w:val="es-ES" w:eastAsia="es-ES"/>
             </w:rPr>
           </w:pPr>
-          <w:hyperlink w:anchor="_Toc374462463" w:history="1">
-            <w:r>
-              <w:rPr>
-                <w:rStyle w:val="Hipervnculo"/>
+          <w:hyperlink w:anchor="_Toc374549895" w:history="1">
+            <w:r>
+              <w:rPr>
+                <w:rStyle w:val="Hyperlink"/>
                 <w:noProof/>
               </w:rPr>
               <w:t>4.</w:t>
@@ -772,7 +1278,7 @@
             </w:r>
             <w:r>
               <w:rPr>
-                <w:rStyle w:val="Hipervnculo"/>
+                <w:rStyle w:val="Hyperlink"/>
                 <w:noProof/>
               </w:rPr>
               <w:t>Base de datos relacional (MySQL)</w:t>
@@ -796,7 +1302,7 @@
                 <w:noProof/>
                 <w:webHidden/>
               </w:rPr>
-              <w:instrText xml:space="preserve"> PAGEREF _Toc374462463 \h </w:instrText>
+              <w:instrText xml:space="preserve"> PAGEREF _Toc374549895 \h </w:instrText>
             </w:r>
             <w:r>
               <w:rPr>
@@ -829,7 +1335,7 @@
         </w:p>
         <w:p>
           <w:pPr>
-            <w:pStyle w:val="TDC1"/>
+            <w:pStyle w:val="TOC1"/>
             <w:tabs>
               <w:tab w:val="left" w:pos="440"/>
               <w:tab w:val="right" w:leader="dot" w:pos="8494"/>
@@ -839,10 +1345,10 @@
               <w:lang w:val="es-ES" w:eastAsia="es-ES"/>
             </w:rPr>
           </w:pPr>
-          <w:hyperlink w:anchor="_Toc374462464" w:history="1">
-            <w:r>
-              <w:rPr>
-                <w:rStyle w:val="Hipervnculo"/>
+          <w:hyperlink w:anchor="_Toc374549896" w:history="1">
+            <w:r>
+              <w:rPr>
+                <w:rStyle w:val="Hyperlink"/>
                 <w:noProof/>
               </w:rPr>
               <w:t>5.</w:t>
@@ -856,7 +1362,7 @@
             </w:r>
             <w:r>
               <w:rPr>
-                <w:rStyle w:val="Hipervnculo"/>
+                <w:rStyle w:val="Hyperlink"/>
                 <w:noProof/>
               </w:rPr>
               <w:t>Gestión de Concurrencia</w:t>
@@ -880,7 +1386,7 @@
                 <w:noProof/>
                 <w:webHidden/>
               </w:rPr>
-              <w:instrText xml:space="preserve"> PAGEREF _Toc374462464 \h </w:instrText>
+              <w:instrText xml:space="preserve"> PAGEREF _Toc374549896 \h </w:instrText>
             </w:r>
             <w:r>
               <w:rPr>
@@ -900,7 +1406,7 @@
                 <w:noProof/>
                 <w:webHidden/>
               </w:rPr>
-              <w:t>6</w:t>
+              <w:t>7</w:t>
             </w:r>
             <w:r>
               <w:rPr>
@@ -913,7 +1419,7 @@
         </w:p>
         <w:p>
           <w:pPr>
-            <w:pStyle w:val="TDC1"/>
+            <w:pStyle w:val="TOC1"/>
             <w:tabs>
               <w:tab w:val="left" w:pos="440"/>
               <w:tab w:val="right" w:leader="dot" w:pos="8494"/>
@@ -923,10 +1429,10 @@
               <w:lang w:val="es-ES" w:eastAsia="es-ES"/>
             </w:rPr>
           </w:pPr>
-          <w:hyperlink w:anchor="_Toc374462465" w:history="1">
-            <w:r>
-              <w:rPr>
-                <w:rStyle w:val="Hipervnculo"/>
+          <w:hyperlink w:anchor="_Toc374549897" w:history="1">
+            <w:r>
+              <w:rPr>
+                <w:rStyle w:val="Hyperlink"/>
                 <w:noProof/>
               </w:rPr>
               <w:t>6.</w:t>
@@ -940,7 +1446,7 @@
             </w:r>
             <w:r>
               <w:rPr>
-                <w:rStyle w:val="Hipervnculo"/>
+                <w:rStyle w:val="Hyperlink"/>
                 <w:noProof/>
               </w:rPr>
               <w:t>Testing</w:t>
@@ -964,7 +1470,7 @@
                 <w:noProof/>
                 <w:webHidden/>
               </w:rPr>
-              <w:instrText xml:space="preserve"> PAGEREF _Toc374462465 \h </w:instrText>
+              <w:instrText xml:space="preserve"> PAGEREF _Toc374549897 \h </w:instrText>
             </w:r>
             <w:r>
               <w:rPr>
@@ -984,7 +1490,7 @@
                 <w:noProof/>
                 <w:webHidden/>
               </w:rPr>
-              <w:t>6</w:t>
+              <w:t>7</w:t>
             </w:r>
             <w:r>
               <w:rPr>
@@ -1028,13 +1534,13 @@
     </w:p>
     <w:p>
       <w:pPr>
-        <w:pStyle w:val="Ttulo1"/>
-      </w:pPr>
-      <w:bookmarkStart w:id="0" w:name="_Toc374462460"/>
+        <w:pStyle w:val="Heading1"/>
+      </w:pPr>
+      <w:bookmarkStart w:id="1" w:name="_Toc374549886"/>
       <w:r>
         <w:t>Introducción a Hotel Manager</w:t>
       </w:r>
-      <w:bookmarkEnd w:id="0"/>
+      <w:bookmarkEnd w:id="1"/>
     </w:p>
     <w:p/>
     <w:p>
@@ -1042,38 +1548,50 @@
         <w:jc w:val="both"/>
       </w:pPr>
       <w:r>
-        <w:t xml:space="preserve">Esta aplicación denominada </w:t>
-      </w:r>
-      <w:r>
         <w:rPr>
           <w:i/>
         </w:rPr>
-        <w:t>‘Hotel Manager’</w:t>
-      </w:r>
-      <w:r>
-        <w:t xml:space="preserve">  de gestión hotelera realizada íntegramente en Java  es una aplicación multicapa </w:t>
-      </w:r>
-      <w:r>
-        <w:t xml:space="preserve">que ha sido desarrollada usando el proceso unificado de </w:t>
-      </w:r>
-      <w:proofErr w:type="spellStart"/>
-      <w:r>
-        <w:t>Rational</w:t>
-      </w:r>
-      <w:proofErr w:type="spellEnd"/>
-      <w:r>
-        <w:t>.</w:t>
-      </w:r>
-    </w:p>
-    <w:p>
-      <w:pPr>
-        <w:pStyle w:val="Ttulo1"/>
-      </w:pPr>
-      <w:bookmarkStart w:id="1" w:name="_Toc374462461"/>
+        <w:t xml:space="preserve">‘Hotel Manager’ </w:t>
+      </w:r>
+      <w:r>
+        <w:t>es un Software de gestión hotelera reali</w:t>
+      </w:r>
+      <w:r>
+        <w:t>zada usando el Proceso Unificado</w:t>
+      </w:r>
+      <w:r>
+        <w:t xml:space="preserve"> de Rational por el grupo </w:t>
+      </w:r>
+      <w:r>
+        <w:t>‘</w:t>
+      </w:r>
+      <w:r>
+        <w:rPr>
+          <w:i/>
+        </w:rPr>
+        <w:t>BSoD Software’</w:t>
+      </w:r>
+      <w:r>
+        <w:t xml:space="preserve"> de la Universidad Complutense de Madrid.</w:t>
+      </w:r>
+    </w:p>
+    <w:p>
+      <w:pPr>
+        <w:jc w:val="both"/>
+      </w:pPr>
+      <w:r>
+        <w:t>Se trata de una aplicación multicapa, realizada íntegramente en Java.</w:t>
+      </w:r>
+    </w:p>
+    <w:p>
+      <w:pPr>
+        <w:pStyle w:val="Heading1"/>
+      </w:pPr>
+      <w:bookmarkStart w:id="2" w:name="_Toc374549887"/>
       <w:r>
         <w:t>Patrones Aplicados</w:t>
       </w:r>
-      <w:bookmarkEnd w:id="1"/>
+      <w:bookmarkEnd w:id="2"/>
     </w:p>
     <w:p>
       <w:pPr>
@@ -1090,39 +1608,25 @@
     </w:p>
     <w:p>
       <w:pPr>
-        <w:pStyle w:val="Prrafodelista"/>
-        <w:numPr>
-          <w:ilvl w:val="0"/>
-          <w:numId w:val="10"/>
-        </w:numPr>
-        <w:rPr>
-          <w:b/>
-          <w:sz w:val="24"/>
-          <w:u w:val="single"/>
+        <w:ind w:firstLine="0"/>
+      </w:pPr>
+    </w:p>
+    <w:p>
+      <w:pPr>
+        <w:pStyle w:val="Heading2"/>
+        <w:rPr>
           <w:lang w:val="en-US"/>
         </w:rPr>
       </w:pPr>
-      <w:r>
-        <w:rPr>
-          <w:b/>
-          <w:sz w:val="24"/>
-          <w:u w:val="single"/>
-        </w:rPr>
+      <w:bookmarkStart w:id="3" w:name="_Toc374549888"/>
+      <w:r>
         <w:t>Integración</w:t>
       </w:r>
-      <w:r>
-        <w:rPr>
-          <w:b/>
-          <w:sz w:val="24"/>
-          <w:u w:val="single"/>
-          <w:lang w:val="en-US"/>
-        </w:rPr>
-        <w:t>:</w:t>
-      </w:r>
-    </w:p>
-    <w:p>
-      <w:pPr>
-        <w:pStyle w:val="Prrafodelista"/>
+      <w:bookmarkEnd w:id="3"/>
+    </w:p>
+    <w:p>
+      <w:pPr>
+        <w:pStyle w:val="ListParagraph"/>
         <w:numPr>
           <w:ilvl w:val="1"/>
           <w:numId w:val="10"/>
@@ -1138,20 +1642,70 @@
         </w:rPr>
         <w:t>Singleton (</w:t>
       </w:r>
+      <w:proofErr w:type="spellStart"/>
       <w:r>
         <w:rPr>
           <w:u w:val="single"/>
           <w:lang w:val="en-US"/>
         </w:rPr>
-        <w:t>objecto único</w:t>
-      </w:r>
+        <w:t>objecto</w:t>
+      </w:r>
+      <w:proofErr w:type="spellEnd"/>
+      <w:r>
+        <w:rPr>
+          <w:u w:val="single"/>
+          <w:lang w:val="en-US"/>
+        </w:rPr>
+        <w:t xml:space="preserve"> </w:t>
+      </w:r>
+      <w:proofErr w:type="spellStart"/>
+      <w:r>
+        <w:rPr>
+          <w:u w:val="single"/>
+          <w:lang w:val="en-US"/>
+        </w:rPr>
+        <w:t>único</w:t>
+      </w:r>
+      <w:proofErr w:type="spellEnd"/>
+      <w:r>
+        <w:rPr>
+          <w:u w:val="single"/>
+          <w:lang w:val="en-US"/>
+        </w:rPr>
+        <w:t>):</w:t>
+      </w:r>
+      <w:r>
+        <w:rPr>
+          <w:lang w:val="en-US"/>
+        </w:rPr>
+        <w:t xml:space="preserve"> </w:t>
+      </w:r>
+      <w:r>
+        <w:rPr>
+          <w:lang w:val="en-US"/>
+        </w:rPr>
+        <w:t>TransactionFactory,</w:t>
+      </w:r>
+      <w:r>
+        <w:rPr>
+          <w:lang w:val="en-US"/>
+        </w:rPr>
+        <w:t xml:space="preserve"> </w:t>
+      </w:r>
+      <w:proofErr w:type="spellStart"/>
       <w:proofErr w:type="gramStart"/>
       <w:r>
         <w:rPr>
-          <w:u w:val="single"/>
           <w:lang w:val="en-US"/>
         </w:rPr>
-        <w:t>) :</w:t>
+        <w:t>TransactionManager</w:t>
+      </w:r>
+      <w:proofErr w:type="spellEnd"/>
+      <w:r>
+        <w:rPr>
+          <w:lang w:val="en-US"/>
+        </w:rPr>
+        <w:t xml:space="preserve"> ,</w:t>
       </w:r>
       <w:proofErr w:type="gramEnd"/>
       <w:r>
@@ -1165,47 +1719,19 @@
         <w:rPr>
           <w:lang w:val="en-US"/>
         </w:rPr>
-        <w:t>TransactionFactory</w:t>
+        <w:t>FactoriaDAO</w:t>
       </w:r>
       <w:proofErr w:type="spellEnd"/>
       <w:r>
         <w:rPr>
           <w:lang w:val="en-US"/>
         </w:rPr>
-        <w:t xml:space="preserve"> , </w:t>
-      </w:r>
-      <w:proofErr w:type="spellStart"/>
-      <w:r>
-        <w:rPr>
-          <w:lang w:val="en-US"/>
-        </w:rPr>
-        <w:t>TransactionManager</w:t>
-      </w:r>
-      <w:proofErr w:type="spellEnd"/>
-      <w:r>
-        <w:rPr>
-          <w:lang w:val="en-US"/>
-        </w:rPr>
-        <w:t xml:space="preserve"> , </w:t>
-      </w:r>
-      <w:proofErr w:type="spellStart"/>
-      <w:r>
-        <w:rPr>
-          <w:lang w:val="en-US"/>
-        </w:rPr>
-        <w:t>FactoriaDAO</w:t>
-      </w:r>
-      <w:proofErr w:type="spellEnd"/>
-      <w:r>
-        <w:rPr>
-          <w:lang w:val="en-US"/>
-        </w:rPr>
         <w:t>.</w:t>
       </w:r>
     </w:p>
     <w:p>
       <w:pPr>
-        <w:pStyle w:val="Prrafodelista"/>
+        <w:pStyle w:val="ListParagraph"/>
         <w:numPr>
           <w:ilvl w:val="1"/>
           <w:numId w:val="10"/>
@@ -1221,73 +1747,73 @@
         </w:rPr>
         <w:t>Data Object Access (DAO</w:t>
       </w:r>
+      <w:r>
+        <w:rPr>
+          <w:u w:val="single"/>
+          <w:lang w:val="en-US"/>
+        </w:rPr>
+        <w:t>)</w:t>
+      </w:r>
+      <w:r>
+        <w:rPr>
+          <w:lang w:val="en-US"/>
+        </w:rPr>
+        <w:t>:</w:t>
+      </w:r>
+      <w:r>
+        <w:rPr>
+          <w:lang w:val="en-US"/>
+        </w:rPr>
+        <w:t xml:space="preserve"> </w:t>
+      </w:r>
+      <w:proofErr w:type="spellStart"/>
+      <w:r>
+        <w:rPr>
+          <w:lang w:val="en-US"/>
+        </w:rPr>
+        <w:t>DAOCliente</w:t>
+      </w:r>
+      <w:proofErr w:type="spellEnd"/>
       <w:proofErr w:type="gramStart"/>
       <w:r>
         <w:rPr>
-          <w:u w:val="single"/>
           <w:lang w:val="en-US"/>
         </w:rPr>
-        <w:t>)</w:t>
-      </w:r>
+        <w:t xml:space="preserve">,  </w:t>
+      </w:r>
+      <w:proofErr w:type="spellStart"/>
       <w:r>
         <w:rPr>
           <w:lang w:val="en-US"/>
         </w:rPr>
-        <w:t xml:space="preserve"> :</w:t>
-      </w:r>
+        <w:t>DAOHabitacion</w:t>
+      </w:r>
+      <w:proofErr w:type="spellEnd"/>
       <w:proofErr w:type="gramEnd"/>
       <w:r>
         <w:rPr>
           <w:lang w:val="en-US"/>
         </w:rPr>
-        <w:t xml:space="preserve"> </w:t>
+        <w:t xml:space="preserve"> , </w:t>
       </w:r>
       <w:proofErr w:type="spellStart"/>
       <w:r>
         <w:rPr>
           <w:lang w:val="en-US"/>
         </w:rPr>
-        <w:t>DAOCliente</w:t>
+        <w:t>DAOReserva</w:t>
       </w:r>
       <w:proofErr w:type="spellEnd"/>
       <w:r>
         <w:rPr>
           <w:lang w:val="en-US"/>
         </w:rPr>
-        <w:t xml:space="preserve">,  </w:t>
-      </w:r>
-      <w:proofErr w:type="spellStart"/>
-      <w:r>
-        <w:rPr>
-          <w:lang w:val="en-US"/>
-        </w:rPr>
-        <w:t>DAOHabitacion</w:t>
-      </w:r>
-      <w:proofErr w:type="spellEnd"/>
-      <w:r>
-        <w:rPr>
-          <w:lang w:val="en-US"/>
-        </w:rPr>
-        <w:t xml:space="preserve"> , </w:t>
-      </w:r>
-      <w:proofErr w:type="spellStart"/>
-      <w:r>
-        <w:rPr>
-          <w:lang w:val="en-US"/>
-        </w:rPr>
-        <w:t>DAOReserva</w:t>
-      </w:r>
-      <w:proofErr w:type="spellEnd"/>
-      <w:r>
-        <w:rPr>
-          <w:lang w:val="en-US"/>
-        </w:rPr>
         <w:t>.</w:t>
       </w:r>
     </w:p>
     <w:p>
       <w:pPr>
-        <w:pStyle w:val="Prrafodelista"/>
+        <w:pStyle w:val="ListParagraph"/>
         <w:numPr>
           <w:ilvl w:val="1"/>
           <w:numId w:val="10"/>
@@ -1336,43 +1862,25 @@
       </w:r>
       <w:proofErr w:type="spellEnd"/>
       <w:r>
-        <w:t xml:space="preserve">, </w:t>
-      </w:r>
-      <w:proofErr w:type="spellStart"/>
-      <w:r>
-        <w:t>TransactionFactory</w:t>
-      </w:r>
-      <w:proofErr w:type="spellEnd"/>
+        <w:t>, TransactionFactory</w:t>
+      </w:r>
       <w:r>
         <w:t>.</w:t>
       </w:r>
     </w:p>
     <w:p>
       <w:pPr>
-        <w:pStyle w:val="Prrafodelista"/>
-        <w:numPr>
-          <w:ilvl w:val="0"/>
-          <w:numId w:val="10"/>
-        </w:numPr>
-      </w:pPr>
-      <w:r>
-        <w:rPr>
-          <w:b/>
-          <w:sz w:val="24"/>
-          <w:u w:val="single"/>
-        </w:rPr>
+        <w:pStyle w:val="Heading2"/>
+      </w:pPr>
+      <w:bookmarkStart w:id="4" w:name="_Toc374549889"/>
+      <w:r>
         <w:t>Negocio</w:t>
       </w:r>
-      <w:r>
-        <w:rPr>
-          <w:sz w:val="24"/>
-        </w:rPr>
-        <w:t>:</w:t>
-      </w:r>
-    </w:p>
-    <w:p>
-      <w:pPr>
-        <w:pStyle w:val="Prrafodelista"/>
+      <w:bookmarkEnd w:id="4"/>
+    </w:p>
+    <w:p>
+      <w:pPr>
+        <w:pStyle w:val="ListParagraph"/>
         <w:numPr>
           <w:ilvl w:val="1"/>
           <w:numId w:val="10"/>
@@ -1423,7 +1931,7 @@
     </w:p>
     <w:p>
       <w:pPr>
-        <w:pStyle w:val="Prrafodelista"/>
+        <w:pStyle w:val="ListParagraph"/>
         <w:numPr>
           <w:ilvl w:val="1"/>
           <w:numId w:val="10"/>
@@ -1516,7 +2024,7 @@
     </w:p>
     <w:p>
       <w:pPr>
-        <w:pStyle w:val="Prrafodelista"/>
+        <w:pStyle w:val="ListParagraph"/>
         <w:numPr>
           <w:ilvl w:val="1"/>
           <w:numId w:val="10"/>
@@ -1524,20 +2032,51 @@
       </w:pPr>
       <w:proofErr w:type="spellStart"/>
       <w:r>
+        <w:rPr>
+          <w:u w:val="single"/>
+        </w:rPr>
         <w:t>Tranfer</w:t>
       </w:r>
       <w:proofErr w:type="spellEnd"/>
       <w:r>
+        <w:rPr>
+          <w:u w:val="single"/>
+        </w:rPr>
         <w:t xml:space="preserve"> </w:t>
+      </w:r>
+      <w:proofErr w:type="spellStart"/>
+      <w:r>
+        <w:rPr>
+          <w:u w:val="single"/>
+        </w:rPr>
+        <w:t>Object</w:t>
+      </w:r>
+      <w:proofErr w:type="spellEnd"/>
+      <w:r>
+        <w:rPr>
+          <w:u w:val="single"/>
+        </w:rPr>
+        <w:t>:</w:t>
+      </w:r>
+      <w:r>
+        <w:t xml:space="preserve"> </w:t>
+      </w:r>
+      <w:proofErr w:type="spellStart"/>
+      <w:r>
+        <w:t>TransferCliente</w:t>
+      </w:r>
+      <w:proofErr w:type="spellEnd"/>
+      <w:r>
+        <w:t xml:space="preserve">,  </w:t>
       </w:r>
       <w:proofErr w:type="spellStart"/>
       <w:proofErr w:type="gramStart"/>
       <w:r>
-        <w:t>Object</w:t>
+        <w:t>TransferHabitacion</w:t>
       </w:r>
       <w:proofErr w:type="spellEnd"/>
       <w:r>
-        <w:t xml:space="preserve"> :</w:t>
+        <w:t xml:space="preserve"> ,</w:t>
       </w:r>
       <w:proofErr w:type="gramEnd"/>
       <w:r>
@@ -1545,32 +2084,16 @@
       </w:r>
       <w:proofErr w:type="spellStart"/>
       <w:r>
-        <w:t>TransferCliente</w:t>
+        <w:t>TransferReservas</w:t>
       </w:r>
       <w:proofErr w:type="spellEnd"/>
       <w:r>
-        <w:t xml:space="preserve">,  </w:t>
-      </w:r>
-      <w:proofErr w:type="spellStart"/>
-      <w:r>
-        <w:t>TransferHabitacion</w:t>
-      </w:r>
-      <w:proofErr w:type="spellEnd"/>
-      <w:r>
-        <w:t xml:space="preserve"> , </w:t>
-      </w:r>
-      <w:proofErr w:type="spellStart"/>
-      <w:r>
-        <w:t>TransferReservas</w:t>
-      </w:r>
-      <w:proofErr w:type="spellEnd"/>
-      <w:r>
         <w:t>.</w:t>
       </w:r>
     </w:p>
     <w:p>
       <w:pPr>
-        <w:pStyle w:val="Prrafodelista"/>
+        <w:pStyle w:val="ListParagraph"/>
         <w:numPr>
           <w:ilvl w:val="1"/>
           <w:numId w:val="10"/>
@@ -1590,7 +2113,6 @@
         </w:rPr>
         <w:t xml:space="preserve"> </w:t>
       </w:r>
-      <w:proofErr w:type="gramStart"/>
       <w:r>
         <w:rPr>
           <w:u w:val="single"/>
@@ -1601,9 +2123,8 @@
         <w:rPr>
           <w:u w:val="single"/>
         </w:rPr>
-        <w:t>(</w:t>
-      </w:r>
-      <w:proofErr w:type="gramEnd"/>
+        <w:t xml:space="preserve"> (</w:t>
+      </w:r>
       <w:r>
         <w:rPr>
           <w:u w:val="single"/>
@@ -1624,28 +2145,17 @@
     </w:p>
     <w:p>
       <w:pPr>
-        <w:pStyle w:val="Prrafodelista"/>
-        <w:numPr>
-          <w:ilvl w:val="0"/>
-          <w:numId w:val="10"/>
-        </w:numPr>
-        <w:rPr>
-          <w:b/>
-          <w:sz w:val="24"/>
-        </w:rPr>
-      </w:pPr>
-      <w:r>
-        <w:rPr>
-          <w:b/>
-          <w:sz w:val="24"/>
-          <w:u w:val="single"/>
-        </w:rPr>
+        <w:pStyle w:val="Heading2"/>
+      </w:pPr>
+      <w:bookmarkStart w:id="5" w:name="_Toc374549890"/>
+      <w:r>
         <w:t>Presentación:</w:t>
       </w:r>
-    </w:p>
-    <w:p>
-      <w:pPr>
-        <w:pStyle w:val="Prrafodelista"/>
+      <w:bookmarkEnd w:id="5"/>
+    </w:p>
+    <w:p>
+      <w:pPr>
+        <w:pStyle w:val="ListParagraph"/>
         <w:numPr>
           <w:ilvl w:val="1"/>
           <w:numId w:val="10"/>
@@ -1726,7 +2236,7 @@
     </w:p>
     <w:p>
       <w:pPr>
-        <w:pStyle w:val="Prrafodelista"/>
+        <w:pStyle w:val="ListParagraph"/>
         <w:numPr>
           <w:ilvl w:val="1"/>
           <w:numId w:val="10"/>
@@ -1791,7 +2301,7 @@
     </w:p>
     <w:p>
       <w:pPr>
-        <w:pStyle w:val="Prrafodelista"/>
+        <w:pStyle w:val="ListParagraph"/>
         <w:numPr>
           <w:ilvl w:val="1"/>
           <w:numId w:val="10"/>
@@ -1814,7 +2324,6 @@
         </w:rPr>
         <w:t xml:space="preserve"> </w:t>
       </w:r>
-      <w:proofErr w:type="gramStart"/>
       <w:r>
         <w:rPr>
           <w:u w:val="single"/>
@@ -1825,9 +2334,8 @@
         <w:rPr>
           <w:u w:val="single"/>
         </w:rPr>
-        <w:t>(</w:t>
-      </w:r>
-      <w:proofErr w:type="gramEnd"/>
+        <w:t xml:space="preserve"> (</w:t>
+      </w:r>
       <w:r>
         <w:rPr>
           <w:u w:val="single"/>
@@ -1906,7 +2414,7 @@
     </w:p>
     <w:p>
       <w:pPr>
-        <w:pStyle w:val="Citadestacada"/>
+        <w:pStyle w:val="IntenseQuote"/>
         <w:pBdr>
           <w:top w:val="single" w:sz="12" w:space="11" w:color="B8CCE4" w:themeColor="accent1" w:themeTint="66"/>
         </w:pBdr>
@@ -1940,14 +2448,20 @@
       </w:r>
     </w:p>
     <w:p>
-      <w:pPr>
-        <w:pStyle w:val="Ttulo1"/>
-      </w:pPr>
-      <w:bookmarkStart w:id="2" w:name="_Toc374462462"/>
-      <w:r>
+      <w:r>
+        <w:br w:type="page"/>
+      </w:r>
+    </w:p>
+    <w:p>
+      <w:pPr>
+        <w:pStyle w:val="Heading1"/>
+      </w:pPr>
+      <w:bookmarkStart w:id="6" w:name="_Toc374549891"/>
+      <w:r>
+        <w:lastRenderedPageBreak/>
         <w:t>Diagramas de aplicación</w:t>
       </w:r>
-      <w:bookmarkEnd w:id="2"/>
+      <w:bookmarkEnd w:id="6"/>
       <w:r>
         <w:tab/>
       </w:r>
@@ -1979,40 +2493,26 @@
         <w:rPr>
           <w:i/>
         </w:rPr>
-        <w:t xml:space="preserve">IBM </w:t>
+        <w:t xml:space="preserve">IBM Rational Software </w:t>
       </w:r>
       <w:proofErr w:type="spellStart"/>
       <w:r>
         <w:rPr>
           <w:i/>
         </w:rPr>
-        <w:t>Rational</w:t>
+        <w:t>Architect</w:t>
       </w:r>
       <w:proofErr w:type="spellEnd"/>
       <w:r>
         <w:rPr>
           <w:i/>
         </w:rPr>
-        <w:t xml:space="preserve"> Software </w:t>
-      </w:r>
-      <w:proofErr w:type="spellStart"/>
+        <w:t xml:space="preserve"> 8.0.3’</w:t>
+      </w:r>
       <w:r>
         <w:rPr>
           <w:i/>
         </w:rPr>
-        <w:t>Architect</w:t>
-      </w:r>
-      <w:proofErr w:type="spellEnd"/>
-      <w:r>
-        <w:rPr>
-          <w:i/>
-        </w:rPr>
-        <w:t xml:space="preserve"> 8.0.3’</w:t>
-      </w:r>
-      <w:r>
-        <w:rPr>
-          <w:i/>
-        </w:rPr>
         <w:t xml:space="preserve"> </w:t>
       </w:r>
       <w:r>
@@ -2024,19 +2524,10 @@
         <w:jc w:val="both"/>
       </w:pPr>
       <w:r>
-        <w:t xml:space="preserve">El  modelo se estructura acorde a la arquitectura multicapa. El primer nivel de paquetes se corresponde con las capas de integración, negocio y presentación en las que se divide la aplicación. Dentro de estos paquetes se encuentran los diagramas y objetos organizados por </w:t>
-      </w:r>
-      <w:r>
-        <w:lastRenderedPageBreak/>
-        <w:t>las entidades de la aplicación (Clientes, habitaciones y reservas). Aquellos objetos que hacen que hacen referencia a varias entidades, cómo las factorías y los controladores</w:t>
-      </w:r>
-      <w:r>
-        <w:t xml:space="preserve"> se encuentran incluidos en sus propios paquetes, y en casos especiales, dentro de los mismos</w:t>
-      </w:r>
-      <w:bookmarkStart w:id="3" w:name="_GoBack"/>
-      <w:bookmarkEnd w:id="3"/>
-      <w:r>
-        <w:t xml:space="preserve"> se encuentra otra organización por entidades.</w:t>
+        <w:t>El  modelo se estructura acorde a la arquitectura multicapa. El primer nivel de paquetes se corresponde con las capas de integración, negocio y presentación en las que se divide la aplicación. Dentro de estos paquetes se encuentran los diagramas y objetos organizados por las entidades de la aplicación (Clientes, habitaciones y reservas). Aquellos objetos que hacen que hacen referencia a varias entidades, cómo las factorías y los controladores</w:t>
+      </w:r>
+      <w:r>
+        <w:t xml:space="preserve"> se encuentran incluidos en sus propios paquetes, y en casos especiales, dentro de los mismos se encuentra otra organización por entidades.</w:t>
       </w:r>
     </w:p>
     <w:p>
@@ -2122,28 +2613,20 @@
     </w:p>
     <w:p>
       <w:pPr>
-        <w:pStyle w:val="Prrafodelista"/>
-        <w:numPr>
-          <w:ilvl w:val="0"/>
-          <w:numId w:val="11"/>
-        </w:numPr>
-        <w:rPr>
-          <w:u w:val="single"/>
-        </w:rPr>
-      </w:pPr>
-      <w:r>
-        <w:rPr>
-          <w:u w:val="single"/>
-        </w:rPr>
+        <w:pStyle w:val="Heading2"/>
+      </w:pPr>
+      <w:bookmarkStart w:id="7" w:name="_Toc374549892"/>
+      <w:r>
         <w:t>Diagramas de Casos de Uso:</w:t>
       </w:r>
+      <w:bookmarkEnd w:id="7"/>
       <w:r>
         <w:t xml:space="preserve"> </w:t>
       </w:r>
     </w:p>
     <w:p>
       <w:pPr>
-        <w:pStyle w:val="Prrafodelista"/>
+        <w:pStyle w:val="ListParagraph"/>
         <w:numPr>
           <w:ilvl w:val="1"/>
           <w:numId w:val="11"/>
@@ -2158,7 +2641,7 @@
     </w:p>
     <w:p>
       <w:pPr>
-        <w:pStyle w:val="Prrafodelista"/>
+        <w:pStyle w:val="ListParagraph"/>
         <w:numPr>
           <w:ilvl w:val="2"/>
           <w:numId w:val="11"/>
@@ -2173,7 +2656,7 @@
     </w:p>
     <w:p>
       <w:pPr>
-        <w:pStyle w:val="Prrafodelista"/>
+        <w:pStyle w:val="ListParagraph"/>
         <w:numPr>
           <w:ilvl w:val="2"/>
           <w:numId w:val="11"/>
@@ -2188,7 +2671,7 @@
     </w:p>
     <w:p>
       <w:pPr>
-        <w:pStyle w:val="Prrafodelista"/>
+        <w:pStyle w:val="ListParagraph"/>
         <w:numPr>
           <w:ilvl w:val="2"/>
           <w:numId w:val="11"/>
@@ -2203,7 +2686,7 @@
     </w:p>
     <w:p>
       <w:pPr>
-        <w:pStyle w:val="Prrafodelista"/>
+        <w:pStyle w:val="ListParagraph"/>
         <w:numPr>
           <w:ilvl w:val="2"/>
           <w:numId w:val="11"/>
@@ -2218,7 +2701,7 @@
     </w:p>
     <w:p>
       <w:pPr>
-        <w:pStyle w:val="Prrafodelista"/>
+        <w:pStyle w:val="ListParagraph"/>
         <w:numPr>
           <w:ilvl w:val="2"/>
           <w:numId w:val="11"/>
@@ -2233,7 +2716,7 @@
     </w:p>
     <w:p>
       <w:pPr>
-        <w:pStyle w:val="Prrafodelista"/>
+        <w:pStyle w:val="ListParagraph"/>
         <w:numPr>
           <w:ilvl w:val="1"/>
           <w:numId w:val="11"/>
@@ -2248,7 +2731,7 @@
     </w:p>
     <w:p>
       <w:pPr>
-        <w:pStyle w:val="Prrafodelista"/>
+        <w:pStyle w:val="ListParagraph"/>
         <w:numPr>
           <w:ilvl w:val="2"/>
           <w:numId w:val="11"/>
@@ -2263,7 +2746,7 @@
     </w:p>
     <w:p>
       <w:pPr>
-        <w:pStyle w:val="Prrafodelista"/>
+        <w:pStyle w:val="ListParagraph"/>
         <w:numPr>
           <w:ilvl w:val="2"/>
           <w:numId w:val="11"/>
@@ -2278,7 +2761,7 @@
     </w:p>
     <w:p>
       <w:pPr>
-        <w:pStyle w:val="Prrafodelista"/>
+        <w:pStyle w:val="ListParagraph"/>
         <w:numPr>
           <w:ilvl w:val="2"/>
           <w:numId w:val="11"/>
@@ -2296,7 +2779,7 @@
     </w:p>
     <w:p>
       <w:pPr>
-        <w:pStyle w:val="Prrafodelista"/>
+        <w:pStyle w:val="ListParagraph"/>
         <w:numPr>
           <w:ilvl w:val="2"/>
           <w:numId w:val="11"/>
@@ -2314,7 +2797,7 @@
     </w:p>
     <w:p>
       <w:pPr>
-        <w:pStyle w:val="Prrafodelista"/>
+        <w:pStyle w:val="ListParagraph"/>
         <w:numPr>
           <w:ilvl w:val="2"/>
           <w:numId w:val="11"/>
@@ -2332,7 +2815,7 @@
     </w:p>
     <w:p>
       <w:pPr>
-        <w:pStyle w:val="Prrafodelista"/>
+        <w:pStyle w:val="ListParagraph"/>
         <w:numPr>
           <w:ilvl w:val="1"/>
           <w:numId w:val="11"/>
@@ -2347,7 +2830,7 @@
     </w:p>
     <w:p>
       <w:pPr>
-        <w:pStyle w:val="Prrafodelista"/>
+        <w:pStyle w:val="ListParagraph"/>
         <w:numPr>
           <w:ilvl w:val="2"/>
           <w:numId w:val="11"/>
@@ -2359,7 +2842,7 @@
     </w:p>
     <w:p>
       <w:pPr>
-        <w:pStyle w:val="Prrafodelista"/>
+        <w:pStyle w:val="ListParagraph"/>
         <w:numPr>
           <w:ilvl w:val="2"/>
           <w:numId w:val="11"/>
@@ -2371,7 +2854,7 @@
     </w:p>
     <w:p>
       <w:pPr>
-        <w:pStyle w:val="Prrafodelista"/>
+        <w:pStyle w:val="ListParagraph"/>
         <w:numPr>
           <w:ilvl w:val="2"/>
           <w:numId w:val="11"/>
@@ -2383,7 +2866,7 @@
     </w:p>
     <w:p>
       <w:pPr>
-        <w:pStyle w:val="Prrafodelista"/>
+        <w:pStyle w:val="ListParagraph"/>
         <w:numPr>
           <w:ilvl w:val="2"/>
           <w:numId w:val="11"/>
@@ -2395,7 +2878,7 @@
     </w:p>
     <w:p>
       <w:pPr>
-        <w:pStyle w:val="Prrafodelista"/>
+        <w:pStyle w:val="ListParagraph"/>
         <w:numPr>
           <w:ilvl w:val="2"/>
           <w:numId w:val="11"/>
@@ -2410,19 +2893,20 @@
     </w:p>
     <w:p>
       <w:pPr>
-        <w:pStyle w:val="Prrafodelista"/>
+        <w:pStyle w:val="ListParagraph"/>
         <w:numPr>
           <w:ilvl w:val="2"/>
           <w:numId w:val="11"/>
         </w:numPr>
       </w:pPr>
       <w:r>
+        <w:lastRenderedPageBreak/>
         <w:t>Consultar reservas de un cliente</w:t>
       </w:r>
     </w:p>
     <w:p>
       <w:pPr>
-        <w:pStyle w:val="Prrafodelista"/>
+        <w:pStyle w:val="ListParagraph"/>
         <w:ind w:left="2520" w:firstLine="0"/>
         <w:rPr>
           <w:u w:val="single"/>
@@ -2431,25 +2915,20 @@
     </w:p>
     <w:p>
       <w:pPr>
-        <w:pStyle w:val="Prrafodelista"/>
-        <w:numPr>
-          <w:ilvl w:val="0"/>
-          <w:numId w:val="11"/>
-        </w:numPr>
-        <w:rPr>
-          <w:u w:val="single"/>
-        </w:rPr>
-      </w:pPr>
-      <w:r>
-        <w:rPr>
-          <w:u w:val="single"/>
-        </w:rPr>
-        <w:t xml:space="preserve">Diagramas de Actividad: </w:t>
-      </w:r>
-    </w:p>
-    <w:p>
-      <w:pPr>
-        <w:pStyle w:val="Prrafodelista"/>
+        <w:pStyle w:val="Heading2"/>
+      </w:pPr>
+      <w:bookmarkStart w:id="8" w:name="_Toc374549893"/>
+      <w:r>
+        <w:t>Diagramas de Actividad:</w:t>
+      </w:r>
+      <w:bookmarkEnd w:id="8"/>
+      <w:r>
+        <w:t xml:space="preserve"> </w:t>
+      </w:r>
+    </w:p>
+    <w:p>
+      <w:pPr>
+        <w:pStyle w:val="ListParagraph"/>
         <w:numPr>
           <w:ilvl w:val="1"/>
           <w:numId w:val="11"/>
@@ -2464,7 +2943,7 @@
     </w:p>
     <w:p>
       <w:pPr>
-        <w:pStyle w:val="Prrafodelista"/>
+        <w:pStyle w:val="ListParagraph"/>
         <w:numPr>
           <w:ilvl w:val="2"/>
           <w:numId w:val="11"/>
@@ -2479,7 +2958,7 @@
     </w:p>
     <w:p>
       <w:pPr>
-        <w:pStyle w:val="Prrafodelista"/>
+        <w:pStyle w:val="ListParagraph"/>
         <w:numPr>
           <w:ilvl w:val="2"/>
           <w:numId w:val="11"/>
@@ -2494,7 +2973,7 @@
     </w:p>
     <w:p>
       <w:pPr>
-        <w:pStyle w:val="Prrafodelista"/>
+        <w:pStyle w:val="ListParagraph"/>
         <w:numPr>
           <w:ilvl w:val="2"/>
           <w:numId w:val="11"/>
@@ -2509,7 +2988,7 @@
     </w:p>
     <w:p>
       <w:pPr>
-        <w:pStyle w:val="Prrafodelista"/>
+        <w:pStyle w:val="ListParagraph"/>
         <w:numPr>
           <w:ilvl w:val="2"/>
           <w:numId w:val="11"/>
@@ -2524,7 +3003,7 @@
     </w:p>
     <w:p>
       <w:pPr>
-        <w:pStyle w:val="Prrafodelista"/>
+        <w:pStyle w:val="ListParagraph"/>
         <w:numPr>
           <w:ilvl w:val="2"/>
           <w:numId w:val="11"/>
@@ -2539,7 +3018,7 @@
     </w:p>
     <w:p>
       <w:pPr>
-        <w:pStyle w:val="Prrafodelista"/>
+        <w:pStyle w:val="ListParagraph"/>
         <w:numPr>
           <w:ilvl w:val="1"/>
           <w:numId w:val="11"/>
@@ -2549,13 +3028,12 @@
         </w:rPr>
       </w:pPr>
       <w:r>
-        <w:lastRenderedPageBreak/>
         <w:t>Habitaciones:</w:t>
       </w:r>
     </w:p>
     <w:p>
       <w:pPr>
-        <w:pStyle w:val="Prrafodelista"/>
+        <w:pStyle w:val="ListParagraph"/>
         <w:numPr>
           <w:ilvl w:val="2"/>
           <w:numId w:val="11"/>
@@ -2570,7 +3048,7 @@
     </w:p>
     <w:p>
       <w:pPr>
-        <w:pStyle w:val="Prrafodelista"/>
+        <w:pStyle w:val="ListParagraph"/>
         <w:numPr>
           <w:ilvl w:val="2"/>
           <w:numId w:val="11"/>
@@ -2585,7 +3063,7 @@
     </w:p>
     <w:p>
       <w:pPr>
-        <w:pStyle w:val="Prrafodelista"/>
+        <w:pStyle w:val="ListParagraph"/>
         <w:numPr>
           <w:ilvl w:val="2"/>
           <w:numId w:val="11"/>
@@ -2600,7 +3078,7 @@
     </w:p>
     <w:p>
       <w:pPr>
-        <w:pStyle w:val="Prrafodelista"/>
+        <w:pStyle w:val="ListParagraph"/>
         <w:numPr>
           <w:ilvl w:val="2"/>
           <w:numId w:val="11"/>
@@ -2615,7 +3093,7 @@
     </w:p>
     <w:p>
       <w:pPr>
-        <w:pStyle w:val="Prrafodelista"/>
+        <w:pStyle w:val="ListParagraph"/>
         <w:numPr>
           <w:ilvl w:val="2"/>
           <w:numId w:val="11"/>
@@ -2630,7 +3108,7 @@
     </w:p>
     <w:p>
       <w:pPr>
-        <w:pStyle w:val="Prrafodelista"/>
+        <w:pStyle w:val="ListParagraph"/>
         <w:numPr>
           <w:ilvl w:val="1"/>
           <w:numId w:val="11"/>
@@ -2645,7 +3123,7 @@
     </w:p>
     <w:p>
       <w:pPr>
-        <w:pStyle w:val="Prrafodelista"/>
+        <w:pStyle w:val="ListParagraph"/>
         <w:numPr>
           <w:ilvl w:val="2"/>
           <w:numId w:val="11"/>
@@ -2657,7 +3135,7 @@
     </w:p>
     <w:p>
       <w:pPr>
-        <w:pStyle w:val="Prrafodelista"/>
+        <w:pStyle w:val="ListParagraph"/>
         <w:numPr>
           <w:ilvl w:val="2"/>
           <w:numId w:val="11"/>
@@ -2669,7 +3147,7 @@
     </w:p>
     <w:p>
       <w:pPr>
-        <w:pStyle w:val="Prrafodelista"/>
+        <w:pStyle w:val="ListParagraph"/>
         <w:numPr>
           <w:ilvl w:val="2"/>
           <w:numId w:val="11"/>
@@ -2681,7 +3159,7 @@
     </w:p>
     <w:p>
       <w:pPr>
-        <w:pStyle w:val="Prrafodelista"/>
+        <w:pStyle w:val="ListParagraph"/>
         <w:numPr>
           <w:ilvl w:val="2"/>
           <w:numId w:val="11"/>
@@ -2693,7 +3171,7 @@
     </w:p>
     <w:p>
       <w:pPr>
-        <w:pStyle w:val="Prrafodelista"/>
+        <w:pStyle w:val="ListParagraph"/>
         <w:numPr>
           <w:ilvl w:val="2"/>
           <w:numId w:val="11"/>
@@ -2705,7 +3183,7 @@
     </w:p>
     <w:p>
       <w:pPr>
-        <w:pStyle w:val="Prrafodelista"/>
+        <w:pStyle w:val="ListParagraph"/>
         <w:numPr>
           <w:ilvl w:val="2"/>
           <w:numId w:val="11"/>
@@ -2717,52 +3195,34 @@
     </w:p>
     <w:p>
       <w:pPr>
-        <w:pStyle w:val="Prrafodelista"/>
-        <w:numPr>
-          <w:ilvl w:val="0"/>
-          <w:numId w:val="11"/>
-        </w:numPr>
-        <w:rPr>
-          <w:u w:val="single"/>
-        </w:rPr>
-      </w:pPr>
-      <w:r>
-        <w:rPr>
-          <w:u w:val="single"/>
-        </w:rPr>
+        <w:pStyle w:val="Heading2"/>
+      </w:pPr>
+      <w:bookmarkStart w:id="9" w:name="_Toc374549894"/>
+      <w:r>
         <w:t>Diagramas de Secuencia</w:t>
       </w:r>
       <w:r>
-        <w:rPr>
-          <w:u w:val="single"/>
-        </w:rPr>
         <w:t>:</w:t>
       </w:r>
-      <w:r>
-        <w:rPr>
-          <w:u w:val="single"/>
-        </w:rPr>
+      <w:bookmarkEnd w:id="9"/>
+      <w:r>
         <w:t xml:space="preserve"> </w:t>
       </w:r>
-      <w:r>
-        <w:t xml:space="preserve">Se eligió un módulo y se realizaron los </w:t>
-      </w:r>
-      <w:r>
-        <w:t>diagramas correspondientes.</w:t>
-      </w:r>
-      <w:r>
-        <w:t xml:space="preserve"> S</w:t>
-      </w:r>
-      <w:r>
-        <w:t>e han realizado además los diagramas de las operaciones de otros módulos que entrañan mayor dificultad o complejidad</w:t>
-      </w:r>
-      <w:r>
-        <w:t>.</w:t>
-      </w:r>
-    </w:p>
-    <w:p>
-      <w:pPr>
-        <w:pStyle w:val="Prrafodelista"/>
+    </w:p>
+    <w:p>
+      <w:pPr>
+        <w:ind w:left="720" w:firstLine="0"/>
+        <w:rPr>
+          <w:u w:val="single"/>
+        </w:rPr>
+      </w:pPr>
+      <w:r>
+        <w:t>Se eligió un módulo y se realizaron los diagramas correspondientes. Se han realizado además los diagramas de las operaciones de otros módulos que entrañan mayor dificultad o complejidad.</w:t>
+      </w:r>
+    </w:p>
+    <w:p>
+      <w:pPr>
+        <w:pStyle w:val="ListParagraph"/>
         <w:numPr>
           <w:ilvl w:val="1"/>
           <w:numId w:val="11"/>
@@ -2782,7 +3242,7 @@
     </w:p>
     <w:p>
       <w:pPr>
-        <w:pStyle w:val="Prrafodelista"/>
+        <w:pStyle w:val="ListParagraph"/>
         <w:numPr>
           <w:ilvl w:val="2"/>
           <w:numId w:val="11"/>
@@ -2797,7 +3257,7 @@
     </w:p>
     <w:p>
       <w:pPr>
-        <w:pStyle w:val="Prrafodelista"/>
+        <w:pStyle w:val="ListParagraph"/>
         <w:numPr>
           <w:ilvl w:val="2"/>
           <w:numId w:val="11"/>
@@ -2812,7 +3272,7 @@
     </w:p>
     <w:p>
       <w:pPr>
-        <w:pStyle w:val="Prrafodelista"/>
+        <w:pStyle w:val="ListParagraph"/>
         <w:numPr>
           <w:ilvl w:val="2"/>
           <w:numId w:val="11"/>
@@ -2827,7 +3287,7 @@
     </w:p>
     <w:p>
       <w:pPr>
-        <w:pStyle w:val="Prrafodelista"/>
+        <w:pStyle w:val="ListParagraph"/>
         <w:numPr>
           <w:ilvl w:val="2"/>
           <w:numId w:val="11"/>
@@ -2842,7 +3302,7 @@
     </w:p>
     <w:p>
       <w:pPr>
-        <w:pStyle w:val="Prrafodelista"/>
+        <w:pStyle w:val="ListParagraph"/>
         <w:numPr>
           <w:ilvl w:val="2"/>
           <w:numId w:val="11"/>
@@ -2857,7 +3317,7 @@
     </w:p>
     <w:p>
       <w:pPr>
-        <w:pStyle w:val="Prrafodelista"/>
+        <w:pStyle w:val="ListParagraph"/>
         <w:numPr>
           <w:ilvl w:val="1"/>
           <w:numId w:val="11"/>
@@ -2874,7 +3334,7 @@
     </w:p>
     <w:p>
       <w:pPr>
-        <w:pStyle w:val="Prrafodelista"/>
+        <w:pStyle w:val="ListParagraph"/>
         <w:numPr>
           <w:ilvl w:val="2"/>
           <w:numId w:val="11"/>
@@ -2891,7 +3351,7 @@
     </w:p>
     <w:p>
       <w:pPr>
-        <w:pStyle w:val="Prrafodelista"/>
+        <w:pStyle w:val="ListParagraph"/>
         <w:numPr>
           <w:ilvl w:val="2"/>
           <w:numId w:val="11"/>
@@ -2908,7 +3368,7 @@
     </w:p>
     <w:p>
       <w:pPr>
-        <w:pStyle w:val="Prrafodelista"/>
+        <w:pStyle w:val="ListParagraph"/>
         <w:numPr>
           <w:ilvl w:val="2"/>
           <w:numId w:val="11"/>
@@ -2925,7 +3385,7 @@
     </w:p>
     <w:p>
       <w:pPr>
-        <w:pStyle w:val="Prrafodelista"/>
+        <w:pStyle w:val="ListParagraph"/>
         <w:numPr>
           <w:ilvl w:val="1"/>
           <w:numId w:val="11"/>
@@ -2942,7 +3402,7 @@
     </w:p>
     <w:p>
       <w:pPr>
-        <w:pStyle w:val="Prrafodelista"/>
+        <w:pStyle w:val="ListParagraph"/>
         <w:numPr>
           <w:ilvl w:val="1"/>
           <w:numId w:val="11"/>
@@ -2957,7 +3417,7 @@
     </w:p>
     <w:p>
       <w:pPr>
-        <w:pStyle w:val="Prrafodelista"/>
+        <w:pStyle w:val="ListParagraph"/>
         <w:numPr>
           <w:ilvl w:val="2"/>
           <w:numId w:val="11"/>
@@ -2972,7 +3432,7 @@
     </w:p>
     <w:p>
       <w:pPr>
-        <w:pStyle w:val="Prrafodelista"/>
+        <w:pStyle w:val="ListParagraph"/>
         <w:numPr>
           <w:ilvl w:val="1"/>
           <w:numId w:val="11"/>
@@ -2989,7 +3449,7 @@
     </w:p>
     <w:p>
       <w:pPr>
-        <w:pStyle w:val="Prrafodelista"/>
+        <w:pStyle w:val="ListParagraph"/>
         <w:numPr>
           <w:ilvl w:val="2"/>
           <w:numId w:val="11"/>
@@ -3007,7 +3467,7 @@
     </w:p>
     <w:p>
       <w:pPr>
-        <w:pStyle w:val="Prrafodelista"/>
+        <w:pStyle w:val="ListParagraph"/>
         <w:numPr>
           <w:ilvl w:val="2"/>
           <w:numId w:val="11"/>
@@ -3024,7 +3484,7 @@
     </w:p>
     <w:p>
       <w:pPr>
-        <w:pStyle w:val="Prrafodelista"/>
+        <w:pStyle w:val="ListParagraph"/>
         <w:numPr>
           <w:ilvl w:val="2"/>
           <w:numId w:val="11"/>
@@ -3044,7 +3504,7 @@
     </w:p>
     <w:p>
       <w:pPr>
-        <w:pStyle w:val="Prrafodelista"/>
+        <w:pStyle w:val="ListParagraph"/>
         <w:numPr>
           <w:ilvl w:val="1"/>
           <w:numId w:val="11"/>
@@ -3061,7 +3521,7 @@
     </w:p>
     <w:p>
       <w:pPr>
-        <w:pStyle w:val="Prrafodelista"/>
+        <w:pStyle w:val="ListParagraph"/>
         <w:numPr>
           <w:ilvl w:val="2"/>
           <w:numId w:val="11"/>
@@ -3076,7 +3536,7 @@
     </w:p>
     <w:p>
       <w:pPr>
-        <w:pStyle w:val="Prrafodelista"/>
+        <w:pStyle w:val="ListParagraph"/>
         <w:numPr>
           <w:ilvl w:val="2"/>
           <w:numId w:val="11"/>
@@ -3091,7 +3551,7 @@
     </w:p>
     <w:p>
       <w:pPr>
-        <w:pStyle w:val="Prrafodelista"/>
+        <w:pStyle w:val="ListParagraph"/>
         <w:numPr>
           <w:ilvl w:val="2"/>
           <w:numId w:val="11"/>
@@ -3106,7 +3566,7 @@
     </w:p>
     <w:p>
       <w:pPr>
-        <w:pStyle w:val="Prrafodelista"/>
+        <w:pStyle w:val="ListParagraph"/>
         <w:numPr>
           <w:ilvl w:val="2"/>
           <w:numId w:val="11"/>
@@ -3121,7 +3581,7 @@
     </w:p>
     <w:p>
       <w:pPr>
-        <w:pStyle w:val="Prrafodelista"/>
+        <w:pStyle w:val="ListParagraph"/>
         <w:numPr>
           <w:ilvl w:val="2"/>
           <w:numId w:val="11"/>
@@ -3136,7 +3596,7 @@
     </w:p>
     <w:p>
       <w:pPr>
-        <w:pStyle w:val="Prrafodelista"/>
+        <w:pStyle w:val="ListParagraph"/>
         <w:numPr>
           <w:ilvl w:val="1"/>
           <w:numId w:val="11"/>
@@ -3146,12 +3606,13 @@
         </w:rPr>
       </w:pPr>
       <w:r>
+        <w:lastRenderedPageBreak/>
         <w:t>Comandos</w:t>
       </w:r>
     </w:p>
     <w:p>
       <w:pPr>
-        <w:pStyle w:val="Prrafodelista"/>
+        <w:pStyle w:val="ListParagraph"/>
         <w:numPr>
           <w:ilvl w:val="2"/>
           <w:numId w:val="11"/>
@@ -3166,7 +3627,7 @@
     </w:p>
     <w:p>
       <w:pPr>
-        <w:pStyle w:val="Prrafodelista"/>
+        <w:pStyle w:val="ListParagraph"/>
         <w:numPr>
           <w:ilvl w:val="2"/>
           <w:numId w:val="11"/>
@@ -3181,7 +3642,7 @@
     </w:p>
     <w:p>
       <w:pPr>
-        <w:pStyle w:val="Prrafodelista"/>
+        <w:pStyle w:val="ListParagraph"/>
         <w:numPr>
           <w:ilvl w:val="2"/>
           <w:numId w:val="11"/>
@@ -3196,7 +3657,7 @@
     </w:p>
     <w:p>
       <w:pPr>
-        <w:pStyle w:val="Prrafodelista"/>
+        <w:pStyle w:val="ListParagraph"/>
         <w:numPr>
           <w:ilvl w:val="2"/>
           <w:numId w:val="11"/>
@@ -3211,7 +3672,7 @@
     </w:p>
     <w:p>
       <w:pPr>
-        <w:pStyle w:val="Prrafodelista"/>
+        <w:pStyle w:val="ListParagraph"/>
         <w:numPr>
           <w:ilvl w:val="2"/>
           <w:numId w:val="11"/>
@@ -3226,158 +3687,88 @@
     </w:p>
     <w:p>
       <w:pPr>
-        <w:pStyle w:val="Prrafodelista"/>
+        <w:pStyle w:val="ListParagraph"/>
         <w:numPr>
           <w:ilvl w:val="1"/>
           <w:numId w:val="11"/>
         </w:numPr>
-        <w:rPr>
-          <w:u w:val="single"/>
-        </w:rPr>
       </w:pPr>
       <w:proofErr w:type="spellStart"/>
       <w:r>
-        <w:rPr>
-          <w:u w:val="single"/>
-        </w:rPr>
         <w:t>Application</w:t>
       </w:r>
       <w:proofErr w:type="spellEnd"/>
       <w:r>
-        <w:rPr>
-          <w:u w:val="single"/>
-        </w:rPr>
         <w:t xml:space="preserve"> </w:t>
       </w:r>
       <w:proofErr w:type="spellStart"/>
       <w:r>
-        <w:rPr>
-          <w:u w:val="single"/>
-        </w:rPr>
         <w:t>Controller</w:t>
       </w:r>
       <w:proofErr w:type="spellEnd"/>
     </w:p>
     <w:p>
       <w:pPr>
-        <w:pStyle w:val="Prrafodelista"/>
+        <w:pStyle w:val="ListParagraph"/>
         <w:numPr>
           <w:ilvl w:val="2"/>
           <w:numId w:val="11"/>
         </w:numPr>
-        <w:rPr>
-          <w:u w:val="single"/>
-        </w:rPr>
       </w:pPr>
       <w:proofErr w:type="spellStart"/>
       <w:r>
-        <w:rPr>
-          <w:u w:val="single"/>
-        </w:rPr>
         <w:t>Handle</w:t>
       </w:r>
       <w:proofErr w:type="spellEnd"/>
       <w:r>
-        <w:rPr>
-          <w:u w:val="single"/>
-        </w:rPr>
         <w:t xml:space="preserve"> </w:t>
       </w:r>
       <w:proofErr w:type="spellStart"/>
       <w:r>
-        <w:rPr>
-          <w:u w:val="single"/>
-        </w:rPr>
         <w:t>Request</w:t>
       </w:r>
       <w:proofErr w:type="spellEnd"/>
     </w:p>
     <w:p>
       <w:pPr>
-        <w:pStyle w:val="Prrafodelista"/>
+        <w:pStyle w:val="ListParagraph"/>
         <w:numPr>
           <w:ilvl w:val="1"/>
           <w:numId w:val="11"/>
         </w:numPr>
-        <w:rPr>
-          <w:u w:val="single"/>
-        </w:rPr>
       </w:pPr>
       <w:proofErr w:type="spellStart"/>
       <w:r>
-        <w:rPr>
-          <w:u w:val="single"/>
-        </w:rPr>
         <w:t>Dispatcher</w:t>
       </w:r>
       <w:proofErr w:type="spellEnd"/>
     </w:p>
     <w:p>
       <w:pPr>
-        <w:pStyle w:val="Prrafodelista"/>
+        <w:pStyle w:val="ListParagraph"/>
         <w:numPr>
           <w:ilvl w:val="2"/>
           <w:numId w:val="11"/>
         </w:numPr>
-        <w:rPr>
-          <w:u w:val="single"/>
-        </w:rPr>
       </w:pPr>
       <w:proofErr w:type="spellStart"/>
       <w:r>
-        <w:rPr>
-          <w:u w:val="single"/>
-        </w:rPr>
         <w:t>Redirect</w:t>
       </w:r>
       <w:proofErr w:type="spellEnd"/>
     </w:p>
     <w:p>
       <w:pPr>
-        <w:pStyle w:val="Prrafodelista"/>
-        <w:ind w:left="2520" w:firstLine="0"/>
-        <w:rPr>
-          <w:u w:val="single"/>
-        </w:rPr>
-      </w:pPr>
-    </w:p>
-    <w:p>
-      <w:pPr>
-        <w:pStyle w:val="Prrafodelista"/>
-        <w:numPr>
-          <w:ilvl w:val="0"/>
-          <w:numId w:val="11"/>
-        </w:numPr>
-        <w:rPr>
-          <w:u w:val="single"/>
-        </w:rPr>
-      </w:pPr>
-      <w:r>
-        <w:rPr>
-          <w:u w:val="single"/>
-        </w:rPr>
-        <w:t>Diagrama de Despliegue:</w:t>
-      </w:r>
-      <w:r>
-        <w:rPr>
-          <w:u w:val="single"/>
-        </w:rPr>
-        <w:t xml:space="preserve"> … </w:t>
-      </w:r>
-    </w:p>
-    <w:p>
-      <w:pPr>
-        <w:pStyle w:val="Ttulo1"/>
-      </w:pPr>
-      <w:bookmarkStart w:id="4" w:name="_Toc374462463"/>
-      <w:r>
-        <w:lastRenderedPageBreak/>
+        <w:pStyle w:val="Heading1"/>
+      </w:pPr>
+      <w:bookmarkStart w:id="10" w:name="_Toc374549895"/>
+      <w:r>
         <w:t>Base de datos</w:t>
       </w:r>
       <w:r>
         <w:t xml:space="preserve"> relacional (MySQL)</w:t>
       </w:r>
-      <w:bookmarkEnd w:id="4"/>
+      <w:bookmarkEnd w:id="10"/>
     </w:p>
     <w:p>
       <w:pPr>
@@ -3391,6 +3782,9 @@
       <w:pPr>
         <w:ind w:firstLine="0"/>
         <w:jc w:val="both"/>
+        <w:rPr>
+          <w:i/>
+        </w:rPr>
       </w:pPr>
       <w:r>
         <w:t>Para la</w:t>
@@ -3501,6 +3895,30 @@
         </w:rPr>
         <w:t>.</w:t>
       </w:r>
+    </w:p>
+    <w:p>
+      <w:pPr>
+        <w:ind w:firstLine="0"/>
+        <w:jc w:val="both"/>
+        <w:rPr>
+          <w:i/>
+        </w:rPr>
+      </w:pPr>
+    </w:p>
+    <w:p>
+      <w:pPr>
+        <w:ind w:firstLine="0"/>
+        <w:jc w:val="both"/>
+        <w:rPr>
+          <w:i/>
+        </w:rPr>
+      </w:pPr>
+    </w:p>
+    <w:p>
+      <w:pPr>
+        <w:ind w:firstLine="0"/>
+        <w:jc w:val="both"/>
+      </w:pPr>
       <w:r>
         <w:rPr>
           <w:i/>
@@ -3509,8 +3927,8 @@
         </w:rPr>
         <w:drawing>
           <wp:inline distT="0" distB="0" distL="0" distR="0">
-            <wp:extent cx="5313600" cy="3909028"/>
-            <wp:effectExtent l="0" t="0" r="1905" b="0"/>
+            <wp:extent cx="5813518" cy="4276800"/>
+            <wp:effectExtent l="0" t="0" r="0" b="9525"/>
             <wp:docPr id="1" name="Picture 1" descr="E:\Mis Documentos\GitHub\git\mscodigo\hotelmanagerDB\hotelmanagerdb.png"/>
             <wp:cNvGraphicFramePr>
               <a:graphicFrameLocks xmlns:a="http://schemas.openxmlformats.org/drawingml/2006/main" noChangeAspect="1"/>
@@ -3540,7 +3958,7 @@
                   <pic:spPr bwMode="auto">
                     <a:xfrm>
                       <a:off x="0" y="0"/>
-                      <a:ext cx="5313975" cy="3909304"/>
+                      <a:ext cx="5813928" cy="4277102"/>
                     </a:xfrm>
                     <a:prstGeom prst="rect">
                       <a:avLst/>
@@ -3559,13 +3977,30 @@
     </w:p>
     <w:p>
       <w:pPr>
-        <w:pStyle w:val="Ttulo1"/>
-      </w:pPr>
-      <w:bookmarkStart w:id="5" w:name="_Toc374462464"/>
-      <w:r>
+        <w:rPr>
+          <w:rFonts w:asciiTheme="majorHAnsi" w:eastAsiaTheme="majorEastAsia" w:hAnsiTheme="majorHAnsi" w:cstheme="majorBidi"/>
+          <w:b/>
+          <w:bCs/>
+          <w:caps/>
+          <w:color w:val="365F91" w:themeColor="accent1" w:themeShade="BF"/>
+          <w:sz w:val="30"/>
+          <w:szCs w:val="24"/>
+        </w:rPr>
+      </w:pPr>
+      <w:r>
+        <w:br w:type="page"/>
+      </w:r>
+    </w:p>
+    <w:p>
+      <w:pPr>
+        <w:pStyle w:val="Heading1"/>
+      </w:pPr>
+      <w:bookmarkStart w:id="11" w:name="_Toc374549896"/>
+      <w:r>
+        <w:lastRenderedPageBreak/>
         <w:t>Gestión de Concurrencia</w:t>
       </w:r>
-      <w:bookmarkEnd w:id="5"/>
+      <w:bookmarkEnd w:id="11"/>
       <w:r>
         <w:t xml:space="preserve"> </w:t>
       </w:r>
@@ -3590,7 +4025,7 @@
     </w:p>
     <w:p>
       <w:pPr>
-        <w:pStyle w:val="Prrafodelista"/>
+        <w:pStyle w:val="ListParagraph"/>
         <w:numPr>
           <w:ilvl w:val="0"/>
           <w:numId w:val="12"/>
@@ -3629,7 +4064,7 @@
     </w:p>
     <w:p>
       <w:pPr>
-        <w:pStyle w:val="Prrafodelista"/>
+        <w:pStyle w:val="ListParagraph"/>
         <w:numPr>
           <w:ilvl w:val="0"/>
           <w:numId w:val="12"/>
@@ -3644,7 +4079,7 @@
     </w:p>
     <w:p>
       <w:pPr>
-        <w:pStyle w:val="Prrafodelista"/>
+        <w:pStyle w:val="ListParagraph"/>
         <w:numPr>
           <w:ilvl w:val="0"/>
           <w:numId w:val="12"/>
@@ -3676,16 +4111,16 @@
     </w:p>
     <w:p>
       <w:pPr>
-        <w:pStyle w:val="Ttulo1"/>
-      </w:pPr>
-      <w:bookmarkStart w:id="6" w:name="_Toc374462465"/>
+        <w:pStyle w:val="Heading1"/>
+      </w:pPr>
+      <w:bookmarkStart w:id="12" w:name="_Toc374549897"/>
       <w:r>
         <w:t>T</w:t>
       </w:r>
       <w:r>
         <w:t>esting</w:t>
       </w:r>
-      <w:bookmarkEnd w:id="6"/>
+      <w:bookmarkEnd w:id="12"/>
     </w:p>
     <w:p/>
     <w:p>
@@ -3714,7 +4149,6 @@
           <w:noProof/>
           <w:lang w:eastAsia="es-ES"/>
         </w:rPr>
-        <w:lastRenderedPageBreak/>
         <w:drawing>
           <wp:inline distT="0" distB="0" distL="0" distR="0">
             <wp:extent cx="4457065" cy="4716145"/>
@@ -3823,11 +4257,17 @@
         </w:tcPr>
         <w:p>
           <w:pPr>
-            <w:pStyle w:val="Piedepgina"/>
+            <w:pStyle w:val="Footer"/>
             <w:jc w:val="right"/>
+            <w:rPr>
+              <w:lang w:val="en-US"/>
+            </w:rPr>
           </w:pPr>
           <w:sdt>
             <w:sdtPr>
+              <w:rPr>
+                <w:lang w:val="en-US"/>
+              </w:rPr>
               <w:alias w:val="Company"/>
               <w:id w:val="75971759"/>
               <w:dataBinding w:prefixMappings="xmlns:ns0='http://schemas.openxmlformats.org/officeDocument/2006/extended-properties'" w:xpath="/ns0:Properties[1]/ns0:Company[1]" w:storeItemID="{6668398D-A668-4E3E-A5EB-62B293D839F1}"/>
@@ -3835,23 +4275,27 @@
             </w:sdtPr>
             <w:sdtEndPr/>
             <w:sdtContent>
-              <w:proofErr w:type="spellStart"/>
               <w:r>
-                <w:t>BSoD</w:t>
-              </w:r>
-              <w:proofErr w:type="spellEnd"/>
-              <w:r>
-                <w:t xml:space="preserve"> Software</w:t>
+                <w:rPr>
+                  <w:lang w:val="en-US"/>
+                </w:rPr>
+                <w:t>BSoD Software</w:t>
               </w:r>
             </w:sdtContent>
           </w:sdt>
           <w:r>
+            <w:rPr>
+              <w:lang w:val="en-US"/>
+            </w:rPr>
             <w:t xml:space="preserve"> | </w:t>
           </w:r>
           <w:r>
             <w:fldChar w:fldCharType="begin"/>
           </w:r>
           <w:r>
+            <w:rPr>
+              <w:lang w:val="en-US"/>
+            </w:rPr>
             <w:instrText xml:space="preserve"> STYLEREF  "1"  </w:instrText>
           </w:r>
           <w:r>
@@ -3860,8 +4304,9 @@
           <w:r>
             <w:rPr>
               <w:noProof/>
+              <w:lang w:val="en-US"/>
             </w:rPr>
-            <w:t>Base de datos relacional (MySQL)</w:t>
+            <w:t>Introducción a Hotel Manager</w:t>
           </w:r>
           <w:r>
             <w:rPr>
@@ -3881,7 +4326,7 @@
         </w:tcPr>
         <w:p>
           <w:pPr>
-            <w:pStyle w:val="Encabezado"/>
+            <w:pStyle w:val="Header"/>
             <w:rPr>
               <w:color w:val="FFFFFF" w:themeColor="background1"/>
             </w:rPr>
@@ -3900,7 +4345,7 @@
               <w:noProof/>
               <w:color w:val="FFFFFF" w:themeColor="background1"/>
             </w:rPr>
-            <w:t>6</w:t>
+            <w:t>2</w:t>
           </w:r>
           <w:r>
             <w:rPr>
@@ -3915,7 +4360,7 @@
   </w:tbl>
   <w:p>
     <w:pPr>
-      <w:pStyle w:val="Piedepgina"/>
+      <w:pStyle w:val="Footer"/>
     </w:pPr>
   </w:p>
 </w:ftr>
@@ -4175,7 +4620,7 @@
     <w:lvl w:ilvl="0">
       <w:start w:val="1"/>
       <w:numFmt w:val="decimal"/>
-      <w:pStyle w:val="Ttulo1"/>
+      <w:pStyle w:val="Heading1"/>
       <w:lvlText w:val="%1."/>
       <w:lvlJc w:val="left"/>
       <w:pPr>
@@ -4191,7 +4636,7 @@
     <w:lvl w:ilvl="1">
       <w:start w:val="1"/>
       <w:numFmt w:val="decimal"/>
-      <w:pStyle w:val="Ttulo2"/>
+      <w:pStyle w:val="Heading2"/>
       <w:lvlText w:val="%1.%2"/>
       <w:lvlJc w:val="left"/>
       <w:pPr>
@@ -4201,7 +4646,7 @@
     <w:lvl w:ilvl="2">
       <w:start w:val="1"/>
       <w:numFmt w:val="decimal"/>
-      <w:pStyle w:val="Ttulo3"/>
+      <w:pStyle w:val="Heading3"/>
       <w:lvlText w:val="%1.%2.%3"/>
       <w:lvlJc w:val="left"/>
       <w:pPr>
@@ -4211,7 +4656,7 @@
     <w:lvl w:ilvl="3">
       <w:start w:val="1"/>
       <w:numFmt w:val="decimal"/>
-      <w:pStyle w:val="Ttulo4"/>
+      <w:pStyle w:val="Heading4"/>
       <w:lvlText w:val="%1.%2.%3.%4"/>
       <w:lvlJc w:val="left"/>
       <w:pPr>
@@ -4221,7 +4666,7 @@
     <w:lvl w:ilvl="4">
       <w:start w:val="1"/>
       <w:numFmt w:val="decimal"/>
-      <w:pStyle w:val="Ttulo5"/>
+      <w:pStyle w:val="Heading5"/>
       <w:lvlText w:val="%1.%2.%3.%4.%5"/>
       <w:lvlJc w:val="left"/>
       <w:pPr>
@@ -4231,7 +4676,7 @@
     <w:lvl w:ilvl="5">
       <w:start w:val="1"/>
       <w:numFmt w:val="decimal"/>
-      <w:pStyle w:val="Ttulo6"/>
+      <w:pStyle w:val="Heading6"/>
       <w:lvlText w:val="%1.%2.%3.%4.%5.%6"/>
       <w:lvlJc w:val="left"/>
       <w:pPr>
@@ -4241,7 +4686,7 @@
     <w:lvl w:ilvl="6">
       <w:start w:val="1"/>
       <w:numFmt w:val="decimal"/>
-      <w:pStyle w:val="Ttulo7"/>
+      <w:pStyle w:val="Heading7"/>
       <w:lvlText w:val="%1.%2.%3.%4.%5.%6.%7"/>
       <w:lvlJc w:val="left"/>
       <w:pPr>
@@ -4251,7 +4696,7 @@
     <w:lvl w:ilvl="7">
       <w:start w:val="1"/>
       <w:numFmt w:val="decimal"/>
-      <w:pStyle w:val="Ttulo8"/>
+      <w:pStyle w:val="Heading8"/>
       <w:lvlText w:val="%1.%2.%3.%4.%5.%6.%7.%8"/>
       <w:lvlJc w:val="left"/>
       <w:pPr>
@@ -4581,11 +5026,11 @@
     <w:qFormat/>
     <w:rsid w:val="007A3E3B"/>
   </w:style>
-  <w:style w:type="paragraph" w:styleId="Ttulo1">
+  <w:style w:type="paragraph" w:styleId="Heading1">
     <w:name w:val="heading 1"/>
     <w:basedOn w:val="Normal"/>
     <w:next w:val="Normal"/>
-    <w:link w:val="Ttulo1Car"/>
+    <w:link w:val="Heading1Char"/>
     <w:uiPriority w:val="9"/>
     <w:qFormat/>
     <w:rsid w:val="007A3E3B"/>
@@ -4609,11 +5054,11 @@
       <w:szCs w:val="24"/>
     </w:rPr>
   </w:style>
-  <w:style w:type="paragraph" w:styleId="Ttulo2">
+  <w:style w:type="paragraph" w:styleId="Heading2">
     <w:name w:val="heading 2"/>
-    <w:basedOn w:val="Ttulo1"/>
+    <w:basedOn w:val="Heading1"/>
     <w:next w:val="Normal"/>
-    <w:link w:val="Ttulo2Car"/>
+    <w:link w:val="Heading2Char"/>
     <w:uiPriority w:val="9"/>
     <w:unhideWhenUsed/>
     <w:qFormat/>
@@ -4632,11 +5077,11 @@
       <w:sz w:val="24"/>
     </w:rPr>
   </w:style>
-  <w:style w:type="paragraph" w:styleId="Ttulo3">
+  <w:style w:type="paragraph" w:styleId="Heading3">
     <w:name w:val="heading 3"/>
     <w:basedOn w:val="Normal"/>
     <w:next w:val="Normal"/>
-    <w:link w:val="Ttulo3Car"/>
+    <w:link w:val="Heading3Char"/>
     <w:uiPriority w:val="9"/>
     <w:semiHidden/>
     <w:unhideWhenUsed/>
@@ -4660,11 +5105,11 @@
       <w:szCs w:val="24"/>
     </w:rPr>
   </w:style>
-  <w:style w:type="paragraph" w:styleId="Ttulo4">
+  <w:style w:type="paragraph" w:styleId="Heading4">
     <w:name w:val="heading 4"/>
     <w:basedOn w:val="Normal"/>
     <w:next w:val="Normal"/>
-    <w:link w:val="Ttulo4Car"/>
+    <w:link w:val="Heading4Char"/>
     <w:uiPriority w:val="9"/>
     <w:semiHidden/>
     <w:unhideWhenUsed/>
@@ -4690,11 +5135,11 @@
       <w:szCs w:val="24"/>
     </w:rPr>
   </w:style>
-  <w:style w:type="paragraph" w:styleId="Ttulo5">
+  <w:style w:type="paragraph" w:styleId="Heading5">
     <w:name w:val="heading 5"/>
     <w:basedOn w:val="Normal"/>
     <w:next w:val="Normal"/>
-    <w:link w:val="Ttulo5Car"/>
+    <w:link w:val="Heading5Char"/>
     <w:uiPriority w:val="9"/>
     <w:semiHidden/>
     <w:unhideWhenUsed/>
@@ -4713,11 +5158,11 @@
       <w:color w:val="4F81BD" w:themeColor="accent1"/>
     </w:rPr>
   </w:style>
-  <w:style w:type="paragraph" w:styleId="Ttulo6">
+  <w:style w:type="paragraph" w:styleId="Heading6">
     <w:name w:val="heading 6"/>
     <w:basedOn w:val="Normal"/>
     <w:next w:val="Normal"/>
-    <w:link w:val="Ttulo6Car"/>
+    <w:link w:val="Heading6Char"/>
     <w:uiPriority w:val="9"/>
     <w:semiHidden/>
     <w:unhideWhenUsed/>
@@ -4738,11 +5183,11 @@
       <w:color w:val="4F81BD" w:themeColor="accent1"/>
     </w:rPr>
   </w:style>
-  <w:style w:type="paragraph" w:styleId="Ttulo7">
+  <w:style w:type="paragraph" w:styleId="Heading7">
     <w:name w:val="heading 7"/>
     <w:basedOn w:val="Normal"/>
     <w:next w:val="Normal"/>
-    <w:link w:val="Ttulo7Car"/>
+    <w:link w:val="Heading7Char"/>
     <w:uiPriority w:val="9"/>
     <w:semiHidden/>
     <w:unhideWhenUsed/>
@@ -4765,11 +5210,11 @@
       <w:szCs w:val="20"/>
     </w:rPr>
   </w:style>
-  <w:style w:type="paragraph" w:styleId="Ttulo8">
+  <w:style w:type="paragraph" w:styleId="Heading8">
     <w:name w:val="heading 8"/>
     <w:basedOn w:val="Normal"/>
     <w:next w:val="Normal"/>
-    <w:link w:val="Ttulo8Car"/>
+    <w:link w:val="Heading8Char"/>
     <w:uiPriority w:val="9"/>
     <w:semiHidden/>
     <w:unhideWhenUsed/>
@@ -4794,11 +5239,11 @@
       <w:szCs w:val="20"/>
     </w:rPr>
   </w:style>
-  <w:style w:type="paragraph" w:styleId="Ttulo9">
+  <w:style w:type="paragraph" w:styleId="Heading9">
     <w:name w:val="heading 9"/>
     <w:basedOn w:val="Normal"/>
     <w:next w:val="Normal"/>
-    <w:link w:val="Ttulo9Car"/>
+    <w:link w:val="Heading9Char"/>
     <w:uiPriority w:val="9"/>
     <w:semiHidden/>
     <w:unhideWhenUsed/>
@@ -4818,13 +5263,13 @@
       <w:szCs w:val="20"/>
     </w:rPr>
   </w:style>
-  <w:style w:type="character" w:default="1" w:styleId="Fuentedeprrafopredeter">
+  <w:style w:type="character" w:default="1" w:styleId="DefaultParagraphFont">
     <w:name w:val="Default Paragraph Font"/>
     <w:uiPriority w:val="1"/>
     <w:semiHidden/>
     <w:unhideWhenUsed/>
   </w:style>
-  <w:style w:type="table" w:default="1" w:styleId="Tablanormal">
+  <w:style w:type="table" w:default="1" w:styleId="TableNormal">
     <w:name w:val="Normal Table"/>
     <w:uiPriority w:val="99"/>
     <w:semiHidden/>
@@ -4839,16 +5284,16 @@
       </w:tblCellMar>
     </w:tblPr>
   </w:style>
-  <w:style w:type="numbering" w:default="1" w:styleId="Sinlista">
+  <w:style w:type="numbering" w:default="1" w:styleId="NoList">
     <w:name w:val="No List"/>
     <w:uiPriority w:val="99"/>
     <w:semiHidden/>
     <w:unhideWhenUsed/>
   </w:style>
-  <w:style w:type="paragraph" w:styleId="Textodeglobo">
+  <w:style w:type="paragraph" w:styleId="BalloonText">
     <w:name w:val="Balloon Text"/>
     <w:basedOn w:val="Normal"/>
-    <w:link w:val="TextodegloboCar"/>
+    <w:link w:val="BalloonTextChar"/>
     <w:uiPriority w:val="99"/>
     <w:semiHidden/>
     <w:unhideWhenUsed/>
@@ -4859,10 +5304,10 @@
       <w:szCs w:val="16"/>
     </w:rPr>
   </w:style>
-  <w:style w:type="character" w:customStyle="1" w:styleId="TextodegloboCar">
-    <w:name w:val="Texto de globo Car"/>
-    <w:basedOn w:val="Fuentedeprrafopredeter"/>
-    <w:link w:val="Textodeglobo"/>
+  <w:style w:type="character" w:customStyle="1" w:styleId="BalloonTextChar">
+    <w:name w:val="Balloon Text Char"/>
+    <w:basedOn w:val="DefaultParagraphFont"/>
+    <w:link w:val="BalloonText"/>
     <w:uiPriority w:val="99"/>
     <w:semiHidden/>
     <w:rsid w:val="00F47562"/>
@@ -4873,10 +5318,10 @@
       <w:lang w:eastAsia="es-ES"/>
     </w:rPr>
   </w:style>
-  <w:style w:type="character" w:customStyle="1" w:styleId="Ttulo1Car">
-    <w:name w:val="Título 1 Car"/>
-    <w:basedOn w:val="Fuentedeprrafopredeter"/>
-    <w:link w:val="Ttulo1"/>
+  <w:style w:type="character" w:customStyle="1" w:styleId="Heading1Char">
+    <w:name w:val="Heading 1 Char"/>
+    <w:basedOn w:val="DefaultParagraphFont"/>
+    <w:link w:val="Heading1"/>
     <w:uiPriority w:val="9"/>
     <w:rsid w:val="007A3E3B"/>
     <w:rPr>
@@ -4889,10 +5334,10 @@
       <w:szCs w:val="24"/>
     </w:rPr>
   </w:style>
-  <w:style w:type="character" w:customStyle="1" w:styleId="Ttulo2Car">
-    <w:name w:val="Título 2 Car"/>
-    <w:basedOn w:val="Fuentedeprrafopredeter"/>
-    <w:link w:val="Ttulo2"/>
+  <w:style w:type="character" w:customStyle="1" w:styleId="Heading2Char">
+    <w:name w:val="Heading 2 Char"/>
+    <w:basedOn w:val="DefaultParagraphFont"/>
+    <w:link w:val="Heading2"/>
     <w:uiPriority w:val="9"/>
     <w:rsid w:val="007A3E3B"/>
     <w:rPr>
@@ -4905,10 +5350,10 @@
       <w:szCs w:val="24"/>
     </w:rPr>
   </w:style>
-  <w:style w:type="character" w:customStyle="1" w:styleId="Ttulo3Car">
-    <w:name w:val="Título 3 Car"/>
-    <w:basedOn w:val="Fuentedeprrafopredeter"/>
-    <w:link w:val="Ttulo3"/>
+  <w:style w:type="character" w:customStyle="1" w:styleId="Heading3Char">
+    <w:name w:val="Heading 3 Char"/>
+    <w:basedOn w:val="DefaultParagraphFont"/>
+    <w:link w:val="Heading3"/>
     <w:uiPriority w:val="9"/>
     <w:semiHidden/>
     <w:rsid w:val="007A3E3B"/>
@@ -4919,10 +5364,10 @@
       <w:szCs w:val="24"/>
     </w:rPr>
   </w:style>
-  <w:style w:type="character" w:customStyle="1" w:styleId="Ttulo4Car">
-    <w:name w:val="Título 4 Car"/>
-    <w:basedOn w:val="Fuentedeprrafopredeter"/>
-    <w:link w:val="Ttulo4"/>
+  <w:style w:type="character" w:customStyle="1" w:styleId="Heading4Char">
+    <w:name w:val="Heading 4 Char"/>
+    <w:basedOn w:val="DefaultParagraphFont"/>
+    <w:link w:val="Heading4"/>
     <w:uiPriority w:val="9"/>
     <w:semiHidden/>
     <w:rsid w:val="007A3E3B"/>
@@ -4935,10 +5380,10 @@
       <w:szCs w:val="24"/>
     </w:rPr>
   </w:style>
-  <w:style w:type="character" w:customStyle="1" w:styleId="Ttulo5Car">
-    <w:name w:val="Título 5 Car"/>
-    <w:basedOn w:val="Fuentedeprrafopredeter"/>
-    <w:link w:val="Ttulo5"/>
+  <w:style w:type="character" w:customStyle="1" w:styleId="Heading5Char">
+    <w:name w:val="Heading 5 Char"/>
+    <w:basedOn w:val="DefaultParagraphFont"/>
+    <w:link w:val="Heading5"/>
     <w:uiPriority w:val="9"/>
     <w:semiHidden/>
     <w:rsid w:val="007A3E3B"/>
@@ -4947,10 +5392,10 @@
       <w:color w:val="4F81BD" w:themeColor="accent1"/>
     </w:rPr>
   </w:style>
-  <w:style w:type="character" w:customStyle="1" w:styleId="Ttulo6Car">
-    <w:name w:val="Título 6 Car"/>
-    <w:basedOn w:val="Fuentedeprrafopredeter"/>
-    <w:link w:val="Ttulo6"/>
+  <w:style w:type="character" w:customStyle="1" w:styleId="Heading6Char">
+    <w:name w:val="Heading 6 Char"/>
+    <w:basedOn w:val="DefaultParagraphFont"/>
+    <w:link w:val="Heading6"/>
     <w:uiPriority w:val="9"/>
     <w:semiHidden/>
     <w:rsid w:val="007A3E3B"/>
@@ -4961,10 +5406,10 @@
       <w:color w:val="4F81BD" w:themeColor="accent1"/>
     </w:rPr>
   </w:style>
-  <w:style w:type="character" w:customStyle="1" w:styleId="Ttulo7Car">
-    <w:name w:val="Título 7 Car"/>
-    <w:basedOn w:val="Fuentedeprrafopredeter"/>
-    <w:link w:val="Ttulo7"/>
+  <w:style w:type="character" w:customStyle="1" w:styleId="Heading7Char">
+    <w:name w:val="Heading 7 Char"/>
+    <w:basedOn w:val="DefaultParagraphFont"/>
+    <w:link w:val="Heading7"/>
     <w:uiPriority w:val="9"/>
     <w:semiHidden/>
     <w:rsid w:val="007A3E3B"/>
@@ -4977,10 +5422,10 @@
       <w:szCs w:val="20"/>
     </w:rPr>
   </w:style>
-  <w:style w:type="character" w:customStyle="1" w:styleId="Ttulo8Car">
-    <w:name w:val="Título 8 Car"/>
-    <w:basedOn w:val="Fuentedeprrafopredeter"/>
-    <w:link w:val="Ttulo8"/>
+  <w:style w:type="character" w:customStyle="1" w:styleId="Heading8Char">
+    <w:name w:val="Heading 8 Char"/>
+    <w:basedOn w:val="DefaultParagraphFont"/>
+    <w:link w:val="Heading8"/>
     <w:uiPriority w:val="9"/>
     <w:semiHidden/>
     <w:rsid w:val="007A3E3B"/>
@@ -4995,10 +5440,10 @@
       <w:szCs w:val="20"/>
     </w:rPr>
   </w:style>
-  <w:style w:type="character" w:customStyle="1" w:styleId="Ttulo9Car">
-    <w:name w:val="Título 9 Car"/>
-    <w:basedOn w:val="Fuentedeprrafopredeter"/>
-    <w:link w:val="Ttulo9"/>
+  <w:style w:type="character" w:customStyle="1" w:styleId="Heading9Char">
+    <w:name w:val="Heading 9 Char"/>
+    <w:basedOn w:val="DefaultParagraphFont"/>
+    <w:link w:val="Heading9"/>
     <w:uiPriority w:val="9"/>
     <w:semiHidden/>
     <w:rsid w:val="007A3E3B"/>
@@ -5011,7 +5456,7 @@
       <w:szCs w:val="20"/>
     </w:rPr>
   </w:style>
-  <w:style w:type="paragraph" w:styleId="Epgrafe">
+  <w:style w:type="paragraph" w:styleId="Caption">
     <w:name w:val="caption"/>
     <w:basedOn w:val="Normal"/>
     <w:next w:val="Normal"/>
@@ -5027,11 +5472,11 @@
       <w:szCs w:val="18"/>
     </w:rPr>
   </w:style>
-  <w:style w:type="paragraph" w:styleId="Ttulo">
+  <w:style w:type="paragraph" w:styleId="Title">
     <w:name w:val="Title"/>
     <w:basedOn w:val="Normal"/>
     <w:next w:val="Normal"/>
-    <w:link w:val="TtuloCar"/>
+    <w:link w:val="TitleChar"/>
     <w:uiPriority w:val="10"/>
     <w:qFormat/>
     <w:rsid w:val="007A3E3B"/>
@@ -5052,10 +5497,10 @@
       <w:szCs w:val="60"/>
     </w:rPr>
   </w:style>
-  <w:style w:type="character" w:customStyle="1" w:styleId="TtuloCar">
-    <w:name w:val="Título Car"/>
-    <w:basedOn w:val="Fuentedeprrafopredeter"/>
-    <w:link w:val="Ttulo"/>
+  <w:style w:type="character" w:customStyle="1" w:styleId="TitleChar">
+    <w:name w:val="Title Char"/>
+    <w:basedOn w:val="DefaultParagraphFont"/>
+    <w:link w:val="Title"/>
     <w:uiPriority w:val="10"/>
     <w:rsid w:val="007A3E3B"/>
     <w:rPr>
@@ -5067,11 +5512,11 @@
       <w:szCs w:val="60"/>
     </w:rPr>
   </w:style>
-  <w:style w:type="paragraph" w:styleId="Subttulo">
+  <w:style w:type="paragraph" w:styleId="Subtitle">
     <w:name w:val="Subtitle"/>
     <w:basedOn w:val="Normal"/>
     <w:next w:val="Normal"/>
-    <w:link w:val="SubttuloCar"/>
+    <w:link w:val="SubtitleChar"/>
     <w:uiPriority w:val="11"/>
     <w:qFormat/>
     <w:rsid w:val="007A3E3B"/>
@@ -5087,10 +5532,10 @@
       <w:szCs w:val="24"/>
     </w:rPr>
   </w:style>
-  <w:style w:type="character" w:customStyle="1" w:styleId="SubttuloCar">
-    <w:name w:val="Subtítulo Car"/>
-    <w:basedOn w:val="Fuentedeprrafopredeter"/>
-    <w:link w:val="Subttulo"/>
+  <w:style w:type="character" w:customStyle="1" w:styleId="SubtitleChar">
+    <w:name w:val="Subtitle Char"/>
+    <w:basedOn w:val="DefaultParagraphFont"/>
+    <w:link w:val="Subtitle"/>
     <w:uiPriority w:val="11"/>
     <w:rsid w:val="007A3E3B"/>
     <w:rPr>
@@ -5100,9 +5545,9 @@
       <w:szCs w:val="24"/>
     </w:rPr>
   </w:style>
-  <w:style w:type="character" w:styleId="Textoennegrita">
+  <w:style w:type="character" w:styleId="Strong">
     <w:name w:val="Strong"/>
-    <w:basedOn w:val="Fuentedeprrafopredeter"/>
+    <w:basedOn w:val="DefaultParagraphFont"/>
     <w:uiPriority w:val="22"/>
     <w:qFormat/>
     <w:rsid w:val="007A3E3B"/>
@@ -5112,7 +5557,7 @@
       <w:spacing w:val="0"/>
     </w:rPr>
   </w:style>
-  <w:style w:type="character" w:styleId="nfasis">
+  <w:style w:type="character" w:styleId="Emphasis">
     <w:name w:val="Emphasis"/>
     <w:uiPriority w:val="20"/>
     <w:qFormat/>
@@ -5125,10 +5570,10 @@
       <w:color w:val="5A5A5A" w:themeColor="text1" w:themeTint="A5"/>
     </w:rPr>
   </w:style>
-  <w:style w:type="paragraph" w:styleId="Sinespaciado">
+  <w:style w:type="paragraph" w:styleId="NoSpacing">
     <w:name w:val="No Spacing"/>
     <w:basedOn w:val="Normal"/>
-    <w:link w:val="SinespaciadoCar"/>
+    <w:link w:val="NoSpacingChar"/>
     <w:uiPriority w:val="1"/>
     <w:qFormat/>
     <w:rsid w:val="007A3E3B"/>
@@ -5136,14 +5581,14 @@
       <w:ind w:firstLine="0"/>
     </w:pPr>
   </w:style>
-  <w:style w:type="character" w:customStyle="1" w:styleId="SinespaciadoCar">
-    <w:name w:val="Sin espaciado Car"/>
-    <w:basedOn w:val="Fuentedeprrafopredeter"/>
-    <w:link w:val="Sinespaciado"/>
+  <w:style w:type="character" w:customStyle="1" w:styleId="NoSpacingChar">
+    <w:name w:val="No Spacing Char"/>
+    <w:basedOn w:val="DefaultParagraphFont"/>
+    <w:link w:val="NoSpacing"/>
     <w:uiPriority w:val="1"/>
     <w:rsid w:val="007A3E3B"/>
   </w:style>
-  <w:style w:type="paragraph" w:styleId="Prrafodelista">
+  <w:style w:type="paragraph" w:styleId="ListParagraph">
     <w:name w:val="List Paragraph"/>
     <w:basedOn w:val="Normal"/>
     <w:uiPriority w:val="34"/>
@@ -5154,11 +5599,11 @@
       <w:contextualSpacing/>
     </w:pPr>
   </w:style>
-  <w:style w:type="paragraph" w:styleId="Cita">
+  <w:style w:type="paragraph" w:styleId="Quote">
     <w:name w:val="Quote"/>
     <w:basedOn w:val="Normal"/>
     <w:next w:val="Normal"/>
-    <w:link w:val="CitaCar"/>
+    <w:link w:val="QuoteChar"/>
     <w:uiPriority w:val="29"/>
     <w:qFormat/>
     <w:rsid w:val="007A3E3B"/>
@@ -5169,10 +5614,10 @@
       <w:color w:val="5A5A5A" w:themeColor="text1" w:themeTint="A5"/>
     </w:rPr>
   </w:style>
-  <w:style w:type="character" w:customStyle="1" w:styleId="CitaCar">
-    <w:name w:val="Cita Car"/>
-    <w:basedOn w:val="Fuentedeprrafopredeter"/>
-    <w:link w:val="Cita"/>
+  <w:style w:type="character" w:customStyle="1" w:styleId="QuoteChar">
+    <w:name w:val="Quote Char"/>
+    <w:basedOn w:val="DefaultParagraphFont"/>
+    <w:link w:val="Quote"/>
     <w:uiPriority w:val="29"/>
     <w:rsid w:val="007A3E3B"/>
     <w:rPr>
@@ -5182,11 +5627,11 @@
       <w:color w:val="5A5A5A" w:themeColor="text1" w:themeTint="A5"/>
     </w:rPr>
   </w:style>
-  <w:style w:type="paragraph" w:styleId="Citadestacada">
+  <w:style w:type="paragraph" w:styleId="IntenseQuote">
     <w:name w:val="Intense Quote"/>
     <w:basedOn w:val="Normal"/>
     <w:next w:val="Normal"/>
-    <w:link w:val="CitadestacadaCar"/>
+    <w:link w:val="IntenseQuoteChar"/>
     <w:uiPriority w:val="30"/>
     <w:qFormat/>
     <w:rsid w:val="007A3E3B"/>
@@ -5210,10 +5655,10 @@
       <w:szCs w:val="24"/>
     </w:rPr>
   </w:style>
-  <w:style w:type="character" w:customStyle="1" w:styleId="CitadestacadaCar">
-    <w:name w:val="Cita destacada Car"/>
-    <w:basedOn w:val="Fuentedeprrafopredeter"/>
-    <w:link w:val="Citadestacada"/>
+  <w:style w:type="character" w:customStyle="1" w:styleId="IntenseQuoteChar">
+    <w:name w:val="Intense Quote Char"/>
+    <w:basedOn w:val="DefaultParagraphFont"/>
+    <w:link w:val="IntenseQuote"/>
     <w:uiPriority w:val="30"/>
     <w:rsid w:val="007A3E3B"/>
     <w:rPr>
@@ -5226,7 +5671,7 @@
       <w:shd w:val="clear" w:color="auto" w:fill="4F81BD" w:themeFill="accent1"/>
     </w:rPr>
   </w:style>
-  <w:style w:type="character" w:styleId="nfasissutil">
+  <w:style w:type="character" w:styleId="SubtleEmphasis">
     <w:name w:val="Subtle Emphasis"/>
     <w:uiPriority w:val="19"/>
     <w:qFormat/>
@@ -5237,7 +5682,7 @@
       <w:color w:val="5A5A5A" w:themeColor="text1" w:themeTint="A5"/>
     </w:rPr>
   </w:style>
-  <w:style w:type="character" w:styleId="nfasisintenso">
+  <w:style w:type="character" w:styleId="IntenseEmphasis">
     <w:name w:val="Intense Emphasis"/>
     <w:uiPriority w:val="21"/>
     <w:qFormat/>
@@ -5252,7 +5697,7 @@
       <w:szCs w:val="22"/>
     </w:rPr>
   </w:style>
-  <w:style w:type="character" w:styleId="Referenciasutil">
+  <w:style w:type="character" w:styleId="SubtleReference">
     <w:name w:val="Subtle Reference"/>
     <w:uiPriority w:val="31"/>
     <w:qFormat/>
@@ -5262,9 +5707,9 @@
       <w:u w:val="single" w:color="9BBB59" w:themeColor="accent3"/>
     </w:rPr>
   </w:style>
-  <w:style w:type="character" w:styleId="Referenciaintensa">
+  <w:style w:type="character" w:styleId="IntenseReference">
     <w:name w:val="Intense Reference"/>
-    <w:basedOn w:val="Fuentedeprrafopredeter"/>
+    <w:basedOn w:val="DefaultParagraphFont"/>
     <w:uiPriority w:val="32"/>
     <w:qFormat/>
     <w:rsid w:val="007A3E3B"/>
@@ -5275,9 +5720,9 @@
       <w:u w:val="single" w:color="9BBB59" w:themeColor="accent3"/>
     </w:rPr>
   </w:style>
-  <w:style w:type="character" w:styleId="Ttulodellibro">
+  <w:style w:type="character" w:styleId="BookTitle">
     <w:name w:val="Book Title"/>
-    <w:basedOn w:val="Fuentedeprrafopredeter"/>
+    <w:basedOn w:val="DefaultParagraphFont"/>
     <w:uiPriority w:val="33"/>
     <w:qFormat/>
     <w:rsid w:val="007A3E3B"/>
@@ -5290,9 +5735,9 @@
       <w:color w:val="auto"/>
     </w:rPr>
   </w:style>
-  <w:style w:type="paragraph" w:styleId="TtulodeTDC">
+  <w:style w:type="paragraph" w:styleId="TOCHeading">
     <w:name w:val="TOC Heading"/>
-    <w:basedOn w:val="Ttulo1"/>
+    <w:basedOn w:val="Heading1"/>
     <w:next w:val="Normal"/>
     <w:uiPriority w:val="39"/>
     <w:semiHidden/>
@@ -5309,7 +5754,7 @@
       <w:lang w:bidi="en-US"/>
     </w:rPr>
   </w:style>
-  <w:style w:type="paragraph" w:styleId="TDC2">
+  <w:style w:type="paragraph" w:styleId="TOC2">
     <w:name w:val="toc 2"/>
     <w:basedOn w:val="Normal"/>
     <w:next w:val="Normal"/>
@@ -5326,7 +5771,7 @@
       <w:lang w:val="en-US" w:eastAsia="ja-JP"/>
     </w:rPr>
   </w:style>
-  <w:style w:type="paragraph" w:styleId="TDC1">
+  <w:style w:type="paragraph" w:styleId="TOC1">
     <w:name w:val="toc 1"/>
     <w:basedOn w:val="Normal"/>
     <w:next w:val="Normal"/>
@@ -5343,7 +5788,7 @@
       <w:lang w:val="en-US" w:eastAsia="ja-JP"/>
     </w:rPr>
   </w:style>
-  <w:style w:type="paragraph" w:styleId="TDC3">
+  <w:style w:type="paragraph" w:styleId="TOC3">
     <w:name w:val="toc 3"/>
     <w:basedOn w:val="Normal"/>
     <w:next w:val="Normal"/>
@@ -5361,9 +5806,9 @@
       <w:lang w:val="en-US" w:eastAsia="ja-JP"/>
     </w:rPr>
   </w:style>
-  <w:style w:type="character" w:styleId="Hipervnculo">
+  <w:style w:type="character" w:styleId="Hyperlink">
     <w:name w:val="Hyperlink"/>
-    <w:basedOn w:val="Fuentedeprrafopredeter"/>
+    <w:basedOn w:val="DefaultParagraphFont"/>
     <w:uiPriority w:val="99"/>
     <w:unhideWhenUsed/>
     <w:rsid w:val="006C2F7C"/>
@@ -5372,10 +5817,10 @@
       <w:u w:val="single"/>
     </w:rPr>
   </w:style>
-  <w:style w:type="paragraph" w:styleId="Textonotapie">
+  <w:style w:type="paragraph" w:styleId="FootnoteText">
     <w:name w:val="footnote text"/>
     <w:basedOn w:val="Normal"/>
-    <w:link w:val="TextonotapieCar"/>
+    <w:link w:val="FootnoteTextChar"/>
     <w:uiPriority w:val="99"/>
     <w:semiHidden/>
     <w:unhideWhenUsed/>
@@ -5385,10 +5830,10 @@
       <w:szCs w:val="20"/>
     </w:rPr>
   </w:style>
-  <w:style w:type="character" w:customStyle="1" w:styleId="TextonotapieCar">
-    <w:name w:val="Texto nota pie Car"/>
-    <w:basedOn w:val="Fuentedeprrafopredeter"/>
-    <w:link w:val="Textonotapie"/>
+  <w:style w:type="character" w:customStyle="1" w:styleId="FootnoteTextChar">
+    <w:name w:val="Footnote Text Char"/>
+    <w:basedOn w:val="DefaultParagraphFont"/>
+    <w:link w:val="FootnoteText"/>
     <w:uiPriority w:val="99"/>
     <w:semiHidden/>
     <w:rsid w:val="00734E40"/>
@@ -5397,9 +5842,9 @@
       <w:szCs w:val="20"/>
     </w:rPr>
   </w:style>
-  <w:style w:type="character" w:styleId="Refdenotaalpie">
+  <w:style w:type="character" w:styleId="FootnoteReference">
     <w:name w:val="footnote reference"/>
-    <w:basedOn w:val="Fuentedeprrafopredeter"/>
+    <w:basedOn w:val="DefaultParagraphFont"/>
     <w:uiPriority w:val="99"/>
     <w:semiHidden/>
     <w:unhideWhenUsed/>
@@ -5408,10 +5853,10 @@
       <w:vertAlign w:val="superscript"/>
     </w:rPr>
   </w:style>
-  <w:style w:type="paragraph" w:styleId="Encabezado">
+  <w:style w:type="paragraph" w:styleId="Header">
     <w:name w:val="header"/>
     <w:basedOn w:val="Normal"/>
-    <w:link w:val="EncabezadoCar"/>
+    <w:link w:val="HeaderChar"/>
     <w:uiPriority w:val="99"/>
     <w:unhideWhenUsed/>
     <w:rsid w:val="00734E40"/>
@@ -5422,17 +5867,17 @@
       </w:tabs>
     </w:pPr>
   </w:style>
-  <w:style w:type="character" w:customStyle="1" w:styleId="EncabezadoCar">
-    <w:name w:val="Encabezado Car"/>
-    <w:basedOn w:val="Fuentedeprrafopredeter"/>
-    <w:link w:val="Encabezado"/>
+  <w:style w:type="character" w:customStyle="1" w:styleId="HeaderChar">
+    <w:name w:val="Header Char"/>
+    <w:basedOn w:val="DefaultParagraphFont"/>
+    <w:link w:val="Header"/>
     <w:uiPriority w:val="99"/>
     <w:rsid w:val="00734E40"/>
   </w:style>
-  <w:style w:type="paragraph" w:styleId="Piedepgina">
+  <w:style w:type="paragraph" w:styleId="Footer">
     <w:name w:val="footer"/>
     <w:basedOn w:val="Normal"/>
-    <w:link w:val="PiedepginaCar"/>
+    <w:link w:val="FooterChar"/>
     <w:uiPriority w:val="99"/>
     <w:unhideWhenUsed/>
     <w:rsid w:val="00734E40"/>
@@ -5443,10 +5888,10 @@
       </w:tabs>
     </w:pPr>
   </w:style>
-  <w:style w:type="character" w:customStyle="1" w:styleId="PiedepginaCar">
-    <w:name w:val="Pie de página Car"/>
-    <w:basedOn w:val="Fuentedeprrafopredeter"/>
-    <w:link w:val="Piedepgina"/>
+  <w:style w:type="character" w:customStyle="1" w:styleId="FooterChar">
+    <w:name w:val="Footer Char"/>
+    <w:basedOn w:val="DefaultParagraphFont"/>
+    <w:link w:val="Footer"/>
     <w:uiPriority w:val="99"/>
     <w:rsid w:val="00734E40"/>
   </w:style>
@@ -5614,11 +6059,11 @@
     <w:qFormat/>
     <w:rsid w:val="007A3E3B"/>
   </w:style>
-  <w:style w:type="paragraph" w:styleId="Ttulo1">
+  <w:style w:type="paragraph" w:styleId="Heading1">
     <w:name w:val="heading 1"/>
     <w:basedOn w:val="Normal"/>
     <w:next w:val="Normal"/>
-    <w:link w:val="Ttulo1Car"/>
+    <w:link w:val="Heading1Char"/>
     <w:uiPriority w:val="9"/>
     <w:qFormat/>
     <w:rsid w:val="007A3E3B"/>
@@ -5642,11 +6087,11 @@
       <w:szCs w:val="24"/>
     </w:rPr>
   </w:style>
-  <w:style w:type="paragraph" w:styleId="Ttulo2">
+  <w:style w:type="paragraph" w:styleId="Heading2">
     <w:name w:val="heading 2"/>
-    <w:basedOn w:val="Ttulo1"/>
+    <w:basedOn w:val="Heading1"/>
     <w:next w:val="Normal"/>
-    <w:link w:val="Ttulo2Car"/>
+    <w:link w:val="Heading2Char"/>
     <w:uiPriority w:val="9"/>
     <w:unhideWhenUsed/>
     <w:qFormat/>
@@ -5665,11 +6110,11 @@
       <w:sz w:val="24"/>
     </w:rPr>
   </w:style>
-  <w:style w:type="paragraph" w:styleId="Ttulo3">
+  <w:style w:type="paragraph" w:styleId="Heading3">
     <w:name w:val="heading 3"/>
     <w:basedOn w:val="Normal"/>
     <w:next w:val="Normal"/>
-    <w:link w:val="Ttulo3Car"/>
+    <w:link w:val="Heading3Char"/>
     <w:uiPriority w:val="9"/>
     <w:semiHidden/>
     <w:unhideWhenUsed/>
@@ -5693,11 +6138,11 @@
       <w:szCs w:val="24"/>
     </w:rPr>
   </w:style>
-  <w:style w:type="paragraph" w:styleId="Ttulo4">
+  <w:style w:type="paragraph" w:styleId="Heading4">
     <w:name w:val="heading 4"/>
     <w:basedOn w:val="Normal"/>
     <w:next w:val="Normal"/>
-    <w:link w:val="Ttulo4Car"/>
+    <w:link w:val="Heading4Char"/>
     <w:uiPriority w:val="9"/>
     <w:semiHidden/>
     <w:unhideWhenUsed/>
@@ -5723,11 +6168,11 @@
       <w:szCs w:val="24"/>
     </w:rPr>
   </w:style>
-  <w:style w:type="paragraph" w:styleId="Ttulo5">
+  <w:style w:type="paragraph" w:styleId="Heading5">
     <w:name w:val="heading 5"/>
     <w:basedOn w:val="Normal"/>
     <w:next w:val="Normal"/>
-    <w:link w:val="Ttulo5Car"/>
+    <w:link w:val="Heading5Char"/>
     <w:uiPriority w:val="9"/>
     <w:semiHidden/>
     <w:unhideWhenUsed/>
@@ -5746,11 +6191,11 @@
       <w:color w:val="4F81BD" w:themeColor="accent1"/>
     </w:rPr>
   </w:style>
-  <w:style w:type="paragraph" w:styleId="Ttulo6">
+  <w:style w:type="paragraph" w:styleId="Heading6">
     <w:name w:val="heading 6"/>
     <w:basedOn w:val="Normal"/>
     <w:next w:val="Normal"/>
-    <w:link w:val="Ttulo6Car"/>
+    <w:link w:val="Heading6Char"/>
     <w:uiPriority w:val="9"/>
     <w:semiHidden/>
     <w:unhideWhenUsed/>
@@ -5771,11 +6216,11 @@
       <w:color w:val="4F81BD" w:themeColor="accent1"/>
     </w:rPr>
   </w:style>
-  <w:style w:type="paragraph" w:styleId="Ttulo7">
+  <w:style w:type="paragraph" w:styleId="Heading7">
     <w:name w:val="heading 7"/>
     <w:basedOn w:val="Normal"/>
     <w:next w:val="Normal"/>
-    <w:link w:val="Ttulo7Car"/>
+    <w:link w:val="Heading7Char"/>
     <w:uiPriority w:val="9"/>
     <w:semiHidden/>
     <w:unhideWhenUsed/>
@@ -5798,11 +6243,11 @@
       <w:szCs w:val="20"/>
     </w:rPr>
   </w:style>
-  <w:style w:type="paragraph" w:styleId="Ttulo8">
+  <w:style w:type="paragraph" w:styleId="Heading8">
     <w:name w:val="heading 8"/>
     <w:basedOn w:val="Normal"/>
     <w:next w:val="Normal"/>
-    <w:link w:val="Ttulo8Car"/>
+    <w:link w:val="Heading8Char"/>
     <w:uiPriority w:val="9"/>
     <w:semiHidden/>
     <w:unhideWhenUsed/>
@@ -5827,11 +6272,11 @@
       <w:szCs w:val="20"/>
     </w:rPr>
   </w:style>
-  <w:style w:type="paragraph" w:styleId="Ttulo9">
+  <w:style w:type="paragraph" w:styleId="Heading9">
     <w:name w:val="heading 9"/>
     <w:basedOn w:val="Normal"/>
     <w:next w:val="Normal"/>
-    <w:link w:val="Ttulo9Car"/>
+    <w:link w:val="Heading9Char"/>
     <w:uiPriority w:val="9"/>
     <w:semiHidden/>
     <w:unhideWhenUsed/>
@@ -5851,13 +6296,13 @@
       <w:szCs w:val="20"/>
     </w:rPr>
   </w:style>
-  <w:style w:type="character" w:default="1" w:styleId="Fuentedeprrafopredeter">
+  <w:style w:type="character" w:default="1" w:styleId="DefaultParagraphFont">
     <w:name w:val="Default Paragraph Font"/>
     <w:uiPriority w:val="1"/>
     <w:semiHidden/>
     <w:unhideWhenUsed/>
   </w:style>
-  <w:style w:type="table" w:default="1" w:styleId="Tablanormal">
+  <w:style w:type="table" w:default="1" w:styleId="TableNormal">
     <w:name w:val="Normal Table"/>
     <w:uiPriority w:val="99"/>
     <w:semiHidden/>
@@ -5872,16 +6317,16 @@
       </w:tblCellMar>
     </w:tblPr>
   </w:style>
-  <w:style w:type="numbering" w:default="1" w:styleId="Sinlista">
+  <w:style w:type="numbering" w:default="1" w:styleId="NoList">
     <w:name w:val="No List"/>
     <w:uiPriority w:val="99"/>
     <w:semiHidden/>
     <w:unhideWhenUsed/>
   </w:style>
-  <w:style w:type="paragraph" w:styleId="Textodeglobo">
+  <w:style w:type="paragraph" w:styleId="BalloonText">
     <w:name w:val="Balloon Text"/>
     <w:basedOn w:val="Normal"/>
-    <w:link w:val="TextodegloboCar"/>
+    <w:link w:val="BalloonTextChar"/>
     <w:uiPriority w:val="99"/>
     <w:semiHidden/>
     <w:unhideWhenUsed/>
@@ -5892,10 +6337,10 @@
       <w:szCs w:val="16"/>
     </w:rPr>
   </w:style>
-  <w:style w:type="character" w:customStyle="1" w:styleId="TextodegloboCar">
-    <w:name w:val="Texto de globo Car"/>
-    <w:basedOn w:val="Fuentedeprrafopredeter"/>
-    <w:link w:val="Textodeglobo"/>
+  <w:style w:type="character" w:customStyle="1" w:styleId="BalloonTextChar">
+    <w:name w:val="Balloon Text Char"/>
+    <w:basedOn w:val="DefaultParagraphFont"/>
+    <w:link w:val="BalloonText"/>
     <w:uiPriority w:val="99"/>
     <w:semiHidden/>
     <w:rsid w:val="00F47562"/>
@@ -5906,10 +6351,10 @@
       <w:lang w:eastAsia="es-ES"/>
     </w:rPr>
   </w:style>
-  <w:style w:type="character" w:customStyle="1" w:styleId="Ttulo1Car">
-    <w:name w:val="Título 1 Car"/>
-    <w:basedOn w:val="Fuentedeprrafopredeter"/>
-    <w:link w:val="Ttulo1"/>
+  <w:style w:type="character" w:customStyle="1" w:styleId="Heading1Char">
+    <w:name w:val="Heading 1 Char"/>
+    <w:basedOn w:val="DefaultParagraphFont"/>
+    <w:link w:val="Heading1"/>
     <w:uiPriority w:val="9"/>
     <w:rsid w:val="007A3E3B"/>
     <w:rPr>
@@ -5922,10 +6367,10 @@
       <w:szCs w:val="24"/>
     </w:rPr>
   </w:style>
-  <w:style w:type="character" w:customStyle="1" w:styleId="Ttulo2Car">
-    <w:name w:val="Título 2 Car"/>
-    <w:basedOn w:val="Fuentedeprrafopredeter"/>
-    <w:link w:val="Ttulo2"/>
+  <w:style w:type="character" w:customStyle="1" w:styleId="Heading2Char">
+    <w:name w:val="Heading 2 Char"/>
+    <w:basedOn w:val="DefaultParagraphFont"/>
+    <w:link w:val="Heading2"/>
     <w:uiPriority w:val="9"/>
     <w:rsid w:val="007A3E3B"/>
     <w:rPr>
@@ -5938,10 +6383,10 @@
       <w:szCs w:val="24"/>
     </w:rPr>
   </w:style>
-  <w:style w:type="character" w:customStyle="1" w:styleId="Ttulo3Car">
-    <w:name w:val="Título 3 Car"/>
-    <w:basedOn w:val="Fuentedeprrafopredeter"/>
-    <w:link w:val="Ttulo3"/>
+  <w:style w:type="character" w:customStyle="1" w:styleId="Heading3Char">
+    <w:name w:val="Heading 3 Char"/>
+    <w:basedOn w:val="DefaultParagraphFont"/>
+    <w:link w:val="Heading3"/>
     <w:uiPriority w:val="9"/>
     <w:semiHidden/>
     <w:rsid w:val="007A3E3B"/>
@@ -5952,10 +6397,10 @@
       <w:szCs w:val="24"/>
     </w:rPr>
   </w:style>
-  <w:style w:type="character" w:customStyle="1" w:styleId="Ttulo4Car">
-    <w:name w:val="Título 4 Car"/>
-    <w:basedOn w:val="Fuentedeprrafopredeter"/>
-    <w:link w:val="Ttulo4"/>
+  <w:style w:type="character" w:customStyle="1" w:styleId="Heading4Char">
+    <w:name w:val="Heading 4 Char"/>
+    <w:basedOn w:val="DefaultParagraphFont"/>
+    <w:link w:val="Heading4"/>
     <w:uiPriority w:val="9"/>
     <w:semiHidden/>
     <w:rsid w:val="007A3E3B"/>
@@ -5968,10 +6413,10 @@
       <w:szCs w:val="24"/>
     </w:rPr>
   </w:style>
-  <w:style w:type="character" w:customStyle="1" w:styleId="Ttulo5Car">
-    <w:name w:val="Título 5 Car"/>
-    <w:basedOn w:val="Fuentedeprrafopredeter"/>
-    <w:link w:val="Ttulo5"/>
+  <w:style w:type="character" w:customStyle="1" w:styleId="Heading5Char">
+    <w:name w:val="Heading 5 Char"/>
+    <w:basedOn w:val="DefaultParagraphFont"/>
+    <w:link w:val="Heading5"/>
     <w:uiPriority w:val="9"/>
     <w:semiHidden/>
     <w:rsid w:val="007A3E3B"/>
@@ -5980,10 +6425,10 @@
       <w:color w:val="4F81BD" w:themeColor="accent1"/>
     </w:rPr>
   </w:style>
-  <w:style w:type="character" w:customStyle="1" w:styleId="Ttulo6Car">
-    <w:name w:val="Título 6 Car"/>
-    <w:basedOn w:val="Fuentedeprrafopredeter"/>
-    <w:link w:val="Ttulo6"/>
+  <w:style w:type="character" w:customStyle="1" w:styleId="Heading6Char">
+    <w:name w:val="Heading 6 Char"/>
+    <w:basedOn w:val="DefaultParagraphFont"/>
+    <w:link w:val="Heading6"/>
     <w:uiPriority w:val="9"/>
     <w:semiHidden/>
     <w:rsid w:val="007A3E3B"/>
@@ -5994,10 +6439,10 @@
       <w:color w:val="4F81BD" w:themeColor="accent1"/>
     </w:rPr>
   </w:style>
-  <w:style w:type="character" w:customStyle="1" w:styleId="Ttulo7Car">
-    <w:name w:val="Título 7 Car"/>
-    <w:basedOn w:val="Fuentedeprrafopredeter"/>
-    <w:link w:val="Ttulo7"/>
+  <w:style w:type="character" w:customStyle="1" w:styleId="Heading7Char">
+    <w:name w:val="Heading 7 Char"/>
+    <w:basedOn w:val="DefaultParagraphFont"/>
+    <w:link w:val="Heading7"/>
     <w:uiPriority w:val="9"/>
     <w:semiHidden/>
     <w:rsid w:val="007A3E3B"/>
@@ -6010,10 +6455,10 @@
       <w:szCs w:val="20"/>
     </w:rPr>
   </w:style>
-  <w:style w:type="character" w:customStyle="1" w:styleId="Ttulo8Car">
-    <w:name w:val="Título 8 Car"/>
-    <w:basedOn w:val="Fuentedeprrafopredeter"/>
-    <w:link w:val="Ttulo8"/>
+  <w:style w:type="character" w:customStyle="1" w:styleId="Heading8Char">
+    <w:name w:val="Heading 8 Char"/>
+    <w:basedOn w:val="DefaultParagraphFont"/>
+    <w:link w:val="Heading8"/>
     <w:uiPriority w:val="9"/>
     <w:semiHidden/>
     <w:rsid w:val="007A3E3B"/>
@@ -6028,10 +6473,10 @@
       <w:szCs w:val="20"/>
     </w:rPr>
   </w:style>
-  <w:style w:type="character" w:customStyle="1" w:styleId="Ttulo9Car">
-    <w:name w:val="Título 9 Car"/>
-    <w:basedOn w:val="Fuentedeprrafopredeter"/>
-    <w:link w:val="Ttulo9"/>
+  <w:style w:type="character" w:customStyle="1" w:styleId="Heading9Char">
+    <w:name w:val="Heading 9 Char"/>
+    <w:basedOn w:val="DefaultParagraphFont"/>
+    <w:link w:val="Heading9"/>
     <w:uiPriority w:val="9"/>
     <w:semiHidden/>
     <w:rsid w:val="007A3E3B"/>
@@ -6044,7 +6489,7 @@
       <w:szCs w:val="20"/>
     </w:rPr>
   </w:style>
-  <w:style w:type="paragraph" w:styleId="Epgrafe">
+  <w:style w:type="paragraph" w:styleId="Caption">
     <w:name w:val="caption"/>
     <w:basedOn w:val="Normal"/>
     <w:next w:val="Normal"/>
@@ -6060,11 +6505,11 @@
       <w:szCs w:val="18"/>
     </w:rPr>
   </w:style>
-  <w:style w:type="paragraph" w:styleId="Ttulo">
+  <w:style w:type="paragraph" w:styleId="Title">
     <w:name w:val="Title"/>
     <w:basedOn w:val="Normal"/>
     <w:next w:val="Normal"/>
-    <w:link w:val="TtuloCar"/>
+    <w:link w:val="TitleChar"/>
     <w:uiPriority w:val="10"/>
     <w:qFormat/>
     <w:rsid w:val="007A3E3B"/>
@@ -6085,10 +6530,10 @@
       <w:szCs w:val="60"/>
     </w:rPr>
   </w:style>
-  <w:style w:type="character" w:customStyle="1" w:styleId="TtuloCar">
-    <w:name w:val="Título Car"/>
-    <w:basedOn w:val="Fuentedeprrafopredeter"/>
-    <w:link w:val="Ttulo"/>
+  <w:style w:type="character" w:customStyle="1" w:styleId="TitleChar">
+    <w:name w:val="Title Char"/>
+    <w:basedOn w:val="DefaultParagraphFont"/>
+    <w:link w:val="Title"/>
     <w:uiPriority w:val="10"/>
     <w:rsid w:val="007A3E3B"/>
     <w:rPr>
@@ -6100,11 +6545,11 @@
       <w:szCs w:val="60"/>
     </w:rPr>
   </w:style>
-  <w:style w:type="paragraph" w:styleId="Subttulo">
+  <w:style w:type="paragraph" w:styleId="Subtitle">
     <w:name w:val="Subtitle"/>
     <w:basedOn w:val="Normal"/>
     <w:next w:val="Normal"/>
-    <w:link w:val="SubttuloCar"/>
+    <w:link w:val="SubtitleChar"/>
     <w:uiPriority w:val="11"/>
     <w:qFormat/>
     <w:rsid w:val="007A3E3B"/>
@@ -6120,10 +6565,10 @@
       <w:szCs w:val="24"/>
     </w:rPr>
   </w:style>
-  <w:style w:type="character" w:customStyle="1" w:styleId="SubttuloCar">
-    <w:name w:val="Subtítulo Car"/>
-    <w:basedOn w:val="Fuentedeprrafopredeter"/>
-    <w:link w:val="Subttulo"/>
+  <w:style w:type="character" w:customStyle="1" w:styleId="SubtitleChar">
+    <w:name w:val="Subtitle Char"/>
+    <w:basedOn w:val="DefaultParagraphFont"/>
+    <w:link w:val="Subtitle"/>
     <w:uiPriority w:val="11"/>
     <w:rsid w:val="007A3E3B"/>
     <w:rPr>
@@ -6133,9 +6578,9 @@
       <w:szCs w:val="24"/>
     </w:rPr>
   </w:style>
-  <w:style w:type="character" w:styleId="Textoennegrita">
+  <w:style w:type="character" w:styleId="Strong">
     <w:name w:val="Strong"/>
-    <w:basedOn w:val="Fuentedeprrafopredeter"/>
+    <w:basedOn w:val="DefaultParagraphFont"/>
     <w:uiPriority w:val="22"/>
     <w:qFormat/>
     <w:rsid w:val="007A3E3B"/>
@@ -6145,7 +6590,7 @@
       <w:spacing w:val="0"/>
     </w:rPr>
   </w:style>
-  <w:style w:type="character" w:styleId="nfasis">
+  <w:style w:type="character" w:styleId="Emphasis">
     <w:name w:val="Emphasis"/>
     <w:uiPriority w:val="20"/>
     <w:qFormat/>
@@ -6158,10 +6603,10 @@
       <w:color w:val="5A5A5A" w:themeColor="text1" w:themeTint="A5"/>
     </w:rPr>
   </w:style>
-  <w:style w:type="paragraph" w:styleId="Sinespaciado">
+  <w:style w:type="paragraph" w:styleId="NoSpacing">
     <w:name w:val="No Spacing"/>
     <w:basedOn w:val="Normal"/>
-    <w:link w:val="SinespaciadoCar"/>
+    <w:link w:val="NoSpacingChar"/>
     <w:uiPriority w:val="1"/>
     <w:qFormat/>
     <w:rsid w:val="007A3E3B"/>
@@ -6169,14 +6614,14 @@
       <w:ind w:firstLine="0"/>
     </w:pPr>
   </w:style>
-  <w:style w:type="character" w:customStyle="1" w:styleId="SinespaciadoCar">
-    <w:name w:val="Sin espaciado Car"/>
-    <w:basedOn w:val="Fuentedeprrafopredeter"/>
-    <w:link w:val="Sinespaciado"/>
+  <w:style w:type="character" w:customStyle="1" w:styleId="NoSpacingChar">
+    <w:name w:val="No Spacing Char"/>
+    <w:basedOn w:val="DefaultParagraphFont"/>
+    <w:link w:val="NoSpacing"/>
     <w:uiPriority w:val="1"/>
     <w:rsid w:val="007A3E3B"/>
   </w:style>
-  <w:style w:type="paragraph" w:styleId="Prrafodelista">
+  <w:style w:type="paragraph" w:styleId="ListParagraph">
     <w:name w:val="List Paragraph"/>
     <w:basedOn w:val="Normal"/>
     <w:uiPriority w:val="34"/>
@@ -6187,11 +6632,11 @@
       <w:contextualSpacing/>
     </w:pPr>
   </w:style>
-  <w:style w:type="paragraph" w:styleId="Cita">
+  <w:style w:type="paragraph" w:styleId="Quote">
     <w:name w:val="Quote"/>
     <w:basedOn w:val="Normal"/>
     <w:next w:val="Normal"/>
-    <w:link w:val="CitaCar"/>
+    <w:link w:val="QuoteChar"/>
     <w:uiPriority w:val="29"/>
     <w:qFormat/>
     <w:rsid w:val="007A3E3B"/>
@@ -6202,10 +6647,10 @@
       <w:color w:val="5A5A5A" w:themeColor="text1" w:themeTint="A5"/>
     </w:rPr>
   </w:style>
-  <w:style w:type="character" w:customStyle="1" w:styleId="CitaCar">
-    <w:name w:val="Cita Car"/>
-    <w:basedOn w:val="Fuentedeprrafopredeter"/>
-    <w:link w:val="Cita"/>
+  <w:style w:type="character" w:customStyle="1" w:styleId="QuoteChar">
+    <w:name w:val="Quote Char"/>
+    <w:basedOn w:val="DefaultParagraphFont"/>
+    <w:link w:val="Quote"/>
     <w:uiPriority w:val="29"/>
     <w:rsid w:val="007A3E3B"/>
     <w:rPr>
@@ -6215,11 +6660,11 @@
       <w:color w:val="5A5A5A" w:themeColor="text1" w:themeTint="A5"/>
     </w:rPr>
   </w:style>
-  <w:style w:type="paragraph" w:styleId="Citadestacada">
+  <w:style w:type="paragraph" w:styleId="IntenseQuote">
     <w:name w:val="Intense Quote"/>
     <w:basedOn w:val="Normal"/>
     <w:next w:val="Normal"/>
-    <w:link w:val="CitadestacadaCar"/>
+    <w:link w:val="IntenseQuoteChar"/>
     <w:uiPriority w:val="30"/>
     <w:qFormat/>
     <w:rsid w:val="007A3E3B"/>
@@ -6243,10 +6688,10 @@
       <w:szCs w:val="24"/>
     </w:rPr>
   </w:style>
-  <w:style w:type="character" w:customStyle="1" w:styleId="CitadestacadaCar">
-    <w:name w:val="Cita destacada Car"/>
-    <w:basedOn w:val="Fuentedeprrafopredeter"/>
-    <w:link w:val="Citadestacada"/>
+  <w:style w:type="character" w:customStyle="1" w:styleId="IntenseQuoteChar">
+    <w:name w:val="Intense Quote Char"/>
+    <w:basedOn w:val="DefaultParagraphFont"/>
+    <w:link w:val="IntenseQuote"/>
     <w:uiPriority w:val="30"/>
     <w:rsid w:val="007A3E3B"/>
     <w:rPr>
@@ -6259,7 +6704,7 @@
       <w:shd w:val="clear" w:color="auto" w:fill="4F81BD" w:themeFill="accent1"/>
     </w:rPr>
   </w:style>
-  <w:style w:type="character" w:styleId="nfasissutil">
+  <w:style w:type="character" w:styleId="SubtleEmphasis">
     <w:name w:val="Subtle Emphasis"/>
     <w:uiPriority w:val="19"/>
     <w:qFormat/>
@@ -6270,7 +6715,7 @@
       <w:color w:val="5A5A5A" w:themeColor="text1" w:themeTint="A5"/>
     </w:rPr>
   </w:style>
-  <w:style w:type="character" w:styleId="nfasisintenso">
+  <w:style w:type="character" w:styleId="IntenseEmphasis">
     <w:name w:val="Intense Emphasis"/>
     <w:uiPriority w:val="21"/>
     <w:qFormat/>
@@ -6285,7 +6730,7 @@
       <w:szCs w:val="22"/>
     </w:rPr>
   </w:style>
-  <w:style w:type="character" w:styleId="Referenciasutil">
+  <w:style w:type="character" w:styleId="SubtleReference">
     <w:name w:val="Subtle Reference"/>
     <w:uiPriority w:val="31"/>
     <w:qFormat/>
@@ -6295,9 +6740,9 @@
       <w:u w:val="single" w:color="9BBB59" w:themeColor="accent3"/>
     </w:rPr>
   </w:style>
-  <w:style w:type="character" w:styleId="Referenciaintensa">
+  <w:style w:type="character" w:styleId="IntenseReference">
     <w:name w:val="Intense Reference"/>
-    <w:basedOn w:val="Fuentedeprrafopredeter"/>
+    <w:basedOn w:val="DefaultParagraphFont"/>
     <w:uiPriority w:val="32"/>
     <w:qFormat/>
     <w:rsid w:val="007A3E3B"/>
@@ -6308,9 +6753,9 @@
       <w:u w:val="single" w:color="9BBB59" w:themeColor="accent3"/>
     </w:rPr>
   </w:style>
-  <w:style w:type="character" w:styleId="Ttulodellibro">
+  <w:style w:type="character" w:styleId="BookTitle">
     <w:name w:val="Book Title"/>
-    <w:basedOn w:val="Fuentedeprrafopredeter"/>
+    <w:basedOn w:val="DefaultParagraphFont"/>
     <w:uiPriority w:val="33"/>
     <w:qFormat/>
     <w:rsid w:val="007A3E3B"/>
@@ -6323,9 +6768,9 @@
       <w:color w:val="auto"/>
     </w:rPr>
   </w:style>
-  <w:style w:type="paragraph" w:styleId="TtulodeTDC">
+  <w:style w:type="paragraph" w:styleId="TOCHeading">
     <w:name w:val="TOC Heading"/>
-    <w:basedOn w:val="Ttulo1"/>
+    <w:basedOn w:val="Heading1"/>
     <w:next w:val="Normal"/>
     <w:uiPriority w:val="39"/>
     <w:semiHidden/>
@@ -6342,7 +6787,7 @@
       <w:lang w:bidi="en-US"/>
     </w:rPr>
   </w:style>
-  <w:style w:type="paragraph" w:styleId="TDC2">
+  <w:style w:type="paragraph" w:styleId="TOC2">
     <w:name w:val="toc 2"/>
     <w:basedOn w:val="Normal"/>
     <w:next w:val="Normal"/>
@@ -6359,7 +6804,7 @@
       <w:lang w:val="en-US" w:eastAsia="ja-JP"/>
     </w:rPr>
   </w:style>
-  <w:style w:type="paragraph" w:styleId="TDC1">
+  <w:style w:type="paragraph" w:styleId="TOC1">
     <w:name w:val="toc 1"/>
     <w:basedOn w:val="Normal"/>
     <w:next w:val="Normal"/>
@@ -6376,7 +6821,7 @@
       <w:lang w:val="en-US" w:eastAsia="ja-JP"/>
     </w:rPr>
   </w:style>
-  <w:style w:type="paragraph" w:styleId="TDC3">
+  <w:style w:type="paragraph" w:styleId="TOC3">
     <w:name w:val="toc 3"/>
     <w:basedOn w:val="Normal"/>
     <w:next w:val="Normal"/>
@@ -6394,9 +6839,9 @@
       <w:lang w:val="en-US" w:eastAsia="ja-JP"/>
     </w:rPr>
   </w:style>
-  <w:style w:type="character" w:styleId="Hipervnculo">
+  <w:style w:type="character" w:styleId="Hyperlink">
     <w:name w:val="Hyperlink"/>
-    <w:basedOn w:val="Fuentedeprrafopredeter"/>
+    <w:basedOn w:val="DefaultParagraphFont"/>
     <w:uiPriority w:val="99"/>
     <w:unhideWhenUsed/>
     <w:rsid w:val="006C2F7C"/>
@@ -6405,10 +6850,10 @@
       <w:u w:val="single"/>
     </w:rPr>
   </w:style>
-  <w:style w:type="paragraph" w:styleId="Textonotapie">
+  <w:style w:type="paragraph" w:styleId="FootnoteText">
     <w:name w:val="footnote text"/>
     <w:basedOn w:val="Normal"/>
-    <w:link w:val="TextonotapieCar"/>
+    <w:link w:val="FootnoteTextChar"/>
     <w:uiPriority w:val="99"/>
     <w:semiHidden/>
     <w:unhideWhenUsed/>
@@ -6418,10 +6863,10 @@
       <w:szCs w:val="20"/>
     </w:rPr>
   </w:style>
-  <w:style w:type="character" w:customStyle="1" w:styleId="TextonotapieCar">
-    <w:name w:val="Texto nota pie Car"/>
-    <w:basedOn w:val="Fuentedeprrafopredeter"/>
-    <w:link w:val="Textonotapie"/>
+  <w:style w:type="character" w:customStyle="1" w:styleId="FootnoteTextChar">
+    <w:name w:val="Footnote Text Char"/>
+    <w:basedOn w:val="DefaultParagraphFont"/>
+    <w:link w:val="FootnoteText"/>
     <w:uiPriority w:val="99"/>
     <w:semiHidden/>
     <w:rsid w:val="00734E40"/>
@@ -6430,9 +6875,9 @@
       <w:szCs w:val="20"/>
     </w:rPr>
   </w:style>
-  <w:style w:type="character" w:styleId="Refdenotaalpie">
+  <w:style w:type="character" w:styleId="FootnoteReference">
     <w:name w:val="footnote reference"/>
-    <w:basedOn w:val="Fuentedeprrafopredeter"/>
+    <w:basedOn w:val="DefaultParagraphFont"/>
     <w:uiPriority w:val="99"/>
     <w:semiHidden/>
     <w:unhideWhenUsed/>
@@ -6441,10 +6886,10 @@
       <w:vertAlign w:val="superscript"/>
     </w:rPr>
   </w:style>
-  <w:style w:type="paragraph" w:styleId="Encabezado">
+  <w:style w:type="paragraph" w:styleId="Header">
     <w:name w:val="header"/>
     <w:basedOn w:val="Normal"/>
-    <w:link w:val="EncabezadoCar"/>
+    <w:link w:val="HeaderChar"/>
     <w:uiPriority w:val="99"/>
     <w:unhideWhenUsed/>
     <w:rsid w:val="00734E40"/>
@@ -6455,17 +6900,17 @@
       </w:tabs>
     </w:pPr>
   </w:style>
-  <w:style w:type="character" w:customStyle="1" w:styleId="EncabezadoCar">
-    <w:name w:val="Encabezado Car"/>
-    <w:basedOn w:val="Fuentedeprrafopredeter"/>
-    <w:link w:val="Encabezado"/>
+  <w:style w:type="character" w:customStyle="1" w:styleId="HeaderChar">
+    <w:name w:val="Header Char"/>
+    <w:basedOn w:val="DefaultParagraphFont"/>
+    <w:link w:val="Header"/>
     <w:uiPriority w:val="99"/>
     <w:rsid w:val="00734E40"/>
   </w:style>
-  <w:style w:type="paragraph" w:styleId="Piedepgina">
+  <w:style w:type="paragraph" w:styleId="Footer">
     <w:name w:val="footer"/>
     <w:basedOn w:val="Normal"/>
-    <w:link w:val="PiedepginaCar"/>
+    <w:link w:val="FooterChar"/>
     <w:uiPriority w:val="99"/>
     <w:unhideWhenUsed/>
     <w:rsid w:val="00734E40"/>
@@ -6476,10 +6921,10 @@
       </w:tabs>
     </w:pPr>
   </w:style>
-  <w:style w:type="character" w:customStyle="1" w:styleId="PiedepginaCar">
-    <w:name w:val="Pie de página Car"/>
-    <w:basedOn w:val="Fuentedeprrafopredeter"/>
-    <w:link w:val="Piedepgina"/>
+  <w:style w:type="character" w:customStyle="1" w:styleId="FooterChar">
+    <w:name w:val="Footer Char"/>
+    <w:basedOn w:val="DefaultParagraphFont"/>
+    <w:link w:val="Footer"/>
     <w:uiPriority w:val="99"/>
     <w:rsid w:val="00734E40"/>
   </w:style>
@@ -6776,7 +7221,7 @@
 </file>
 
 <file path=customXml/itemProps1.xml><?xml version="1.0" encoding="utf-8"?>
-<ds:datastoreItem xmlns:ds="http://schemas.openxmlformats.org/officeDocument/2006/customXml" ds:itemID="{745EB97F-CBDB-459B-AC4E-7D99540EB89A}">
+<ds:datastoreItem xmlns:ds="http://schemas.openxmlformats.org/officeDocument/2006/customXml" ds:itemID="{90B01C23-0273-4FD5-A5FD-76413B022369}">
   <ds:schemaRefs>
     <ds:schemaRef ds:uri="http://schemas.openxmlformats.org/officeDocument/2006/bibliography"/>
   </ds:schemaRefs>

</xml_diff>

<commit_message>
memoria con concurrencia JPA
</commit_message>
<xml_diff>
--- a/Memoria Hotel Manager - BSoD Software.docx
+++ b/Memoria Hotel Manager - BSoD Software.docx
@@ -469,7 +469,7 @@
       <w:sdtContent>
         <w:p>
           <w:pPr>
-            <w:pStyle w:val="TOCHeading"/>
+            <w:pStyle w:val="TtulodeTDC"/>
           </w:pPr>
           <w:r>
             <w:t>Indice</w:t>
@@ -484,7 +484,7 @@
         </w:p>
         <w:p>
           <w:pPr>
-            <w:pStyle w:val="TOC1"/>
+            <w:pStyle w:val="TDC1"/>
             <w:tabs>
               <w:tab w:val="left" w:pos="440"/>
               <w:tab w:val="right" w:leader="dot" w:pos="8494"/>
@@ -506,7 +506,7 @@
           <w:hyperlink w:anchor="_Toc374549886" w:history="1">
             <w:r>
               <w:rPr>
-                <w:rStyle w:val="Hyperlink"/>
+                <w:rStyle w:val="Hipervnculo"/>
                 <w:noProof/>
               </w:rPr>
               <w:t>1.</w:t>
@@ -520,7 +520,7 @@
             </w:r>
             <w:r>
               <w:rPr>
-                <w:rStyle w:val="Hyperlink"/>
+                <w:rStyle w:val="Hipervnculo"/>
                 <w:noProof/>
               </w:rPr>
               <w:t>Introducción a Hotel Manager</w:t>
@@ -577,7 +577,7 @@
         </w:p>
         <w:p>
           <w:pPr>
-            <w:pStyle w:val="TOC1"/>
+            <w:pStyle w:val="TDC1"/>
             <w:tabs>
               <w:tab w:val="left" w:pos="440"/>
               <w:tab w:val="right" w:leader="dot" w:pos="8494"/>
@@ -590,7 +590,7 @@
           <w:hyperlink w:anchor="_Toc374549887" w:history="1">
             <w:r>
               <w:rPr>
-                <w:rStyle w:val="Hyperlink"/>
+                <w:rStyle w:val="Hipervnculo"/>
                 <w:noProof/>
               </w:rPr>
               <w:t>2.</w:t>
@@ -604,7 +604,7 @@
             </w:r>
             <w:r>
               <w:rPr>
-                <w:rStyle w:val="Hyperlink"/>
+                <w:rStyle w:val="Hipervnculo"/>
                 <w:noProof/>
               </w:rPr>
               <w:t>Patrones Aplicados</w:t>
@@ -661,7 +661,7 @@
         </w:p>
         <w:p>
           <w:pPr>
-            <w:pStyle w:val="TOC2"/>
+            <w:pStyle w:val="TDC2"/>
             <w:tabs>
               <w:tab w:val="left" w:pos="880"/>
               <w:tab w:val="right" w:leader="dot" w:pos="8494"/>
@@ -674,7 +674,7 @@
           <w:hyperlink w:anchor="_Toc374549888" w:history="1">
             <w:r>
               <w:rPr>
-                <w:rStyle w:val="Hyperlink"/>
+                <w:rStyle w:val="Hipervnculo"/>
                 <w:noProof/>
               </w:rPr>
               <w:t>2.1</w:t>
@@ -688,7 +688,7 @@
             </w:r>
             <w:r>
               <w:rPr>
-                <w:rStyle w:val="Hyperlink"/>
+                <w:rStyle w:val="Hipervnculo"/>
                 <w:noProof/>
               </w:rPr>
               <w:t>Integración</w:t>
@@ -745,7 +745,7 @@
         </w:p>
         <w:p>
           <w:pPr>
-            <w:pStyle w:val="TOC2"/>
+            <w:pStyle w:val="TDC2"/>
             <w:tabs>
               <w:tab w:val="left" w:pos="880"/>
               <w:tab w:val="right" w:leader="dot" w:pos="8494"/>
@@ -758,7 +758,7 @@
           <w:hyperlink w:anchor="_Toc374549889" w:history="1">
             <w:r>
               <w:rPr>
-                <w:rStyle w:val="Hyperlink"/>
+                <w:rStyle w:val="Hipervnculo"/>
                 <w:noProof/>
               </w:rPr>
               <w:t>2.2</w:t>
@@ -772,7 +772,7 @@
             </w:r>
             <w:r>
               <w:rPr>
-                <w:rStyle w:val="Hyperlink"/>
+                <w:rStyle w:val="Hipervnculo"/>
                 <w:noProof/>
               </w:rPr>
               <w:t>Negocio</w:t>
@@ -829,7 +829,7 @@
         </w:p>
         <w:p>
           <w:pPr>
-            <w:pStyle w:val="TOC2"/>
+            <w:pStyle w:val="TDC2"/>
             <w:tabs>
               <w:tab w:val="left" w:pos="880"/>
               <w:tab w:val="right" w:leader="dot" w:pos="8494"/>
@@ -842,7 +842,7 @@
           <w:hyperlink w:anchor="_Toc374549890" w:history="1">
             <w:r>
               <w:rPr>
-                <w:rStyle w:val="Hyperlink"/>
+                <w:rStyle w:val="Hipervnculo"/>
                 <w:noProof/>
               </w:rPr>
               <w:t>2.3</w:t>
@@ -856,7 +856,7 @@
             </w:r>
             <w:r>
               <w:rPr>
-                <w:rStyle w:val="Hyperlink"/>
+                <w:rStyle w:val="Hipervnculo"/>
                 <w:noProof/>
               </w:rPr>
               <w:t>Presentación</w:t>
@@ -913,7 +913,7 @@
         </w:p>
         <w:p>
           <w:pPr>
-            <w:pStyle w:val="TOC1"/>
+            <w:pStyle w:val="TDC1"/>
             <w:tabs>
               <w:tab w:val="left" w:pos="440"/>
               <w:tab w:val="right" w:leader="dot" w:pos="8494"/>
@@ -926,7 +926,7 @@
           <w:hyperlink w:anchor="_Toc374549891" w:history="1">
             <w:r>
               <w:rPr>
-                <w:rStyle w:val="Hyperlink"/>
+                <w:rStyle w:val="Hipervnculo"/>
                 <w:noProof/>
               </w:rPr>
               <w:t>3.</w:t>
@@ -940,7 +940,7 @@
             </w:r>
             <w:r>
               <w:rPr>
-                <w:rStyle w:val="Hyperlink"/>
+                <w:rStyle w:val="Hipervnculo"/>
                 <w:noProof/>
               </w:rPr>
               <w:t>Diagramas de aplicación</w:t>
@@ -997,7 +997,7 @@
         </w:p>
         <w:p>
           <w:pPr>
-            <w:pStyle w:val="TOC2"/>
+            <w:pStyle w:val="TDC2"/>
             <w:tabs>
               <w:tab w:val="left" w:pos="880"/>
               <w:tab w:val="right" w:leader="dot" w:pos="8494"/>
@@ -1010,7 +1010,7 @@
           <w:hyperlink w:anchor="_Toc374549892" w:history="1">
             <w:r>
               <w:rPr>
-                <w:rStyle w:val="Hyperlink"/>
+                <w:rStyle w:val="Hipervnculo"/>
                 <w:noProof/>
               </w:rPr>
               <w:t>3.1</w:t>
@@ -1024,7 +1024,7 @@
             </w:r>
             <w:r>
               <w:rPr>
-                <w:rStyle w:val="Hyperlink"/>
+                <w:rStyle w:val="Hipervnculo"/>
                 <w:noProof/>
               </w:rPr>
               <w:t>Diagramas de Casos de Uso:</w:t>
@@ -1081,7 +1081,7 @@
         </w:p>
         <w:p>
           <w:pPr>
-            <w:pStyle w:val="TOC2"/>
+            <w:pStyle w:val="TDC2"/>
             <w:tabs>
               <w:tab w:val="left" w:pos="880"/>
               <w:tab w:val="right" w:leader="dot" w:pos="8494"/>
@@ -1094,7 +1094,7 @@
           <w:hyperlink w:anchor="_Toc374549893" w:history="1">
             <w:r>
               <w:rPr>
-                <w:rStyle w:val="Hyperlink"/>
+                <w:rStyle w:val="Hipervnculo"/>
                 <w:noProof/>
               </w:rPr>
               <w:t>3.2</w:t>
@@ -1108,7 +1108,7 @@
             </w:r>
             <w:r>
               <w:rPr>
-                <w:rStyle w:val="Hyperlink"/>
+                <w:rStyle w:val="Hipervnculo"/>
                 <w:noProof/>
               </w:rPr>
               <w:t>Diagramas de Actividad:</w:t>
@@ -1165,7 +1165,7 @@
         </w:p>
         <w:p>
           <w:pPr>
-            <w:pStyle w:val="TOC2"/>
+            <w:pStyle w:val="TDC2"/>
             <w:tabs>
               <w:tab w:val="left" w:pos="880"/>
               <w:tab w:val="right" w:leader="dot" w:pos="8494"/>
@@ -1178,7 +1178,7 @@
           <w:hyperlink w:anchor="_Toc374549894" w:history="1">
             <w:r>
               <w:rPr>
-                <w:rStyle w:val="Hyperlink"/>
+                <w:rStyle w:val="Hipervnculo"/>
                 <w:noProof/>
               </w:rPr>
               <w:t>3.3</w:t>
@@ -1192,7 +1192,7 @@
             </w:r>
             <w:r>
               <w:rPr>
-                <w:rStyle w:val="Hyperlink"/>
+                <w:rStyle w:val="Hipervnculo"/>
                 <w:noProof/>
               </w:rPr>
               <w:t>Diagramas de Secuencia:</w:t>
@@ -1249,7 +1249,7 @@
         </w:p>
         <w:p>
           <w:pPr>
-            <w:pStyle w:val="TOC1"/>
+            <w:pStyle w:val="TDC1"/>
             <w:tabs>
               <w:tab w:val="left" w:pos="440"/>
               <w:tab w:val="right" w:leader="dot" w:pos="8494"/>
@@ -1262,7 +1262,7 @@
           <w:hyperlink w:anchor="_Toc374549895" w:history="1">
             <w:r>
               <w:rPr>
-                <w:rStyle w:val="Hyperlink"/>
+                <w:rStyle w:val="Hipervnculo"/>
                 <w:noProof/>
               </w:rPr>
               <w:t>4.</w:t>
@@ -1276,7 +1276,7 @@
             </w:r>
             <w:r>
               <w:rPr>
-                <w:rStyle w:val="Hyperlink"/>
+                <w:rStyle w:val="Hipervnculo"/>
                 <w:noProof/>
               </w:rPr>
               <w:t>Base de datos relacional (MySQL)</w:t>
@@ -1333,7 +1333,7 @@
         </w:p>
         <w:p>
           <w:pPr>
-            <w:pStyle w:val="TOC1"/>
+            <w:pStyle w:val="TDC1"/>
             <w:tabs>
               <w:tab w:val="left" w:pos="440"/>
               <w:tab w:val="right" w:leader="dot" w:pos="8494"/>
@@ -1346,7 +1346,7 @@
           <w:hyperlink w:anchor="_Toc374549896" w:history="1">
             <w:r>
               <w:rPr>
-                <w:rStyle w:val="Hyperlink"/>
+                <w:rStyle w:val="Hipervnculo"/>
                 <w:noProof/>
               </w:rPr>
               <w:t>5.</w:t>
@@ -1360,7 +1360,7 @@
             </w:r>
             <w:r>
               <w:rPr>
-                <w:rStyle w:val="Hyperlink"/>
+                <w:rStyle w:val="Hipervnculo"/>
                 <w:noProof/>
               </w:rPr>
               <w:t>Gestión de Concurrencia</w:t>
@@ -1417,7 +1417,7 @@
         </w:p>
         <w:p>
           <w:pPr>
-            <w:pStyle w:val="TOC1"/>
+            <w:pStyle w:val="TDC1"/>
             <w:tabs>
               <w:tab w:val="left" w:pos="440"/>
               <w:tab w:val="right" w:leader="dot" w:pos="8494"/>
@@ -1430,7 +1430,7 @@
           <w:hyperlink w:anchor="_Toc374549897" w:history="1">
             <w:r>
               <w:rPr>
-                <w:rStyle w:val="Hyperlink"/>
+                <w:rStyle w:val="Hipervnculo"/>
                 <w:noProof/>
               </w:rPr>
               <w:t>6.</w:t>
@@ -1444,7 +1444,7 @@
             </w:r>
             <w:r>
               <w:rPr>
-                <w:rStyle w:val="Hyperlink"/>
+                <w:rStyle w:val="Hipervnculo"/>
                 <w:noProof/>
               </w:rPr>
               <w:t>Testing</w:t>
@@ -1532,7 +1532,7 @@
     </w:p>
     <w:p>
       <w:pPr>
-        <w:pStyle w:val="Heading1"/>
+        <w:pStyle w:val="Ttulo1"/>
       </w:pPr>
       <w:bookmarkStart w:id="0" w:name="_Toc374549886"/>
       <w:r>
@@ -1628,7 +1628,7 @@
     </w:p>
     <w:p>
       <w:pPr>
-        <w:pStyle w:val="Heading1"/>
+        <w:pStyle w:val="Ttulo1"/>
       </w:pPr>
       <w:bookmarkStart w:id="1" w:name="_Toc374549887"/>
       <w:r>
@@ -1643,7 +1643,7 @@
     </w:p>
     <w:p>
       <w:pPr>
-        <w:pStyle w:val="Heading2"/>
+        <w:pStyle w:val="Ttulo2"/>
       </w:pPr>
       <w:r>
         <w:t>Negocio</w:t>
@@ -1654,7 +1654,7 @@
     </w:p>
     <w:p>
       <w:pPr>
-        <w:pStyle w:val="ListParagraph"/>
+        <w:pStyle w:val="Prrafodelista"/>
         <w:numPr>
           <w:ilvl w:val="0"/>
           <w:numId w:val="14"/>
@@ -1689,7 +1689,7 @@
     </w:p>
     <w:p>
       <w:pPr>
-        <w:pStyle w:val="ListParagraph"/>
+        <w:pStyle w:val="Prrafodelista"/>
         <w:numPr>
           <w:ilvl w:val="0"/>
           <w:numId w:val="14"/>
@@ -1735,13 +1735,259 @@
     </w:p>
     <w:p>
       <w:pPr>
-        <w:pStyle w:val="Heading1"/>
-      </w:pPr>
-      <w:bookmarkStart w:id="2" w:name="_Toc374549891"/>
+        <w:pStyle w:val="Ttulo2"/>
+      </w:pPr>
+      <w:bookmarkStart w:id="2" w:name="_Toc374549890"/>
+      <w:r>
+        <w:t>Presentación:</w:t>
+      </w:r>
+      <w:bookmarkEnd w:id="2"/>
+    </w:p>
+    <w:p>
+      <w:pPr>
+        <w:pStyle w:val="Prrafodelista"/>
+        <w:numPr>
+          <w:ilvl w:val="1"/>
+          <w:numId w:val="16"/>
+        </w:numPr>
+        <w:ind w:left="709" w:hanging="284"/>
+        <w:rPr>
+          <w:u w:val="single"/>
+        </w:rPr>
+      </w:pPr>
+      <w:proofErr w:type="spellStart"/>
+      <w:r>
+        <w:rPr>
+          <w:u w:val="single"/>
+        </w:rPr>
+        <w:t>Singleton</w:t>
+      </w:r>
+      <w:proofErr w:type="spellEnd"/>
+      <w:r>
+        <w:rPr>
+          <w:u w:val="single"/>
+        </w:rPr>
+        <w:t xml:space="preserve"> (objeto único)</w:t>
+      </w:r>
+      <w:proofErr w:type="gramStart"/>
+      <w:r>
+        <w:rPr>
+          <w:u w:val="single"/>
+        </w:rPr>
+        <w:t xml:space="preserve">: </w:t>
+      </w:r>
+      <w:r>
+        <w:rPr>
+          <w:i/>
+          <w:u w:val="single"/>
+        </w:rPr>
+        <w:t xml:space="preserve"> </w:t>
+      </w:r>
+      <w:proofErr w:type="spellStart"/>
+      <w:r>
+        <w:t>ControladorAplicacion</w:t>
+      </w:r>
+      <w:proofErr w:type="spellEnd"/>
+      <w:proofErr w:type="gramEnd"/>
+      <w:r>
+        <w:t xml:space="preserve">, </w:t>
+      </w:r>
+      <w:proofErr w:type="spellStart"/>
+      <w:r>
+        <w:t>Dispatcher</w:t>
+      </w:r>
+      <w:proofErr w:type="spellEnd"/>
+      <w:r>
+        <w:t xml:space="preserve"> ,</w:t>
+      </w:r>
+      <w:proofErr w:type="spellStart"/>
+      <w:r>
+        <w:t>GUIClientes</w:t>
+      </w:r>
+      <w:proofErr w:type="spellEnd"/>
+      <w:r>
+        <w:t xml:space="preserve">, </w:t>
+      </w:r>
+      <w:proofErr w:type="spellStart"/>
+      <w:r>
+        <w:t>GUIHabitacion</w:t>
+      </w:r>
+      <w:proofErr w:type="spellEnd"/>
+      <w:r>
+        <w:t xml:space="preserve">, </w:t>
+      </w:r>
+      <w:proofErr w:type="spellStart"/>
+      <w:r>
+        <w:t>GUIReserva</w:t>
+      </w:r>
+      <w:proofErr w:type="spellEnd"/>
+      <w:r>
+        <w:t>.</w:t>
+      </w:r>
+    </w:p>
+    <w:p>
+      <w:pPr>
+        <w:pStyle w:val="Prrafodelista"/>
+        <w:numPr>
+          <w:ilvl w:val="1"/>
+          <w:numId w:val="16"/>
+        </w:numPr>
+        <w:ind w:left="709"/>
+        <w:rPr>
+          <w:u w:val="single"/>
+        </w:rPr>
+      </w:pPr>
+      <w:r>
+        <w:rPr>
+          <w:u w:val="single"/>
+        </w:rPr>
+        <w:t>Controlador de aplicación (</w:t>
+      </w:r>
+      <w:proofErr w:type="spellStart"/>
+      <w:r>
+        <w:rPr>
+          <w:i/>
+          <w:u w:val="single"/>
+        </w:rPr>
+        <w:t>Application</w:t>
+      </w:r>
+      <w:proofErr w:type="spellEnd"/>
+      <w:r>
+        <w:rPr>
+          <w:i/>
+          <w:u w:val="single"/>
+        </w:rPr>
+        <w:t xml:space="preserve"> </w:t>
+      </w:r>
+      <w:proofErr w:type="spellStart"/>
+      <w:r>
+        <w:rPr>
+          <w:i/>
+          <w:u w:val="single"/>
+        </w:rPr>
+        <w:t>controller</w:t>
+      </w:r>
+      <w:proofErr w:type="spellEnd"/>
+      <w:proofErr w:type="gramStart"/>
+      <w:r>
+        <w:rPr>
+          <w:u w:val="single"/>
+        </w:rPr>
+        <w:t>) :</w:t>
+      </w:r>
+      <w:proofErr w:type="gramEnd"/>
+      <w:r>
+        <w:rPr>
+          <w:i/>
+        </w:rPr>
+        <w:t xml:space="preserve"> </w:t>
+      </w:r>
+      <w:proofErr w:type="spellStart"/>
+      <w:r>
+        <w:t>ControladorAplicacion</w:t>
+      </w:r>
+      <w:proofErr w:type="spellEnd"/>
+      <w:r>
+        <w:t>.</w:t>
+      </w:r>
+    </w:p>
+    <w:p>
+      <w:pPr>
+        <w:pStyle w:val="Prrafodelista"/>
+        <w:numPr>
+          <w:ilvl w:val="1"/>
+          <w:numId w:val="16"/>
+        </w:numPr>
+        <w:ind w:left="709"/>
+        <w:rPr>
+          <w:u w:val="single"/>
+        </w:rPr>
+      </w:pPr>
+      <w:proofErr w:type="spellStart"/>
+      <w:r>
+        <w:rPr>
+          <w:u w:val="single"/>
+        </w:rPr>
+        <w:t>Abstract</w:t>
+      </w:r>
+      <w:proofErr w:type="spellEnd"/>
+      <w:r>
+        <w:rPr>
+          <w:u w:val="single"/>
+        </w:rPr>
+        <w:t xml:space="preserve"> Factory (Factoría abstracta): </w:t>
+      </w:r>
+      <w:proofErr w:type="spellStart"/>
+      <w:r>
+        <w:rPr>
+          <w:u w:val="single"/>
+        </w:rPr>
+        <w:t>CommandFactory</w:t>
+      </w:r>
+      <w:proofErr w:type="spellEnd"/>
+      <w:r>
+        <w:rPr>
+          <w:u w:val="single"/>
+        </w:rPr>
+        <w:t xml:space="preserve">, </w:t>
+      </w:r>
+      <w:proofErr w:type="spellStart"/>
+      <w:r>
+        <w:rPr>
+          <w:u w:val="single"/>
+        </w:rPr>
+        <w:t>GUIClientes</w:t>
+      </w:r>
+      <w:proofErr w:type="spellEnd"/>
+      <w:r>
+        <w:rPr>
+          <w:u w:val="single"/>
+        </w:rPr>
+        <w:t xml:space="preserve">, </w:t>
+      </w:r>
+      <w:proofErr w:type="spellStart"/>
+      <w:r>
+        <w:rPr>
+          <w:u w:val="single"/>
+        </w:rPr>
+        <w:t>GUIReservas</w:t>
+      </w:r>
+      <w:proofErr w:type="spellEnd"/>
+      <w:r>
+        <w:rPr>
+          <w:u w:val="single"/>
+        </w:rPr>
+        <w:t xml:space="preserve">, </w:t>
+      </w:r>
+      <w:proofErr w:type="spellStart"/>
+      <w:r>
+        <w:rPr>
+          <w:u w:val="single"/>
+        </w:rPr>
+        <w:t>GUIHabitaciones</w:t>
+      </w:r>
+      <w:proofErr w:type="spellEnd"/>
+      <w:r>
+        <w:rPr>
+          <w:u w:val="single"/>
+        </w:rPr>
+        <w:t>.</w:t>
+      </w:r>
+    </w:p>
+    <w:p>
+      <w:pPr>
+        <w:ind w:left="360" w:firstLine="0"/>
+      </w:pPr>
+    </w:p>
+    <w:p>
+      <w:pPr>
+        <w:pStyle w:val="Ttulo1"/>
+      </w:pPr>
+      <w:bookmarkStart w:id="3" w:name="_Toc374549891"/>
       <w:r>
         <w:t>Diagramas de aplicación</w:t>
       </w:r>
-      <w:bookmarkEnd w:id="2"/>
+      <w:bookmarkEnd w:id="3"/>
       <w:r>
         <w:tab/>
       </w:r>
@@ -1818,7 +2064,19 @@
         <w:jc w:val="both"/>
       </w:pPr>
       <w:r>
-        <w:t>El  modelo se estructura acorde a la arquitectura multicapa. El primer nivel de paquetes se corresponde con las capas de integración, negocio y presentación en las que se divide la aplicación. Dentro de estos paquetes se encuentran los diagramas y objetos organizados por las entidades de la aplicación (Clientes, habitaciones y reservas). Aquellos objetos que hacen que hacen referencia a varias entidades, cómo las factorías y los controladores</w:t>
+        <w:t>El  modelo se estructura acorde a la arquitectura multicapa. El primer nivel de paquetes se corresponde con las capas de integración, negocio y presentación en las que se divide la aplicación. Dentro de estos paquetes se encuentran los diagramas y objetos organizados por las entidades de la apli</w:t>
+      </w:r>
+      <w:r>
+        <w:t>cación (Clientes, habitaciones,</w:t>
+      </w:r>
+      <w:r>
+        <w:t xml:space="preserve"> reservas</w:t>
+      </w:r>
+      <w:r>
+        <w:t>, departamentos, empleados, tareas</w:t>
+      </w:r>
+      <w:r>
+        <w:t>). Aquellos objetos que hacen que hacen referencia a varias entidades, cómo las factorías y los controladores</w:t>
       </w:r>
       <w:r>
         <w:t xml:space="preserve"> se encuentran incluidos en sus propios paquetes, y en casos especiales, dentro de los mismos se encuentra otra organización por entidades.</w:t>
@@ -1843,7 +2101,6 @@
           <w:noProof/>
           <w:lang w:eastAsia="es-ES"/>
         </w:rPr>
-        <w:lastRenderedPageBreak/>
         <w:drawing>
           <wp:inline distT="0" distB="0" distL="0" distR="0">
             <wp:extent cx="5400040" cy="2606040"/>
@@ -1908,20 +2165,20 @@
     </w:p>
     <w:p>
       <w:pPr>
-        <w:pStyle w:val="Heading2"/>
-      </w:pPr>
-      <w:bookmarkStart w:id="3" w:name="_Toc374549892"/>
+        <w:pStyle w:val="Ttulo2"/>
+      </w:pPr>
+      <w:bookmarkStart w:id="4" w:name="_Toc374549892"/>
       <w:r>
         <w:t>Diagramas de Casos de Uso:</w:t>
       </w:r>
-      <w:bookmarkEnd w:id="3"/>
+      <w:bookmarkEnd w:id="4"/>
       <w:r>
         <w:t xml:space="preserve"> </w:t>
       </w:r>
     </w:p>
     <w:p>
       <w:pPr>
-        <w:pStyle w:val="ListParagraph"/>
+        <w:pStyle w:val="Prrafodelista"/>
         <w:numPr>
           <w:ilvl w:val="1"/>
           <w:numId w:val="11"/>
@@ -1939,7 +2196,7 @@
     </w:p>
     <w:p>
       <w:pPr>
-        <w:pStyle w:val="ListParagraph"/>
+        <w:pStyle w:val="Prrafodelista"/>
         <w:numPr>
           <w:ilvl w:val="2"/>
           <w:numId w:val="11"/>
@@ -1957,7 +2214,7 @@
     </w:p>
     <w:p>
       <w:pPr>
-        <w:pStyle w:val="ListParagraph"/>
+        <w:pStyle w:val="Prrafodelista"/>
         <w:numPr>
           <w:ilvl w:val="2"/>
           <w:numId w:val="11"/>
@@ -1975,7 +2232,7 @@
     </w:p>
     <w:p>
       <w:pPr>
-        <w:pStyle w:val="ListParagraph"/>
+        <w:pStyle w:val="Prrafodelista"/>
         <w:numPr>
           <w:ilvl w:val="2"/>
           <w:numId w:val="11"/>
@@ -1993,7 +2250,7 @@
     </w:p>
     <w:p>
       <w:pPr>
-        <w:pStyle w:val="ListParagraph"/>
+        <w:pStyle w:val="Prrafodelista"/>
         <w:numPr>
           <w:ilvl w:val="2"/>
           <w:numId w:val="11"/>
@@ -2006,15 +2263,12 @@
         <w:t xml:space="preserve">Consulta Todos los </w:t>
       </w:r>
       <w:r>
-        <w:t>Empleado</w:t>
-      </w:r>
-      <w:r>
-        <w:t>s</w:t>
-      </w:r>
-    </w:p>
-    <w:p>
-      <w:pPr>
-        <w:pStyle w:val="ListParagraph"/>
+        <w:t>Empleados</w:t>
+      </w:r>
+    </w:p>
+    <w:p>
+      <w:pPr>
+        <w:pStyle w:val="Prrafodelista"/>
         <w:numPr>
           <w:ilvl w:val="2"/>
           <w:numId w:val="11"/>
@@ -2032,7 +2286,7 @@
     </w:p>
     <w:p>
       <w:pPr>
-        <w:pStyle w:val="ListParagraph"/>
+        <w:pStyle w:val="Prrafodelista"/>
         <w:numPr>
           <w:ilvl w:val="2"/>
           <w:numId w:val="11"/>
@@ -2042,15 +2296,12 @@
         </w:rPr>
       </w:pPr>
       <w:r>
-        <w:t xml:space="preserve">Dar de Alta Tarea </w:t>
-      </w:r>
-      <w:r>
-        <w:t>Empleado</w:t>
-      </w:r>
-    </w:p>
-    <w:p>
-      <w:pPr>
-        <w:pStyle w:val="ListParagraph"/>
+        <w:t>Dar de Alta Tarea Empleado</w:t>
+      </w:r>
+    </w:p>
+    <w:p>
+      <w:pPr>
+        <w:pStyle w:val="Prrafodelista"/>
         <w:numPr>
           <w:ilvl w:val="2"/>
           <w:numId w:val="11"/>
@@ -2060,15 +2311,12 @@
         </w:rPr>
       </w:pPr>
       <w:r>
-        <w:t xml:space="preserve">Dar de Baja Tarea </w:t>
-      </w:r>
-      <w:r>
-        <w:t>Empleado</w:t>
-      </w:r>
-    </w:p>
-    <w:p>
-      <w:pPr>
-        <w:pStyle w:val="ListParagraph"/>
+        <w:t>Dar de Baja Tarea Empleado</w:t>
+      </w:r>
+    </w:p>
+    <w:p>
+      <w:pPr>
+        <w:pStyle w:val="Prrafodelista"/>
         <w:numPr>
           <w:ilvl w:val="1"/>
           <w:numId w:val="11"/>
@@ -2086,7 +2334,7 @@
     </w:p>
     <w:p>
       <w:pPr>
-        <w:pStyle w:val="ListParagraph"/>
+        <w:pStyle w:val="Prrafodelista"/>
         <w:numPr>
           <w:ilvl w:val="2"/>
           <w:numId w:val="11"/>
@@ -2104,7 +2352,7 @@
     </w:p>
     <w:p>
       <w:pPr>
-        <w:pStyle w:val="ListParagraph"/>
+        <w:pStyle w:val="Prrafodelista"/>
         <w:numPr>
           <w:ilvl w:val="2"/>
           <w:numId w:val="11"/>
@@ -2122,7 +2370,7 @@
     </w:p>
     <w:p>
       <w:pPr>
-        <w:pStyle w:val="ListParagraph"/>
+        <w:pStyle w:val="Prrafodelista"/>
         <w:numPr>
           <w:ilvl w:val="2"/>
           <w:numId w:val="11"/>
@@ -2140,7 +2388,7 @@
     </w:p>
     <w:p>
       <w:pPr>
-        <w:pStyle w:val="ListParagraph"/>
+        <w:pStyle w:val="Prrafodelista"/>
         <w:numPr>
           <w:ilvl w:val="2"/>
           <w:numId w:val="11"/>
@@ -2156,15 +2404,12 @@
         <w:t xml:space="preserve">de </w:t>
       </w:r>
       <w:r>
-        <w:t>Tarea</w:t>
-      </w:r>
-      <w:r>
-        <w:t>s</w:t>
-      </w:r>
-    </w:p>
-    <w:p>
-      <w:pPr>
-        <w:pStyle w:val="ListParagraph"/>
+        <w:t>Tareas</w:t>
+      </w:r>
+    </w:p>
+    <w:p>
+      <w:pPr>
+        <w:pStyle w:val="Prrafodelista"/>
         <w:numPr>
           <w:ilvl w:val="2"/>
           <w:numId w:val="11"/>
@@ -2182,7 +2427,7 @@
     </w:p>
     <w:p>
       <w:pPr>
-        <w:pStyle w:val="ListParagraph"/>
+        <w:pStyle w:val="Prrafodelista"/>
         <w:numPr>
           <w:ilvl w:val="1"/>
           <w:numId w:val="11"/>
@@ -2200,7 +2445,7 @@
     </w:p>
     <w:p>
       <w:pPr>
-        <w:pStyle w:val="ListParagraph"/>
+        <w:pStyle w:val="Prrafodelista"/>
         <w:numPr>
           <w:ilvl w:val="2"/>
           <w:numId w:val="11"/>
@@ -2215,7 +2460,7 @@
     </w:p>
     <w:p>
       <w:pPr>
-        <w:pStyle w:val="ListParagraph"/>
+        <w:pStyle w:val="Prrafodelista"/>
         <w:numPr>
           <w:ilvl w:val="2"/>
           <w:numId w:val="11"/>
@@ -2230,7 +2475,7 @@
     </w:p>
     <w:p>
       <w:pPr>
-        <w:pStyle w:val="ListParagraph"/>
+        <w:pStyle w:val="Prrafodelista"/>
         <w:numPr>
           <w:ilvl w:val="2"/>
           <w:numId w:val="11"/>
@@ -2245,7 +2490,7 @@
     </w:p>
     <w:p>
       <w:pPr>
-        <w:pStyle w:val="ListParagraph"/>
+        <w:pStyle w:val="Prrafodelista"/>
         <w:numPr>
           <w:ilvl w:val="2"/>
           <w:numId w:val="11"/>
@@ -2260,7 +2505,7 @@
     </w:p>
     <w:p>
       <w:pPr>
-        <w:pStyle w:val="ListParagraph"/>
+        <w:pStyle w:val="Prrafodelista"/>
         <w:numPr>
           <w:ilvl w:val="2"/>
           <w:numId w:val="11"/>
@@ -2286,20 +2531,20 @@
     </w:p>
     <w:p>
       <w:pPr>
-        <w:pStyle w:val="Heading2"/>
-      </w:pPr>
-      <w:bookmarkStart w:id="4" w:name="_Toc374549893"/>
+        <w:pStyle w:val="Ttulo2"/>
+      </w:pPr>
+      <w:bookmarkStart w:id="5" w:name="_Toc374549893"/>
       <w:r>
         <w:t>Diagramas de Actividad:</w:t>
       </w:r>
-      <w:bookmarkEnd w:id="4"/>
+      <w:bookmarkEnd w:id="5"/>
       <w:r>
         <w:t xml:space="preserve"> </w:t>
       </w:r>
     </w:p>
     <w:p>
       <w:pPr>
-        <w:pStyle w:val="ListParagraph"/>
+        <w:pStyle w:val="Prrafodelista"/>
         <w:numPr>
           <w:ilvl w:val="1"/>
           <w:numId w:val="11"/>
@@ -2308,14 +2553,14 @@
           <w:u w:val="single"/>
         </w:rPr>
       </w:pPr>
-      <w:bookmarkStart w:id="5" w:name="_Toc374549894"/>
+      <w:bookmarkStart w:id="6" w:name="_Toc374549894"/>
       <w:r>
         <w:t>Empleado:</w:t>
       </w:r>
     </w:p>
     <w:p>
       <w:pPr>
-        <w:pStyle w:val="ListParagraph"/>
+        <w:pStyle w:val="Prrafodelista"/>
         <w:numPr>
           <w:ilvl w:val="2"/>
           <w:numId w:val="11"/>
@@ -2330,7 +2575,7 @@
     </w:p>
     <w:p>
       <w:pPr>
-        <w:pStyle w:val="ListParagraph"/>
+        <w:pStyle w:val="Prrafodelista"/>
         <w:numPr>
           <w:ilvl w:val="2"/>
           <w:numId w:val="11"/>
@@ -2345,7 +2590,7 @@
     </w:p>
     <w:p>
       <w:pPr>
-        <w:pStyle w:val="ListParagraph"/>
+        <w:pStyle w:val="Prrafodelista"/>
         <w:numPr>
           <w:ilvl w:val="2"/>
           <w:numId w:val="11"/>
@@ -2360,7 +2605,7 @@
     </w:p>
     <w:p>
       <w:pPr>
-        <w:pStyle w:val="ListParagraph"/>
+        <w:pStyle w:val="Prrafodelista"/>
         <w:numPr>
           <w:ilvl w:val="2"/>
           <w:numId w:val="11"/>
@@ -2375,7 +2620,7 @@
     </w:p>
     <w:p>
       <w:pPr>
-        <w:pStyle w:val="ListParagraph"/>
+        <w:pStyle w:val="Prrafodelista"/>
         <w:numPr>
           <w:ilvl w:val="2"/>
           <w:numId w:val="11"/>
@@ -2390,7 +2635,7 @@
     </w:p>
     <w:p>
       <w:pPr>
-        <w:pStyle w:val="ListParagraph"/>
+        <w:pStyle w:val="Prrafodelista"/>
         <w:numPr>
           <w:ilvl w:val="2"/>
           <w:numId w:val="11"/>
@@ -2405,7 +2650,7 @@
     </w:p>
     <w:p>
       <w:pPr>
-        <w:pStyle w:val="ListParagraph"/>
+        <w:pStyle w:val="Prrafodelista"/>
         <w:numPr>
           <w:ilvl w:val="2"/>
           <w:numId w:val="11"/>
@@ -2420,7 +2665,7 @@
     </w:p>
     <w:p>
       <w:pPr>
-        <w:pStyle w:val="ListParagraph"/>
+        <w:pStyle w:val="Prrafodelista"/>
         <w:numPr>
           <w:ilvl w:val="1"/>
           <w:numId w:val="11"/>
@@ -2435,7 +2680,7 @@
     </w:p>
     <w:p>
       <w:pPr>
-        <w:pStyle w:val="ListParagraph"/>
+        <w:pStyle w:val="Prrafodelista"/>
         <w:numPr>
           <w:ilvl w:val="2"/>
           <w:numId w:val="11"/>
@@ -2445,13 +2690,12 @@
         </w:rPr>
       </w:pPr>
       <w:r>
-        <w:lastRenderedPageBreak/>
         <w:t>Alta Tarea</w:t>
       </w:r>
     </w:p>
     <w:p>
       <w:pPr>
-        <w:pStyle w:val="ListParagraph"/>
+        <w:pStyle w:val="Prrafodelista"/>
         <w:numPr>
           <w:ilvl w:val="2"/>
           <w:numId w:val="11"/>
@@ -2466,7 +2710,7 @@
     </w:p>
     <w:p>
       <w:pPr>
-        <w:pStyle w:val="ListParagraph"/>
+        <w:pStyle w:val="Prrafodelista"/>
         <w:numPr>
           <w:ilvl w:val="2"/>
           <w:numId w:val="11"/>
@@ -2481,7 +2725,7 @@
     </w:p>
     <w:p>
       <w:pPr>
-        <w:pStyle w:val="ListParagraph"/>
+        <w:pStyle w:val="Prrafodelista"/>
         <w:numPr>
           <w:ilvl w:val="2"/>
           <w:numId w:val="11"/>
@@ -2496,7 +2740,7 @@
     </w:p>
     <w:p>
       <w:pPr>
-        <w:pStyle w:val="ListParagraph"/>
+        <w:pStyle w:val="Prrafodelista"/>
         <w:numPr>
           <w:ilvl w:val="2"/>
           <w:numId w:val="11"/>
@@ -2511,7 +2755,7 @@
     </w:p>
     <w:p>
       <w:pPr>
-        <w:pStyle w:val="ListParagraph"/>
+        <w:pStyle w:val="Prrafodelista"/>
         <w:numPr>
           <w:ilvl w:val="1"/>
           <w:numId w:val="11"/>
@@ -2526,7 +2770,7 @@
     </w:p>
     <w:p>
       <w:pPr>
-        <w:pStyle w:val="ListParagraph"/>
+        <w:pStyle w:val="Prrafodelista"/>
         <w:numPr>
           <w:ilvl w:val="2"/>
           <w:numId w:val="11"/>
@@ -2541,7 +2785,7 @@
     </w:p>
     <w:p>
       <w:pPr>
-        <w:pStyle w:val="ListParagraph"/>
+        <w:pStyle w:val="Prrafodelista"/>
         <w:numPr>
           <w:ilvl w:val="2"/>
           <w:numId w:val="11"/>
@@ -2556,7 +2800,7 @@
     </w:p>
     <w:p>
       <w:pPr>
-        <w:pStyle w:val="ListParagraph"/>
+        <w:pStyle w:val="Prrafodelista"/>
         <w:numPr>
           <w:ilvl w:val="2"/>
           <w:numId w:val="11"/>
@@ -2571,7 +2815,7 @@
     </w:p>
     <w:p>
       <w:pPr>
-        <w:pStyle w:val="ListParagraph"/>
+        <w:pStyle w:val="Prrafodelista"/>
         <w:numPr>
           <w:ilvl w:val="2"/>
           <w:numId w:val="11"/>
@@ -2586,7 +2830,7 @@
     </w:p>
     <w:p>
       <w:pPr>
-        <w:pStyle w:val="ListParagraph"/>
+        <w:pStyle w:val="Prrafodelista"/>
         <w:numPr>
           <w:ilvl w:val="2"/>
           <w:numId w:val="11"/>
@@ -2604,7 +2848,7 @@
     </w:p>
     <w:p>
       <w:pPr>
-        <w:pStyle w:val="Heading2"/>
+        <w:pStyle w:val="Ttulo2"/>
       </w:pPr>
       <w:r>
         <w:t>Diagramas de Secuencia</w:t>
@@ -2612,7 +2856,7 @@
       <w:r>
         <w:t>:</w:t>
       </w:r>
-      <w:bookmarkEnd w:id="5"/>
+      <w:bookmarkEnd w:id="6"/>
       <w:r>
         <w:t xml:space="preserve"> </w:t>
       </w:r>
@@ -2630,18 +2874,16 @@
     </w:p>
     <w:p>
       <w:pPr>
-        <w:pStyle w:val="Heading1"/>
-      </w:pPr>
-      <w:bookmarkStart w:id="6" w:name="_Toc374549895"/>
-      <w:bookmarkStart w:id="7" w:name="_GoBack"/>
+        <w:pStyle w:val="Ttulo1"/>
+      </w:pPr>
+      <w:bookmarkStart w:id="7" w:name="_Toc374549895"/>
+      <w:r>
+        <w:t>Base de datos</w:t>
+      </w:r>
+      <w:r>
+        <w:t xml:space="preserve"> relacional (MySQL)</w:t>
+      </w:r>
       <w:bookmarkEnd w:id="7"/>
-      <w:r>
-        <w:t>Base de datos</w:t>
-      </w:r>
-      <w:r>
-        <w:t xml:space="preserve"> relacional (MySQL)</w:t>
-      </w:r>
-      <w:bookmarkEnd w:id="6"/>
     </w:p>
     <w:p>
       <w:pPr>
@@ -2767,6 +3009,39 @@
           <w:i/>
         </w:rPr>
         <w:t>.</w:t>
+      </w:r>
+    </w:p>
+    <w:p>
+      <w:pPr>
+        <w:ind w:firstLine="0"/>
+        <w:jc w:val="both"/>
+      </w:pPr>
+      <w:r>
+        <w:t xml:space="preserve">La base de datos es gestionada por </w:t>
+      </w:r>
+      <w:proofErr w:type="spellStart"/>
+      <w:r>
+        <w:t>EclipseLink</w:t>
+      </w:r>
+      <w:proofErr w:type="spellEnd"/>
+      <w:r>
+        <w:t xml:space="preserve"> 2.1.3, una implementación del Framework </w:t>
+      </w:r>
+      <w:proofErr w:type="gramStart"/>
+      <w:r>
+        <w:t>JPA(</w:t>
+      </w:r>
+      <w:proofErr w:type="gramEnd"/>
+      <w:r>
+        <w:t xml:space="preserve">Almacén del dominio) para Java. </w:t>
+      </w:r>
+      <w:proofErr w:type="spellStart"/>
+      <w:r>
+        <w:t>EclipseLink</w:t>
+      </w:r>
+      <w:proofErr w:type="spellEnd"/>
+      <w:r>
+        <w:t xml:space="preserve"> realiza la carga dinámica de datos y gestiona el acceso a tablas a través de entidades, además de permitir un amplio rango de configuraciones.</w:t>
       </w:r>
     </w:p>
     <w:p>
@@ -2861,17 +3136,15 @@
         </w:rPr>
       </w:pPr>
       <w:r>
-        <w:lastRenderedPageBreak/>
         <w:br w:type="page"/>
       </w:r>
     </w:p>
     <w:p>
       <w:pPr>
-        <w:pStyle w:val="Heading1"/>
+        <w:pStyle w:val="Ttulo1"/>
       </w:pPr>
       <w:bookmarkStart w:id="8" w:name="_Toc374549896"/>
       <w:r>
-        <w:lastRenderedPageBreak/>
         <w:t>Gestión de Concurrencia</w:t>
       </w:r>
       <w:bookmarkEnd w:id="8"/>
@@ -2888,7 +3161,7 @@
         <w:rPr>
           <w:b/>
         </w:rPr>
-        <w:t>concurrencia pesimista</w:t>
+        <w:t>concurrencia optimista</w:t>
       </w:r>
       <w:r>
         <w:t>. Se ha utilizado lo siguiente</w:t>
@@ -2899,7 +3172,7 @@
     </w:p>
     <w:p>
       <w:pPr>
-        <w:pStyle w:val="ListParagraph"/>
+        <w:pStyle w:val="Prrafodelista"/>
         <w:numPr>
           <w:ilvl w:val="0"/>
           <w:numId w:val="12"/>
@@ -2938,40 +3211,81 @@
     </w:p>
     <w:p>
       <w:pPr>
-        <w:pStyle w:val="ListParagraph"/>
+        <w:pStyle w:val="Prrafodelista"/>
         <w:numPr>
           <w:ilvl w:val="0"/>
           <w:numId w:val="12"/>
         </w:numPr>
       </w:pPr>
       <w:r>
-        <w:t>Se ha añadido un nivel aislamiento de la</w:t>
-      </w:r>
-      <w:r>
-        <w:t xml:space="preserve"> base de datos ‘REPETABLE_READ’.</w:t>
-      </w:r>
-    </w:p>
-    <w:p>
-      <w:pPr>
-        <w:pStyle w:val="ListParagraph"/>
-        <w:numPr>
-          <w:ilvl w:val="0"/>
-          <w:numId w:val="12"/>
-        </w:numPr>
-      </w:pPr>
-      <w:r>
-        <w:t>Se han añadido a las sentencias SQL de tipo</w:t>
-      </w:r>
+        <w:t xml:space="preserve">Se han implementado los mecanismos de gestión de concurrencia de </w:t>
+      </w:r>
+      <w:proofErr w:type="spellStart"/>
+      <w:r>
+        <w:t>EclipseLink</w:t>
+      </w:r>
+      <w:proofErr w:type="spellEnd"/>
+      <w:r>
+        <w:t>, como las etiquetas.</w:t>
+      </w:r>
+    </w:p>
+    <w:p>
+      <w:pPr>
+        <w:pStyle w:val="Prrafodelista"/>
+        <w:ind w:left="1080" w:firstLine="0"/>
+        <w:rPr>
+          <w:lang w:val="en-US"/>
+        </w:rPr>
+      </w:pPr>
       <w:r>
         <w:t xml:space="preserve"> </w:t>
       </w:r>
-      <w:r>
-        <w:t>SELECT</w:t>
-      </w:r>
-      <w:r>
-        <w:t xml:space="preserve"> la cláusula FOR UPDATE para leer el dato más actualizado disponible, estableciendo bloqueos exclusivos sobre cada fila leída. Es decir, el mismo bloqueo que haría UPDATE</w:t>
-      </w:r>
-      <w:r>
+      <w:proofErr w:type="gramStart"/>
+      <w:r>
+        <w:rPr>
+          <w:lang w:val="en-US"/>
+        </w:rPr>
+        <w:t>@</w:t>
+      </w:r>
+      <w:proofErr w:type="spellStart"/>
+      <w:r>
+        <w:rPr>
+          <w:lang w:val="en-US"/>
+        </w:rPr>
+        <w:t>OptimisticLocking</w:t>
+      </w:r>
+      <w:proofErr w:type="spellEnd"/>
+      <w:r>
+        <w:rPr>
+          <w:lang w:val="en-US"/>
+        </w:rPr>
+        <w:t>(</w:t>
+      </w:r>
+      <w:proofErr w:type="gramEnd"/>
+      <w:r>
+        <w:rPr>
+          <w:lang w:val="en-US"/>
+        </w:rPr>
+        <w:t xml:space="preserve">type = </w:t>
+      </w:r>
+      <w:proofErr w:type="spellStart"/>
+      <w:r>
+        <w:rPr>
+          <w:lang w:val="en-US"/>
+        </w:rPr>
+        <w:t>OptimisticLockingType.CHANGED_COLUMNS</w:t>
+      </w:r>
+      <w:proofErr w:type="spellEnd"/>
+      <w:r>
+        <w:rPr>
+          <w:lang w:val="en-US"/>
+        </w:rPr>
+        <w:t>)</w:t>
+      </w:r>
+      <w:r>
+        <w:rPr>
+          <w:lang w:val="en-US"/>
+        </w:rPr>
         <w:t>.</w:t>
       </w:r>
     </w:p>
@@ -2980,12 +3294,13 @@
         <w:ind w:firstLine="0"/>
         <w:rPr>
           <w:u w:val="single"/>
-        </w:rPr>
-      </w:pPr>
-    </w:p>
-    <w:p>
-      <w:pPr>
-        <w:pStyle w:val="Heading1"/>
+          <w:lang w:val="en-US"/>
+        </w:rPr>
+      </w:pPr>
+    </w:p>
+    <w:p>
+      <w:pPr>
+        <w:pStyle w:val="Ttulo1"/>
       </w:pPr>
       <w:bookmarkStart w:id="9" w:name="_Toc374549897"/>
       <w:r>
@@ -3131,7 +3446,7 @@
         </w:tcPr>
         <w:p>
           <w:pPr>
-            <w:pStyle w:val="Footer"/>
+            <w:pStyle w:val="Piedepgina"/>
             <w:jc w:val="right"/>
             <w:rPr>
               <w:lang w:val="en-US"/>
@@ -3200,7 +3515,7 @@
         </w:tcPr>
         <w:p>
           <w:pPr>
-            <w:pStyle w:val="Header"/>
+            <w:pStyle w:val="Encabezado"/>
             <w:rPr>
               <w:color w:val="FFFFFF" w:themeColor="background1"/>
             </w:rPr>
@@ -3234,7 +3549,7 @@
   </w:tbl>
   <w:p>
     <w:pPr>
-      <w:pStyle w:val="Footer"/>
+      <w:pStyle w:val="Piedepgina"/>
     </w:pPr>
   </w:p>
 </w:ftr>
@@ -3494,7 +3809,7 @@
     <w:lvl w:ilvl="0">
       <w:start w:val="1"/>
       <w:numFmt w:val="decimal"/>
-      <w:pStyle w:val="Heading1"/>
+      <w:pStyle w:val="Ttulo1"/>
       <w:lvlText w:val="%1."/>
       <w:lvlJc w:val="left"/>
       <w:pPr>
@@ -3510,7 +3825,7 @@
     <w:lvl w:ilvl="1">
       <w:start w:val="1"/>
       <w:numFmt w:val="decimal"/>
-      <w:pStyle w:val="Heading2"/>
+      <w:pStyle w:val="Ttulo2"/>
       <w:lvlText w:val="%1.%2"/>
       <w:lvlJc w:val="left"/>
       <w:pPr>
@@ -3520,7 +3835,7 @@
     <w:lvl w:ilvl="2">
       <w:start w:val="1"/>
       <w:numFmt w:val="decimal"/>
-      <w:pStyle w:val="Heading3"/>
+      <w:pStyle w:val="Ttulo3"/>
       <w:lvlText w:val="%1.%2.%3"/>
       <w:lvlJc w:val="left"/>
       <w:pPr>
@@ -3530,7 +3845,7 @@
     <w:lvl w:ilvl="3">
       <w:start w:val="1"/>
       <w:numFmt w:val="decimal"/>
-      <w:pStyle w:val="Heading4"/>
+      <w:pStyle w:val="Ttulo4"/>
       <w:lvlText w:val="%1.%2.%3.%4"/>
       <w:lvlJc w:val="left"/>
       <w:pPr>
@@ -3540,7 +3855,7 @@
     <w:lvl w:ilvl="4">
       <w:start w:val="1"/>
       <w:numFmt w:val="decimal"/>
-      <w:pStyle w:val="Heading5"/>
+      <w:pStyle w:val="Ttulo5"/>
       <w:lvlText w:val="%1.%2.%3.%4.%5"/>
       <w:lvlJc w:val="left"/>
       <w:pPr>
@@ -3550,7 +3865,7 @@
     <w:lvl w:ilvl="5">
       <w:start w:val="1"/>
       <w:numFmt w:val="decimal"/>
-      <w:pStyle w:val="Heading6"/>
+      <w:pStyle w:val="Ttulo6"/>
       <w:lvlText w:val="%1.%2.%3.%4.%5.%6"/>
       <w:lvlJc w:val="left"/>
       <w:pPr>
@@ -3560,7 +3875,7 @@
     <w:lvl w:ilvl="6">
       <w:start w:val="1"/>
       <w:numFmt w:val="decimal"/>
-      <w:pStyle w:val="Heading7"/>
+      <w:pStyle w:val="Ttulo7"/>
       <w:lvlText w:val="%1.%2.%3.%4.%5.%6.%7"/>
       <w:lvlJc w:val="left"/>
       <w:pPr>
@@ -3570,7 +3885,7 @@
     <w:lvl w:ilvl="7">
       <w:start w:val="1"/>
       <w:numFmt w:val="decimal"/>
-      <w:pStyle w:val="Heading8"/>
+      <w:pStyle w:val="Ttulo8"/>
       <w:lvlText w:val="%1.%2.%3.%4.%5.%6.%7.%8"/>
       <w:lvlJc w:val="left"/>
       <w:pPr>
@@ -3967,6 +4282,48 @@
   </w:num>
   <w:num w:numId="14">
     <w:abstractNumId w:val="4"/>
+  </w:num>
+  <w:num w:numId="15">
+    <w:abstractNumId w:val="2"/>
+    <w:lvlOverride w:ilvl="0">
+      <w:startOverride w:val="1"/>
+    </w:lvlOverride>
+    <w:lvlOverride w:ilvl="1">
+      <w:startOverride w:val="1"/>
+    </w:lvlOverride>
+    <w:lvlOverride w:ilvl="2">
+      <w:startOverride w:val="1"/>
+    </w:lvlOverride>
+    <w:lvlOverride w:ilvl="3">
+      <w:startOverride w:val="1"/>
+    </w:lvlOverride>
+    <w:lvlOverride w:ilvl="4">
+      <w:startOverride w:val="1"/>
+    </w:lvlOverride>
+    <w:lvlOverride w:ilvl="5">
+      <w:startOverride w:val="1"/>
+    </w:lvlOverride>
+    <w:lvlOverride w:ilvl="6">
+      <w:startOverride w:val="1"/>
+    </w:lvlOverride>
+    <w:lvlOverride w:ilvl="7">
+      <w:startOverride w:val="1"/>
+    </w:lvlOverride>
+    <w:lvlOverride w:ilvl="8">
+      <w:startOverride w:val="1"/>
+    </w:lvlOverride>
+  </w:num>
+  <w:num w:numId="16">
+    <w:abstractNumId w:val="5"/>
+    <w:lvlOverride w:ilvl="0"/>
+    <w:lvlOverride w:ilvl="1"/>
+    <w:lvlOverride w:ilvl="2"/>
+    <w:lvlOverride w:ilvl="3"/>
+    <w:lvlOverride w:ilvl="4"/>
+    <w:lvlOverride w:ilvl="5"/>
+    <w:lvlOverride w:ilvl="6"/>
+    <w:lvlOverride w:ilvl="7"/>
+    <w:lvlOverride w:ilvl="8"/>
   </w:num>
 </w:numbering>
 </file>
@@ -4132,11 +4489,11 @@
     <w:qFormat/>
     <w:rsid w:val="007A3E3B"/>
   </w:style>
-  <w:style w:type="paragraph" w:styleId="Heading1">
+  <w:style w:type="paragraph" w:styleId="Ttulo1">
     <w:name w:val="heading 1"/>
     <w:basedOn w:val="Normal"/>
     <w:next w:val="Normal"/>
-    <w:link w:val="Heading1Char"/>
+    <w:link w:val="Ttulo1Car"/>
     <w:uiPriority w:val="9"/>
     <w:qFormat/>
     <w:rsid w:val="007A3E3B"/>
@@ -4160,11 +4517,11 @@
       <w:szCs w:val="24"/>
     </w:rPr>
   </w:style>
-  <w:style w:type="paragraph" w:styleId="Heading2">
+  <w:style w:type="paragraph" w:styleId="Ttulo2">
     <w:name w:val="heading 2"/>
-    <w:basedOn w:val="Heading1"/>
+    <w:basedOn w:val="Ttulo1"/>
     <w:next w:val="Normal"/>
-    <w:link w:val="Heading2Char"/>
+    <w:link w:val="Ttulo2Car"/>
     <w:uiPriority w:val="9"/>
     <w:unhideWhenUsed/>
     <w:qFormat/>
@@ -4183,11 +4540,11 @@
       <w:sz w:val="24"/>
     </w:rPr>
   </w:style>
-  <w:style w:type="paragraph" w:styleId="Heading3">
+  <w:style w:type="paragraph" w:styleId="Ttulo3">
     <w:name w:val="heading 3"/>
     <w:basedOn w:val="Normal"/>
     <w:next w:val="Normal"/>
-    <w:link w:val="Heading3Char"/>
+    <w:link w:val="Ttulo3Car"/>
     <w:uiPriority w:val="9"/>
     <w:semiHidden/>
     <w:unhideWhenUsed/>
@@ -4211,11 +4568,11 @@
       <w:szCs w:val="24"/>
     </w:rPr>
   </w:style>
-  <w:style w:type="paragraph" w:styleId="Heading4">
+  <w:style w:type="paragraph" w:styleId="Ttulo4">
     <w:name w:val="heading 4"/>
     <w:basedOn w:val="Normal"/>
     <w:next w:val="Normal"/>
-    <w:link w:val="Heading4Char"/>
+    <w:link w:val="Ttulo4Car"/>
     <w:uiPriority w:val="9"/>
     <w:semiHidden/>
     <w:unhideWhenUsed/>
@@ -4241,11 +4598,11 @@
       <w:szCs w:val="24"/>
     </w:rPr>
   </w:style>
-  <w:style w:type="paragraph" w:styleId="Heading5">
+  <w:style w:type="paragraph" w:styleId="Ttulo5">
     <w:name w:val="heading 5"/>
     <w:basedOn w:val="Normal"/>
     <w:next w:val="Normal"/>
-    <w:link w:val="Heading5Char"/>
+    <w:link w:val="Ttulo5Car"/>
     <w:uiPriority w:val="9"/>
     <w:semiHidden/>
     <w:unhideWhenUsed/>
@@ -4264,11 +4621,11 @@
       <w:color w:val="4F81BD" w:themeColor="accent1"/>
     </w:rPr>
   </w:style>
-  <w:style w:type="paragraph" w:styleId="Heading6">
+  <w:style w:type="paragraph" w:styleId="Ttulo6">
     <w:name w:val="heading 6"/>
     <w:basedOn w:val="Normal"/>
     <w:next w:val="Normal"/>
-    <w:link w:val="Heading6Char"/>
+    <w:link w:val="Ttulo6Car"/>
     <w:uiPriority w:val="9"/>
     <w:semiHidden/>
     <w:unhideWhenUsed/>
@@ -4289,11 +4646,11 @@
       <w:color w:val="4F81BD" w:themeColor="accent1"/>
     </w:rPr>
   </w:style>
-  <w:style w:type="paragraph" w:styleId="Heading7">
+  <w:style w:type="paragraph" w:styleId="Ttulo7">
     <w:name w:val="heading 7"/>
     <w:basedOn w:val="Normal"/>
     <w:next w:val="Normal"/>
-    <w:link w:val="Heading7Char"/>
+    <w:link w:val="Ttulo7Car"/>
     <w:uiPriority w:val="9"/>
     <w:semiHidden/>
     <w:unhideWhenUsed/>
@@ -4316,11 +4673,11 @@
       <w:szCs w:val="20"/>
     </w:rPr>
   </w:style>
-  <w:style w:type="paragraph" w:styleId="Heading8">
+  <w:style w:type="paragraph" w:styleId="Ttulo8">
     <w:name w:val="heading 8"/>
     <w:basedOn w:val="Normal"/>
     <w:next w:val="Normal"/>
-    <w:link w:val="Heading8Char"/>
+    <w:link w:val="Ttulo8Car"/>
     <w:uiPriority w:val="9"/>
     <w:semiHidden/>
     <w:unhideWhenUsed/>
@@ -4345,11 +4702,11 @@
       <w:szCs w:val="20"/>
     </w:rPr>
   </w:style>
-  <w:style w:type="paragraph" w:styleId="Heading9">
+  <w:style w:type="paragraph" w:styleId="Ttulo9">
     <w:name w:val="heading 9"/>
     <w:basedOn w:val="Normal"/>
     <w:next w:val="Normal"/>
-    <w:link w:val="Heading9Char"/>
+    <w:link w:val="Ttulo9Car"/>
     <w:uiPriority w:val="9"/>
     <w:semiHidden/>
     <w:unhideWhenUsed/>
@@ -4369,13 +4726,13 @@
       <w:szCs w:val="20"/>
     </w:rPr>
   </w:style>
-  <w:style w:type="character" w:default="1" w:styleId="DefaultParagraphFont">
+  <w:style w:type="character" w:default="1" w:styleId="Fuentedeprrafopredeter">
     <w:name w:val="Default Paragraph Font"/>
     <w:uiPriority w:val="1"/>
     <w:semiHidden/>
     <w:unhideWhenUsed/>
   </w:style>
-  <w:style w:type="table" w:default="1" w:styleId="TableNormal">
+  <w:style w:type="table" w:default="1" w:styleId="Tablanormal">
     <w:name w:val="Normal Table"/>
     <w:uiPriority w:val="99"/>
     <w:semiHidden/>
@@ -4390,16 +4747,16 @@
       </w:tblCellMar>
     </w:tblPr>
   </w:style>
-  <w:style w:type="numbering" w:default="1" w:styleId="NoList">
+  <w:style w:type="numbering" w:default="1" w:styleId="Sinlista">
     <w:name w:val="No List"/>
     <w:uiPriority w:val="99"/>
     <w:semiHidden/>
     <w:unhideWhenUsed/>
   </w:style>
-  <w:style w:type="paragraph" w:styleId="BalloonText">
+  <w:style w:type="paragraph" w:styleId="Textodeglobo">
     <w:name w:val="Balloon Text"/>
     <w:basedOn w:val="Normal"/>
-    <w:link w:val="BalloonTextChar"/>
+    <w:link w:val="TextodegloboCar"/>
     <w:uiPriority w:val="99"/>
     <w:semiHidden/>
     <w:unhideWhenUsed/>
@@ -4410,10 +4767,10 @@
       <w:szCs w:val="16"/>
     </w:rPr>
   </w:style>
-  <w:style w:type="character" w:customStyle="1" w:styleId="BalloonTextChar">
-    <w:name w:val="Balloon Text Char"/>
-    <w:basedOn w:val="DefaultParagraphFont"/>
-    <w:link w:val="BalloonText"/>
+  <w:style w:type="character" w:customStyle="1" w:styleId="TextodegloboCar">
+    <w:name w:val="Texto de globo Car"/>
+    <w:basedOn w:val="Fuentedeprrafopredeter"/>
+    <w:link w:val="Textodeglobo"/>
     <w:uiPriority w:val="99"/>
     <w:semiHidden/>
     <w:rsid w:val="00F47562"/>
@@ -4424,10 +4781,10 @@
       <w:lang w:eastAsia="es-ES"/>
     </w:rPr>
   </w:style>
-  <w:style w:type="character" w:customStyle="1" w:styleId="Heading1Char">
-    <w:name w:val="Heading 1 Char"/>
-    <w:basedOn w:val="DefaultParagraphFont"/>
-    <w:link w:val="Heading1"/>
+  <w:style w:type="character" w:customStyle="1" w:styleId="Ttulo1Car">
+    <w:name w:val="Título 1 Car"/>
+    <w:basedOn w:val="Fuentedeprrafopredeter"/>
+    <w:link w:val="Ttulo1"/>
     <w:uiPriority w:val="9"/>
     <w:rsid w:val="007A3E3B"/>
     <w:rPr>
@@ -4440,10 +4797,10 @@
       <w:szCs w:val="24"/>
     </w:rPr>
   </w:style>
-  <w:style w:type="character" w:customStyle="1" w:styleId="Heading2Char">
-    <w:name w:val="Heading 2 Char"/>
-    <w:basedOn w:val="DefaultParagraphFont"/>
-    <w:link w:val="Heading2"/>
+  <w:style w:type="character" w:customStyle="1" w:styleId="Ttulo2Car">
+    <w:name w:val="Título 2 Car"/>
+    <w:basedOn w:val="Fuentedeprrafopredeter"/>
+    <w:link w:val="Ttulo2"/>
     <w:uiPriority w:val="9"/>
     <w:rsid w:val="007A3E3B"/>
     <w:rPr>
@@ -4456,10 +4813,10 @@
       <w:szCs w:val="24"/>
     </w:rPr>
   </w:style>
-  <w:style w:type="character" w:customStyle="1" w:styleId="Heading3Char">
-    <w:name w:val="Heading 3 Char"/>
-    <w:basedOn w:val="DefaultParagraphFont"/>
-    <w:link w:val="Heading3"/>
+  <w:style w:type="character" w:customStyle="1" w:styleId="Ttulo3Car">
+    <w:name w:val="Título 3 Car"/>
+    <w:basedOn w:val="Fuentedeprrafopredeter"/>
+    <w:link w:val="Ttulo3"/>
     <w:uiPriority w:val="9"/>
     <w:semiHidden/>
     <w:rsid w:val="007A3E3B"/>
@@ -4470,10 +4827,10 @@
       <w:szCs w:val="24"/>
     </w:rPr>
   </w:style>
-  <w:style w:type="character" w:customStyle="1" w:styleId="Heading4Char">
-    <w:name w:val="Heading 4 Char"/>
-    <w:basedOn w:val="DefaultParagraphFont"/>
-    <w:link w:val="Heading4"/>
+  <w:style w:type="character" w:customStyle="1" w:styleId="Ttulo4Car">
+    <w:name w:val="Título 4 Car"/>
+    <w:basedOn w:val="Fuentedeprrafopredeter"/>
+    <w:link w:val="Ttulo4"/>
     <w:uiPriority w:val="9"/>
     <w:semiHidden/>
     <w:rsid w:val="007A3E3B"/>
@@ -4486,10 +4843,10 @@
       <w:szCs w:val="24"/>
     </w:rPr>
   </w:style>
-  <w:style w:type="character" w:customStyle="1" w:styleId="Heading5Char">
-    <w:name w:val="Heading 5 Char"/>
-    <w:basedOn w:val="DefaultParagraphFont"/>
-    <w:link w:val="Heading5"/>
+  <w:style w:type="character" w:customStyle="1" w:styleId="Ttulo5Car">
+    <w:name w:val="Título 5 Car"/>
+    <w:basedOn w:val="Fuentedeprrafopredeter"/>
+    <w:link w:val="Ttulo5"/>
     <w:uiPriority w:val="9"/>
     <w:semiHidden/>
     <w:rsid w:val="007A3E3B"/>
@@ -4498,10 +4855,10 @@
       <w:color w:val="4F81BD" w:themeColor="accent1"/>
     </w:rPr>
   </w:style>
-  <w:style w:type="character" w:customStyle="1" w:styleId="Heading6Char">
-    <w:name w:val="Heading 6 Char"/>
-    <w:basedOn w:val="DefaultParagraphFont"/>
-    <w:link w:val="Heading6"/>
+  <w:style w:type="character" w:customStyle="1" w:styleId="Ttulo6Car">
+    <w:name w:val="Título 6 Car"/>
+    <w:basedOn w:val="Fuentedeprrafopredeter"/>
+    <w:link w:val="Ttulo6"/>
     <w:uiPriority w:val="9"/>
     <w:semiHidden/>
     <w:rsid w:val="007A3E3B"/>
@@ -4512,10 +4869,10 @@
       <w:color w:val="4F81BD" w:themeColor="accent1"/>
     </w:rPr>
   </w:style>
-  <w:style w:type="character" w:customStyle="1" w:styleId="Heading7Char">
-    <w:name w:val="Heading 7 Char"/>
-    <w:basedOn w:val="DefaultParagraphFont"/>
-    <w:link w:val="Heading7"/>
+  <w:style w:type="character" w:customStyle="1" w:styleId="Ttulo7Car">
+    <w:name w:val="Título 7 Car"/>
+    <w:basedOn w:val="Fuentedeprrafopredeter"/>
+    <w:link w:val="Ttulo7"/>
     <w:uiPriority w:val="9"/>
     <w:semiHidden/>
     <w:rsid w:val="007A3E3B"/>
@@ -4528,10 +4885,10 @@
       <w:szCs w:val="20"/>
     </w:rPr>
   </w:style>
-  <w:style w:type="character" w:customStyle="1" w:styleId="Heading8Char">
-    <w:name w:val="Heading 8 Char"/>
-    <w:basedOn w:val="DefaultParagraphFont"/>
-    <w:link w:val="Heading8"/>
+  <w:style w:type="character" w:customStyle="1" w:styleId="Ttulo8Car">
+    <w:name w:val="Título 8 Car"/>
+    <w:basedOn w:val="Fuentedeprrafopredeter"/>
+    <w:link w:val="Ttulo8"/>
     <w:uiPriority w:val="9"/>
     <w:semiHidden/>
     <w:rsid w:val="007A3E3B"/>
@@ -4546,10 +4903,10 @@
       <w:szCs w:val="20"/>
     </w:rPr>
   </w:style>
-  <w:style w:type="character" w:customStyle="1" w:styleId="Heading9Char">
-    <w:name w:val="Heading 9 Char"/>
-    <w:basedOn w:val="DefaultParagraphFont"/>
-    <w:link w:val="Heading9"/>
+  <w:style w:type="character" w:customStyle="1" w:styleId="Ttulo9Car">
+    <w:name w:val="Título 9 Car"/>
+    <w:basedOn w:val="Fuentedeprrafopredeter"/>
+    <w:link w:val="Ttulo9"/>
     <w:uiPriority w:val="9"/>
     <w:semiHidden/>
     <w:rsid w:val="007A3E3B"/>
@@ -4562,7 +4919,7 @@
       <w:szCs w:val="20"/>
     </w:rPr>
   </w:style>
-  <w:style w:type="paragraph" w:styleId="Caption">
+  <w:style w:type="paragraph" w:styleId="Epgrafe">
     <w:name w:val="caption"/>
     <w:basedOn w:val="Normal"/>
     <w:next w:val="Normal"/>
@@ -4578,11 +4935,11 @@
       <w:szCs w:val="18"/>
     </w:rPr>
   </w:style>
-  <w:style w:type="paragraph" w:styleId="Title">
+  <w:style w:type="paragraph" w:styleId="Ttulo">
     <w:name w:val="Title"/>
     <w:basedOn w:val="Normal"/>
     <w:next w:val="Normal"/>
-    <w:link w:val="TitleChar"/>
+    <w:link w:val="TtuloCar"/>
     <w:uiPriority w:val="10"/>
     <w:qFormat/>
     <w:rsid w:val="007A3E3B"/>
@@ -4603,10 +4960,10 @@
       <w:szCs w:val="60"/>
     </w:rPr>
   </w:style>
-  <w:style w:type="character" w:customStyle="1" w:styleId="TitleChar">
-    <w:name w:val="Title Char"/>
-    <w:basedOn w:val="DefaultParagraphFont"/>
-    <w:link w:val="Title"/>
+  <w:style w:type="character" w:customStyle="1" w:styleId="TtuloCar">
+    <w:name w:val="Título Car"/>
+    <w:basedOn w:val="Fuentedeprrafopredeter"/>
+    <w:link w:val="Ttulo"/>
     <w:uiPriority w:val="10"/>
     <w:rsid w:val="007A3E3B"/>
     <w:rPr>
@@ -4618,11 +4975,11 @@
       <w:szCs w:val="60"/>
     </w:rPr>
   </w:style>
-  <w:style w:type="paragraph" w:styleId="Subtitle">
+  <w:style w:type="paragraph" w:styleId="Subttulo">
     <w:name w:val="Subtitle"/>
     <w:basedOn w:val="Normal"/>
     <w:next w:val="Normal"/>
-    <w:link w:val="SubtitleChar"/>
+    <w:link w:val="SubttuloCar"/>
     <w:uiPriority w:val="11"/>
     <w:qFormat/>
     <w:rsid w:val="007A3E3B"/>
@@ -4638,10 +4995,10 @@
       <w:szCs w:val="24"/>
     </w:rPr>
   </w:style>
-  <w:style w:type="character" w:customStyle="1" w:styleId="SubtitleChar">
-    <w:name w:val="Subtitle Char"/>
-    <w:basedOn w:val="DefaultParagraphFont"/>
-    <w:link w:val="Subtitle"/>
+  <w:style w:type="character" w:customStyle="1" w:styleId="SubttuloCar">
+    <w:name w:val="Subtítulo Car"/>
+    <w:basedOn w:val="Fuentedeprrafopredeter"/>
+    <w:link w:val="Subttulo"/>
     <w:uiPriority w:val="11"/>
     <w:rsid w:val="007A3E3B"/>
     <w:rPr>
@@ -4651,9 +5008,9 @@
       <w:szCs w:val="24"/>
     </w:rPr>
   </w:style>
-  <w:style w:type="character" w:styleId="Strong">
+  <w:style w:type="character" w:styleId="Textoennegrita">
     <w:name w:val="Strong"/>
-    <w:basedOn w:val="DefaultParagraphFont"/>
+    <w:basedOn w:val="Fuentedeprrafopredeter"/>
     <w:uiPriority w:val="22"/>
     <w:qFormat/>
     <w:rsid w:val="007A3E3B"/>
@@ -4663,7 +5020,7 @@
       <w:spacing w:val="0"/>
     </w:rPr>
   </w:style>
-  <w:style w:type="character" w:styleId="Emphasis">
+  <w:style w:type="character" w:styleId="nfasis">
     <w:name w:val="Emphasis"/>
     <w:uiPriority w:val="20"/>
     <w:qFormat/>
@@ -4676,10 +5033,10 @@
       <w:color w:val="5A5A5A" w:themeColor="text1" w:themeTint="A5"/>
     </w:rPr>
   </w:style>
-  <w:style w:type="paragraph" w:styleId="NoSpacing">
+  <w:style w:type="paragraph" w:styleId="Sinespaciado">
     <w:name w:val="No Spacing"/>
     <w:basedOn w:val="Normal"/>
-    <w:link w:val="NoSpacingChar"/>
+    <w:link w:val="SinespaciadoCar"/>
     <w:uiPriority w:val="1"/>
     <w:qFormat/>
     <w:rsid w:val="007A3E3B"/>
@@ -4687,14 +5044,14 @@
       <w:ind w:firstLine="0"/>
     </w:pPr>
   </w:style>
-  <w:style w:type="character" w:customStyle="1" w:styleId="NoSpacingChar">
-    <w:name w:val="No Spacing Char"/>
-    <w:basedOn w:val="DefaultParagraphFont"/>
-    <w:link w:val="NoSpacing"/>
+  <w:style w:type="character" w:customStyle="1" w:styleId="SinespaciadoCar">
+    <w:name w:val="Sin espaciado Car"/>
+    <w:basedOn w:val="Fuentedeprrafopredeter"/>
+    <w:link w:val="Sinespaciado"/>
     <w:uiPriority w:val="1"/>
     <w:rsid w:val="007A3E3B"/>
   </w:style>
-  <w:style w:type="paragraph" w:styleId="ListParagraph">
+  <w:style w:type="paragraph" w:styleId="Prrafodelista">
     <w:name w:val="List Paragraph"/>
     <w:basedOn w:val="Normal"/>
     <w:uiPriority w:val="34"/>
@@ -4705,11 +5062,11 @@
       <w:contextualSpacing/>
     </w:pPr>
   </w:style>
-  <w:style w:type="paragraph" w:styleId="Quote">
+  <w:style w:type="paragraph" w:styleId="Cita">
     <w:name w:val="Quote"/>
     <w:basedOn w:val="Normal"/>
     <w:next w:val="Normal"/>
-    <w:link w:val="QuoteChar"/>
+    <w:link w:val="CitaCar"/>
     <w:uiPriority w:val="29"/>
     <w:qFormat/>
     <w:rsid w:val="007A3E3B"/>
@@ -4720,10 +5077,10 @@
       <w:color w:val="5A5A5A" w:themeColor="text1" w:themeTint="A5"/>
     </w:rPr>
   </w:style>
-  <w:style w:type="character" w:customStyle="1" w:styleId="QuoteChar">
-    <w:name w:val="Quote Char"/>
-    <w:basedOn w:val="DefaultParagraphFont"/>
-    <w:link w:val="Quote"/>
+  <w:style w:type="character" w:customStyle="1" w:styleId="CitaCar">
+    <w:name w:val="Cita Car"/>
+    <w:basedOn w:val="Fuentedeprrafopredeter"/>
+    <w:link w:val="Cita"/>
     <w:uiPriority w:val="29"/>
     <w:rsid w:val="007A3E3B"/>
     <w:rPr>
@@ -4733,11 +5090,11 @@
       <w:color w:val="5A5A5A" w:themeColor="text1" w:themeTint="A5"/>
     </w:rPr>
   </w:style>
-  <w:style w:type="paragraph" w:styleId="IntenseQuote">
+  <w:style w:type="paragraph" w:styleId="Citadestacada">
     <w:name w:val="Intense Quote"/>
     <w:basedOn w:val="Normal"/>
     <w:next w:val="Normal"/>
-    <w:link w:val="IntenseQuoteChar"/>
+    <w:link w:val="CitadestacadaCar"/>
     <w:uiPriority w:val="30"/>
     <w:qFormat/>
     <w:rsid w:val="007A3E3B"/>
@@ -4761,10 +5118,10 @@
       <w:szCs w:val="24"/>
     </w:rPr>
   </w:style>
-  <w:style w:type="character" w:customStyle="1" w:styleId="IntenseQuoteChar">
-    <w:name w:val="Intense Quote Char"/>
-    <w:basedOn w:val="DefaultParagraphFont"/>
-    <w:link w:val="IntenseQuote"/>
+  <w:style w:type="character" w:customStyle="1" w:styleId="CitadestacadaCar">
+    <w:name w:val="Cita destacada Car"/>
+    <w:basedOn w:val="Fuentedeprrafopredeter"/>
+    <w:link w:val="Citadestacada"/>
     <w:uiPriority w:val="30"/>
     <w:rsid w:val="007A3E3B"/>
     <w:rPr>
@@ -4777,7 +5134,7 @@
       <w:shd w:val="clear" w:color="auto" w:fill="4F81BD" w:themeFill="accent1"/>
     </w:rPr>
   </w:style>
-  <w:style w:type="character" w:styleId="SubtleEmphasis">
+  <w:style w:type="character" w:styleId="nfasissutil">
     <w:name w:val="Subtle Emphasis"/>
     <w:uiPriority w:val="19"/>
     <w:qFormat/>
@@ -4788,7 +5145,7 @@
       <w:color w:val="5A5A5A" w:themeColor="text1" w:themeTint="A5"/>
     </w:rPr>
   </w:style>
-  <w:style w:type="character" w:styleId="IntenseEmphasis">
+  <w:style w:type="character" w:styleId="nfasisintenso">
     <w:name w:val="Intense Emphasis"/>
     <w:uiPriority w:val="21"/>
     <w:qFormat/>
@@ -4803,7 +5160,7 @@
       <w:szCs w:val="22"/>
     </w:rPr>
   </w:style>
-  <w:style w:type="character" w:styleId="SubtleReference">
+  <w:style w:type="character" w:styleId="Referenciasutil">
     <w:name w:val="Subtle Reference"/>
     <w:uiPriority w:val="31"/>
     <w:qFormat/>
@@ -4813,9 +5170,9 @@
       <w:u w:val="single" w:color="9BBB59" w:themeColor="accent3"/>
     </w:rPr>
   </w:style>
-  <w:style w:type="character" w:styleId="IntenseReference">
+  <w:style w:type="character" w:styleId="Referenciaintensa">
     <w:name w:val="Intense Reference"/>
-    <w:basedOn w:val="DefaultParagraphFont"/>
+    <w:basedOn w:val="Fuentedeprrafopredeter"/>
     <w:uiPriority w:val="32"/>
     <w:qFormat/>
     <w:rsid w:val="007A3E3B"/>
@@ -4826,9 +5183,9 @@
       <w:u w:val="single" w:color="9BBB59" w:themeColor="accent3"/>
     </w:rPr>
   </w:style>
-  <w:style w:type="character" w:styleId="BookTitle">
+  <w:style w:type="character" w:styleId="Ttulodellibro">
     <w:name w:val="Book Title"/>
-    <w:basedOn w:val="DefaultParagraphFont"/>
+    <w:basedOn w:val="Fuentedeprrafopredeter"/>
     <w:uiPriority w:val="33"/>
     <w:qFormat/>
     <w:rsid w:val="007A3E3B"/>
@@ -4841,9 +5198,9 @@
       <w:color w:val="auto"/>
     </w:rPr>
   </w:style>
-  <w:style w:type="paragraph" w:styleId="TOCHeading">
+  <w:style w:type="paragraph" w:styleId="TtulodeTDC">
     <w:name w:val="TOC Heading"/>
-    <w:basedOn w:val="Heading1"/>
+    <w:basedOn w:val="Ttulo1"/>
     <w:next w:val="Normal"/>
     <w:uiPriority w:val="39"/>
     <w:semiHidden/>
@@ -4860,7 +5217,7 @@
       <w:lang w:bidi="en-US"/>
     </w:rPr>
   </w:style>
-  <w:style w:type="paragraph" w:styleId="TOC2">
+  <w:style w:type="paragraph" w:styleId="TDC2">
     <w:name w:val="toc 2"/>
     <w:basedOn w:val="Normal"/>
     <w:next w:val="Normal"/>
@@ -4877,7 +5234,7 @@
       <w:lang w:val="en-US" w:eastAsia="ja-JP"/>
     </w:rPr>
   </w:style>
-  <w:style w:type="paragraph" w:styleId="TOC1">
+  <w:style w:type="paragraph" w:styleId="TDC1">
     <w:name w:val="toc 1"/>
     <w:basedOn w:val="Normal"/>
     <w:next w:val="Normal"/>
@@ -4894,7 +5251,7 @@
       <w:lang w:val="en-US" w:eastAsia="ja-JP"/>
     </w:rPr>
   </w:style>
-  <w:style w:type="paragraph" w:styleId="TOC3">
+  <w:style w:type="paragraph" w:styleId="TDC3">
     <w:name w:val="toc 3"/>
     <w:basedOn w:val="Normal"/>
     <w:next w:val="Normal"/>
@@ -4912,9 +5269,9 @@
       <w:lang w:val="en-US" w:eastAsia="ja-JP"/>
     </w:rPr>
   </w:style>
-  <w:style w:type="character" w:styleId="Hyperlink">
+  <w:style w:type="character" w:styleId="Hipervnculo">
     <w:name w:val="Hyperlink"/>
-    <w:basedOn w:val="DefaultParagraphFont"/>
+    <w:basedOn w:val="Fuentedeprrafopredeter"/>
     <w:uiPriority w:val="99"/>
     <w:unhideWhenUsed/>
     <w:rsid w:val="006C2F7C"/>
@@ -4923,10 +5280,10 @@
       <w:u w:val="single"/>
     </w:rPr>
   </w:style>
-  <w:style w:type="paragraph" w:styleId="FootnoteText">
+  <w:style w:type="paragraph" w:styleId="Textonotapie">
     <w:name w:val="footnote text"/>
     <w:basedOn w:val="Normal"/>
-    <w:link w:val="FootnoteTextChar"/>
+    <w:link w:val="TextonotapieCar"/>
     <w:uiPriority w:val="99"/>
     <w:semiHidden/>
     <w:unhideWhenUsed/>
@@ -4936,10 +5293,10 @@
       <w:szCs w:val="20"/>
     </w:rPr>
   </w:style>
-  <w:style w:type="character" w:customStyle="1" w:styleId="FootnoteTextChar">
-    <w:name w:val="Footnote Text Char"/>
-    <w:basedOn w:val="DefaultParagraphFont"/>
-    <w:link w:val="FootnoteText"/>
+  <w:style w:type="character" w:customStyle="1" w:styleId="TextonotapieCar">
+    <w:name w:val="Texto nota pie Car"/>
+    <w:basedOn w:val="Fuentedeprrafopredeter"/>
+    <w:link w:val="Textonotapie"/>
     <w:uiPriority w:val="99"/>
     <w:semiHidden/>
     <w:rsid w:val="00734E40"/>
@@ -4948,9 +5305,9 @@
       <w:szCs w:val="20"/>
     </w:rPr>
   </w:style>
-  <w:style w:type="character" w:styleId="FootnoteReference">
+  <w:style w:type="character" w:styleId="Refdenotaalpie">
     <w:name w:val="footnote reference"/>
-    <w:basedOn w:val="DefaultParagraphFont"/>
+    <w:basedOn w:val="Fuentedeprrafopredeter"/>
     <w:uiPriority w:val="99"/>
     <w:semiHidden/>
     <w:unhideWhenUsed/>
@@ -4959,10 +5316,10 @@
       <w:vertAlign w:val="superscript"/>
     </w:rPr>
   </w:style>
-  <w:style w:type="paragraph" w:styleId="Header">
+  <w:style w:type="paragraph" w:styleId="Encabezado">
     <w:name w:val="header"/>
     <w:basedOn w:val="Normal"/>
-    <w:link w:val="HeaderChar"/>
+    <w:link w:val="EncabezadoCar"/>
     <w:uiPriority w:val="99"/>
     <w:unhideWhenUsed/>
     <w:rsid w:val="00734E40"/>
@@ -4973,17 +5330,17 @@
       </w:tabs>
     </w:pPr>
   </w:style>
-  <w:style w:type="character" w:customStyle="1" w:styleId="HeaderChar">
-    <w:name w:val="Header Char"/>
-    <w:basedOn w:val="DefaultParagraphFont"/>
-    <w:link w:val="Header"/>
+  <w:style w:type="character" w:customStyle="1" w:styleId="EncabezadoCar">
+    <w:name w:val="Encabezado Car"/>
+    <w:basedOn w:val="Fuentedeprrafopredeter"/>
+    <w:link w:val="Encabezado"/>
     <w:uiPriority w:val="99"/>
     <w:rsid w:val="00734E40"/>
   </w:style>
-  <w:style w:type="paragraph" w:styleId="Footer">
+  <w:style w:type="paragraph" w:styleId="Piedepgina">
     <w:name w:val="footer"/>
     <w:basedOn w:val="Normal"/>
-    <w:link w:val="FooterChar"/>
+    <w:link w:val="PiedepginaCar"/>
     <w:uiPriority w:val="99"/>
     <w:unhideWhenUsed/>
     <w:rsid w:val="00734E40"/>
@@ -4994,10 +5351,10 @@
       </w:tabs>
     </w:pPr>
   </w:style>
-  <w:style w:type="character" w:customStyle="1" w:styleId="FooterChar">
-    <w:name w:val="Footer Char"/>
-    <w:basedOn w:val="DefaultParagraphFont"/>
-    <w:link w:val="Footer"/>
+  <w:style w:type="character" w:customStyle="1" w:styleId="PiedepginaCar">
+    <w:name w:val="Pie de página Car"/>
+    <w:basedOn w:val="Fuentedeprrafopredeter"/>
+    <w:link w:val="Piedepgina"/>
     <w:uiPriority w:val="99"/>
     <w:rsid w:val="00734E40"/>
   </w:style>
@@ -5165,11 +5522,11 @@
     <w:qFormat/>
     <w:rsid w:val="007A3E3B"/>
   </w:style>
-  <w:style w:type="paragraph" w:styleId="Heading1">
+  <w:style w:type="paragraph" w:styleId="Ttulo1">
     <w:name w:val="heading 1"/>
     <w:basedOn w:val="Normal"/>
     <w:next w:val="Normal"/>
-    <w:link w:val="Heading1Char"/>
+    <w:link w:val="Ttulo1Car"/>
     <w:uiPriority w:val="9"/>
     <w:qFormat/>
     <w:rsid w:val="007A3E3B"/>
@@ -5193,11 +5550,11 @@
       <w:szCs w:val="24"/>
     </w:rPr>
   </w:style>
-  <w:style w:type="paragraph" w:styleId="Heading2">
+  <w:style w:type="paragraph" w:styleId="Ttulo2">
     <w:name w:val="heading 2"/>
-    <w:basedOn w:val="Heading1"/>
+    <w:basedOn w:val="Ttulo1"/>
     <w:next w:val="Normal"/>
-    <w:link w:val="Heading2Char"/>
+    <w:link w:val="Ttulo2Car"/>
     <w:uiPriority w:val="9"/>
     <w:unhideWhenUsed/>
     <w:qFormat/>
@@ -5216,11 +5573,11 @@
       <w:sz w:val="24"/>
     </w:rPr>
   </w:style>
-  <w:style w:type="paragraph" w:styleId="Heading3">
+  <w:style w:type="paragraph" w:styleId="Ttulo3">
     <w:name w:val="heading 3"/>
     <w:basedOn w:val="Normal"/>
     <w:next w:val="Normal"/>
-    <w:link w:val="Heading3Char"/>
+    <w:link w:val="Ttulo3Car"/>
     <w:uiPriority w:val="9"/>
     <w:semiHidden/>
     <w:unhideWhenUsed/>
@@ -5244,11 +5601,11 @@
       <w:szCs w:val="24"/>
     </w:rPr>
   </w:style>
-  <w:style w:type="paragraph" w:styleId="Heading4">
+  <w:style w:type="paragraph" w:styleId="Ttulo4">
     <w:name w:val="heading 4"/>
     <w:basedOn w:val="Normal"/>
     <w:next w:val="Normal"/>
-    <w:link w:val="Heading4Char"/>
+    <w:link w:val="Ttulo4Car"/>
     <w:uiPriority w:val="9"/>
     <w:semiHidden/>
     <w:unhideWhenUsed/>
@@ -5274,11 +5631,11 @@
       <w:szCs w:val="24"/>
     </w:rPr>
   </w:style>
-  <w:style w:type="paragraph" w:styleId="Heading5">
+  <w:style w:type="paragraph" w:styleId="Ttulo5">
     <w:name w:val="heading 5"/>
     <w:basedOn w:val="Normal"/>
     <w:next w:val="Normal"/>
-    <w:link w:val="Heading5Char"/>
+    <w:link w:val="Ttulo5Car"/>
     <w:uiPriority w:val="9"/>
     <w:semiHidden/>
     <w:unhideWhenUsed/>
@@ -5297,11 +5654,11 @@
       <w:color w:val="4F81BD" w:themeColor="accent1"/>
     </w:rPr>
   </w:style>
-  <w:style w:type="paragraph" w:styleId="Heading6">
+  <w:style w:type="paragraph" w:styleId="Ttulo6">
     <w:name w:val="heading 6"/>
     <w:basedOn w:val="Normal"/>
     <w:next w:val="Normal"/>
-    <w:link w:val="Heading6Char"/>
+    <w:link w:val="Ttulo6Car"/>
     <w:uiPriority w:val="9"/>
     <w:semiHidden/>
     <w:unhideWhenUsed/>
@@ -5322,11 +5679,11 @@
       <w:color w:val="4F81BD" w:themeColor="accent1"/>
     </w:rPr>
   </w:style>
-  <w:style w:type="paragraph" w:styleId="Heading7">
+  <w:style w:type="paragraph" w:styleId="Ttulo7">
     <w:name w:val="heading 7"/>
     <w:basedOn w:val="Normal"/>
     <w:next w:val="Normal"/>
-    <w:link w:val="Heading7Char"/>
+    <w:link w:val="Ttulo7Car"/>
     <w:uiPriority w:val="9"/>
     <w:semiHidden/>
     <w:unhideWhenUsed/>
@@ -5349,11 +5706,11 @@
       <w:szCs w:val="20"/>
     </w:rPr>
   </w:style>
-  <w:style w:type="paragraph" w:styleId="Heading8">
+  <w:style w:type="paragraph" w:styleId="Ttulo8">
     <w:name w:val="heading 8"/>
     <w:basedOn w:val="Normal"/>
     <w:next w:val="Normal"/>
-    <w:link w:val="Heading8Char"/>
+    <w:link w:val="Ttulo8Car"/>
     <w:uiPriority w:val="9"/>
     <w:semiHidden/>
     <w:unhideWhenUsed/>
@@ -5378,11 +5735,11 @@
       <w:szCs w:val="20"/>
     </w:rPr>
   </w:style>
-  <w:style w:type="paragraph" w:styleId="Heading9">
+  <w:style w:type="paragraph" w:styleId="Ttulo9">
     <w:name w:val="heading 9"/>
     <w:basedOn w:val="Normal"/>
     <w:next w:val="Normal"/>
-    <w:link w:val="Heading9Char"/>
+    <w:link w:val="Ttulo9Car"/>
     <w:uiPriority w:val="9"/>
     <w:semiHidden/>
     <w:unhideWhenUsed/>
@@ -5402,13 +5759,13 @@
       <w:szCs w:val="20"/>
     </w:rPr>
   </w:style>
-  <w:style w:type="character" w:default="1" w:styleId="DefaultParagraphFont">
+  <w:style w:type="character" w:default="1" w:styleId="Fuentedeprrafopredeter">
     <w:name w:val="Default Paragraph Font"/>
     <w:uiPriority w:val="1"/>
     <w:semiHidden/>
     <w:unhideWhenUsed/>
   </w:style>
-  <w:style w:type="table" w:default="1" w:styleId="TableNormal">
+  <w:style w:type="table" w:default="1" w:styleId="Tablanormal">
     <w:name w:val="Normal Table"/>
     <w:uiPriority w:val="99"/>
     <w:semiHidden/>
@@ -5423,16 +5780,16 @@
       </w:tblCellMar>
     </w:tblPr>
   </w:style>
-  <w:style w:type="numbering" w:default="1" w:styleId="NoList">
+  <w:style w:type="numbering" w:default="1" w:styleId="Sinlista">
     <w:name w:val="No List"/>
     <w:uiPriority w:val="99"/>
     <w:semiHidden/>
     <w:unhideWhenUsed/>
   </w:style>
-  <w:style w:type="paragraph" w:styleId="BalloonText">
+  <w:style w:type="paragraph" w:styleId="Textodeglobo">
     <w:name w:val="Balloon Text"/>
     <w:basedOn w:val="Normal"/>
-    <w:link w:val="BalloonTextChar"/>
+    <w:link w:val="TextodegloboCar"/>
     <w:uiPriority w:val="99"/>
     <w:semiHidden/>
     <w:unhideWhenUsed/>
@@ -5443,10 +5800,10 @@
       <w:szCs w:val="16"/>
     </w:rPr>
   </w:style>
-  <w:style w:type="character" w:customStyle="1" w:styleId="BalloonTextChar">
-    <w:name w:val="Balloon Text Char"/>
-    <w:basedOn w:val="DefaultParagraphFont"/>
-    <w:link w:val="BalloonText"/>
+  <w:style w:type="character" w:customStyle="1" w:styleId="TextodegloboCar">
+    <w:name w:val="Texto de globo Car"/>
+    <w:basedOn w:val="Fuentedeprrafopredeter"/>
+    <w:link w:val="Textodeglobo"/>
     <w:uiPriority w:val="99"/>
     <w:semiHidden/>
     <w:rsid w:val="00F47562"/>
@@ -5457,10 +5814,10 @@
       <w:lang w:eastAsia="es-ES"/>
     </w:rPr>
   </w:style>
-  <w:style w:type="character" w:customStyle="1" w:styleId="Heading1Char">
-    <w:name w:val="Heading 1 Char"/>
-    <w:basedOn w:val="DefaultParagraphFont"/>
-    <w:link w:val="Heading1"/>
+  <w:style w:type="character" w:customStyle="1" w:styleId="Ttulo1Car">
+    <w:name w:val="Título 1 Car"/>
+    <w:basedOn w:val="Fuentedeprrafopredeter"/>
+    <w:link w:val="Ttulo1"/>
     <w:uiPriority w:val="9"/>
     <w:rsid w:val="007A3E3B"/>
     <w:rPr>
@@ -5473,10 +5830,10 @@
       <w:szCs w:val="24"/>
     </w:rPr>
   </w:style>
-  <w:style w:type="character" w:customStyle="1" w:styleId="Heading2Char">
-    <w:name w:val="Heading 2 Char"/>
-    <w:basedOn w:val="DefaultParagraphFont"/>
-    <w:link w:val="Heading2"/>
+  <w:style w:type="character" w:customStyle="1" w:styleId="Ttulo2Car">
+    <w:name w:val="Título 2 Car"/>
+    <w:basedOn w:val="Fuentedeprrafopredeter"/>
+    <w:link w:val="Ttulo2"/>
     <w:uiPriority w:val="9"/>
     <w:rsid w:val="007A3E3B"/>
     <w:rPr>
@@ -5489,10 +5846,10 @@
       <w:szCs w:val="24"/>
     </w:rPr>
   </w:style>
-  <w:style w:type="character" w:customStyle="1" w:styleId="Heading3Char">
-    <w:name w:val="Heading 3 Char"/>
-    <w:basedOn w:val="DefaultParagraphFont"/>
-    <w:link w:val="Heading3"/>
+  <w:style w:type="character" w:customStyle="1" w:styleId="Ttulo3Car">
+    <w:name w:val="Título 3 Car"/>
+    <w:basedOn w:val="Fuentedeprrafopredeter"/>
+    <w:link w:val="Ttulo3"/>
     <w:uiPriority w:val="9"/>
     <w:semiHidden/>
     <w:rsid w:val="007A3E3B"/>
@@ -5503,10 +5860,10 @@
       <w:szCs w:val="24"/>
     </w:rPr>
   </w:style>
-  <w:style w:type="character" w:customStyle="1" w:styleId="Heading4Char">
-    <w:name w:val="Heading 4 Char"/>
-    <w:basedOn w:val="DefaultParagraphFont"/>
-    <w:link w:val="Heading4"/>
+  <w:style w:type="character" w:customStyle="1" w:styleId="Ttulo4Car">
+    <w:name w:val="Título 4 Car"/>
+    <w:basedOn w:val="Fuentedeprrafopredeter"/>
+    <w:link w:val="Ttulo4"/>
     <w:uiPriority w:val="9"/>
     <w:semiHidden/>
     <w:rsid w:val="007A3E3B"/>
@@ -5519,10 +5876,10 @@
       <w:szCs w:val="24"/>
     </w:rPr>
   </w:style>
-  <w:style w:type="character" w:customStyle="1" w:styleId="Heading5Char">
-    <w:name w:val="Heading 5 Char"/>
-    <w:basedOn w:val="DefaultParagraphFont"/>
-    <w:link w:val="Heading5"/>
+  <w:style w:type="character" w:customStyle="1" w:styleId="Ttulo5Car">
+    <w:name w:val="Título 5 Car"/>
+    <w:basedOn w:val="Fuentedeprrafopredeter"/>
+    <w:link w:val="Ttulo5"/>
     <w:uiPriority w:val="9"/>
     <w:semiHidden/>
     <w:rsid w:val="007A3E3B"/>
@@ -5531,10 +5888,10 @@
       <w:color w:val="4F81BD" w:themeColor="accent1"/>
     </w:rPr>
   </w:style>
-  <w:style w:type="character" w:customStyle="1" w:styleId="Heading6Char">
-    <w:name w:val="Heading 6 Char"/>
-    <w:basedOn w:val="DefaultParagraphFont"/>
-    <w:link w:val="Heading6"/>
+  <w:style w:type="character" w:customStyle="1" w:styleId="Ttulo6Car">
+    <w:name w:val="Título 6 Car"/>
+    <w:basedOn w:val="Fuentedeprrafopredeter"/>
+    <w:link w:val="Ttulo6"/>
     <w:uiPriority w:val="9"/>
     <w:semiHidden/>
     <w:rsid w:val="007A3E3B"/>
@@ -5545,10 +5902,10 @@
       <w:color w:val="4F81BD" w:themeColor="accent1"/>
     </w:rPr>
   </w:style>
-  <w:style w:type="character" w:customStyle="1" w:styleId="Heading7Char">
-    <w:name w:val="Heading 7 Char"/>
-    <w:basedOn w:val="DefaultParagraphFont"/>
-    <w:link w:val="Heading7"/>
+  <w:style w:type="character" w:customStyle="1" w:styleId="Ttulo7Car">
+    <w:name w:val="Título 7 Car"/>
+    <w:basedOn w:val="Fuentedeprrafopredeter"/>
+    <w:link w:val="Ttulo7"/>
     <w:uiPriority w:val="9"/>
     <w:semiHidden/>
     <w:rsid w:val="007A3E3B"/>
@@ -5561,10 +5918,10 @@
       <w:szCs w:val="20"/>
     </w:rPr>
   </w:style>
-  <w:style w:type="character" w:customStyle="1" w:styleId="Heading8Char">
-    <w:name w:val="Heading 8 Char"/>
-    <w:basedOn w:val="DefaultParagraphFont"/>
-    <w:link w:val="Heading8"/>
+  <w:style w:type="character" w:customStyle="1" w:styleId="Ttulo8Car">
+    <w:name w:val="Título 8 Car"/>
+    <w:basedOn w:val="Fuentedeprrafopredeter"/>
+    <w:link w:val="Ttulo8"/>
     <w:uiPriority w:val="9"/>
     <w:semiHidden/>
     <w:rsid w:val="007A3E3B"/>
@@ -5579,10 +5936,10 @@
       <w:szCs w:val="20"/>
     </w:rPr>
   </w:style>
-  <w:style w:type="character" w:customStyle="1" w:styleId="Heading9Char">
-    <w:name w:val="Heading 9 Char"/>
-    <w:basedOn w:val="DefaultParagraphFont"/>
-    <w:link w:val="Heading9"/>
+  <w:style w:type="character" w:customStyle="1" w:styleId="Ttulo9Car">
+    <w:name w:val="Título 9 Car"/>
+    <w:basedOn w:val="Fuentedeprrafopredeter"/>
+    <w:link w:val="Ttulo9"/>
     <w:uiPriority w:val="9"/>
     <w:semiHidden/>
     <w:rsid w:val="007A3E3B"/>
@@ -5595,7 +5952,7 @@
       <w:szCs w:val="20"/>
     </w:rPr>
   </w:style>
-  <w:style w:type="paragraph" w:styleId="Caption">
+  <w:style w:type="paragraph" w:styleId="Epgrafe">
     <w:name w:val="caption"/>
     <w:basedOn w:val="Normal"/>
     <w:next w:val="Normal"/>
@@ -5611,11 +5968,11 @@
       <w:szCs w:val="18"/>
     </w:rPr>
   </w:style>
-  <w:style w:type="paragraph" w:styleId="Title">
+  <w:style w:type="paragraph" w:styleId="Ttulo">
     <w:name w:val="Title"/>
     <w:basedOn w:val="Normal"/>
     <w:next w:val="Normal"/>
-    <w:link w:val="TitleChar"/>
+    <w:link w:val="TtuloCar"/>
     <w:uiPriority w:val="10"/>
     <w:qFormat/>
     <w:rsid w:val="007A3E3B"/>
@@ -5636,10 +5993,10 @@
       <w:szCs w:val="60"/>
     </w:rPr>
   </w:style>
-  <w:style w:type="character" w:customStyle="1" w:styleId="TitleChar">
-    <w:name w:val="Title Char"/>
-    <w:basedOn w:val="DefaultParagraphFont"/>
-    <w:link w:val="Title"/>
+  <w:style w:type="character" w:customStyle="1" w:styleId="TtuloCar">
+    <w:name w:val="Título Car"/>
+    <w:basedOn w:val="Fuentedeprrafopredeter"/>
+    <w:link w:val="Ttulo"/>
     <w:uiPriority w:val="10"/>
     <w:rsid w:val="007A3E3B"/>
     <w:rPr>
@@ -5651,11 +6008,11 @@
       <w:szCs w:val="60"/>
     </w:rPr>
   </w:style>
-  <w:style w:type="paragraph" w:styleId="Subtitle">
+  <w:style w:type="paragraph" w:styleId="Subttulo">
     <w:name w:val="Subtitle"/>
     <w:basedOn w:val="Normal"/>
     <w:next w:val="Normal"/>
-    <w:link w:val="SubtitleChar"/>
+    <w:link w:val="SubttuloCar"/>
     <w:uiPriority w:val="11"/>
     <w:qFormat/>
     <w:rsid w:val="007A3E3B"/>
@@ -5671,10 +6028,10 @@
       <w:szCs w:val="24"/>
     </w:rPr>
   </w:style>
-  <w:style w:type="character" w:customStyle="1" w:styleId="SubtitleChar">
-    <w:name w:val="Subtitle Char"/>
-    <w:basedOn w:val="DefaultParagraphFont"/>
-    <w:link w:val="Subtitle"/>
+  <w:style w:type="character" w:customStyle="1" w:styleId="SubttuloCar">
+    <w:name w:val="Subtítulo Car"/>
+    <w:basedOn w:val="Fuentedeprrafopredeter"/>
+    <w:link w:val="Subttulo"/>
     <w:uiPriority w:val="11"/>
     <w:rsid w:val="007A3E3B"/>
     <w:rPr>
@@ -5684,9 +6041,9 @@
       <w:szCs w:val="24"/>
     </w:rPr>
   </w:style>
-  <w:style w:type="character" w:styleId="Strong">
+  <w:style w:type="character" w:styleId="Textoennegrita">
     <w:name w:val="Strong"/>
-    <w:basedOn w:val="DefaultParagraphFont"/>
+    <w:basedOn w:val="Fuentedeprrafopredeter"/>
     <w:uiPriority w:val="22"/>
     <w:qFormat/>
     <w:rsid w:val="007A3E3B"/>
@@ -5696,7 +6053,7 @@
       <w:spacing w:val="0"/>
     </w:rPr>
   </w:style>
-  <w:style w:type="character" w:styleId="Emphasis">
+  <w:style w:type="character" w:styleId="nfasis">
     <w:name w:val="Emphasis"/>
     <w:uiPriority w:val="20"/>
     <w:qFormat/>
@@ -5709,10 +6066,10 @@
       <w:color w:val="5A5A5A" w:themeColor="text1" w:themeTint="A5"/>
     </w:rPr>
   </w:style>
-  <w:style w:type="paragraph" w:styleId="NoSpacing">
+  <w:style w:type="paragraph" w:styleId="Sinespaciado">
     <w:name w:val="No Spacing"/>
     <w:basedOn w:val="Normal"/>
-    <w:link w:val="NoSpacingChar"/>
+    <w:link w:val="SinespaciadoCar"/>
     <w:uiPriority w:val="1"/>
     <w:qFormat/>
     <w:rsid w:val="007A3E3B"/>
@@ -5720,14 +6077,14 @@
       <w:ind w:firstLine="0"/>
     </w:pPr>
   </w:style>
-  <w:style w:type="character" w:customStyle="1" w:styleId="NoSpacingChar">
-    <w:name w:val="No Spacing Char"/>
-    <w:basedOn w:val="DefaultParagraphFont"/>
-    <w:link w:val="NoSpacing"/>
+  <w:style w:type="character" w:customStyle="1" w:styleId="SinespaciadoCar">
+    <w:name w:val="Sin espaciado Car"/>
+    <w:basedOn w:val="Fuentedeprrafopredeter"/>
+    <w:link w:val="Sinespaciado"/>
     <w:uiPriority w:val="1"/>
     <w:rsid w:val="007A3E3B"/>
   </w:style>
-  <w:style w:type="paragraph" w:styleId="ListParagraph">
+  <w:style w:type="paragraph" w:styleId="Prrafodelista">
     <w:name w:val="List Paragraph"/>
     <w:basedOn w:val="Normal"/>
     <w:uiPriority w:val="34"/>
@@ -5738,11 +6095,11 @@
       <w:contextualSpacing/>
     </w:pPr>
   </w:style>
-  <w:style w:type="paragraph" w:styleId="Quote">
+  <w:style w:type="paragraph" w:styleId="Cita">
     <w:name w:val="Quote"/>
     <w:basedOn w:val="Normal"/>
     <w:next w:val="Normal"/>
-    <w:link w:val="QuoteChar"/>
+    <w:link w:val="CitaCar"/>
     <w:uiPriority w:val="29"/>
     <w:qFormat/>
     <w:rsid w:val="007A3E3B"/>
@@ -5753,10 +6110,10 @@
       <w:color w:val="5A5A5A" w:themeColor="text1" w:themeTint="A5"/>
     </w:rPr>
   </w:style>
-  <w:style w:type="character" w:customStyle="1" w:styleId="QuoteChar">
-    <w:name w:val="Quote Char"/>
-    <w:basedOn w:val="DefaultParagraphFont"/>
-    <w:link w:val="Quote"/>
+  <w:style w:type="character" w:customStyle="1" w:styleId="CitaCar">
+    <w:name w:val="Cita Car"/>
+    <w:basedOn w:val="Fuentedeprrafopredeter"/>
+    <w:link w:val="Cita"/>
     <w:uiPriority w:val="29"/>
     <w:rsid w:val="007A3E3B"/>
     <w:rPr>
@@ -5766,11 +6123,11 @@
       <w:color w:val="5A5A5A" w:themeColor="text1" w:themeTint="A5"/>
     </w:rPr>
   </w:style>
-  <w:style w:type="paragraph" w:styleId="IntenseQuote">
+  <w:style w:type="paragraph" w:styleId="Citadestacada">
     <w:name w:val="Intense Quote"/>
     <w:basedOn w:val="Normal"/>
     <w:next w:val="Normal"/>
-    <w:link w:val="IntenseQuoteChar"/>
+    <w:link w:val="CitadestacadaCar"/>
     <w:uiPriority w:val="30"/>
     <w:qFormat/>
     <w:rsid w:val="007A3E3B"/>
@@ -5794,10 +6151,10 @@
       <w:szCs w:val="24"/>
     </w:rPr>
   </w:style>
-  <w:style w:type="character" w:customStyle="1" w:styleId="IntenseQuoteChar">
-    <w:name w:val="Intense Quote Char"/>
-    <w:basedOn w:val="DefaultParagraphFont"/>
-    <w:link w:val="IntenseQuote"/>
+  <w:style w:type="character" w:customStyle="1" w:styleId="CitadestacadaCar">
+    <w:name w:val="Cita destacada Car"/>
+    <w:basedOn w:val="Fuentedeprrafopredeter"/>
+    <w:link w:val="Citadestacada"/>
     <w:uiPriority w:val="30"/>
     <w:rsid w:val="007A3E3B"/>
     <w:rPr>
@@ -5810,7 +6167,7 @@
       <w:shd w:val="clear" w:color="auto" w:fill="4F81BD" w:themeFill="accent1"/>
     </w:rPr>
   </w:style>
-  <w:style w:type="character" w:styleId="SubtleEmphasis">
+  <w:style w:type="character" w:styleId="nfasissutil">
     <w:name w:val="Subtle Emphasis"/>
     <w:uiPriority w:val="19"/>
     <w:qFormat/>
@@ -5821,7 +6178,7 @@
       <w:color w:val="5A5A5A" w:themeColor="text1" w:themeTint="A5"/>
     </w:rPr>
   </w:style>
-  <w:style w:type="character" w:styleId="IntenseEmphasis">
+  <w:style w:type="character" w:styleId="nfasisintenso">
     <w:name w:val="Intense Emphasis"/>
     <w:uiPriority w:val="21"/>
     <w:qFormat/>
@@ -5836,7 +6193,7 @@
       <w:szCs w:val="22"/>
     </w:rPr>
   </w:style>
-  <w:style w:type="character" w:styleId="SubtleReference">
+  <w:style w:type="character" w:styleId="Referenciasutil">
     <w:name w:val="Subtle Reference"/>
     <w:uiPriority w:val="31"/>
     <w:qFormat/>
@@ -5846,9 +6203,9 @@
       <w:u w:val="single" w:color="9BBB59" w:themeColor="accent3"/>
     </w:rPr>
   </w:style>
-  <w:style w:type="character" w:styleId="IntenseReference">
+  <w:style w:type="character" w:styleId="Referenciaintensa">
     <w:name w:val="Intense Reference"/>
-    <w:basedOn w:val="DefaultParagraphFont"/>
+    <w:basedOn w:val="Fuentedeprrafopredeter"/>
     <w:uiPriority w:val="32"/>
     <w:qFormat/>
     <w:rsid w:val="007A3E3B"/>
@@ -5859,9 +6216,9 @@
       <w:u w:val="single" w:color="9BBB59" w:themeColor="accent3"/>
     </w:rPr>
   </w:style>
-  <w:style w:type="character" w:styleId="BookTitle">
+  <w:style w:type="character" w:styleId="Ttulodellibro">
     <w:name w:val="Book Title"/>
-    <w:basedOn w:val="DefaultParagraphFont"/>
+    <w:basedOn w:val="Fuentedeprrafopredeter"/>
     <w:uiPriority w:val="33"/>
     <w:qFormat/>
     <w:rsid w:val="007A3E3B"/>
@@ -5874,9 +6231,9 @@
       <w:color w:val="auto"/>
     </w:rPr>
   </w:style>
-  <w:style w:type="paragraph" w:styleId="TOCHeading">
+  <w:style w:type="paragraph" w:styleId="TtulodeTDC">
     <w:name w:val="TOC Heading"/>
-    <w:basedOn w:val="Heading1"/>
+    <w:basedOn w:val="Ttulo1"/>
     <w:next w:val="Normal"/>
     <w:uiPriority w:val="39"/>
     <w:semiHidden/>
@@ -5893,7 +6250,7 @@
       <w:lang w:bidi="en-US"/>
     </w:rPr>
   </w:style>
-  <w:style w:type="paragraph" w:styleId="TOC2">
+  <w:style w:type="paragraph" w:styleId="TDC2">
     <w:name w:val="toc 2"/>
     <w:basedOn w:val="Normal"/>
     <w:next w:val="Normal"/>
@@ -5910,7 +6267,7 @@
       <w:lang w:val="en-US" w:eastAsia="ja-JP"/>
     </w:rPr>
   </w:style>
-  <w:style w:type="paragraph" w:styleId="TOC1">
+  <w:style w:type="paragraph" w:styleId="TDC1">
     <w:name w:val="toc 1"/>
     <w:basedOn w:val="Normal"/>
     <w:next w:val="Normal"/>
@@ -5927,7 +6284,7 @@
       <w:lang w:val="en-US" w:eastAsia="ja-JP"/>
     </w:rPr>
   </w:style>
-  <w:style w:type="paragraph" w:styleId="TOC3">
+  <w:style w:type="paragraph" w:styleId="TDC3">
     <w:name w:val="toc 3"/>
     <w:basedOn w:val="Normal"/>
     <w:next w:val="Normal"/>
@@ -5945,9 +6302,9 @@
       <w:lang w:val="en-US" w:eastAsia="ja-JP"/>
     </w:rPr>
   </w:style>
-  <w:style w:type="character" w:styleId="Hyperlink">
+  <w:style w:type="character" w:styleId="Hipervnculo">
     <w:name w:val="Hyperlink"/>
-    <w:basedOn w:val="DefaultParagraphFont"/>
+    <w:basedOn w:val="Fuentedeprrafopredeter"/>
     <w:uiPriority w:val="99"/>
     <w:unhideWhenUsed/>
     <w:rsid w:val="006C2F7C"/>
@@ -5956,10 +6313,10 @@
       <w:u w:val="single"/>
     </w:rPr>
   </w:style>
-  <w:style w:type="paragraph" w:styleId="FootnoteText">
+  <w:style w:type="paragraph" w:styleId="Textonotapie">
     <w:name w:val="footnote text"/>
     <w:basedOn w:val="Normal"/>
-    <w:link w:val="FootnoteTextChar"/>
+    <w:link w:val="TextonotapieCar"/>
     <w:uiPriority w:val="99"/>
     <w:semiHidden/>
     <w:unhideWhenUsed/>
@@ -5969,10 +6326,10 @@
       <w:szCs w:val="20"/>
     </w:rPr>
   </w:style>
-  <w:style w:type="character" w:customStyle="1" w:styleId="FootnoteTextChar">
-    <w:name w:val="Footnote Text Char"/>
-    <w:basedOn w:val="DefaultParagraphFont"/>
-    <w:link w:val="FootnoteText"/>
+  <w:style w:type="character" w:customStyle="1" w:styleId="TextonotapieCar">
+    <w:name w:val="Texto nota pie Car"/>
+    <w:basedOn w:val="Fuentedeprrafopredeter"/>
+    <w:link w:val="Textonotapie"/>
     <w:uiPriority w:val="99"/>
     <w:semiHidden/>
     <w:rsid w:val="00734E40"/>
@@ -5981,9 +6338,9 @@
       <w:szCs w:val="20"/>
     </w:rPr>
   </w:style>
-  <w:style w:type="character" w:styleId="FootnoteReference">
+  <w:style w:type="character" w:styleId="Refdenotaalpie">
     <w:name w:val="footnote reference"/>
-    <w:basedOn w:val="DefaultParagraphFont"/>
+    <w:basedOn w:val="Fuentedeprrafopredeter"/>
     <w:uiPriority w:val="99"/>
     <w:semiHidden/>
     <w:unhideWhenUsed/>
@@ -5992,10 +6349,10 @@
       <w:vertAlign w:val="superscript"/>
     </w:rPr>
   </w:style>
-  <w:style w:type="paragraph" w:styleId="Header">
+  <w:style w:type="paragraph" w:styleId="Encabezado">
     <w:name w:val="header"/>
     <w:basedOn w:val="Normal"/>
-    <w:link w:val="HeaderChar"/>
+    <w:link w:val="EncabezadoCar"/>
     <w:uiPriority w:val="99"/>
     <w:unhideWhenUsed/>
     <w:rsid w:val="00734E40"/>
@@ -6006,17 +6363,17 @@
       </w:tabs>
     </w:pPr>
   </w:style>
-  <w:style w:type="character" w:customStyle="1" w:styleId="HeaderChar">
-    <w:name w:val="Header Char"/>
-    <w:basedOn w:val="DefaultParagraphFont"/>
-    <w:link w:val="Header"/>
+  <w:style w:type="character" w:customStyle="1" w:styleId="EncabezadoCar">
+    <w:name w:val="Encabezado Car"/>
+    <w:basedOn w:val="Fuentedeprrafopredeter"/>
+    <w:link w:val="Encabezado"/>
     <w:uiPriority w:val="99"/>
     <w:rsid w:val="00734E40"/>
   </w:style>
-  <w:style w:type="paragraph" w:styleId="Footer">
+  <w:style w:type="paragraph" w:styleId="Piedepgina">
     <w:name w:val="footer"/>
     <w:basedOn w:val="Normal"/>
-    <w:link w:val="FooterChar"/>
+    <w:link w:val="PiedepginaCar"/>
     <w:uiPriority w:val="99"/>
     <w:unhideWhenUsed/>
     <w:rsid w:val="00734E40"/>
@@ -6027,10 +6384,10 @@
       </w:tabs>
     </w:pPr>
   </w:style>
-  <w:style w:type="character" w:customStyle="1" w:styleId="FooterChar">
-    <w:name w:val="Footer Char"/>
-    <w:basedOn w:val="DefaultParagraphFont"/>
-    <w:link w:val="Footer"/>
+  <w:style w:type="character" w:customStyle="1" w:styleId="PiedepginaCar">
+    <w:name w:val="Pie de página Car"/>
+    <w:basedOn w:val="Fuentedeprrafopredeter"/>
+    <w:link w:val="Piedepgina"/>
     <w:uiPriority w:val="99"/>
     <w:rsid w:val="00734E40"/>
   </w:style>
@@ -6327,7 +6684,7 @@
 </file>
 
 <file path=customXml/itemProps1.xml><?xml version="1.0" encoding="utf-8"?>
-<ds:datastoreItem xmlns:ds="http://schemas.openxmlformats.org/officeDocument/2006/customXml" ds:itemID="{BDED4BD7-E1F5-4B77-B2F9-334F01288A25}">
+<ds:datastoreItem xmlns:ds="http://schemas.openxmlformats.org/officeDocument/2006/customXml" ds:itemID="{909007BC-4D52-4350-8150-B9CA3A7E5940}">
   <ds:schemaRefs>
     <ds:schemaRef ds:uri="http://schemas.openxmlformats.org/officeDocument/2006/bibliography"/>
   </ds:schemaRefs>

</xml_diff>

<commit_message>
Cambiado una cosa de la memoria xD
</commit_message>
<xml_diff>
--- a/Memoria Hotel Manager - BSoD Software.docx
+++ b/Memoria Hotel Manager - BSoD Software.docx
@@ -469,7 +469,7 @@
       <w:sdtContent>
         <w:p>
           <w:pPr>
-            <w:pStyle w:val="TtulodeTDC"/>
+            <w:pStyle w:val="TOCHeading"/>
           </w:pPr>
           <w:r>
             <w:t>Indice</w:t>
@@ -484,7 +484,7 @@
         </w:p>
         <w:p>
           <w:pPr>
-            <w:pStyle w:val="TDC1"/>
+            <w:pStyle w:val="TOC1"/>
             <w:tabs>
               <w:tab w:val="left" w:pos="440"/>
               <w:tab w:val="right" w:leader="dot" w:pos="8494"/>
@@ -506,7 +506,7 @@
           <w:hyperlink w:anchor="_Toc374549886" w:history="1">
             <w:r>
               <w:rPr>
-                <w:rStyle w:val="Hipervnculo"/>
+                <w:rStyle w:val="Hyperlink"/>
                 <w:noProof/>
               </w:rPr>
               <w:t>1.</w:t>
@@ -520,7 +520,7 @@
             </w:r>
             <w:r>
               <w:rPr>
-                <w:rStyle w:val="Hipervnculo"/>
+                <w:rStyle w:val="Hyperlink"/>
                 <w:noProof/>
               </w:rPr>
               <w:t>Introducción a Hotel Manager</w:t>
@@ -577,7 +577,7 @@
         </w:p>
         <w:p>
           <w:pPr>
-            <w:pStyle w:val="TDC1"/>
+            <w:pStyle w:val="TOC1"/>
             <w:tabs>
               <w:tab w:val="left" w:pos="440"/>
               <w:tab w:val="right" w:leader="dot" w:pos="8494"/>
@@ -590,7 +590,7 @@
           <w:hyperlink w:anchor="_Toc374549887" w:history="1">
             <w:r>
               <w:rPr>
-                <w:rStyle w:val="Hipervnculo"/>
+                <w:rStyle w:val="Hyperlink"/>
                 <w:noProof/>
               </w:rPr>
               <w:t>2.</w:t>
@@ -604,7 +604,7 @@
             </w:r>
             <w:r>
               <w:rPr>
-                <w:rStyle w:val="Hipervnculo"/>
+                <w:rStyle w:val="Hyperlink"/>
                 <w:noProof/>
               </w:rPr>
               <w:t>Patrones Aplicados</w:t>
@@ -661,7 +661,7 @@
         </w:p>
         <w:p>
           <w:pPr>
-            <w:pStyle w:val="TDC2"/>
+            <w:pStyle w:val="TOC2"/>
             <w:tabs>
               <w:tab w:val="left" w:pos="880"/>
               <w:tab w:val="right" w:leader="dot" w:pos="8494"/>
@@ -674,7 +674,7 @@
           <w:hyperlink w:anchor="_Toc374549888" w:history="1">
             <w:r>
               <w:rPr>
-                <w:rStyle w:val="Hipervnculo"/>
+                <w:rStyle w:val="Hyperlink"/>
                 <w:noProof/>
               </w:rPr>
               <w:t>2.1</w:t>
@@ -688,7 +688,7 @@
             </w:r>
             <w:r>
               <w:rPr>
-                <w:rStyle w:val="Hipervnculo"/>
+                <w:rStyle w:val="Hyperlink"/>
                 <w:noProof/>
               </w:rPr>
               <w:t>Integración</w:t>
@@ -745,7 +745,7 @@
         </w:p>
         <w:p>
           <w:pPr>
-            <w:pStyle w:val="TDC2"/>
+            <w:pStyle w:val="TOC2"/>
             <w:tabs>
               <w:tab w:val="left" w:pos="880"/>
               <w:tab w:val="right" w:leader="dot" w:pos="8494"/>
@@ -758,7 +758,7 @@
           <w:hyperlink w:anchor="_Toc374549889" w:history="1">
             <w:r>
               <w:rPr>
-                <w:rStyle w:val="Hipervnculo"/>
+                <w:rStyle w:val="Hyperlink"/>
                 <w:noProof/>
               </w:rPr>
               <w:t>2.2</w:t>
@@ -772,7 +772,7 @@
             </w:r>
             <w:r>
               <w:rPr>
-                <w:rStyle w:val="Hipervnculo"/>
+                <w:rStyle w:val="Hyperlink"/>
                 <w:noProof/>
               </w:rPr>
               <w:t>Negocio</w:t>
@@ -829,7 +829,7 @@
         </w:p>
         <w:p>
           <w:pPr>
-            <w:pStyle w:val="TDC2"/>
+            <w:pStyle w:val="TOC2"/>
             <w:tabs>
               <w:tab w:val="left" w:pos="880"/>
               <w:tab w:val="right" w:leader="dot" w:pos="8494"/>
@@ -842,7 +842,7 @@
           <w:hyperlink w:anchor="_Toc374549890" w:history="1">
             <w:r>
               <w:rPr>
-                <w:rStyle w:val="Hipervnculo"/>
+                <w:rStyle w:val="Hyperlink"/>
                 <w:noProof/>
               </w:rPr>
               <w:t>2.3</w:t>
@@ -856,7 +856,7 @@
             </w:r>
             <w:r>
               <w:rPr>
-                <w:rStyle w:val="Hipervnculo"/>
+                <w:rStyle w:val="Hyperlink"/>
                 <w:noProof/>
               </w:rPr>
               <w:t>Presentación</w:t>
@@ -913,7 +913,7 @@
         </w:p>
         <w:p>
           <w:pPr>
-            <w:pStyle w:val="TDC1"/>
+            <w:pStyle w:val="TOC1"/>
             <w:tabs>
               <w:tab w:val="left" w:pos="440"/>
               <w:tab w:val="right" w:leader="dot" w:pos="8494"/>
@@ -926,7 +926,7 @@
           <w:hyperlink w:anchor="_Toc374549891" w:history="1">
             <w:r>
               <w:rPr>
-                <w:rStyle w:val="Hipervnculo"/>
+                <w:rStyle w:val="Hyperlink"/>
                 <w:noProof/>
               </w:rPr>
               <w:t>3.</w:t>
@@ -940,7 +940,7 @@
             </w:r>
             <w:r>
               <w:rPr>
-                <w:rStyle w:val="Hipervnculo"/>
+                <w:rStyle w:val="Hyperlink"/>
                 <w:noProof/>
               </w:rPr>
               <w:t>Diagramas de aplicación</w:t>
@@ -997,7 +997,7 @@
         </w:p>
         <w:p>
           <w:pPr>
-            <w:pStyle w:val="TDC2"/>
+            <w:pStyle w:val="TOC2"/>
             <w:tabs>
               <w:tab w:val="left" w:pos="880"/>
               <w:tab w:val="right" w:leader="dot" w:pos="8494"/>
@@ -1010,7 +1010,7 @@
           <w:hyperlink w:anchor="_Toc374549892" w:history="1">
             <w:r>
               <w:rPr>
-                <w:rStyle w:val="Hipervnculo"/>
+                <w:rStyle w:val="Hyperlink"/>
                 <w:noProof/>
               </w:rPr>
               <w:t>3.1</w:t>
@@ -1024,7 +1024,7 @@
             </w:r>
             <w:r>
               <w:rPr>
-                <w:rStyle w:val="Hipervnculo"/>
+                <w:rStyle w:val="Hyperlink"/>
                 <w:noProof/>
               </w:rPr>
               <w:t>Diagramas de Casos de Uso:</w:t>
@@ -1081,7 +1081,7 @@
         </w:p>
         <w:p>
           <w:pPr>
-            <w:pStyle w:val="TDC2"/>
+            <w:pStyle w:val="TOC2"/>
             <w:tabs>
               <w:tab w:val="left" w:pos="880"/>
               <w:tab w:val="right" w:leader="dot" w:pos="8494"/>
@@ -1094,7 +1094,7 @@
           <w:hyperlink w:anchor="_Toc374549893" w:history="1">
             <w:r>
               <w:rPr>
-                <w:rStyle w:val="Hipervnculo"/>
+                <w:rStyle w:val="Hyperlink"/>
                 <w:noProof/>
               </w:rPr>
               <w:t>3.2</w:t>
@@ -1108,7 +1108,7 @@
             </w:r>
             <w:r>
               <w:rPr>
-                <w:rStyle w:val="Hipervnculo"/>
+                <w:rStyle w:val="Hyperlink"/>
                 <w:noProof/>
               </w:rPr>
               <w:t>Diagramas de Actividad:</w:t>
@@ -1165,7 +1165,7 @@
         </w:p>
         <w:p>
           <w:pPr>
-            <w:pStyle w:val="TDC2"/>
+            <w:pStyle w:val="TOC2"/>
             <w:tabs>
               <w:tab w:val="left" w:pos="880"/>
               <w:tab w:val="right" w:leader="dot" w:pos="8494"/>
@@ -1178,7 +1178,7 @@
           <w:hyperlink w:anchor="_Toc374549894" w:history="1">
             <w:r>
               <w:rPr>
-                <w:rStyle w:val="Hipervnculo"/>
+                <w:rStyle w:val="Hyperlink"/>
                 <w:noProof/>
               </w:rPr>
               <w:t>3.3</w:t>
@@ -1192,7 +1192,7 @@
             </w:r>
             <w:r>
               <w:rPr>
-                <w:rStyle w:val="Hipervnculo"/>
+                <w:rStyle w:val="Hyperlink"/>
                 <w:noProof/>
               </w:rPr>
               <w:t>Diagramas de Secuencia:</w:t>
@@ -1249,7 +1249,7 @@
         </w:p>
         <w:p>
           <w:pPr>
-            <w:pStyle w:val="TDC1"/>
+            <w:pStyle w:val="TOC1"/>
             <w:tabs>
               <w:tab w:val="left" w:pos="440"/>
               <w:tab w:val="right" w:leader="dot" w:pos="8494"/>
@@ -1262,7 +1262,7 @@
           <w:hyperlink w:anchor="_Toc374549895" w:history="1">
             <w:r>
               <w:rPr>
-                <w:rStyle w:val="Hipervnculo"/>
+                <w:rStyle w:val="Hyperlink"/>
                 <w:noProof/>
               </w:rPr>
               <w:t>4.</w:t>
@@ -1276,7 +1276,7 @@
             </w:r>
             <w:r>
               <w:rPr>
-                <w:rStyle w:val="Hipervnculo"/>
+                <w:rStyle w:val="Hyperlink"/>
                 <w:noProof/>
               </w:rPr>
               <w:t>Base de datos relacional (MySQL)</w:t>
@@ -1333,7 +1333,7 @@
         </w:p>
         <w:p>
           <w:pPr>
-            <w:pStyle w:val="TDC1"/>
+            <w:pStyle w:val="TOC1"/>
             <w:tabs>
               <w:tab w:val="left" w:pos="440"/>
               <w:tab w:val="right" w:leader="dot" w:pos="8494"/>
@@ -1346,7 +1346,7 @@
           <w:hyperlink w:anchor="_Toc374549896" w:history="1">
             <w:r>
               <w:rPr>
-                <w:rStyle w:val="Hipervnculo"/>
+                <w:rStyle w:val="Hyperlink"/>
                 <w:noProof/>
               </w:rPr>
               <w:t>5.</w:t>
@@ -1360,7 +1360,7 @@
             </w:r>
             <w:r>
               <w:rPr>
-                <w:rStyle w:val="Hipervnculo"/>
+                <w:rStyle w:val="Hyperlink"/>
                 <w:noProof/>
               </w:rPr>
               <w:t>Gestión de Concurrencia</w:t>
@@ -1417,7 +1417,7 @@
         </w:p>
         <w:p>
           <w:pPr>
-            <w:pStyle w:val="TDC1"/>
+            <w:pStyle w:val="TOC1"/>
             <w:tabs>
               <w:tab w:val="left" w:pos="440"/>
               <w:tab w:val="right" w:leader="dot" w:pos="8494"/>
@@ -1430,7 +1430,7 @@
           <w:hyperlink w:anchor="_Toc374549897" w:history="1">
             <w:r>
               <w:rPr>
-                <w:rStyle w:val="Hipervnculo"/>
+                <w:rStyle w:val="Hyperlink"/>
                 <w:noProof/>
               </w:rPr>
               <w:t>6.</w:t>
@@ -1444,7 +1444,7 @@
             </w:r>
             <w:r>
               <w:rPr>
-                <w:rStyle w:val="Hipervnculo"/>
+                <w:rStyle w:val="Hyperlink"/>
                 <w:noProof/>
               </w:rPr>
               <w:t>Testing</w:t>
@@ -1532,7 +1532,7 @@
     </w:p>
     <w:p>
       <w:pPr>
-        <w:pStyle w:val="Ttulo1"/>
+        <w:pStyle w:val="Heading1"/>
       </w:pPr>
       <w:bookmarkStart w:id="0" w:name="_Toc374549886"/>
       <w:r>
@@ -1628,7 +1628,7 @@
     </w:p>
     <w:p>
       <w:pPr>
-        <w:pStyle w:val="Ttulo1"/>
+        <w:pStyle w:val="Heading1"/>
       </w:pPr>
       <w:bookmarkStart w:id="1" w:name="_Toc374549887"/>
       <w:r>
@@ -1643,7 +1643,7 @@
     </w:p>
     <w:p>
       <w:pPr>
-        <w:pStyle w:val="Ttulo2"/>
+        <w:pStyle w:val="Heading2"/>
       </w:pPr>
       <w:r>
         <w:t>Negocio</w:t>
@@ -1654,7 +1654,7 @@
     </w:p>
     <w:p>
       <w:pPr>
-        <w:pStyle w:val="Prrafodelista"/>
+        <w:pStyle w:val="ListParagraph"/>
         <w:numPr>
           <w:ilvl w:val="0"/>
           <w:numId w:val="14"/>
@@ -1689,7 +1689,7 @@
     </w:p>
     <w:p>
       <w:pPr>
-        <w:pStyle w:val="Prrafodelista"/>
+        <w:pStyle w:val="ListParagraph"/>
         <w:numPr>
           <w:ilvl w:val="0"/>
           <w:numId w:val="14"/>
@@ -1735,7 +1735,7 @@
     </w:p>
     <w:p>
       <w:pPr>
-        <w:pStyle w:val="Ttulo2"/>
+        <w:pStyle w:val="Heading2"/>
       </w:pPr>
       <w:bookmarkStart w:id="2" w:name="_Toc374549890"/>
       <w:r>
@@ -1745,7 +1745,7 @@
     </w:p>
     <w:p>
       <w:pPr>
-        <w:pStyle w:val="Prrafodelista"/>
+        <w:pStyle w:val="ListParagraph"/>
         <w:numPr>
           <w:ilvl w:val="1"/>
           <w:numId w:val="16"/>
@@ -1827,7 +1827,7 @@
     </w:p>
     <w:p>
       <w:pPr>
-        <w:pStyle w:val="Prrafodelista"/>
+        <w:pStyle w:val="ListParagraph"/>
         <w:numPr>
           <w:ilvl w:val="1"/>
           <w:numId w:val="16"/>
@@ -1893,7 +1893,7 @@
     </w:p>
     <w:p>
       <w:pPr>
-        <w:pStyle w:val="Prrafodelista"/>
+        <w:pStyle w:val="ListParagraph"/>
         <w:numPr>
           <w:ilvl w:val="1"/>
           <w:numId w:val="16"/>
@@ -1981,7 +1981,7 @@
     </w:p>
     <w:p>
       <w:pPr>
-        <w:pStyle w:val="Ttulo1"/>
+        <w:pStyle w:val="Heading1"/>
       </w:pPr>
       <w:bookmarkStart w:id="3" w:name="_Toc374549891"/>
       <w:r>
@@ -2165,7 +2165,7 @@
     </w:p>
     <w:p>
       <w:pPr>
-        <w:pStyle w:val="Ttulo2"/>
+        <w:pStyle w:val="Heading2"/>
       </w:pPr>
       <w:bookmarkStart w:id="4" w:name="_Toc374549892"/>
       <w:r>
@@ -2178,7 +2178,7 @@
     </w:p>
     <w:p>
       <w:pPr>
-        <w:pStyle w:val="Prrafodelista"/>
+        <w:pStyle w:val="ListParagraph"/>
         <w:numPr>
           <w:ilvl w:val="1"/>
           <w:numId w:val="11"/>
@@ -2196,7 +2196,7 @@
     </w:p>
     <w:p>
       <w:pPr>
-        <w:pStyle w:val="Prrafodelista"/>
+        <w:pStyle w:val="ListParagraph"/>
         <w:numPr>
           <w:ilvl w:val="2"/>
           <w:numId w:val="11"/>
@@ -2214,7 +2214,7 @@
     </w:p>
     <w:p>
       <w:pPr>
-        <w:pStyle w:val="Prrafodelista"/>
+        <w:pStyle w:val="ListParagraph"/>
         <w:numPr>
           <w:ilvl w:val="2"/>
           <w:numId w:val="11"/>
@@ -2232,7 +2232,7 @@
     </w:p>
     <w:p>
       <w:pPr>
-        <w:pStyle w:val="Prrafodelista"/>
+        <w:pStyle w:val="ListParagraph"/>
         <w:numPr>
           <w:ilvl w:val="2"/>
           <w:numId w:val="11"/>
@@ -2250,7 +2250,7 @@
     </w:p>
     <w:p>
       <w:pPr>
-        <w:pStyle w:val="Prrafodelista"/>
+        <w:pStyle w:val="ListParagraph"/>
         <w:numPr>
           <w:ilvl w:val="2"/>
           <w:numId w:val="11"/>
@@ -2268,7 +2268,7 @@
     </w:p>
     <w:p>
       <w:pPr>
-        <w:pStyle w:val="Prrafodelista"/>
+        <w:pStyle w:val="ListParagraph"/>
         <w:numPr>
           <w:ilvl w:val="2"/>
           <w:numId w:val="11"/>
@@ -2286,7 +2286,7 @@
     </w:p>
     <w:p>
       <w:pPr>
-        <w:pStyle w:val="Prrafodelista"/>
+        <w:pStyle w:val="ListParagraph"/>
         <w:numPr>
           <w:ilvl w:val="2"/>
           <w:numId w:val="11"/>
@@ -2301,7 +2301,7 @@
     </w:p>
     <w:p>
       <w:pPr>
-        <w:pStyle w:val="Prrafodelista"/>
+        <w:pStyle w:val="ListParagraph"/>
         <w:numPr>
           <w:ilvl w:val="2"/>
           <w:numId w:val="11"/>
@@ -2316,7 +2316,7 @@
     </w:p>
     <w:p>
       <w:pPr>
-        <w:pStyle w:val="Prrafodelista"/>
+        <w:pStyle w:val="ListParagraph"/>
         <w:numPr>
           <w:ilvl w:val="1"/>
           <w:numId w:val="11"/>
@@ -2334,7 +2334,7 @@
     </w:p>
     <w:p>
       <w:pPr>
-        <w:pStyle w:val="Prrafodelista"/>
+        <w:pStyle w:val="ListParagraph"/>
         <w:numPr>
           <w:ilvl w:val="2"/>
           <w:numId w:val="11"/>
@@ -2352,7 +2352,7 @@
     </w:p>
     <w:p>
       <w:pPr>
-        <w:pStyle w:val="Prrafodelista"/>
+        <w:pStyle w:val="ListParagraph"/>
         <w:numPr>
           <w:ilvl w:val="2"/>
           <w:numId w:val="11"/>
@@ -2370,7 +2370,7 @@
     </w:p>
     <w:p>
       <w:pPr>
-        <w:pStyle w:val="Prrafodelista"/>
+        <w:pStyle w:val="ListParagraph"/>
         <w:numPr>
           <w:ilvl w:val="2"/>
           <w:numId w:val="11"/>
@@ -2388,7 +2388,7 @@
     </w:p>
     <w:p>
       <w:pPr>
-        <w:pStyle w:val="Prrafodelista"/>
+        <w:pStyle w:val="ListParagraph"/>
         <w:numPr>
           <w:ilvl w:val="2"/>
           <w:numId w:val="11"/>
@@ -2409,7 +2409,7 @@
     </w:p>
     <w:p>
       <w:pPr>
-        <w:pStyle w:val="Prrafodelista"/>
+        <w:pStyle w:val="ListParagraph"/>
         <w:numPr>
           <w:ilvl w:val="2"/>
           <w:numId w:val="11"/>
@@ -2427,7 +2427,7 @@
     </w:p>
     <w:p>
       <w:pPr>
-        <w:pStyle w:val="Prrafodelista"/>
+        <w:pStyle w:val="ListParagraph"/>
         <w:numPr>
           <w:ilvl w:val="1"/>
           <w:numId w:val="11"/>
@@ -2445,7 +2445,7 @@
     </w:p>
     <w:p>
       <w:pPr>
-        <w:pStyle w:val="Prrafodelista"/>
+        <w:pStyle w:val="ListParagraph"/>
         <w:numPr>
           <w:ilvl w:val="2"/>
           <w:numId w:val="11"/>
@@ -2460,7 +2460,7 @@
     </w:p>
     <w:p>
       <w:pPr>
-        <w:pStyle w:val="Prrafodelista"/>
+        <w:pStyle w:val="ListParagraph"/>
         <w:numPr>
           <w:ilvl w:val="2"/>
           <w:numId w:val="11"/>
@@ -2475,7 +2475,7 @@
     </w:p>
     <w:p>
       <w:pPr>
-        <w:pStyle w:val="Prrafodelista"/>
+        <w:pStyle w:val="ListParagraph"/>
         <w:numPr>
           <w:ilvl w:val="2"/>
           <w:numId w:val="11"/>
@@ -2490,7 +2490,7 @@
     </w:p>
     <w:p>
       <w:pPr>
-        <w:pStyle w:val="Prrafodelista"/>
+        <w:pStyle w:val="ListParagraph"/>
         <w:numPr>
           <w:ilvl w:val="2"/>
           <w:numId w:val="11"/>
@@ -2505,7 +2505,7 @@
     </w:p>
     <w:p>
       <w:pPr>
-        <w:pStyle w:val="Prrafodelista"/>
+        <w:pStyle w:val="ListParagraph"/>
         <w:numPr>
           <w:ilvl w:val="2"/>
           <w:numId w:val="11"/>
@@ -2531,7 +2531,7 @@
     </w:p>
     <w:p>
       <w:pPr>
-        <w:pStyle w:val="Ttulo2"/>
+        <w:pStyle w:val="Heading2"/>
       </w:pPr>
       <w:bookmarkStart w:id="5" w:name="_Toc374549893"/>
       <w:r>
@@ -2544,7 +2544,7 @@
     </w:p>
     <w:p>
       <w:pPr>
-        <w:pStyle w:val="Prrafodelista"/>
+        <w:pStyle w:val="ListParagraph"/>
         <w:numPr>
           <w:ilvl w:val="1"/>
           <w:numId w:val="11"/>
@@ -2560,7 +2560,7 @@
     </w:p>
     <w:p>
       <w:pPr>
-        <w:pStyle w:val="Prrafodelista"/>
+        <w:pStyle w:val="ListParagraph"/>
         <w:numPr>
           <w:ilvl w:val="2"/>
           <w:numId w:val="11"/>
@@ -2575,7 +2575,7 @@
     </w:p>
     <w:p>
       <w:pPr>
-        <w:pStyle w:val="Prrafodelista"/>
+        <w:pStyle w:val="ListParagraph"/>
         <w:numPr>
           <w:ilvl w:val="2"/>
           <w:numId w:val="11"/>
@@ -2590,7 +2590,7 @@
     </w:p>
     <w:p>
       <w:pPr>
-        <w:pStyle w:val="Prrafodelista"/>
+        <w:pStyle w:val="ListParagraph"/>
         <w:numPr>
           <w:ilvl w:val="2"/>
           <w:numId w:val="11"/>
@@ -2605,7 +2605,7 @@
     </w:p>
     <w:p>
       <w:pPr>
-        <w:pStyle w:val="Prrafodelista"/>
+        <w:pStyle w:val="ListParagraph"/>
         <w:numPr>
           <w:ilvl w:val="2"/>
           <w:numId w:val="11"/>
@@ -2620,7 +2620,7 @@
     </w:p>
     <w:p>
       <w:pPr>
-        <w:pStyle w:val="Prrafodelista"/>
+        <w:pStyle w:val="ListParagraph"/>
         <w:numPr>
           <w:ilvl w:val="2"/>
           <w:numId w:val="11"/>
@@ -2635,7 +2635,7 @@
     </w:p>
     <w:p>
       <w:pPr>
-        <w:pStyle w:val="Prrafodelista"/>
+        <w:pStyle w:val="ListParagraph"/>
         <w:numPr>
           <w:ilvl w:val="2"/>
           <w:numId w:val="11"/>
@@ -2650,7 +2650,7 @@
     </w:p>
     <w:p>
       <w:pPr>
-        <w:pStyle w:val="Prrafodelista"/>
+        <w:pStyle w:val="ListParagraph"/>
         <w:numPr>
           <w:ilvl w:val="2"/>
           <w:numId w:val="11"/>
@@ -2665,7 +2665,7 @@
     </w:p>
     <w:p>
       <w:pPr>
-        <w:pStyle w:val="Prrafodelista"/>
+        <w:pStyle w:val="ListParagraph"/>
         <w:numPr>
           <w:ilvl w:val="1"/>
           <w:numId w:val="11"/>
@@ -2680,7 +2680,7 @@
     </w:p>
     <w:p>
       <w:pPr>
-        <w:pStyle w:val="Prrafodelista"/>
+        <w:pStyle w:val="ListParagraph"/>
         <w:numPr>
           <w:ilvl w:val="2"/>
           <w:numId w:val="11"/>
@@ -2695,7 +2695,7 @@
     </w:p>
     <w:p>
       <w:pPr>
-        <w:pStyle w:val="Prrafodelista"/>
+        <w:pStyle w:val="ListParagraph"/>
         <w:numPr>
           <w:ilvl w:val="2"/>
           <w:numId w:val="11"/>
@@ -2710,7 +2710,7 @@
     </w:p>
     <w:p>
       <w:pPr>
-        <w:pStyle w:val="Prrafodelista"/>
+        <w:pStyle w:val="ListParagraph"/>
         <w:numPr>
           <w:ilvl w:val="2"/>
           <w:numId w:val="11"/>
@@ -2725,7 +2725,7 @@
     </w:p>
     <w:p>
       <w:pPr>
-        <w:pStyle w:val="Prrafodelista"/>
+        <w:pStyle w:val="ListParagraph"/>
         <w:numPr>
           <w:ilvl w:val="2"/>
           <w:numId w:val="11"/>
@@ -2740,7 +2740,7 @@
     </w:p>
     <w:p>
       <w:pPr>
-        <w:pStyle w:val="Prrafodelista"/>
+        <w:pStyle w:val="ListParagraph"/>
         <w:numPr>
           <w:ilvl w:val="2"/>
           <w:numId w:val="11"/>
@@ -2755,7 +2755,7 @@
     </w:p>
     <w:p>
       <w:pPr>
-        <w:pStyle w:val="Prrafodelista"/>
+        <w:pStyle w:val="ListParagraph"/>
         <w:numPr>
           <w:ilvl w:val="1"/>
           <w:numId w:val="11"/>
@@ -2770,7 +2770,7 @@
     </w:p>
     <w:p>
       <w:pPr>
-        <w:pStyle w:val="Prrafodelista"/>
+        <w:pStyle w:val="ListParagraph"/>
         <w:numPr>
           <w:ilvl w:val="2"/>
           <w:numId w:val="11"/>
@@ -2785,7 +2785,7 @@
     </w:p>
     <w:p>
       <w:pPr>
-        <w:pStyle w:val="Prrafodelista"/>
+        <w:pStyle w:val="ListParagraph"/>
         <w:numPr>
           <w:ilvl w:val="2"/>
           <w:numId w:val="11"/>
@@ -2800,7 +2800,7 @@
     </w:p>
     <w:p>
       <w:pPr>
-        <w:pStyle w:val="Prrafodelista"/>
+        <w:pStyle w:val="ListParagraph"/>
         <w:numPr>
           <w:ilvl w:val="2"/>
           <w:numId w:val="11"/>
@@ -2815,7 +2815,7 @@
     </w:p>
     <w:p>
       <w:pPr>
-        <w:pStyle w:val="Prrafodelista"/>
+        <w:pStyle w:val="ListParagraph"/>
         <w:numPr>
           <w:ilvl w:val="2"/>
           <w:numId w:val="11"/>
@@ -2830,7 +2830,7 @@
     </w:p>
     <w:p>
       <w:pPr>
-        <w:pStyle w:val="Prrafodelista"/>
+        <w:pStyle w:val="ListParagraph"/>
         <w:numPr>
           <w:ilvl w:val="2"/>
           <w:numId w:val="11"/>
@@ -2848,7 +2848,7 @@
     </w:p>
     <w:p>
       <w:pPr>
-        <w:pStyle w:val="Ttulo2"/>
+        <w:pStyle w:val="Heading2"/>
       </w:pPr>
       <w:r>
         <w:t>Diagramas de Secuencia</w:t>
@@ -2874,14 +2874,34 @@
     </w:p>
     <w:p>
       <w:pPr>
-        <w:pStyle w:val="Ttulo1"/>
+        <w:pStyle w:val="Heading1"/>
       </w:pPr>
       <w:bookmarkStart w:id="7" w:name="_Toc374549895"/>
       <w:r>
         <w:t>Base de datos</w:t>
       </w:r>
       <w:r>
-        <w:t xml:space="preserve"> relacional (MySQL)</w:t>
+        <w:t xml:space="preserve"> relacional</w:t>
+      </w:r>
+      <w:r>
+        <w:t xml:space="preserve">  </w:t>
+      </w:r>
+      <w:proofErr w:type="gramStart"/>
+      <w:r>
+        <w:t>( mysql</w:t>
+      </w:r>
+      <w:proofErr w:type="gramEnd"/>
+      <w:r>
+        <w:t xml:space="preserve"> ) + persistence manager</w:t>
+      </w:r>
+      <w:r>
+        <w:t xml:space="preserve"> (</w:t>
+      </w:r>
+      <w:r>
+        <w:t>jpa</w:t>
+      </w:r>
+      <w:r>
+        <w:t>)</w:t>
       </w:r>
       <w:bookmarkEnd w:id="7"/>
     </w:p>
@@ -3025,15 +3045,7 @@
       </w:r>
       <w:proofErr w:type="spellEnd"/>
       <w:r>
-        <w:t xml:space="preserve"> 2.1.3, una implementación del Framework </w:t>
-      </w:r>
-      <w:proofErr w:type="gramStart"/>
-      <w:r>
-        <w:t>JPA(</w:t>
-      </w:r>
-      <w:proofErr w:type="gramEnd"/>
-      <w:r>
-        <w:t xml:space="preserve">Almacén del dominio) para Java. </w:t>
+        <w:t xml:space="preserve"> 2.1.3, una implementación del Framework JPA(Almacén del dominio) para Java. </w:t>
       </w:r>
       <w:proofErr w:type="spellStart"/>
       <w:r>
@@ -3141,7 +3153,7 @@
     </w:p>
     <w:p>
       <w:pPr>
-        <w:pStyle w:val="Ttulo1"/>
+        <w:pStyle w:val="Heading1"/>
       </w:pPr>
       <w:bookmarkStart w:id="8" w:name="_Toc374549896"/>
       <w:r>
@@ -3172,7 +3184,7 @@
     </w:p>
     <w:p>
       <w:pPr>
-        <w:pStyle w:val="Prrafodelista"/>
+        <w:pStyle w:val="ListParagraph"/>
         <w:numPr>
           <w:ilvl w:val="0"/>
           <w:numId w:val="12"/>
@@ -3211,7 +3223,7 @@
     </w:p>
     <w:p>
       <w:pPr>
-        <w:pStyle w:val="Prrafodelista"/>
+        <w:pStyle w:val="ListParagraph"/>
         <w:numPr>
           <w:ilvl w:val="0"/>
           <w:numId w:val="12"/>
@@ -3231,7 +3243,7 @@
     </w:p>
     <w:p>
       <w:pPr>
-        <w:pStyle w:val="Prrafodelista"/>
+        <w:pStyle w:val="ListParagraph"/>
         <w:ind w:left="1080" w:firstLine="0"/>
         <w:rPr>
           <w:lang w:val="en-US"/>
@@ -3300,7 +3312,7 @@
     </w:p>
     <w:p>
       <w:pPr>
-        <w:pStyle w:val="Ttulo1"/>
+        <w:pStyle w:val="Heading1"/>
       </w:pPr>
       <w:bookmarkStart w:id="9" w:name="_Toc374549897"/>
       <w:r>
@@ -3446,17 +3458,11 @@
         </w:tcPr>
         <w:p>
           <w:pPr>
-            <w:pStyle w:val="Piedepgina"/>
+            <w:pStyle w:val="Footer"/>
             <w:jc w:val="right"/>
-            <w:rPr>
-              <w:lang w:val="en-US"/>
-            </w:rPr>
           </w:pPr>
           <w:sdt>
             <w:sdtPr>
-              <w:rPr>
-                <w:lang w:val="en-US"/>
-              </w:rPr>
               <w:alias w:val="Company"/>
               <w:id w:val="75971759"/>
               <w:dataBinding w:prefixMappings="xmlns:ns0='http://schemas.openxmlformats.org/officeDocument/2006/extended-properties'" w:xpath="/ns0:Properties[1]/ns0:Company[1]" w:storeItemID="{6668398D-A668-4E3E-A5EB-62B293D839F1}"/>
@@ -3465,26 +3471,17 @@
             <w:sdtEndPr/>
             <w:sdtContent>
               <w:r>
-                <w:rPr>
-                  <w:lang w:val="en-US"/>
-                </w:rPr>
                 <w:t>BSoD Software</w:t>
               </w:r>
             </w:sdtContent>
           </w:sdt>
           <w:r>
-            <w:rPr>
-              <w:lang w:val="en-US"/>
-            </w:rPr>
             <w:t xml:space="preserve"> | </w:t>
           </w:r>
           <w:r>
             <w:fldChar w:fldCharType="begin"/>
           </w:r>
           <w:r>
-            <w:rPr>
-              <w:lang w:val="en-US"/>
-            </w:rPr>
             <w:instrText xml:space="preserve"> STYLEREF  "1"  </w:instrText>
           </w:r>
           <w:r>
@@ -3493,9 +3490,8 @@
           <w:r>
             <w:rPr>
               <w:noProof/>
-              <w:lang w:val="en-US"/>
             </w:rPr>
-            <w:t>Gestión de Concurrencia</w:t>
+            <w:t>Introducción a Hotel Manager</w:t>
           </w:r>
           <w:r>
             <w:rPr>
@@ -3515,7 +3511,7 @@
         </w:tcPr>
         <w:p>
           <w:pPr>
-            <w:pStyle w:val="Encabezado"/>
+            <w:pStyle w:val="Header"/>
             <w:rPr>
               <w:color w:val="FFFFFF" w:themeColor="background1"/>
             </w:rPr>
@@ -3534,7 +3530,7 @@
               <w:noProof/>
               <w:color w:val="FFFFFF" w:themeColor="background1"/>
             </w:rPr>
-            <w:t>7</w:t>
+            <w:t>2</w:t>
           </w:r>
           <w:r>
             <w:rPr>
@@ -3549,7 +3545,7 @@
   </w:tbl>
   <w:p>
     <w:pPr>
-      <w:pStyle w:val="Piedepgina"/>
+      <w:pStyle w:val="Footer"/>
     </w:pPr>
   </w:p>
 </w:ftr>
@@ -3809,7 +3805,7 @@
     <w:lvl w:ilvl="0">
       <w:start w:val="1"/>
       <w:numFmt w:val="decimal"/>
-      <w:pStyle w:val="Ttulo1"/>
+      <w:pStyle w:val="Heading1"/>
       <w:lvlText w:val="%1."/>
       <w:lvlJc w:val="left"/>
       <w:pPr>
@@ -3825,7 +3821,7 @@
     <w:lvl w:ilvl="1">
       <w:start w:val="1"/>
       <w:numFmt w:val="decimal"/>
-      <w:pStyle w:val="Ttulo2"/>
+      <w:pStyle w:val="Heading2"/>
       <w:lvlText w:val="%1.%2"/>
       <w:lvlJc w:val="left"/>
       <w:pPr>
@@ -3835,7 +3831,7 @@
     <w:lvl w:ilvl="2">
       <w:start w:val="1"/>
       <w:numFmt w:val="decimal"/>
-      <w:pStyle w:val="Ttulo3"/>
+      <w:pStyle w:val="Heading3"/>
       <w:lvlText w:val="%1.%2.%3"/>
       <w:lvlJc w:val="left"/>
       <w:pPr>
@@ -3845,7 +3841,7 @@
     <w:lvl w:ilvl="3">
       <w:start w:val="1"/>
       <w:numFmt w:val="decimal"/>
-      <w:pStyle w:val="Ttulo4"/>
+      <w:pStyle w:val="Heading4"/>
       <w:lvlText w:val="%1.%2.%3.%4"/>
       <w:lvlJc w:val="left"/>
       <w:pPr>
@@ -3855,7 +3851,7 @@
     <w:lvl w:ilvl="4">
       <w:start w:val="1"/>
       <w:numFmt w:val="decimal"/>
-      <w:pStyle w:val="Ttulo5"/>
+      <w:pStyle w:val="Heading5"/>
       <w:lvlText w:val="%1.%2.%3.%4.%5"/>
       <w:lvlJc w:val="left"/>
       <w:pPr>
@@ -3865,7 +3861,7 @@
     <w:lvl w:ilvl="5">
       <w:start w:val="1"/>
       <w:numFmt w:val="decimal"/>
-      <w:pStyle w:val="Ttulo6"/>
+      <w:pStyle w:val="Heading6"/>
       <w:lvlText w:val="%1.%2.%3.%4.%5.%6"/>
       <w:lvlJc w:val="left"/>
       <w:pPr>
@@ -3875,7 +3871,7 @@
     <w:lvl w:ilvl="6">
       <w:start w:val="1"/>
       <w:numFmt w:val="decimal"/>
-      <w:pStyle w:val="Ttulo7"/>
+      <w:pStyle w:val="Heading7"/>
       <w:lvlText w:val="%1.%2.%3.%4.%5.%6.%7"/>
       <w:lvlJc w:val="left"/>
       <w:pPr>
@@ -3885,7 +3881,7 @@
     <w:lvl w:ilvl="7">
       <w:start w:val="1"/>
       <w:numFmt w:val="decimal"/>
-      <w:pStyle w:val="Ttulo8"/>
+      <w:pStyle w:val="Heading8"/>
       <w:lvlText w:val="%1.%2.%3.%4.%5.%6.%7.%8"/>
       <w:lvlJc w:val="left"/>
       <w:pPr>
@@ -4315,15 +4311,6 @@
   </w:num>
   <w:num w:numId="16">
     <w:abstractNumId w:val="5"/>
-    <w:lvlOverride w:ilvl="0"/>
-    <w:lvlOverride w:ilvl="1"/>
-    <w:lvlOverride w:ilvl="2"/>
-    <w:lvlOverride w:ilvl="3"/>
-    <w:lvlOverride w:ilvl="4"/>
-    <w:lvlOverride w:ilvl="5"/>
-    <w:lvlOverride w:ilvl="6"/>
-    <w:lvlOverride w:ilvl="7"/>
-    <w:lvlOverride w:ilvl="8"/>
   </w:num>
 </w:numbering>
 </file>
@@ -4489,11 +4476,11 @@
     <w:qFormat/>
     <w:rsid w:val="007A3E3B"/>
   </w:style>
-  <w:style w:type="paragraph" w:styleId="Ttulo1">
+  <w:style w:type="paragraph" w:styleId="Heading1">
     <w:name w:val="heading 1"/>
     <w:basedOn w:val="Normal"/>
     <w:next w:val="Normal"/>
-    <w:link w:val="Ttulo1Car"/>
+    <w:link w:val="Heading1Char"/>
     <w:uiPriority w:val="9"/>
     <w:qFormat/>
     <w:rsid w:val="007A3E3B"/>
@@ -4517,11 +4504,11 @@
       <w:szCs w:val="24"/>
     </w:rPr>
   </w:style>
-  <w:style w:type="paragraph" w:styleId="Ttulo2">
+  <w:style w:type="paragraph" w:styleId="Heading2">
     <w:name w:val="heading 2"/>
-    <w:basedOn w:val="Ttulo1"/>
+    <w:basedOn w:val="Heading1"/>
     <w:next w:val="Normal"/>
-    <w:link w:val="Ttulo2Car"/>
+    <w:link w:val="Heading2Char"/>
     <w:uiPriority w:val="9"/>
     <w:unhideWhenUsed/>
     <w:qFormat/>
@@ -4540,11 +4527,11 @@
       <w:sz w:val="24"/>
     </w:rPr>
   </w:style>
-  <w:style w:type="paragraph" w:styleId="Ttulo3">
+  <w:style w:type="paragraph" w:styleId="Heading3">
     <w:name w:val="heading 3"/>
     <w:basedOn w:val="Normal"/>
     <w:next w:val="Normal"/>
-    <w:link w:val="Ttulo3Car"/>
+    <w:link w:val="Heading3Char"/>
     <w:uiPriority w:val="9"/>
     <w:semiHidden/>
     <w:unhideWhenUsed/>
@@ -4568,11 +4555,11 @@
       <w:szCs w:val="24"/>
     </w:rPr>
   </w:style>
-  <w:style w:type="paragraph" w:styleId="Ttulo4">
+  <w:style w:type="paragraph" w:styleId="Heading4">
     <w:name w:val="heading 4"/>
     <w:basedOn w:val="Normal"/>
     <w:next w:val="Normal"/>
-    <w:link w:val="Ttulo4Car"/>
+    <w:link w:val="Heading4Char"/>
     <w:uiPriority w:val="9"/>
     <w:semiHidden/>
     <w:unhideWhenUsed/>
@@ -4598,11 +4585,11 @@
       <w:szCs w:val="24"/>
     </w:rPr>
   </w:style>
-  <w:style w:type="paragraph" w:styleId="Ttulo5">
+  <w:style w:type="paragraph" w:styleId="Heading5">
     <w:name w:val="heading 5"/>
     <w:basedOn w:val="Normal"/>
     <w:next w:val="Normal"/>
-    <w:link w:val="Ttulo5Car"/>
+    <w:link w:val="Heading5Char"/>
     <w:uiPriority w:val="9"/>
     <w:semiHidden/>
     <w:unhideWhenUsed/>
@@ -4621,11 +4608,11 @@
       <w:color w:val="4F81BD" w:themeColor="accent1"/>
     </w:rPr>
   </w:style>
-  <w:style w:type="paragraph" w:styleId="Ttulo6">
+  <w:style w:type="paragraph" w:styleId="Heading6">
     <w:name w:val="heading 6"/>
     <w:basedOn w:val="Normal"/>
     <w:next w:val="Normal"/>
-    <w:link w:val="Ttulo6Car"/>
+    <w:link w:val="Heading6Char"/>
     <w:uiPriority w:val="9"/>
     <w:semiHidden/>
     <w:unhideWhenUsed/>
@@ -4646,11 +4633,11 @@
       <w:color w:val="4F81BD" w:themeColor="accent1"/>
     </w:rPr>
   </w:style>
-  <w:style w:type="paragraph" w:styleId="Ttulo7">
+  <w:style w:type="paragraph" w:styleId="Heading7">
     <w:name w:val="heading 7"/>
     <w:basedOn w:val="Normal"/>
     <w:next w:val="Normal"/>
-    <w:link w:val="Ttulo7Car"/>
+    <w:link w:val="Heading7Char"/>
     <w:uiPriority w:val="9"/>
     <w:semiHidden/>
     <w:unhideWhenUsed/>
@@ -4673,11 +4660,11 @@
       <w:szCs w:val="20"/>
     </w:rPr>
   </w:style>
-  <w:style w:type="paragraph" w:styleId="Ttulo8">
+  <w:style w:type="paragraph" w:styleId="Heading8">
     <w:name w:val="heading 8"/>
     <w:basedOn w:val="Normal"/>
     <w:next w:val="Normal"/>
-    <w:link w:val="Ttulo8Car"/>
+    <w:link w:val="Heading8Char"/>
     <w:uiPriority w:val="9"/>
     <w:semiHidden/>
     <w:unhideWhenUsed/>
@@ -4702,11 +4689,11 @@
       <w:szCs w:val="20"/>
     </w:rPr>
   </w:style>
-  <w:style w:type="paragraph" w:styleId="Ttulo9">
+  <w:style w:type="paragraph" w:styleId="Heading9">
     <w:name w:val="heading 9"/>
     <w:basedOn w:val="Normal"/>
     <w:next w:val="Normal"/>
-    <w:link w:val="Ttulo9Car"/>
+    <w:link w:val="Heading9Char"/>
     <w:uiPriority w:val="9"/>
     <w:semiHidden/>
     <w:unhideWhenUsed/>
@@ -4726,13 +4713,13 @@
       <w:szCs w:val="20"/>
     </w:rPr>
   </w:style>
-  <w:style w:type="character" w:default="1" w:styleId="Fuentedeprrafopredeter">
+  <w:style w:type="character" w:default="1" w:styleId="DefaultParagraphFont">
     <w:name w:val="Default Paragraph Font"/>
     <w:uiPriority w:val="1"/>
     <w:semiHidden/>
     <w:unhideWhenUsed/>
   </w:style>
-  <w:style w:type="table" w:default="1" w:styleId="Tablanormal">
+  <w:style w:type="table" w:default="1" w:styleId="TableNormal">
     <w:name w:val="Normal Table"/>
     <w:uiPriority w:val="99"/>
     <w:semiHidden/>
@@ -4747,16 +4734,16 @@
       </w:tblCellMar>
     </w:tblPr>
   </w:style>
-  <w:style w:type="numbering" w:default="1" w:styleId="Sinlista">
+  <w:style w:type="numbering" w:default="1" w:styleId="NoList">
     <w:name w:val="No List"/>
     <w:uiPriority w:val="99"/>
     <w:semiHidden/>
     <w:unhideWhenUsed/>
   </w:style>
-  <w:style w:type="paragraph" w:styleId="Textodeglobo">
+  <w:style w:type="paragraph" w:styleId="BalloonText">
     <w:name w:val="Balloon Text"/>
     <w:basedOn w:val="Normal"/>
-    <w:link w:val="TextodegloboCar"/>
+    <w:link w:val="BalloonTextChar"/>
     <w:uiPriority w:val="99"/>
     <w:semiHidden/>
     <w:unhideWhenUsed/>
@@ -4767,10 +4754,10 @@
       <w:szCs w:val="16"/>
     </w:rPr>
   </w:style>
-  <w:style w:type="character" w:customStyle="1" w:styleId="TextodegloboCar">
-    <w:name w:val="Texto de globo Car"/>
-    <w:basedOn w:val="Fuentedeprrafopredeter"/>
-    <w:link w:val="Textodeglobo"/>
+  <w:style w:type="character" w:customStyle="1" w:styleId="BalloonTextChar">
+    <w:name w:val="Balloon Text Char"/>
+    <w:basedOn w:val="DefaultParagraphFont"/>
+    <w:link w:val="BalloonText"/>
     <w:uiPriority w:val="99"/>
     <w:semiHidden/>
     <w:rsid w:val="00F47562"/>
@@ -4781,10 +4768,10 @@
       <w:lang w:eastAsia="es-ES"/>
     </w:rPr>
   </w:style>
-  <w:style w:type="character" w:customStyle="1" w:styleId="Ttulo1Car">
-    <w:name w:val="Título 1 Car"/>
-    <w:basedOn w:val="Fuentedeprrafopredeter"/>
-    <w:link w:val="Ttulo1"/>
+  <w:style w:type="character" w:customStyle="1" w:styleId="Heading1Char">
+    <w:name w:val="Heading 1 Char"/>
+    <w:basedOn w:val="DefaultParagraphFont"/>
+    <w:link w:val="Heading1"/>
     <w:uiPriority w:val="9"/>
     <w:rsid w:val="007A3E3B"/>
     <w:rPr>
@@ -4797,10 +4784,10 @@
       <w:szCs w:val="24"/>
     </w:rPr>
   </w:style>
-  <w:style w:type="character" w:customStyle="1" w:styleId="Ttulo2Car">
-    <w:name w:val="Título 2 Car"/>
-    <w:basedOn w:val="Fuentedeprrafopredeter"/>
-    <w:link w:val="Ttulo2"/>
+  <w:style w:type="character" w:customStyle="1" w:styleId="Heading2Char">
+    <w:name w:val="Heading 2 Char"/>
+    <w:basedOn w:val="DefaultParagraphFont"/>
+    <w:link w:val="Heading2"/>
     <w:uiPriority w:val="9"/>
     <w:rsid w:val="007A3E3B"/>
     <w:rPr>
@@ -4813,10 +4800,10 @@
       <w:szCs w:val="24"/>
     </w:rPr>
   </w:style>
-  <w:style w:type="character" w:customStyle="1" w:styleId="Ttulo3Car">
-    <w:name w:val="Título 3 Car"/>
-    <w:basedOn w:val="Fuentedeprrafopredeter"/>
-    <w:link w:val="Ttulo3"/>
+  <w:style w:type="character" w:customStyle="1" w:styleId="Heading3Char">
+    <w:name w:val="Heading 3 Char"/>
+    <w:basedOn w:val="DefaultParagraphFont"/>
+    <w:link w:val="Heading3"/>
     <w:uiPriority w:val="9"/>
     <w:semiHidden/>
     <w:rsid w:val="007A3E3B"/>
@@ -4827,10 +4814,10 @@
       <w:szCs w:val="24"/>
     </w:rPr>
   </w:style>
-  <w:style w:type="character" w:customStyle="1" w:styleId="Ttulo4Car">
-    <w:name w:val="Título 4 Car"/>
-    <w:basedOn w:val="Fuentedeprrafopredeter"/>
-    <w:link w:val="Ttulo4"/>
+  <w:style w:type="character" w:customStyle="1" w:styleId="Heading4Char">
+    <w:name w:val="Heading 4 Char"/>
+    <w:basedOn w:val="DefaultParagraphFont"/>
+    <w:link w:val="Heading4"/>
     <w:uiPriority w:val="9"/>
     <w:semiHidden/>
     <w:rsid w:val="007A3E3B"/>
@@ -4843,10 +4830,10 @@
       <w:szCs w:val="24"/>
     </w:rPr>
   </w:style>
-  <w:style w:type="character" w:customStyle="1" w:styleId="Ttulo5Car">
-    <w:name w:val="Título 5 Car"/>
-    <w:basedOn w:val="Fuentedeprrafopredeter"/>
-    <w:link w:val="Ttulo5"/>
+  <w:style w:type="character" w:customStyle="1" w:styleId="Heading5Char">
+    <w:name w:val="Heading 5 Char"/>
+    <w:basedOn w:val="DefaultParagraphFont"/>
+    <w:link w:val="Heading5"/>
     <w:uiPriority w:val="9"/>
     <w:semiHidden/>
     <w:rsid w:val="007A3E3B"/>
@@ -4855,10 +4842,10 @@
       <w:color w:val="4F81BD" w:themeColor="accent1"/>
     </w:rPr>
   </w:style>
-  <w:style w:type="character" w:customStyle="1" w:styleId="Ttulo6Car">
-    <w:name w:val="Título 6 Car"/>
-    <w:basedOn w:val="Fuentedeprrafopredeter"/>
-    <w:link w:val="Ttulo6"/>
+  <w:style w:type="character" w:customStyle="1" w:styleId="Heading6Char">
+    <w:name w:val="Heading 6 Char"/>
+    <w:basedOn w:val="DefaultParagraphFont"/>
+    <w:link w:val="Heading6"/>
     <w:uiPriority w:val="9"/>
     <w:semiHidden/>
     <w:rsid w:val="007A3E3B"/>
@@ -4869,10 +4856,10 @@
       <w:color w:val="4F81BD" w:themeColor="accent1"/>
     </w:rPr>
   </w:style>
-  <w:style w:type="character" w:customStyle="1" w:styleId="Ttulo7Car">
-    <w:name w:val="Título 7 Car"/>
-    <w:basedOn w:val="Fuentedeprrafopredeter"/>
-    <w:link w:val="Ttulo7"/>
+  <w:style w:type="character" w:customStyle="1" w:styleId="Heading7Char">
+    <w:name w:val="Heading 7 Char"/>
+    <w:basedOn w:val="DefaultParagraphFont"/>
+    <w:link w:val="Heading7"/>
     <w:uiPriority w:val="9"/>
     <w:semiHidden/>
     <w:rsid w:val="007A3E3B"/>
@@ -4885,10 +4872,10 @@
       <w:szCs w:val="20"/>
     </w:rPr>
   </w:style>
-  <w:style w:type="character" w:customStyle="1" w:styleId="Ttulo8Car">
-    <w:name w:val="Título 8 Car"/>
-    <w:basedOn w:val="Fuentedeprrafopredeter"/>
-    <w:link w:val="Ttulo8"/>
+  <w:style w:type="character" w:customStyle="1" w:styleId="Heading8Char">
+    <w:name w:val="Heading 8 Char"/>
+    <w:basedOn w:val="DefaultParagraphFont"/>
+    <w:link w:val="Heading8"/>
     <w:uiPriority w:val="9"/>
     <w:semiHidden/>
     <w:rsid w:val="007A3E3B"/>
@@ -4903,10 +4890,10 @@
       <w:szCs w:val="20"/>
     </w:rPr>
   </w:style>
-  <w:style w:type="character" w:customStyle="1" w:styleId="Ttulo9Car">
-    <w:name w:val="Título 9 Car"/>
-    <w:basedOn w:val="Fuentedeprrafopredeter"/>
-    <w:link w:val="Ttulo9"/>
+  <w:style w:type="character" w:customStyle="1" w:styleId="Heading9Char">
+    <w:name w:val="Heading 9 Char"/>
+    <w:basedOn w:val="DefaultParagraphFont"/>
+    <w:link w:val="Heading9"/>
     <w:uiPriority w:val="9"/>
     <w:semiHidden/>
     <w:rsid w:val="007A3E3B"/>
@@ -4919,7 +4906,7 @@
       <w:szCs w:val="20"/>
     </w:rPr>
   </w:style>
-  <w:style w:type="paragraph" w:styleId="Epgrafe">
+  <w:style w:type="paragraph" w:styleId="Caption">
     <w:name w:val="caption"/>
     <w:basedOn w:val="Normal"/>
     <w:next w:val="Normal"/>
@@ -4935,11 +4922,11 @@
       <w:szCs w:val="18"/>
     </w:rPr>
   </w:style>
-  <w:style w:type="paragraph" w:styleId="Ttulo">
+  <w:style w:type="paragraph" w:styleId="Title">
     <w:name w:val="Title"/>
     <w:basedOn w:val="Normal"/>
     <w:next w:val="Normal"/>
-    <w:link w:val="TtuloCar"/>
+    <w:link w:val="TitleChar"/>
     <w:uiPriority w:val="10"/>
     <w:qFormat/>
     <w:rsid w:val="007A3E3B"/>
@@ -4960,10 +4947,10 @@
       <w:szCs w:val="60"/>
     </w:rPr>
   </w:style>
-  <w:style w:type="character" w:customStyle="1" w:styleId="TtuloCar">
-    <w:name w:val="Título Car"/>
-    <w:basedOn w:val="Fuentedeprrafopredeter"/>
-    <w:link w:val="Ttulo"/>
+  <w:style w:type="character" w:customStyle="1" w:styleId="TitleChar">
+    <w:name w:val="Title Char"/>
+    <w:basedOn w:val="DefaultParagraphFont"/>
+    <w:link w:val="Title"/>
     <w:uiPriority w:val="10"/>
     <w:rsid w:val="007A3E3B"/>
     <w:rPr>
@@ -4975,11 +4962,11 @@
       <w:szCs w:val="60"/>
     </w:rPr>
   </w:style>
-  <w:style w:type="paragraph" w:styleId="Subttulo">
+  <w:style w:type="paragraph" w:styleId="Subtitle">
     <w:name w:val="Subtitle"/>
     <w:basedOn w:val="Normal"/>
     <w:next w:val="Normal"/>
-    <w:link w:val="SubttuloCar"/>
+    <w:link w:val="SubtitleChar"/>
     <w:uiPriority w:val="11"/>
     <w:qFormat/>
     <w:rsid w:val="007A3E3B"/>
@@ -4995,10 +4982,10 @@
       <w:szCs w:val="24"/>
     </w:rPr>
   </w:style>
-  <w:style w:type="character" w:customStyle="1" w:styleId="SubttuloCar">
-    <w:name w:val="Subtítulo Car"/>
-    <w:basedOn w:val="Fuentedeprrafopredeter"/>
-    <w:link w:val="Subttulo"/>
+  <w:style w:type="character" w:customStyle="1" w:styleId="SubtitleChar">
+    <w:name w:val="Subtitle Char"/>
+    <w:basedOn w:val="DefaultParagraphFont"/>
+    <w:link w:val="Subtitle"/>
     <w:uiPriority w:val="11"/>
     <w:rsid w:val="007A3E3B"/>
     <w:rPr>
@@ -5008,9 +4995,9 @@
       <w:szCs w:val="24"/>
     </w:rPr>
   </w:style>
-  <w:style w:type="character" w:styleId="Textoennegrita">
+  <w:style w:type="character" w:styleId="Strong">
     <w:name w:val="Strong"/>
-    <w:basedOn w:val="Fuentedeprrafopredeter"/>
+    <w:basedOn w:val="DefaultParagraphFont"/>
     <w:uiPriority w:val="22"/>
     <w:qFormat/>
     <w:rsid w:val="007A3E3B"/>
@@ -5020,7 +5007,7 @@
       <w:spacing w:val="0"/>
     </w:rPr>
   </w:style>
-  <w:style w:type="character" w:styleId="nfasis">
+  <w:style w:type="character" w:styleId="Emphasis">
     <w:name w:val="Emphasis"/>
     <w:uiPriority w:val="20"/>
     <w:qFormat/>
@@ -5033,10 +5020,10 @@
       <w:color w:val="5A5A5A" w:themeColor="text1" w:themeTint="A5"/>
     </w:rPr>
   </w:style>
-  <w:style w:type="paragraph" w:styleId="Sinespaciado">
+  <w:style w:type="paragraph" w:styleId="NoSpacing">
     <w:name w:val="No Spacing"/>
     <w:basedOn w:val="Normal"/>
-    <w:link w:val="SinespaciadoCar"/>
+    <w:link w:val="NoSpacingChar"/>
     <w:uiPriority w:val="1"/>
     <w:qFormat/>
     <w:rsid w:val="007A3E3B"/>
@@ -5044,14 +5031,14 @@
       <w:ind w:firstLine="0"/>
     </w:pPr>
   </w:style>
-  <w:style w:type="character" w:customStyle="1" w:styleId="SinespaciadoCar">
-    <w:name w:val="Sin espaciado Car"/>
-    <w:basedOn w:val="Fuentedeprrafopredeter"/>
-    <w:link w:val="Sinespaciado"/>
+  <w:style w:type="character" w:customStyle="1" w:styleId="NoSpacingChar">
+    <w:name w:val="No Spacing Char"/>
+    <w:basedOn w:val="DefaultParagraphFont"/>
+    <w:link w:val="NoSpacing"/>
     <w:uiPriority w:val="1"/>
     <w:rsid w:val="007A3E3B"/>
   </w:style>
-  <w:style w:type="paragraph" w:styleId="Prrafodelista">
+  <w:style w:type="paragraph" w:styleId="ListParagraph">
     <w:name w:val="List Paragraph"/>
     <w:basedOn w:val="Normal"/>
     <w:uiPriority w:val="34"/>
@@ -5062,11 +5049,11 @@
       <w:contextualSpacing/>
     </w:pPr>
   </w:style>
-  <w:style w:type="paragraph" w:styleId="Cita">
+  <w:style w:type="paragraph" w:styleId="Quote">
     <w:name w:val="Quote"/>
     <w:basedOn w:val="Normal"/>
     <w:next w:val="Normal"/>
-    <w:link w:val="CitaCar"/>
+    <w:link w:val="QuoteChar"/>
     <w:uiPriority w:val="29"/>
     <w:qFormat/>
     <w:rsid w:val="007A3E3B"/>
@@ -5077,10 +5064,10 @@
       <w:color w:val="5A5A5A" w:themeColor="text1" w:themeTint="A5"/>
     </w:rPr>
   </w:style>
-  <w:style w:type="character" w:customStyle="1" w:styleId="CitaCar">
-    <w:name w:val="Cita Car"/>
-    <w:basedOn w:val="Fuentedeprrafopredeter"/>
-    <w:link w:val="Cita"/>
+  <w:style w:type="character" w:customStyle="1" w:styleId="QuoteChar">
+    <w:name w:val="Quote Char"/>
+    <w:basedOn w:val="DefaultParagraphFont"/>
+    <w:link w:val="Quote"/>
     <w:uiPriority w:val="29"/>
     <w:rsid w:val="007A3E3B"/>
     <w:rPr>
@@ -5090,11 +5077,11 @@
       <w:color w:val="5A5A5A" w:themeColor="text1" w:themeTint="A5"/>
     </w:rPr>
   </w:style>
-  <w:style w:type="paragraph" w:styleId="Citadestacada">
+  <w:style w:type="paragraph" w:styleId="IntenseQuote">
     <w:name w:val="Intense Quote"/>
     <w:basedOn w:val="Normal"/>
     <w:next w:val="Normal"/>
-    <w:link w:val="CitadestacadaCar"/>
+    <w:link w:val="IntenseQuoteChar"/>
     <w:uiPriority w:val="30"/>
     <w:qFormat/>
     <w:rsid w:val="007A3E3B"/>
@@ -5118,10 +5105,10 @@
       <w:szCs w:val="24"/>
     </w:rPr>
   </w:style>
-  <w:style w:type="character" w:customStyle="1" w:styleId="CitadestacadaCar">
-    <w:name w:val="Cita destacada Car"/>
-    <w:basedOn w:val="Fuentedeprrafopredeter"/>
-    <w:link w:val="Citadestacada"/>
+  <w:style w:type="character" w:customStyle="1" w:styleId="IntenseQuoteChar">
+    <w:name w:val="Intense Quote Char"/>
+    <w:basedOn w:val="DefaultParagraphFont"/>
+    <w:link w:val="IntenseQuote"/>
     <w:uiPriority w:val="30"/>
     <w:rsid w:val="007A3E3B"/>
     <w:rPr>
@@ -5134,7 +5121,7 @@
       <w:shd w:val="clear" w:color="auto" w:fill="4F81BD" w:themeFill="accent1"/>
     </w:rPr>
   </w:style>
-  <w:style w:type="character" w:styleId="nfasissutil">
+  <w:style w:type="character" w:styleId="SubtleEmphasis">
     <w:name w:val="Subtle Emphasis"/>
     <w:uiPriority w:val="19"/>
     <w:qFormat/>
@@ -5145,7 +5132,7 @@
       <w:color w:val="5A5A5A" w:themeColor="text1" w:themeTint="A5"/>
     </w:rPr>
   </w:style>
-  <w:style w:type="character" w:styleId="nfasisintenso">
+  <w:style w:type="character" w:styleId="IntenseEmphasis">
     <w:name w:val="Intense Emphasis"/>
     <w:uiPriority w:val="21"/>
     <w:qFormat/>
@@ -5160,7 +5147,7 @@
       <w:szCs w:val="22"/>
     </w:rPr>
   </w:style>
-  <w:style w:type="character" w:styleId="Referenciasutil">
+  <w:style w:type="character" w:styleId="SubtleReference">
     <w:name w:val="Subtle Reference"/>
     <w:uiPriority w:val="31"/>
     <w:qFormat/>
@@ -5170,9 +5157,9 @@
       <w:u w:val="single" w:color="9BBB59" w:themeColor="accent3"/>
     </w:rPr>
   </w:style>
-  <w:style w:type="character" w:styleId="Referenciaintensa">
+  <w:style w:type="character" w:styleId="IntenseReference">
     <w:name w:val="Intense Reference"/>
-    <w:basedOn w:val="Fuentedeprrafopredeter"/>
+    <w:basedOn w:val="DefaultParagraphFont"/>
     <w:uiPriority w:val="32"/>
     <w:qFormat/>
     <w:rsid w:val="007A3E3B"/>
@@ -5183,9 +5170,9 @@
       <w:u w:val="single" w:color="9BBB59" w:themeColor="accent3"/>
     </w:rPr>
   </w:style>
-  <w:style w:type="character" w:styleId="Ttulodellibro">
+  <w:style w:type="character" w:styleId="BookTitle">
     <w:name w:val="Book Title"/>
-    <w:basedOn w:val="Fuentedeprrafopredeter"/>
+    <w:basedOn w:val="DefaultParagraphFont"/>
     <w:uiPriority w:val="33"/>
     <w:qFormat/>
     <w:rsid w:val="007A3E3B"/>
@@ -5198,9 +5185,9 @@
       <w:color w:val="auto"/>
     </w:rPr>
   </w:style>
-  <w:style w:type="paragraph" w:styleId="TtulodeTDC">
+  <w:style w:type="paragraph" w:styleId="TOCHeading">
     <w:name w:val="TOC Heading"/>
-    <w:basedOn w:val="Ttulo1"/>
+    <w:basedOn w:val="Heading1"/>
     <w:next w:val="Normal"/>
     <w:uiPriority w:val="39"/>
     <w:semiHidden/>
@@ -5217,7 +5204,7 @@
       <w:lang w:bidi="en-US"/>
     </w:rPr>
   </w:style>
-  <w:style w:type="paragraph" w:styleId="TDC2">
+  <w:style w:type="paragraph" w:styleId="TOC2">
     <w:name w:val="toc 2"/>
     <w:basedOn w:val="Normal"/>
     <w:next w:val="Normal"/>
@@ -5234,7 +5221,7 @@
       <w:lang w:val="en-US" w:eastAsia="ja-JP"/>
     </w:rPr>
   </w:style>
-  <w:style w:type="paragraph" w:styleId="TDC1">
+  <w:style w:type="paragraph" w:styleId="TOC1">
     <w:name w:val="toc 1"/>
     <w:basedOn w:val="Normal"/>
     <w:next w:val="Normal"/>
@@ -5251,7 +5238,7 @@
       <w:lang w:val="en-US" w:eastAsia="ja-JP"/>
     </w:rPr>
   </w:style>
-  <w:style w:type="paragraph" w:styleId="TDC3">
+  <w:style w:type="paragraph" w:styleId="TOC3">
     <w:name w:val="toc 3"/>
     <w:basedOn w:val="Normal"/>
     <w:next w:val="Normal"/>
@@ -5269,9 +5256,9 @@
       <w:lang w:val="en-US" w:eastAsia="ja-JP"/>
     </w:rPr>
   </w:style>
-  <w:style w:type="character" w:styleId="Hipervnculo">
+  <w:style w:type="character" w:styleId="Hyperlink">
     <w:name w:val="Hyperlink"/>
-    <w:basedOn w:val="Fuentedeprrafopredeter"/>
+    <w:basedOn w:val="DefaultParagraphFont"/>
     <w:uiPriority w:val="99"/>
     <w:unhideWhenUsed/>
     <w:rsid w:val="006C2F7C"/>
@@ -5280,10 +5267,10 @@
       <w:u w:val="single"/>
     </w:rPr>
   </w:style>
-  <w:style w:type="paragraph" w:styleId="Textonotapie">
+  <w:style w:type="paragraph" w:styleId="FootnoteText">
     <w:name w:val="footnote text"/>
     <w:basedOn w:val="Normal"/>
-    <w:link w:val="TextonotapieCar"/>
+    <w:link w:val="FootnoteTextChar"/>
     <w:uiPriority w:val="99"/>
     <w:semiHidden/>
     <w:unhideWhenUsed/>
@@ -5293,10 +5280,10 @@
       <w:szCs w:val="20"/>
     </w:rPr>
   </w:style>
-  <w:style w:type="character" w:customStyle="1" w:styleId="TextonotapieCar">
-    <w:name w:val="Texto nota pie Car"/>
-    <w:basedOn w:val="Fuentedeprrafopredeter"/>
-    <w:link w:val="Textonotapie"/>
+  <w:style w:type="character" w:customStyle="1" w:styleId="FootnoteTextChar">
+    <w:name w:val="Footnote Text Char"/>
+    <w:basedOn w:val="DefaultParagraphFont"/>
+    <w:link w:val="FootnoteText"/>
     <w:uiPriority w:val="99"/>
     <w:semiHidden/>
     <w:rsid w:val="00734E40"/>
@@ -5305,9 +5292,9 @@
       <w:szCs w:val="20"/>
     </w:rPr>
   </w:style>
-  <w:style w:type="character" w:styleId="Refdenotaalpie">
+  <w:style w:type="character" w:styleId="FootnoteReference">
     <w:name w:val="footnote reference"/>
-    <w:basedOn w:val="Fuentedeprrafopredeter"/>
+    <w:basedOn w:val="DefaultParagraphFont"/>
     <w:uiPriority w:val="99"/>
     <w:semiHidden/>
     <w:unhideWhenUsed/>
@@ -5316,10 +5303,10 @@
       <w:vertAlign w:val="superscript"/>
     </w:rPr>
   </w:style>
-  <w:style w:type="paragraph" w:styleId="Encabezado">
+  <w:style w:type="paragraph" w:styleId="Header">
     <w:name w:val="header"/>
     <w:basedOn w:val="Normal"/>
-    <w:link w:val="EncabezadoCar"/>
+    <w:link w:val="HeaderChar"/>
     <w:uiPriority w:val="99"/>
     <w:unhideWhenUsed/>
     <w:rsid w:val="00734E40"/>
@@ -5330,17 +5317,17 @@
       </w:tabs>
     </w:pPr>
   </w:style>
-  <w:style w:type="character" w:customStyle="1" w:styleId="EncabezadoCar">
-    <w:name w:val="Encabezado Car"/>
-    <w:basedOn w:val="Fuentedeprrafopredeter"/>
-    <w:link w:val="Encabezado"/>
+  <w:style w:type="character" w:customStyle="1" w:styleId="HeaderChar">
+    <w:name w:val="Header Char"/>
+    <w:basedOn w:val="DefaultParagraphFont"/>
+    <w:link w:val="Header"/>
     <w:uiPriority w:val="99"/>
     <w:rsid w:val="00734E40"/>
   </w:style>
-  <w:style w:type="paragraph" w:styleId="Piedepgina">
+  <w:style w:type="paragraph" w:styleId="Footer">
     <w:name w:val="footer"/>
     <w:basedOn w:val="Normal"/>
-    <w:link w:val="PiedepginaCar"/>
+    <w:link w:val="FooterChar"/>
     <w:uiPriority w:val="99"/>
     <w:unhideWhenUsed/>
     <w:rsid w:val="00734E40"/>
@@ -5351,10 +5338,10 @@
       </w:tabs>
     </w:pPr>
   </w:style>
-  <w:style w:type="character" w:customStyle="1" w:styleId="PiedepginaCar">
-    <w:name w:val="Pie de página Car"/>
-    <w:basedOn w:val="Fuentedeprrafopredeter"/>
-    <w:link w:val="Piedepgina"/>
+  <w:style w:type="character" w:customStyle="1" w:styleId="FooterChar">
+    <w:name w:val="Footer Char"/>
+    <w:basedOn w:val="DefaultParagraphFont"/>
+    <w:link w:val="Footer"/>
     <w:uiPriority w:val="99"/>
     <w:rsid w:val="00734E40"/>
   </w:style>
@@ -5522,11 +5509,11 @@
     <w:qFormat/>
     <w:rsid w:val="007A3E3B"/>
   </w:style>
-  <w:style w:type="paragraph" w:styleId="Ttulo1">
+  <w:style w:type="paragraph" w:styleId="Heading1">
     <w:name w:val="heading 1"/>
     <w:basedOn w:val="Normal"/>
     <w:next w:val="Normal"/>
-    <w:link w:val="Ttulo1Car"/>
+    <w:link w:val="Heading1Char"/>
     <w:uiPriority w:val="9"/>
     <w:qFormat/>
     <w:rsid w:val="007A3E3B"/>
@@ -5550,11 +5537,11 @@
       <w:szCs w:val="24"/>
     </w:rPr>
   </w:style>
-  <w:style w:type="paragraph" w:styleId="Ttulo2">
+  <w:style w:type="paragraph" w:styleId="Heading2">
     <w:name w:val="heading 2"/>
-    <w:basedOn w:val="Ttulo1"/>
+    <w:basedOn w:val="Heading1"/>
     <w:next w:val="Normal"/>
-    <w:link w:val="Ttulo2Car"/>
+    <w:link w:val="Heading2Char"/>
     <w:uiPriority w:val="9"/>
     <w:unhideWhenUsed/>
     <w:qFormat/>
@@ -5573,11 +5560,11 @@
       <w:sz w:val="24"/>
     </w:rPr>
   </w:style>
-  <w:style w:type="paragraph" w:styleId="Ttulo3">
+  <w:style w:type="paragraph" w:styleId="Heading3">
     <w:name w:val="heading 3"/>
     <w:basedOn w:val="Normal"/>
     <w:next w:val="Normal"/>
-    <w:link w:val="Ttulo3Car"/>
+    <w:link w:val="Heading3Char"/>
     <w:uiPriority w:val="9"/>
     <w:semiHidden/>
     <w:unhideWhenUsed/>
@@ -5601,11 +5588,11 @@
       <w:szCs w:val="24"/>
     </w:rPr>
   </w:style>
-  <w:style w:type="paragraph" w:styleId="Ttulo4">
+  <w:style w:type="paragraph" w:styleId="Heading4">
     <w:name w:val="heading 4"/>
     <w:basedOn w:val="Normal"/>
     <w:next w:val="Normal"/>
-    <w:link w:val="Ttulo4Car"/>
+    <w:link w:val="Heading4Char"/>
     <w:uiPriority w:val="9"/>
     <w:semiHidden/>
     <w:unhideWhenUsed/>
@@ -5631,11 +5618,11 @@
       <w:szCs w:val="24"/>
     </w:rPr>
   </w:style>
-  <w:style w:type="paragraph" w:styleId="Ttulo5">
+  <w:style w:type="paragraph" w:styleId="Heading5">
     <w:name w:val="heading 5"/>
     <w:basedOn w:val="Normal"/>
     <w:next w:val="Normal"/>
-    <w:link w:val="Ttulo5Car"/>
+    <w:link w:val="Heading5Char"/>
     <w:uiPriority w:val="9"/>
     <w:semiHidden/>
     <w:unhideWhenUsed/>
@@ -5654,11 +5641,11 @@
       <w:color w:val="4F81BD" w:themeColor="accent1"/>
     </w:rPr>
   </w:style>
-  <w:style w:type="paragraph" w:styleId="Ttulo6">
+  <w:style w:type="paragraph" w:styleId="Heading6">
     <w:name w:val="heading 6"/>
     <w:basedOn w:val="Normal"/>
     <w:next w:val="Normal"/>
-    <w:link w:val="Ttulo6Car"/>
+    <w:link w:val="Heading6Char"/>
     <w:uiPriority w:val="9"/>
     <w:semiHidden/>
     <w:unhideWhenUsed/>
@@ -5679,11 +5666,11 @@
       <w:color w:val="4F81BD" w:themeColor="accent1"/>
     </w:rPr>
   </w:style>
-  <w:style w:type="paragraph" w:styleId="Ttulo7">
+  <w:style w:type="paragraph" w:styleId="Heading7">
     <w:name w:val="heading 7"/>
     <w:basedOn w:val="Normal"/>
     <w:next w:val="Normal"/>
-    <w:link w:val="Ttulo7Car"/>
+    <w:link w:val="Heading7Char"/>
     <w:uiPriority w:val="9"/>
     <w:semiHidden/>
     <w:unhideWhenUsed/>
@@ -5706,11 +5693,11 @@
       <w:szCs w:val="20"/>
     </w:rPr>
   </w:style>
-  <w:style w:type="paragraph" w:styleId="Ttulo8">
+  <w:style w:type="paragraph" w:styleId="Heading8">
     <w:name w:val="heading 8"/>
     <w:basedOn w:val="Normal"/>
     <w:next w:val="Normal"/>
-    <w:link w:val="Ttulo8Car"/>
+    <w:link w:val="Heading8Char"/>
     <w:uiPriority w:val="9"/>
     <w:semiHidden/>
     <w:unhideWhenUsed/>
@@ -5735,11 +5722,11 @@
       <w:szCs w:val="20"/>
     </w:rPr>
   </w:style>
-  <w:style w:type="paragraph" w:styleId="Ttulo9">
+  <w:style w:type="paragraph" w:styleId="Heading9">
     <w:name w:val="heading 9"/>
     <w:basedOn w:val="Normal"/>
     <w:next w:val="Normal"/>
-    <w:link w:val="Ttulo9Car"/>
+    <w:link w:val="Heading9Char"/>
     <w:uiPriority w:val="9"/>
     <w:semiHidden/>
     <w:unhideWhenUsed/>
@@ -5759,13 +5746,13 @@
       <w:szCs w:val="20"/>
     </w:rPr>
   </w:style>
-  <w:style w:type="character" w:default="1" w:styleId="Fuentedeprrafopredeter">
+  <w:style w:type="character" w:default="1" w:styleId="DefaultParagraphFont">
     <w:name w:val="Default Paragraph Font"/>
     <w:uiPriority w:val="1"/>
     <w:semiHidden/>
     <w:unhideWhenUsed/>
   </w:style>
-  <w:style w:type="table" w:default="1" w:styleId="Tablanormal">
+  <w:style w:type="table" w:default="1" w:styleId="TableNormal">
     <w:name w:val="Normal Table"/>
     <w:uiPriority w:val="99"/>
     <w:semiHidden/>
@@ -5780,16 +5767,16 @@
       </w:tblCellMar>
     </w:tblPr>
   </w:style>
-  <w:style w:type="numbering" w:default="1" w:styleId="Sinlista">
+  <w:style w:type="numbering" w:default="1" w:styleId="NoList">
     <w:name w:val="No List"/>
     <w:uiPriority w:val="99"/>
     <w:semiHidden/>
     <w:unhideWhenUsed/>
   </w:style>
-  <w:style w:type="paragraph" w:styleId="Textodeglobo">
+  <w:style w:type="paragraph" w:styleId="BalloonText">
     <w:name w:val="Balloon Text"/>
     <w:basedOn w:val="Normal"/>
-    <w:link w:val="TextodegloboCar"/>
+    <w:link w:val="BalloonTextChar"/>
     <w:uiPriority w:val="99"/>
     <w:semiHidden/>
     <w:unhideWhenUsed/>
@@ -5800,10 +5787,10 @@
       <w:szCs w:val="16"/>
     </w:rPr>
   </w:style>
-  <w:style w:type="character" w:customStyle="1" w:styleId="TextodegloboCar">
-    <w:name w:val="Texto de globo Car"/>
-    <w:basedOn w:val="Fuentedeprrafopredeter"/>
-    <w:link w:val="Textodeglobo"/>
+  <w:style w:type="character" w:customStyle="1" w:styleId="BalloonTextChar">
+    <w:name w:val="Balloon Text Char"/>
+    <w:basedOn w:val="DefaultParagraphFont"/>
+    <w:link w:val="BalloonText"/>
     <w:uiPriority w:val="99"/>
     <w:semiHidden/>
     <w:rsid w:val="00F47562"/>
@@ -5814,10 +5801,10 @@
       <w:lang w:eastAsia="es-ES"/>
     </w:rPr>
   </w:style>
-  <w:style w:type="character" w:customStyle="1" w:styleId="Ttulo1Car">
-    <w:name w:val="Título 1 Car"/>
-    <w:basedOn w:val="Fuentedeprrafopredeter"/>
-    <w:link w:val="Ttulo1"/>
+  <w:style w:type="character" w:customStyle="1" w:styleId="Heading1Char">
+    <w:name w:val="Heading 1 Char"/>
+    <w:basedOn w:val="DefaultParagraphFont"/>
+    <w:link w:val="Heading1"/>
     <w:uiPriority w:val="9"/>
     <w:rsid w:val="007A3E3B"/>
     <w:rPr>
@@ -5830,10 +5817,10 @@
       <w:szCs w:val="24"/>
     </w:rPr>
   </w:style>
-  <w:style w:type="character" w:customStyle="1" w:styleId="Ttulo2Car">
-    <w:name w:val="Título 2 Car"/>
-    <w:basedOn w:val="Fuentedeprrafopredeter"/>
-    <w:link w:val="Ttulo2"/>
+  <w:style w:type="character" w:customStyle="1" w:styleId="Heading2Char">
+    <w:name w:val="Heading 2 Char"/>
+    <w:basedOn w:val="DefaultParagraphFont"/>
+    <w:link w:val="Heading2"/>
     <w:uiPriority w:val="9"/>
     <w:rsid w:val="007A3E3B"/>
     <w:rPr>
@@ -5846,10 +5833,10 @@
       <w:szCs w:val="24"/>
     </w:rPr>
   </w:style>
-  <w:style w:type="character" w:customStyle="1" w:styleId="Ttulo3Car">
-    <w:name w:val="Título 3 Car"/>
-    <w:basedOn w:val="Fuentedeprrafopredeter"/>
-    <w:link w:val="Ttulo3"/>
+  <w:style w:type="character" w:customStyle="1" w:styleId="Heading3Char">
+    <w:name w:val="Heading 3 Char"/>
+    <w:basedOn w:val="DefaultParagraphFont"/>
+    <w:link w:val="Heading3"/>
     <w:uiPriority w:val="9"/>
     <w:semiHidden/>
     <w:rsid w:val="007A3E3B"/>
@@ -5860,10 +5847,10 @@
       <w:szCs w:val="24"/>
     </w:rPr>
   </w:style>
-  <w:style w:type="character" w:customStyle="1" w:styleId="Ttulo4Car">
-    <w:name w:val="Título 4 Car"/>
-    <w:basedOn w:val="Fuentedeprrafopredeter"/>
-    <w:link w:val="Ttulo4"/>
+  <w:style w:type="character" w:customStyle="1" w:styleId="Heading4Char">
+    <w:name w:val="Heading 4 Char"/>
+    <w:basedOn w:val="DefaultParagraphFont"/>
+    <w:link w:val="Heading4"/>
     <w:uiPriority w:val="9"/>
     <w:semiHidden/>
     <w:rsid w:val="007A3E3B"/>
@@ -5876,10 +5863,10 @@
       <w:szCs w:val="24"/>
     </w:rPr>
   </w:style>
-  <w:style w:type="character" w:customStyle="1" w:styleId="Ttulo5Car">
-    <w:name w:val="Título 5 Car"/>
-    <w:basedOn w:val="Fuentedeprrafopredeter"/>
-    <w:link w:val="Ttulo5"/>
+  <w:style w:type="character" w:customStyle="1" w:styleId="Heading5Char">
+    <w:name w:val="Heading 5 Char"/>
+    <w:basedOn w:val="DefaultParagraphFont"/>
+    <w:link w:val="Heading5"/>
     <w:uiPriority w:val="9"/>
     <w:semiHidden/>
     <w:rsid w:val="007A3E3B"/>
@@ -5888,10 +5875,10 @@
       <w:color w:val="4F81BD" w:themeColor="accent1"/>
     </w:rPr>
   </w:style>
-  <w:style w:type="character" w:customStyle="1" w:styleId="Ttulo6Car">
-    <w:name w:val="Título 6 Car"/>
-    <w:basedOn w:val="Fuentedeprrafopredeter"/>
-    <w:link w:val="Ttulo6"/>
+  <w:style w:type="character" w:customStyle="1" w:styleId="Heading6Char">
+    <w:name w:val="Heading 6 Char"/>
+    <w:basedOn w:val="DefaultParagraphFont"/>
+    <w:link w:val="Heading6"/>
     <w:uiPriority w:val="9"/>
     <w:semiHidden/>
     <w:rsid w:val="007A3E3B"/>
@@ -5902,10 +5889,10 @@
       <w:color w:val="4F81BD" w:themeColor="accent1"/>
     </w:rPr>
   </w:style>
-  <w:style w:type="character" w:customStyle="1" w:styleId="Ttulo7Car">
-    <w:name w:val="Título 7 Car"/>
-    <w:basedOn w:val="Fuentedeprrafopredeter"/>
-    <w:link w:val="Ttulo7"/>
+  <w:style w:type="character" w:customStyle="1" w:styleId="Heading7Char">
+    <w:name w:val="Heading 7 Char"/>
+    <w:basedOn w:val="DefaultParagraphFont"/>
+    <w:link w:val="Heading7"/>
     <w:uiPriority w:val="9"/>
     <w:semiHidden/>
     <w:rsid w:val="007A3E3B"/>
@@ -5918,10 +5905,10 @@
       <w:szCs w:val="20"/>
     </w:rPr>
   </w:style>
-  <w:style w:type="character" w:customStyle="1" w:styleId="Ttulo8Car">
-    <w:name w:val="Título 8 Car"/>
-    <w:basedOn w:val="Fuentedeprrafopredeter"/>
-    <w:link w:val="Ttulo8"/>
+  <w:style w:type="character" w:customStyle="1" w:styleId="Heading8Char">
+    <w:name w:val="Heading 8 Char"/>
+    <w:basedOn w:val="DefaultParagraphFont"/>
+    <w:link w:val="Heading8"/>
     <w:uiPriority w:val="9"/>
     <w:semiHidden/>
     <w:rsid w:val="007A3E3B"/>
@@ -5936,10 +5923,10 @@
       <w:szCs w:val="20"/>
     </w:rPr>
   </w:style>
-  <w:style w:type="character" w:customStyle="1" w:styleId="Ttulo9Car">
-    <w:name w:val="Título 9 Car"/>
-    <w:basedOn w:val="Fuentedeprrafopredeter"/>
-    <w:link w:val="Ttulo9"/>
+  <w:style w:type="character" w:customStyle="1" w:styleId="Heading9Char">
+    <w:name w:val="Heading 9 Char"/>
+    <w:basedOn w:val="DefaultParagraphFont"/>
+    <w:link w:val="Heading9"/>
     <w:uiPriority w:val="9"/>
     <w:semiHidden/>
     <w:rsid w:val="007A3E3B"/>
@@ -5952,7 +5939,7 @@
       <w:szCs w:val="20"/>
     </w:rPr>
   </w:style>
-  <w:style w:type="paragraph" w:styleId="Epgrafe">
+  <w:style w:type="paragraph" w:styleId="Caption">
     <w:name w:val="caption"/>
     <w:basedOn w:val="Normal"/>
     <w:next w:val="Normal"/>
@@ -5968,11 +5955,11 @@
       <w:szCs w:val="18"/>
     </w:rPr>
   </w:style>
-  <w:style w:type="paragraph" w:styleId="Ttulo">
+  <w:style w:type="paragraph" w:styleId="Title">
     <w:name w:val="Title"/>
     <w:basedOn w:val="Normal"/>
     <w:next w:val="Normal"/>
-    <w:link w:val="TtuloCar"/>
+    <w:link w:val="TitleChar"/>
     <w:uiPriority w:val="10"/>
     <w:qFormat/>
     <w:rsid w:val="007A3E3B"/>
@@ -5993,10 +5980,10 @@
       <w:szCs w:val="60"/>
     </w:rPr>
   </w:style>
-  <w:style w:type="character" w:customStyle="1" w:styleId="TtuloCar">
-    <w:name w:val="Título Car"/>
-    <w:basedOn w:val="Fuentedeprrafopredeter"/>
-    <w:link w:val="Ttulo"/>
+  <w:style w:type="character" w:customStyle="1" w:styleId="TitleChar">
+    <w:name w:val="Title Char"/>
+    <w:basedOn w:val="DefaultParagraphFont"/>
+    <w:link w:val="Title"/>
     <w:uiPriority w:val="10"/>
     <w:rsid w:val="007A3E3B"/>
     <w:rPr>
@@ -6008,11 +5995,11 @@
       <w:szCs w:val="60"/>
     </w:rPr>
   </w:style>
-  <w:style w:type="paragraph" w:styleId="Subttulo">
+  <w:style w:type="paragraph" w:styleId="Subtitle">
     <w:name w:val="Subtitle"/>
     <w:basedOn w:val="Normal"/>
     <w:next w:val="Normal"/>
-    <w:link w:val="SubttuloCar"/>
+    <w:link w:val="SubtitleChar"/>
     <w:uiPriority w:val="11"/>
     <w:qFormat/>
     <w:rsid w:val="007A3E3B"/>
@@ -6028,10 +6015,10 @@
       <w:szCs w:val="24"/>
     </w:rPr>
   </w:style>
-  <w:style w:type="character" w:customStyle="1" w:styleId="SubttuloCar">
-    <w:name w:val="Subtítulo Car"/>
-    <w:basedOn w:val="Fuentedeprrafopredeter"/>
-    <w:link w:val="Subttulo"/>
+  <w:style w:type="character" w:customStyle="1" w:styleId="SubtitleChar">
+    <w:name w:val="Subtitle Char"/>
+    <w:basedOn w:val="DefaultParagraphFont"/>
+    <w:link w:val="Subtitle"/>
     <w:uiPriority w:val="11"/>
     <w:rsid w:val="007A3E3B"/>
     <w:rPr>
@@ -6041,9 +6028,9 @@
       <w:szCs w:val="24"/>
     </w:rPr>
   </w:style>
-  <w:style w:type="character" w:styleId="Textoennegrita">
+  <w:style w:type="character" w:styleId="Strong">
     <w:name w:val="Strong"/>
-    <w:basedOn w:val="Fuentedeprrafopredeter"/>
+    <w:basedOn w:val="DefaultParagraphFont"/>
     <w:uiPriority w:val="22"/>
     <w:qFormat/>
     <w:rsid w:val="007A3E3B"/>
@@ -6053,7 +6040,7 @@
       <w:spacing w:val="0"/>
     </w:rPr>
   </w:style>
-  <w:style w:type="character" w:styleId="nfasis">
+  <w:style w:type="character" w:styleId="Emphasis">
     <w:name w:val="Emphasis"/>
     <w:uiPriority w:val="20"/>
     <w:qFormat/>
@@ -6066,10 +6053,10 @@
       <w:color w:val="5A5A5A" w:themeColor="text1" w:themeTint="A5"/>
     </w:rPr>
   </w:style>
-  <w:style w:type="paragraph" w:styleId="Sinespaciado">
+  <w:style w:type="paragraph" w:styleId="NoSpacing">
     <w:name w:val="No Spacing"/>
     <w:basedOn w:val="Normal"/>
-    <w:link w:val="SinespaciadoCar"/>
+    <w:link w:val="NoSpacingChar"/>
     <w:uiPriority w:val="1"/>
     <w:qFormat/>
     <w:rsid w:val="007A3E3B"/>
@@ -6077,14 +6064,14 @@
       <w:ind w:firstLine="0"/>
     </w:pPr>
   </w:style>
-  <w:style w:type="character" w:customStyle="1" w:styleId="SinespaciadoCar">
-    <w:name w:val="Sin espaciado Car"/>
-    <w:basedOn w:val="Fuentedeprrafopredeter"/>
-    <w:link w:val="Sinespaciado"/>
+  <w:style w:type="character" w:customStyle="1" w:styleId="NoSpacingChar">
+    <w:name w:val="No Spacing Char"/>
+    <w:basedOn w:val="DefaultParagraphFont"/>
+    <w:link w:val="NoSpacing"/>
     <w:uiPriority w:val="1"/>
     <w:rsid w:val="007A3E3B"/>
   </w:style>
-  <w:style w:type="paragraph" w:styleId="Prrafodelista">
+  <w:style w:type="paragraph" w:styleId="ListParagraph">
     <w:name w:val="List Paragraph"/>
     <w:basedOn w:val="Normal"/>
     <w:uiPriority w:val="34"/>
@@ -6095,11 +6082,11 @@
       <w:contextualSpacing/>
     </w:pPr>
   </w:style>
-  <w:style w:type="paragraph" w:styleId="Cita">
+  <w:style w:type="paragraph" w:styleId="Quote">
     <w:name w:val="Quote"/>
     <w:basedOn w:val="Normal"/>
     <w:next w:val="Normal"/>
-    <w:link w:val="CitaCar"/>
+    <w:link w:val="QuoteChar"/>
     <w:uiPriority w:val="29"/>
     <w:qFormat/>
     <w:rsid w:val="007A3E3B"/>
@@ -6110,10 +6097,10 @@
       <w:color w:val="5A5A5A" w:themeColor="text1" w:themeTint="A5"/>
     </w:rPr>
   </w:style>
-  <w:style w:type="character" w:customStyle="1" w:styleId="CitaCar">
-    <w:name w:val="Cita Car"/>
-    <w:basedOn w:val="Fuentedeprrafopredeter"/>
-    <w:link w:val="Cita"/>
+  <w:style w:type="character" w:customStyle="1" w:styleId="QuoteChar">
+    <w:name w:val="Quote Char"/>
+    <w:basedOn w:val="DefaultParagraphFont"/>
+    <w:link w:val="Quote"/>
     <w:uiPriority w:val="29"/>
     <w:rsid w:val="007A3E3B"/>
     <w:rPr>
@@ -6123,11 +6110,11 @@
       <w:color w:val="5A5A5A" w:themeColor="text1" w:themeTint="A5"/>
     </w:rPr>
   </w:style>
-  <w:style w:type="paragraph" w:styleId="Citadestacada">
+  <w:style w:type="paragraph" w:styleId="IntenseQuote">
     <w:name w:val="Intense Quote"/>
     <w:basedOn w:val="Normal"/>
     <w:next w:val="Normal"/>
-    <w:link w:val="CitadestacadaCar"/>
+    <w:link w:val="IntenseQuoteChar"/>
     <w:uiPriority w:val="30"/>
     <w:qFormat/>
     <w:rsid w:val="007A3E3B"/>
@@ -6151,10 +6138,10 @@
       <w:szCs w:val="24"/>
     </w:rPr>
   </w:style>
-  <w:style w:type="character" w:customStyle="1" w:styleId="CitadestacadaCar">
-    <w:name w:val="Cita destacada Car"/>
-    <w:basedOn w:val="Fuentedeprrafopredeter"/>
-    <w:link w:val="Citadestacada"/>
+  <w:style w:type="character" w:customStyle="1" w:styleId="IntenseQuoteChar">
+    <w:name w:val="Intense Quote Char"/>
+    <w:basedOn w:val="DefaultParagraphFont"/>
+    <w:link w:val="IntenseQuote"/>
     <w:uiPriority w:val="30"/>
     <w:rsid w:val="007A3E3B"/>
     <w:rPr>
@@ -6167,7 +6154,7 @@
       <w:shd w:val="clear" w:color="auto" w:fill="4F81BD" w:themeFill="accent1"/>
     </w:rPr>
   </w:style>
-  <w:style w:type="character" w:styleId="nfasissutil">
+  <w:style w:type="character" w:styleId="SubtleEmphasis">
     <w:name w:val="Subtle Emphasis"/>
     <w:uiPriority w:val="19"/>
     <w:qFormat/>
@@ -6178,7 +6165,7 @@
       <w:color w:val="5A5A5A" w:themeColor="text1" w:themeTint="A5"/>
     </w:rPr>
   </w:style>
-  <w:style w:type="character" w:styleId="nfasisintenso">
+  <w:style w:type="character" w:styleId="IntenseEmphasis">
     <w:name w:val="Intense Emphasis"/>
     <w:uiPriority w:val="21"/>
     <w:qFormat/>
@@ -6193,7 +6180,7 @@
       <w:szCs w:val="22"/>
     </w:rPr>
   </w:style>
-  <w:style w:type="character" w:styleId="Referenciasutil">
+  <w:style w:type="character" w:styleId="SubtleReference">
     <w:name w:val="Subtle Reference"/>
     <w:uiPriority w:val="31"/>
     <w:qFormat/>
@@ -6203,9 +6190,9 @@
       <w:u w:val="single" w:color="9BBB59" w:themeColor="accent3"/>
     </w:rPr>
   </w:style>
-  <w:style w:type="character" w:styleId="Referenciaintensa">
+  <w:style w:type="character" w:styleId="IntenseReference">
     <w:name w:val="Intense Reference"/>
-    <w:basedOn w:val="Fuentedeprrafopredeter"/>
+    <w:basedOn w:val="DefaultParagraphFont"/>
     <w:uiPriority w:val="32"/>
     <w:qFormat/>
     <w:rsid w:val="007A3E3B"/>
@@ -6216,9 +6203,9 @@
       <w:u w:val="single" w:color="9BBB59" w:themeColor="accent3"/>
     </w:rPr>
   </w:style>
-  <w:style w:type="character" w:styleId="Ttulodellibro">
+  <w:style w:type="character" w:styleId="BookTitle">
     <w:name w:val="Book Title"/>
-    <w:basedOn w:val="Fuentedeprrafopredeter"/>
+    <w:basedOn w:val="DefaultParagraphFont"/>
     <w:uiPriority w:val="33"/>
     <w:qFormat/>
     <w:rsid w:val="007A3E3B"/>
@@ -6231,9 +6218,9 @@
       <w:color w:val="auto"/>
     </w:rPr>
   </w:style>
-  <w:style w:type="paragraph" w:styleId="TtulodeTDC">
+  <w:style w:type="paragraph" w:styleId="TOCHeading">
     <w:name w:val="TOC Heading"/>
-    <w:basedOn w:val="Ttulo1"/>
+    <w:basedOn w:val="Heading1"/>
     <w:next w:val="Normal"/>
     <w:uiPriority w:val="39"/>
     <w:semiHidden/>
@@ -6250,7 +6237,7 @@
       <w:lang w:bidi="en-US"/>
     </w:rPr>
   </w:style>
-  <w:style w:type="paragraph" w:styleId="TDC2">
+  <w:style w:type="paragraph" w:styleId="TOC2">
     <w:name w:val="toc 2"/>
     <w:basedOn w:val="Normal"/>
     <w:next w:val="Normal"/>
@@ -6267,7 +6254,7 @@
       <w:lang w:val="en-US" w:eastAsia="ja-JP"/>
     </w:rPr>
   </w:style>
-  <w:style w:type="paragraph" w:styleId="TDC1">
+  <w:style w:type="paragraph" w:styleId="TOC1">
     <w:name w:val="toc 1"/>
     <w:basedOn w:val="Normal"/>
     <w:next w:val="Normal"/>
@@ -6284,7 +6271,7 @@
       <w:lang w:val="en-US" w:eastAsia="ja-JP"/>
     </w:rPr>
   </w:style>
-  <w:style w:type="paragraph" w:styleId="TDC3">
+  <w:style w:type="paragraph" w:styleId="TOC3">
     <w:name w:val="toc 3"/>
     <w:basedOn w:val="Normal"/>
     <w:next w:val="Normal"/>
@@ -6302,9 +6289,9 @@
       <w:lang w:val="en-US" w:eastAsia="ja-JP"/>
     </w:rPr>
   </w:style>
-  <w:style w:type="character" w:styleId="Hipervnculo">
+  <w:style w:type="character" w:styleId="Hyperlink">
     <w:name w:val="Hyperlink"/>
-    <w:basedOn w:val="Fuentedeprrafopredeter"/>
+    <w:basedOn w:val="DefaultParagraphFont"/>
     <w:uiPriority w:val="99"/>
     <w:unhideWhenUsed/>
     <w:rsid w:val="006C2F7C"/>
@@ -6313,10 +6300,10 @@
       <w:u w:val="single"/>
     </w:rPr>
   </w:style>
-  <w:style w:type="paragraph" w:styleId="Textonotapie">
+  <w:style w:type="paragraph" w:styleId="FootnoteText">
     <w:name w:val="footnote text"/>
     <w:basedOn w:val="Normal"/>
-    <w:link w:val="TextonotapieCar"/>
+    <w:link w:val="FootnoteTextChar"/>
     <w:uiPriority w:val="99"/>
     <w:semiHidden/>
     <w:unhideWhenUsed/>
@@ -6326,10 +6313,10 @@
       <w:szCs w:val="20"/>
     </w:rPr>
   </w:style>
-  <w:style w:type="character" w:customStyle="1" w:styleId="TextonotapieCar">
-    <w:name w:val="Texto nota pie Car"/>
-    <w:basedOn w:val="Fuentedeprrafopredeter"/>
-    <w:link w:val="Textonotapie"/>
+  <w:style w:type="character" w:customStyle="1" w:styleId="FootnoteTextChar">
+    <w:name w:val="Footnote Text Char"/>
+    <w:basedOn w:val="DefaultParagraphFont"/>
+    <w:link w:val="FootnoteText"/>
     <w:uiPriority w:val="99"/>
     <w:semiHidden/>
     <w:rsid w:val="00734E40"/>
@@ -6338,9 +6325,9 @@
       <w:szCs w:val="20"/>
     </w:rPr>
   </w:style>
-  <w:style w:type="character" w:styleId="Refdenotaalpie">
+  <w:style w:type="character" w:styleId="FootnoteReference">
     <w:name w:val="footnote reference"/>
-    <w:basedOn w:val="Fuentedeprrafopredeter"/>
+    <w:basedOn w:val="DefaultParagraphFont"/>
     <w:uiPriority w:val="99"/>
     <w:semiHidden/>
     <w:unhideWhenUsed/>
@@ -6349,10 +6336,10 @@
       <w:vertAlign w:val="superscript"/>
     </w:rPr>
   </w:style>
-  <w:style w:type="paragraph" w:styleId="Encabezado">
+  <w:style w:type="paragraph" w:styleId="Header">
     <w:name w:val="header"/>
     <w:basedOn w:val="Normal"/>
-    <w:link w:val="EncabezadoCar"/>
+    <w:link w:val="HeaderChar"/>
     <w:uiPriority w:val="99"/>
     <w:unhideWhenUsed/>
     <w:rsid w:val="00734E40"/>
@@ -6363,17 +6350,17 @@
       </w:tabs>
     </w:pPr>
   </w:style>
-  <w:style w:type="character" w:customStyle="1" w:styleId="EncabezadoCar">
-    <w:name w:val="Encabezado Car"/>
-    <w:basedOn w:val="Fuentedeprrafopredeter"/>
-    <w:link w:val="Encabezado"/>
+  <w:style w:type="character" w:customStyle="1" w:styleId="HeaderChar">
+    <w:name w:val="Header Char"/>
+    <w:basedOn w:val="DefaultParagraphFont"/>
+    <w:link w:val="Header"/>
     <w:uiPriority w:val="99"/>
     <w:rsid w:val="00734E40"/>
   </w:style>
-  <w:style w:type="paragraph" w:styleId="Piedepgina">
+  <w:style w:type="paragraph" w:styleId="Footer">
     <w:name w:val="footer"/>
     <w:basedOn w:val="Normal"/>
-    <w:link w:val="PiedepginaCar"/>
+    <w:link w:val="FooterChar"/>
     <w:uiPriority w:val="99"/>
     <w:unhideWhenUsed/>
     <w:rsid w:val="00734E40"/>
@@ -6384,10 +6371,10 @@
       </w:tabs>
     </w:pPr>
   </w:style>
-  <w:style w:type="character" w:customStyle="1" w:styleId="PiedepginaCar">
-    <w:name w:val="Pie de página Car"/>
-    <w:basedOn w:val="Fuentedeprrafopredeter"/>
-    <w:link w:val="Piedepgina"/>
+  <w:style w:type="character" w:customStyle="1" w:styleId="FooterChar">
+    <w:name w:val="Footer Char"/>
+    <w:basedOn w:val="DefaultParagraphFont"/>
+    <w:link w:val="Footer"/>
     <w:uiPriority w:val="99"/>
     <w:rsid w:val="00734E40"/>
   </w:style>
@@ -6684,7 +6671,7 @@
 </file>
 
 <file path=customXml/itemProps1.xml><?xml version="1.0" encoding="utf-8"?>
-<ds:datastoreItem xmlns:ds="http://schemas.openxmlformats.org/officeDocument/2006/customXml" ds:itemID="{909007BC-4D52-4350-8150-B9CA3A7E5940}">
+<ds:datastoreItem xmlns:ds="http://schemas.openxmlformats.org/officeDocument/2006/customXml" ds:itemID="{73BE33A9-AF1B-4AA1-9B89-FBEA9C2D9508}">
   <ds:schemaRefs>
     <ds:schemaRef ds:uri="http://schemas.openxmlformats.org/officeDocument/2006/bibliography"/>
   </ds:schemaRefs>

</xml_diff>